<commit_message>
Circle Language Spec: Relationships: Section "Bidirectional Relationship Synchronization": More elaborate pictures, rephrasing and reordering.
</commit_message>
<xml_diff>
--- a/1.1. Circle Language Spec/06. Relationships/1. Relationships.docx
+++ b/1.1. Circle Language Spec/06. Relationships/1. Relationships.docx
@@ -1212,7 +1212,15 @@
         <w:t>assigned to</w:t>
       </w:r>
       <w:r>
-        <w:t xml:space="preserve"> to the </w:t>
+        <w:t xml:space="preserve"> </w:t>
+      </w:r>
+      <w:proofErr w:type="spellStart"/>
+      <w:r>
+        <w:t>to</w:t>
+      </w:r>
+      <w:proofErr w:type="spellEnd"/>
+      <w:r>
+        <w:t xml:space="preserve"> the </w:t>
       </w:r>
       <w:r>
         <w:t>related list,</w:t>
@@ -1866,7 +1874,8 @@
     <w:p>
       <w:r>
         <w:rPr>
-          <w:rFonts w:ascii="Franklin Gothic Demi" w:hAnsi="Franklin Gothic Demi"/>
+          <w:b/>
+          <w:bCs/>
         </w:rPr>
         <w:t>Class A</w:t>
       </w:r>
@@ -2167,7 +2176,15 @@
     <w:p/>
     <w:p>
       <w:r>
-        <w:t>(The the relational ring</w:t>
+        <w:t xml:space="preserve">(The </w:t>
+      </w:r>
+      <w:proofErr w:type="spellStart"/>
+      <w:r>
+        <w:t>the</w:t>
+      </w:r>
+      <w:proofErr w:type="spellEnd"/>
+      <w:r>
+        <w:t xml:space="preserve"> relational ring</w:t>
       </w:r>
       <w:r>
         <w:t>'s</w:t>
@@ -4146,7 +4163,15 @@
         <w:t xml:space="preserve"> might</w:t>
       </w:r>
       <w:r>
-        <w:t xml:space="preserve"> connect to eachother.</w:t>
+        <w:t xml:space="preserve"> connect to </w:t>
+      </w:r>
+      <w:proofErr w:type="spellStart"/>
+      <w:r>
+        <w:t>eachother</w:t>
+      </w:r>
+      <w:proofErr w:type="spellEnd"/>
+      <w:r>
+        <w:t>.</w:t>
       </w:r>
     </w:p>
     <w:p>
@@ -5342,966 +5367,21 @@
     </w:p>
     <w:p/>
     <w:p>
-      <w:r>
-        <w:t xml:space="preserve">To see to it one object relating to another </w:t>
-      </w:r>
-      <w:r>
-        <w:t xml:space="preserve">would </w:t>
-      </w:r>
-      <w:r>
-        <w:t xml:space="preserve">always makes </w:t>
-      </w:r>
-      <w:r>
-        <w:t>the</w:t>
-      </w:r>
-      <w:r>
-        <w:t xml:space="preserve"> other object relate back to </w:t>
-      </w:r>
-      <w:r>
-        <w:t>the</w:t>
-      </w:r>
-      <w:r>
-        <w:t xml:space="preserve"> first object again, </w:t>
-      </w:r>
-      <w:r>
-        <w:t xml:space="preserve">it may require keeping </w:t>
-      </w:r>
-      <w:r>
-        <w:t>the</w:t>
-      </w:r>
-      <w:r>
-        <w:t xml:space="preserve"> two counterparts of </w:t>
-      </w:r>
-      <w:r>
-        <w:t>the</w:t>
-      </w:r>
-      <w:r>
-        <w:t xml:space="preserve"> </w:t>
-      </w:r>
-      <w:r>
-        <w:t>relationship</w:t>
-      </w:r>
-      <w:r>
-        <w:t xml:space="preserve"> synchronized. </w:t>
-      </w:r>
-      <w:r>
-        <w:t>When</w:t>
-      </w:r>
-      <w:r>
-        <w:t xml:space="preserve"> a sub-object's target would be changed</w:t>
-      </w:r>
-      <w:r>
-        <w:t xml:space="preserve">, </w:t>
-      </w:r>
-      <w:r>
-        <w:t>the</w:t>
-      </w:r>
-      <w:r>
-        <w:t xml:space="preserve"> other side of </w:t>
-      </w:r>
-      <w:r>
-        <w:t>the</w:t>
-      </w:r>
-      <w:r>
-        <w:t xml:space="preserve"> </w:t>
-      </w:r>
-      <w:r>
-        <w:t>relationship</w:t>
-      </w:r>
-      <w:r>
-        <w:t xml:space="preserve"> </w:t>
-      </w:r>
-      <w:r>
-        <w:t xml:space="preserve">might </w:t>
-      </w:r>
-      <w:r>
-        <w:t xml:space="preserve">also </w:t>
-      </w:r>
-      <w:r>
-        <w:t>be</w:t>
-      </w:r>
-      <w:r>
-        <w:t xml:space="preserve"> updated. </w:t>
-      </w:r>
-      <w:r>
-        <w:t>This</w:t>
-      </w:r>
-      <w:r>
-        <w:t xml:space="preserve"> </w:t>
-      </w:r>
-      <w:r>
-        <w:t xml:space="preserve">might be </w:t>
-      </w:r>
-      <w:r>
-        <w:t xml:space="preserve">called </w:t>
-      </w:r>
-      <w:r>
-        <w:rPr>
-          <w:i/>
-        </w:rPr>
-        <w:t>relationship</w:t>
-      </w:r>
-      <w:r>
-        <w:rPr>
-          <w:i/>
-        </w:rPr>
-        <w:t xml:space="preserve"> synchronization</w:t>
-      </w:r>
-      <w:r>
-        <w:t xml:space="preserve">. </w:t>
-      </w:r>
-      <w:r>
-        <w:t>Relationship</w:t>
-      </w:r>
-      <w:r>
-        <w:t xml:space="preserve"> synchronization </w:t>
-      </w:r>
-      <w:r>
-        <w:t xml:space="preserve">might </w:t>
-      </w:r>
-      <w:r>
-        <w:t xml:space="preserve">make something between two objects melt together to one </w:t>
-      </w:r>
-      <w:r>
-        <w:t>relationship</w:t>
-      </w:r>
-      <w:r>
-        <w:t>.</w:t>
-      </w:r>
-      <w:r>
-        <w:t xml:space="preserve"> It might be desirable for </w:t>
-      </w:r>
-      <w:r>
-        <w:t>the</w:t>
-      </w:r>
-      <w:r>
-        <w:t xml:space="preserve"> two </w:t>
-      </w:r>
-      <w:r>
-        <w:t>unidirectional</w:t>
-      </w:r>
-      <w:r>
-        <w:t xml:space="preserve"> </w:t>
-      </w:r>
-      <w:r>
-        <w:t>relationships</w:t>
-      </w:r>
-      <w:r>
-        <w:t xml:space="preserve"> </w:t>
-      </w:r>
-      <w:r>
-        <w:t xml:space="preserve">to be </w:t>
-      </w:r>
-      <w:r>
-        <w:t>synchronized,</w:t>
-      </w:r>
-      <w:r>
-        <w:t xml:space="preserve"> are they to become a</w:t>
-      </w:r>
-      <w:r>
-        <w:t xml:space="preserve"> </w:t>
-      </w:r>
-      <w:r>
-        <w:t xml:space="preserve">full </w:t>
-      </w:r>
-      <w:r>
-        <w:t>bidirectional</w:t>
-      </w:r>
-      <w:r>
-        <w:t xml:space="preserve"> </w:t>
-      </w:r>
-      <w:r>
-        <w:t>relationship</w:t>
-      </w:r>
-      <w:r>
-        <w:t xml:space="preserve"> between classes.</w:t>
-      </w:r>
-    </w:p>
-    <w:p/>
-    <w:p>
-      <w:r>
-        <w:t xml:space="preserve">When </w:t>
-      </w:r>
-      <w:r>
-        <w:t xml:space="preserve">two </w:t>
-      </w:r>
-      <w:r>
-        <w:t>unidirectional</w:t>
-      </w:r>
-      <w:r>
-        <w:t xml:space="preserve"> </w:t>
-      </w:r>
-      <w:r>
-        <w:t>relationships</w:t>
-      </w:r>
-      <w:r>
-        <w:t xml:space="preserve"> might not be </w:t>
-      </w:r>
-      <w:r>
-        <w:t xml:space="preserve">synchronized, </w:t>
-      </w:r>
-      <w:r>
-        <w:t>then</w:t>
-      </w:r>
-      <w:r>
-        <w:t xml:space="preserve"> they</w:t>
-      </w:r>
-      <w:r>
-        <w:t xml:space="preserve"> might </w:t>
-      </w:r>
-      <w:r>
-        <w:t xml:space="preserve">be </w:t>
-      </w:r>
-      <w:r>
-        <w:t>just</w:t>
-      </w:r>
-      <w:r>
-        <w:t xml:space="preserve"> </w:t>
-      </w:r>
-      <w:r>
-        <w:t xml:space="preserve">two separate </w:t>
-      </w:r>
-      <w:r>
-        <w:t>unidirectional</w:t>
-      </w:r>
-      <w:r>
-        <w:t xml:space="preserve"> </w:t>
-      </w:r>
-      <w:r>
-        <w:t>relationships</w:t>
-      </w:r>
-      <w:r>
-        <w:t>, that</w:t>
-      </w:r>
-      <w:r>
-        <w:t xml:space="preserve"> might not</w:t>
-      </w:r>
-      <w:r>
-        <w:t xml:space="preserve"> </w:t>
-      </w:r>
-      <w:r>
-        <w:t xml:space="preserve">have anything </w:t>
-      </w:r>
-      <w:r>
-        <w:t>to do with each</w:t>
-      </w:r>
-      <w:r>
-        <w:t xml:space="preserve"> </w:t>
-      </w:r>
-      <w:r>
-        <w:t>other.</w:t>
-      </w:r>
-    </w:p>
-    <w:p/>
-    <w:p>
-      <w:r>
-        <w:t xml:space="preserve">A complete </w:t>
-      </w:r>
-      <w:r>
-        <w:t>bidirectional</w:t>
-      </w:r>
-      <w:r>
-        <w:t xml:space="preserve"> </w:t>
-      </w:r>
-      <w:r>
-        <w:t>relationship</w:t>
-      </w:r>
-      <w:r>
-        <w:t xml:space="preserve"> </w:t>
-      </w:r>
-      <w:r>
-        <w:t xml:space="preserve">might </w:t>
-      </w:r>
-      <w:r>
-        <w:t>consist of three parts:</w:t>
-      </w:r>
-    </w:p>
-    <w:p/>
-    <w:p>
-      <w:pPr>
-        <w:ind w:left="1008" w:hanging="156"/>
-      </w:pPr>
-      <w:r>
-        <w:t>- one class has a sub-object of another class</w:t>
-      </w:r>
-    </w:p>
-    <w:p>
-      <w:pPr>
-        <w:ind w:left="1008" w:hanging="156"/>
-      </w:pPr>
-      <w:r>
-        <w:t xml:space="preserve">- </w:t>
-      </w:r>
-      <w:r>
-        <w:t>the</w:t>
-      </w:r>
-      <w:r>
-        <w:t xml:space="preserve"> other class has a sub-object of </w:t>
-      </w:r>
-      <w:r>
-        <w:t>the</w:t>
-      </w:r>
-      <w:r>
-        <w:t xml:space="preserve"> first class</w:t>
-      </w:r>
-    </w:p>
-    <w:p>
-      <w:pPr>
-        <w:ind w:left="1008" w:hanging="156"/>
-      </w:pPr>
-      <w:r>
-        <w:t xml:space="preserve">- </w:t>
-      </w:r>
-      <w:r>
-        <w:t>the</w:t>
-      </w:r>
-      <w:r>
-        <w:t xml:space="preserve"> two </w:t>
-      </w:r>
-      <w:r>
-        <w:t>unidirectional</w:t>
-      </w:r>
-      <w:r>
-        <w:t xml:space="preserve"> </w:t>
-      </w:r>
-      <w:r>
-        <w:t>relationships</w:t>
-      </w:r>
-      <w:r>
-        <w:t xml:space="preserve"> </w:t>
-      </w:r>
-      <w:r>
-        <w:t>are</w:t>
-      </w:r>
-      <w:r>
-        <w:t xml:space="preserve"> </w:t>
-      </w:r>
-      <w:r>
-        <w:t>synchronized</w:t>
-      </w:r>
-    </w:p>
-    <w:p/>
-    <w:p>
-      <w:r>
-        <w:t>C</w:t>
-      </w:r>
-      <w:r>
-        <w:t>reat</w:t>
-      </w:r>
-      <w:r>
-        <w:t>ing</w:t>
-      </w:r>
-      <w:r>
-        <w:t xml:space="preserve"> a </w:t>
-      </w:r>
-      <w:r>
-        <w:t xml:space="preserve">bidirectional </w:t>
-      </w:r>
-      <w:r>
-        <w:t>relationship</w:t>
-      </w:r>
-      <w:r>
-        <w:t>,</w:t>
-      </w:r>
-      <w:r>
-        <w:t xml:space="preserve"> might </w:t>
-      </w:r>
-      <w:r>
-        <w:t>add those three elements.</w:t>
-      </w:r>
-    </w:p>
-    <w:p/>
-    <w:p>
-      <w:r>
-        <w:t>Relationship</w:t>
-      </w:r>
-      <w:r>
-        <w:t xml:space="preserve"> synchronization</w:t>
-      </w:r>
-      <w:r>
-        <w:t xml:space="preserve"> would</w:t>
-      </w:r>
-      <w:r>
-        <w:t xml:space="preserve"> </w:t>
-      </w:r>
-      <w:r>
-        <w:t>mean</w:t>
-      </w:r>
-      <w:r>
-        <w:rPr>
-          <w:color w:val="FF0000"/>
-        </w:rPr>
-        <w:t xml:space="preserve"> </w:t>
-      </w:r>
-      <w:r>
-        <w:t xml:space="preserve">ensuring </w:t>
-      </w:r>
-      <w:r>
-        <w:t>the</w:t>
-      </w:r>
-      <w:r>
-        <w:t xml:space="preserve"> integrity between </w:t>
-      </w:r>
-      <w:r>
-        <w:t>the</w:t>
-      </w:r>
-      <w:r>
-        <w:t xml:space="preserve"> two counterparts of a </w:t>
-      </w:r>
-      <w:r>
-        <w:t>relationship</w:t>
-      </w:r>
-      <w:r>
-        <w:t>.</w:t>
-      </w:r>
-      <w:r>
-        <w:t xml:space="preserve"> </w:t>
-      </w:r>
-      <w:r>
-        <w:t xml:space="preserve">For example, </w:t>
-      </w:r>
-      <w:r>
-        <w:t>w</w:t>
-      </w:r>
-      <w:r>
-        <w:t>hen</w:t>
-      </w:r>
-      <w:r>
-        <w:t xml:space="preserve"> </w:t>
-      </w:r>
-      <w:r>
-        <w:t xml:space="preserve">a </w:t>
-      </w:r>
-      <w:r>
-        <w:rPr>
-          <w:b/>
-          <w:bCs/>
-        </w:rPr>
-        <w:t xml:space="preserve">Lid </w:t>
-      </w:r>
-      <w:r>
-        <w:t>is assigned</w:t>
-      </w:r>
-      <w:r>
-        <w:rPr>
-          <w:b/>
-          <w:bCs/>
-        </w:rPr>
-        <w:t xml:space="preserve"> </w:t>
-      </w:r>
-      <w:r>
-        <w:t xml:space="preserve">to a </w:t>
-      </w:r>
-      <w:r>
-        <w:rPr>
-          <w:b/>
-          <w:bCs/>
-        </w:rPr>
-        <w:t>Jar</w:t>
-      </w:r>
-      <w:r>
-        <w:t xml:space="preserve">, </w:t>
-      </w:r>
-      <w:r>
-        <w:t>the</w:t>
-      </w:r>
-      <w:r>
-        <w:t xml:space="preserve"> </w:t>
-      </w:r>
-      <w:r>
-        <w:rPr>
-          <w:b/>
-          <w:bCs/>
-        </w:rPr>
-        <w:t>Jar</w:t>
-      </w:r>
-      <w:r>
-        <w:rPr>
-          <w:b/>
-          <w:bCs/>
-        </w:rPr>
-        <w:t xml:space="preserve"> </w:t>
-      </w:r>
-      <w:r>
-        <w:rPr>
-          <w:b/>
-          <w:bCs/>
-        </w:rPr>
-        <w:t>might</w:t>
-      </w:r>
-      <w:r>
-        <w:rPr>
-          <w:b/>
-          <w:bCs/>
-        </w:rPr>
-        <w:t xml:space="preserve"> </w:t>
-      </w:r>
-      <w:r>
-        <w:t xml:space="preserve">also assigned to </w:t>
-      </w:r>
-      <w:r>
-        <w:t>the</w:t>
-      </w:r>
-      <w:r>
-        <w:t xml:space="preserve"> </w:t>
-      </w:r>
-      <w:r>
-        <w:rPr>
-          <w:b/>
-          <w:bCs/>
-        </w:rPr>
-        <w:t>Lid</w:t>
-      </w:r>
-      <w:r>
-        <w:t>.</w:t>
-      </w:r>
-    </w:p>
-    <w:p>
-      <w:pPr>
-        <w:pStyle w:val="Heading4"/>
-        <w:rPr>
-          <w:b w:val="0"/>
-          <w:bCs/>
-        </w:rPr>
-      </w:pPr>
-      <w:r>
-        <w:rPr>
-          <w:bCs/>
-        </w:rPr>
-        <w:t>Diagram Notation</w:t>
-      </w:r>
-    </w:p>
-    <w:p>
-      <w:r>
-        <w:t>The tell-tale sign in a diagram, that a bidirectional relationship would be synchronized, might be the relational ring around the two lines that establish the relationship.</w:t>
-      </w:r>
-      <w:bookmarkStart w:id="2" w:name="_GoBack"/>
-      <w:bookmarkEnd w:id="2"/>
-    </w:p>
-    <w:p/>
-    <w:p>
-      <w:r>
-        <w:t xml:space="preserve">There isn’t </w:t>
-      </w:r>
-      <w:r>
-        <w:rPr>
-          <w:color w:val="FF0000"/>
-        </w:rPr>
-        <w:t>really</w:t>
-      </w:r>
-      <w:r>
-        <w:t xml:space="preserve"> a display of </w:t>
-      </w:r>
-      <w:r>
-        <w:t>relationship</w:t>
-      </w:r>
-      <w:r>
-        <w:t xml:space="preserve"> synchronization in a diagram. </w:t>
-      </w:r>
-      <w:r>
-        <w:rPr>
-          <w:color w:val="FF0000"/>
-        </w:rPr>
-        <w:t>You</w:t>
-      </w:r>
-      <w:r>
-        <w:rPr>
-          <w:color w:val="FF0000"/>
-        </w:rPr>
-        <w:t>*</w:t>
-      </w:r>
-      <w:r>
-        <w:t xml:space="preserve"> </w:t>
-      </w:r>
-      <w:r>
-        <w:rPr>
-          <w:color w:val="FF0000"/>
-        </w:rPr>
-        <w:t>just</w:t>
-      </w:r>
-      <w:r>
-        <w:t xml:space="preserve"> know, that </w:t>
-      </w:r>
-      <w:r>
-        <w:rPr>
-          <w:color w:val="FF0000"/>
-        </w:rPr>
-        <w:t>when*</w:t>
-      </w:r>
-      <w:r>
-        <w:t xml:space="preserve"> a </w:t>
-      </w:r>
-      <w:r>
-        <w:t>bidirectional</w:t>
-      </w:r>
-      <w:r>
-        <w:t xml:space="preserve"> </w:t>
-      </w:r>
-      <w:r>
-        <w:t>relationship</w:t>
-      </w:r>
-      <w:r>
-        <w:t xml:space="preserve"> </w:t>
-      </w:r>
-      <w:r>
-        <w:rPr>
-          <w:color w:val="FF0000"/>
-        </w:rPr>
-        <w:t>is</w:t>
-      </w:r>
-      <w:r>
-        <w:t xml:space="preserve"> expressed, </w:t>
-      </w:r>
-      <w:r>
-        <w:rPr>
-          <w:color w:val="FF0000"/>
-        </w:rPr>
-        <w:t>the*</w:t>
-      </w:r>
-      <w:r>
-        <w:t xml:space="preserve"> </w:t>
-      </w:r>
-      <w:r>
-        <w:t>relationship</w:t>
-      </w:r>
-      <w:r>
-        <w:t xml:space="preserve"> </w:t>
-      </w:r>
-      <w:r>
-        <w:rPr>
-          <w:color w:val="FF0000"/>
-        </w:rPr>
-        <w:t>will</w:t>
-      </w:r>
-      <w:r>
-        <w:t xml:space="preserve"> be synchronized.</w:t>
-      </w:r>
-    </w:p>
-    <w:p>
-      <w:pPr>
-        <w:rPr>
-          <w:sz w:val="12"/>
-        </w:rPr>
-      </w:pPr>
-    </w:p>
-    <w:p>
-      <w:r>
-        <w:rPr>
-          <w:color w:val="FF0000"/>
-        </w:rPr>
-        <w:t>The*</w:t>
-      </w:r>
-      <w:r>
-        <w:t xml:space="preserve"> procedures of </w:t>
-      </w:r>
-      <w:r>
-        <w:t>relationship</w:t>
-      </w:r>
-      <w:r>
-        <w:t xml:space="preserve"> synchronization </w:t>
-      </w:r>
-      <w:r>
-        <w:rPr>
-          <w:color w:val="FF0000"/>
-        </w:rPr>
-        <w:t>are</w:t>
-      </w:r>
-      <w:r>
-        <w:t xml:space="preserve"> part of </w:t>
-      </w:r>
-      <w:r>
-        <w:rPr>
-          <w:color w:val="FF0000"/>
-        </w:rPr>
-        <w:t>the*</w:t>
-      </w:r>
-      <w:r>
-        <w:t xml:space="preserve"> system interface of symbols. System interfaces </w:t>
-      </w:r>
-      <w:r>
-        <w:rPr>
-          <w:color w:val="FF0000"/>
-        </w:rPr>
-        <w:t>are</w:t>
-      </w:r>
-      <w:r>
-        <w:t xml:space="preserve"> </w:t>
-      </w:r>
-      <w:r>
-        <w:rPr>
-          <w:color w:val="FF0000"/>
-        </w:rPr>
-        <w:t>the*</w:t>
-      </w:r>
-      <w:r>
-        <w:t xml:space="preserve"> inner workings of symbols. </w:t>
-      </w:r>
-      <w:r>
-        <w:rPr>
-          <w:color w:val="FF0000"/>
-        </w:rPr>
-        <w:t>The*</w:t>
-      </w:r>
-      <w:r>
-        <w:t xml:space="preserve"> procedures of </w:t>
-      </w:r>
-      <w:r>
-        <w:t>relationship</w:t>
-      </w:r>
-      <w:r>
-        <w:t xml:space="preserve"> synchronization </w:t>
-      </w:r>
-      <w:r>
-        <w:rPr>
-          <w:color w:val="FF0000"/>
-        </w:rPr>
-        <w:t>can*</w:t>
-      </w:r>
-      <w:r>
-        <w:t xml:space="preserve"> be expressed in </w:t>
-      </w:r>
-      <w:r>
-        <w:rPr>
-          <w:color w:val="FF0000"/>
-        </w:rPr>
-        <w:t>the*</w:t>
-      </w:r>
-      <w:r>
-        <w:t xml:space="preserve"> diagram, </w:t>
-      </w:r>
-      <w:r>
-        <w:rPr>
-          <w:color w:val="FF0000"/>
-        </w:rPr>
-        <w:t>if*</w:t>
-      </w:r>
-      <w:r>
-        <w:t xml:space="preserve"> </w:t>
-      </w:r>
-      <w:r>
-        <w:rPr>
-          <w:color w:val="FF0000"/>
-        </w:rPr>
-        <w:t>the*</w:t>
-      </w:r>
-      <w:r>
-        <w:t xml:space="preserve"> system interfaces of </w:t>
-      </w:r>
-      <w:r>
-        <w:rPr>
-          <w:color w:val="FF0000"/>
-        </w:rPr>
-        <w:t>the*</w:t>
-      </w:r>
-      <w:r>
-        <w:t xml:space="preserve"> symbols </w:t>
-      </w:r>
-      <w:r>
-        <w:rPr>
-          <w:color w:val="FF0000"/>
-        </w:rPr>
-        <w:t>are</w:t>
-      </w:r>
-      <w:r>
-        <w:t xml:space="preserve"> displayed. See </w:t>
-      </w:r>
-      <w:r>
-        <w:rPr>
-          <w:color w:val="FF0000"/>
-        </w:rPr>
-        <w:t>the*</w:t>
-      </w:r>
-      <w:r>
-        <w:t xml:space="preserve"> article </w:t>
-      </w:r>
-      <w:r>
-        <w:rPr>
-          <w:i/>
-        </w:rPr>
-        <w:t>System Interface</w:t>
-      </w:r>
-      <w:r>
-        <w:t>.</w:t>
-      </w:r>
-    </w:p>
-    <w:p/>
-    <w:p>
-      <w:r>
-        <w:rPr>
-          <w:color w:val="FF0000"/>
-        </w:rPr>
-        <w:t>This</w:t>
-      </w:r>
-      <w:r>
-        <w:t xml:space="preserve"> article shows diagrams to demonstrates </w:t>
-      </w:r>
-      <w:r>
-        <w:rPr>
-          <w:color w:val="FF0000"/>
-        </w:rPr>
-        <w:t>the*</w:t>
-      </w:r>
-      <w:r>
-        <w:t xml:space="preserve"> difference between </w:t>
-      </w:r>
-      <w:r>
-        <w:rPr>
-          <w:i/>
-          <w:color w:val="FF0000"/>
-        </w:rPr>
-        <w:t>not</w:t>
-      </w:r>
-      <w:r>
-        <w:rPr>
-          <w:i/>
-          <w:color w:val="FF0000"/>
-        </w:rPr>
-        <w:t>*</w:t>
-      </w:r>
-      <w:r>
-        <w:rPr>
-          <w:i/>
-        </w:rPr>
-        <w:t xml:space="preserve"> </w:t>
-      </w:r>
-      <w:r>
-        <w:t xml:space="preserve">synchronizing two </w:t>
-      </w:r>
-      <w:r>
-        <w:t>unidirectional</w:t>
-      </w:r>
-      <w:r>
-        <w:t xml:space="preserve"> </w:t>
-      </w:r>
-      <w:r>
-        <w:t>relationships</w:t>
-      </w:r>
-      <w:r>
-        <w:t xml:space="preserve"> and </w:t>
-      </w:r>
-      <w:r>
-        <w:rPr>
-          <w:i/>
-        </w:rPr>
-        <w:t xml:space="preserve">synchronizing </w:t>
-      </w:r>
-      <w:r>
-        <w:t xml:space="preserve">two </w:t>
-      </w:r>
-      <w:r>
-        <w:t>unidirectional</w:t>
-      </w:r>
-      <w:r>
-        <w:t xml:space="preserve"> </w:t>
-      </w:r>
-      <w:r>
-        <w:t>relationships</w:t>
-      </w:r>
-      <w:r>
-        <w:t>.</w:t>
-      </w:r>
-    </w:p>
-    <w:p>
-      <w:pPr>
-        <w:rPr>
-          <w:sz w:val="12"/>
-        </w:rPr>
-      </w:pPr>
-    </w:p>
-    <w:p>
-      <w:r>
-        <w:t xml:space="preserve">Two </w:t>
-      </w:r>
-      <w:r>
-        <w:t>unidirectional</w:t>
-      </w:r>
-      <w:r>
-        <w:t xml:space="preserve"> </w:t>
-      </w:r>
-      <w:r>
-        <w:t>relationships</w:t>
-      </w:r>
-      <w:r>
-        <w:t xml:space="preserve"> </w:t>
-      </w:r>
-      <w:r>
-        <w:rPr>
-          <w:color w:val="FF0000"/>
-        </w:rPr>
-        <w:t>will</w:t>
-      </w:r>
-      <w:r>
-        <w:t xml:space="preserve"> </w:t>
-      </w:r>
-      <w:r>
-        <w:rPr>
-          <w:color w:val="FF0000"/>
-        </w:rPr>
-        <w:t>not</w:t>
-      </w:r>
-      <w:r>
-        <w:rPr>
-          <w:color w:val="FF0000"/>
-        </w:rPr>
-        <w:t>*</w:t>
-      </w:r>
-      <w:r>
-        <w:t xml:space="preserve"> be synchronized to eachother. An object of </w:t>
-      </w:r>
-      <w:r>
-        <w:rPr>
-          <w:rFonts w:ascii="Franklin Gothic Demi" w:hAnsi="Franklin Gothic Demi"/>
-        </w:rPr>
-        <w:t xml:space="preserve">Class A </w:t>
-      </w:r>
-      <w:r>
-        <w:rPr>
-          <w:color w:val="FF0000"/>
-        </w:rPr>
-        <w:t>can*</w:t>
-      </w:r>
-      <w:r>
-        <w:t xml:space="preserve"> refer to an arbitrary object of </w:t>
-      </w:r>
-      <w:r>
-        <w:rPr>
-          <w:rFonts w:ascii="Franklin Gothic Demi" w:hAnsi="Franklin Gothic Demi"/>
-        </w:rPr>
-        <w:t>Class B</w:t>
-      </w:r>
-      <w:r>
-        <w:t xml:space="preserve">, which refers to an arbitrary object of </w:t>
-      </w:r>
-      <w:r>
-        <w:rPr>
-          <w:rFonts w:ascii="Franklin Gothic Demi" w:hAnsi="Franklin Gothic Demi"/>
-        </w:rPr>
-        <w:t>Class A</w:t>
-      </w:r>
-      <w:r>
-        <w:t xml:space="preserve"> again.</w:t>
-      </w:r>
-    </w:p>
-    <w:p>
-      <w:pPr>
-        <w:rPr>
-          <w:sz w:val="12"/>
-        </w:rPr>
-      </w:pPr>
-    </w:p>
-    <w:p>
       <w:pPr>
         <w:ind w:left="852"/>
-      </w:pPr>
-      <w:r>
-        <w:rPr>
-          <w:noProof/>
+        <w:rPr>
+          <w:color w:val="FFC000"/>
+        </w:rPr>
+      </w:pPr>
+      <w:r>
+        <w:rPr>
+          <w:color w:val="FFC000"/>
         </w:rPr>
         <w:drawing>
-          <wp:inline distT="0" distB="0" distL="0" distR="0" wp14:anchorId="29B28A72" wp14:editId="4175F06F">
-            <wp:extent cx="1859915" cy="1449070"/>
-            <wp:effectExtent l="0" t="0" r="6985" b="0"/>
-            <wp:docPr id="55" name="Picture 55"/>
+          <wp:inline distT="0" distB="0" distL="0" distR="0" wp14:anchorId="483FE80F" wp14:editId="7F5E1449">
+            <wp:extent cx="2368531" cy="2454418"/>
+            <wp:effectExtent l="0" t="0" r="0" b="3175"/>
+            <wp:docPr id="11" name="Picture 11"/>
             <wp:cNvGraphicFramePr>
               <a:graphicFrameLocks xmlns:a="http://schemas.openxmlformats.org/drawingml/2006/main" noChangeAspect="1"/>
             </wp:cNvGraphicFramePr>
@@ -6309,45 +5389,23 @@
               <a:graphicData uri="http://schemas.openxmlformats.org/drawingml/2006/picture">
                 <pic:pic xmlns:pic="http://schemas.openxmlformats.org/drawingml/2006/picture">
                   <pic:nvPicPr>
-                    <pic:cNvPr id="0" name="Picture 1"/>
-                    <pic:cNvPicPr>
-                      <a:picLocks noChangeAspect="1" noChangeArrowheads="1"/>
-                    </pic:cNvPicPr>
+                    <pic:cNvPr id="1" name=""/>
+                    <pic:cNvPicPr/>
                   </pic:nvPicPr>
                   <pic:blipFill>
-                    <a:blip r:embed="rId34">
-                      <a:extLst>
-                        <a:ext uri="{BEBA8EAE-BF5A-486C-A8C5-ECC9F3942E4B}">
-                          <a14:imgProps xmlns:a14="http://schemas.microsoft.com/office/drawing/2010/main">
-                            <a14:imgLayer r:embed="rId35">
-                              <a14:imgEffect>
-                                <a14:brightnessContrast bright="40000" contrast="40000"/>
-                              </a14:imgEffect>
-                            </a14:imgLayer>
-                          </a14:imgProps>
-                        </a:ext>
-                        <a:ext uri="{28A0092B-C50C-407E-A947-70E740481C1C}">
-                          <a14:useLocalDpi xmlns:a14="http://schemas.microsoft.com/office/drawing/2010/main" val="0"/>
-                        </a:ext>
-                      </a:extLst>
-                    </a:blip>
-                    <a:srcRect/>
+                    <a:blip r:embed="rId34"/>
                     <a:stretch>
                       <a:fillRect/>
                     </a:stretch>
                   </pic:blipFill>
-                  <pic:spPr bwMode="auto">
+                  <pic:spPr>
                     <a:xfrm>
                       <a:off x="0" y="0"/>
-                      <a:ext cx="1859915" cy="1449070"/>
+                      <a:ext cx="2380576" cy="2466900"/>
                     </a:xfrm>
                     <a:prstGeom prst="rect">
                       <a:avLst/>
                     </a:prstGeom>
-                    <a:noFill/>
-                    <a:ln>
-                      <a:noFill/>
-                    </a:ln>
                   </pic:spPr>
                 </pic:pic>
               </a:graphicData>
@@ -6356,161 +5414,203 @@
         </w:drawing>
       </w:r>
     </w:p>
-    <w:p>
-      <w:pPr>
-        <w:rPr>
-          <w:sz w:val="12"/>
-        </w:rPr>
-      </w:pPr>
-    </w:p>
-    <w:p>
-      <w:r>
-        <w:t xml:space="preserve">It doesn’t make </w:t>
-      </w:r>
-      <w:r>
-        <w:rPr>
-          <w:color w:val="FF0000"/>
-        </w:rPr>
-        <w:t>the*</w:t>
-      </w:r>
-      <w:r>
-        <w:t xml:space="preserve"> two objects refer to eachother. It </w:t>
-      </w:r>
-      <w:r>
-        <w:rPr>
-          <w:color w:val="FF0000"/>
-        </w:rPr>
-        <w:t>just</w:t>
-      </w:r>
-      <w:r>
-        <w:t xml:space="preserve"> makes </w:t>
-      </w:r>
-      <w:r>
-        <w:rPr>
-          <w:color w:val="FF0000"/>
-        </w:rPr>
-        <w:t>the*</w:t>
+    <w:p/>
+    <w:p>
+      <w:r>
+        <w:t xml:space="preserve">Two </w:t>
+      </w:r>
+      <w:r>
+        <w:t>unidirectional</w:t>
+      </w:r>
+      <w:r>
+        <w:t xml:space="preserve"> </w:t>
+      </w:r>
+      <w:r>
+        <w:t>relationships</w:t>
+      </w:r>
+      <w:r>
+        <w:t xml:space="preserve"> </w:t>
+      </w:r>
+      <w:r>
+        <w:t xml:space="preserve">might </w:t>
+      </w:r>
+      <w:r>
+        <w:t>not</w:t>
+      </w:r>
+      <w:r>
+        <w:t xml:space="preserve"> be synchronized </w:t>
+      </w:r>
+      <w:r>
+        <w:t xml:space="preserve">with </w:t>
+      </w:r>
+      <w:r>
+        <w:t>each</w:t>
+      </w:r>
+      <w:r>
+        <w:t xml:space="preserve"> </w:t>
+      </w:r>
+      <w:r>
+        <w:t xml:space="preserve">other. An object of </w:t>
+      </w:r>
+      <w:r>
+        <w:rPr>
+          <w:b/>
+          <w:bCs/>
+        </w:rPr>
+        <w:t xml:space="preserve">Class A </w:t>
+      </w:r>
+      <w:r>
+        <w:t xml:space="preserve">may </w:t>
+      </w:r>
+      <w:r>
+        <w:t xml:space="preserve">refer to an arbitrary object of </w:t>
+      </w:r>
+      <w:r>
+        <w:rPr>
+          <w:b/>
+          <w:bCs/>
+        </w:rPr>
+        <w:t>Class B</w:t>
+      </w:r>
+      <w:r>
+        <w:t xml:space="preserve">, which refers to an arbitrary object of </w:t>
+      </w:r>
+      <w:r>
+        <w:rPr>
+          <w:b/>
+          <w:bCs/>
+        </w:rPr>
+        <w:t>Class A</w:t>
+      </w:r>
+      <w:r>
+        <w:t xml:space="preserve"> again.</w:t>
+      </w:r>
+      <w:r>
+        <w:t xml:space="preserve"> </w:t>
+      </w:r>
+      <w:r>
+        <w:t xml:space="preserve">It </w:t>
+      </w:r>
+      <w:r>
+        <w:t xml:space="preserve">might </w:t>
+      </w:r>
+      <w:r>
+        <w:t>n</w:t>
+      </w:r>
+      <w:r>
+        <w:t>o</w:t>
+      </w:r>
+      <w:r>
+        <w:t xml:space="preserve">t make </w:t>
+      </w:r>
+      <w:r>
+        <w:t>the</w:t>
+      </w:r>
+      <w:r>
+        <w:t xml:space="preserve"> two objects refer to each</w:t>
+      </w:r>
+      <w:r>
+        <w:t xml:space="preserve"> </w:t>
+      </w:r>
+      <w:r>
+        <w:t xml:space="preserve">other. It </w:t>
+      </w:r>
+      <w:r>
+        <w:t xml:space="preserve">would </w:t>
+      </w:r>
+      <w:r>
+        <w:t xml:space="preserve">just </w:t>
+      </w:r>
+      <w:r>
+        <w:t xml:space="preserve">makes </w:t>
+      </w:r>
+      <w:r>
+        <w:t>the</w:t>
       </w:r>
       <w:r>
         <w:t xml:space="preserve"> two objects refer to an arbitrary object of </w:t>
       </w:r>
       <w:r>
-        <w:rPr>
-          <w:color w:val="FF0000"/>
-        </w:rPr>
-        <w:t>the*</w:t>
+        <w:t>the</w:t>
       </w:r>
       <w:r>
         <w:t xml:space="preserve"> other class, </w:t>
       </w:r>
       <w:r>
-        <w:rPr>
-          <w:color w:val="FF0000"/>
-        </w:rPr>
-        <w:t>but*</w:t>
-      </w:r>
-      <w:r>
-        <w:t xml:space="preserve"> </w:t>
-      </w:r>
-      <w:r>
-        <w:rPr>
-          <w:color w:val="FF0000"/>
-        </w:rPr>
+        <w:t>but</w:t>
+      </w:r>
+      <w:r>
+        <w:t xml:space="preserve"> </w:t>
+      </w:r>
+      <w:r>
         <w:t>not</w:t>
       </w:r>
       <w:r>
-        <w:rPr>
-          <w:color w:val="FF0000"/>
-        </w:rPr>
-        <w:t>*</w:t>
-      </w:r>
-      <w:r>
-        <w:t xml:space="preserve"> necessarily to eachother.</w:t>
-      </w:r>
-    </w:p>
-    <w:p>
-      <w:pPr>
-        <w:rPr>
-          <w:sz w:val="12"/>
-        </w:rPr>
-      </w:pPr>
-    </w:p>
-    <w:p>
-      <w:r>
-        <w:t xml:space="preserve">For </w:t>
-      </w:r>
-      <w:r>
-        <w:rPr>
-          <w:color w:val="FF0000"/>
-        </w:rPr>
-        <w:t>this</w:t>
-      </w:r>
-      <w:r>
-        <w:t xml:space="preserve">, </w:t>
+        <w:t xml:space="preserve"> necessarily to each</w:t>
+      </w:r>
+      <w:r>
+        <w:t xml:space="preserve"> </w:t>
+      </w:r>
+      <w:r>
+        <w:t>other.</w:t>
+      </w:r>
+    </w:p>
+    <w:p/>
+    <w:p>
+      <w:r>
+        <w:t xml:space="preserve">To see to it one object relating to another </w:t>
+      </w:r>
+      <w:r>
+        <w:t xml:space="preserve">would </w:t>
+      </w:r>
+      <w:r>
+        <w:t xml:space="preserve">always makes </w:t>
+      </w:r>
+      <w:r>
+        <w:t>the</w:t>
+      </w:r>
+      <w:r>
+        <w:t xml:space="preserve"> other object relate back to </w:t>
+      </w:r>
+      <w:r>
+        <w:t>the</w:t>
+      </w:r>
+      <w:r>
+        <w:t xml:space="preserve"> first object again, </w:t>
+      </w:r>
+      <w:r>
+        <w:t xml:space="preserve">it may require keeping </w:t>
+      </w:r>
+      <w:r>
+        <w:t>the</w:t>
+      </w:r>
+      <w:r>
+        <w:t xml:space="preserve"> two counterparts of </w:t>
+      </w:r>
+      <w:r>
+        <w:t>the</w:t>
+      </w:r>
+      <w:r>
+        <w:t xml:space="preserve"> </w:t>
       </w:r>
       <w:r>
         <w:t>relationship</w:t>
       </w:r>
       <w:r>
-        <w:t xml:space="preserve"> synchronization </w:t>
-      </w:r>
-      <w:r>
-        <w:rPr>
-          <w:color w:val="FF0000"/>
-        </w:rPr>
-        <w:t>is</w:t>
-      </w:r>
-      <w:r>
-        <w:t xml:space="preserve"> applied, </w:t>
-      </w:r>
-      <w:r>
-        <w:rPr>
-          <w:color w:val="FF0000"/>
-        </w:rPr>
-        <w:t>so</w:t>
-      </w:r>
-      <w:r>
-        <w:t xml:space="preserve"> that </w:t>
-      </w:r>
-      <w:r>
-        <w:rPr>
-          <w:color w:val="FF0000"/>
-        </w:rPr>
-        <w:t>the*</w:t>
-      </w:r>
-      <w:r>
-        <w:t xml:space="preserve"> first object and </w:t>
-      </w:r>
-      <w:r>
-        <w:rPr>
-          <w:color w:val="FF0000"/>
-        </w:rPr>
-        <w:t>the*</w:t>
-      </w:r>
-      <w:r>
-        <w:t xml:space="preserve"> second object always refer to eachother.</w:t>
-      </w:r>
-    </w:p>
-    <w:p>
-      <w:pPr>
-        <w:rPr>
-          <w:sz w:val="12"/>
-        </w:rPr>
-      </w:pPr>
-    </w:p>
+        <w:t xml:space="preserve"> synchronized.</w:t>
+      </w:r>
+    </w:p>
+    <w:p/>
     <w:p>
       <w:pPr>
         <w:ind w:left="852"/>
       </w:pPr>
       <w:r>
-        <w:rPr>
-          <w:noProof/>
-        </w:rPr>
         <w:drawing>
-          <wp:inline distT="0" distB="0" distL="0" distR="0" wp14:anchorId="6495B4EE" wp14:editId="5E4AE9CC">
-            <wp:extent cx="1918335" cy="627380"/>
-            <wp:effectExtent l="0" t="0" r="5715" b="1270"/>
-            <wp:docPr id="56" name="Picture 56"/>
+          <wp:inline distT="0" distB="0" distL="0" distR="0" wp14:anchorId="2C2B6461" wp14:editId="6551DEBA">
+            <wp:extent cx="1907367" cy="1944083"/>
+            <wp:effectExtent l="0" t="0" r="0" b="0"/>
+            <wp:docPr id="12" name="Picture 12"/>
             <wp:cNvGraphicFramePr>
               <a:graphicFrameLocks xmlns:a="http://schemas.openxmlformats.org/drawingml/2006/main" noChangeAspect="1"/>
             </wp:cNvGraphicFramePr>
@@ -6518,45 +5618,23 @@
               <a:graphicData uri="http://schemas.openxmlformats.org/drawingml/2006/picture">
                 <pic:pic xmlns:pic="http://schemas.openxmlformats.org/drawingml/2006/picture">
                   <pic:nvPicPr>
-                    <pic:cNvPr id="0" name="Picture 2"/>
-                    <pic:cNvPicPr>
-                      <a:picLocks noChangeAspect="1" noChangeArrowheads="1"/>
-                    </pic:cNvPicPr>
+                    <pic:cNvPr id="1" name=""/>
+                    <pic:cNvPicPr/>
                   </pic:nvPicPr>
                   <pic:blipFill>
-                    <a:blip r:embed="rId36">
-                      <a:extLst>
-                        <a:ext uri="{BEBA8EAE-BF5A-486C-A8C5-ECC9F3942E4B}">
-                          <a14:imgProps xmlns:a14="http://schemas.microsoft.com/office/drawing/2010/main">
-                            <a14:imgLayer r:embed="rId37">
-                              <a14:imgEffect>
-                                <a14:brightnessContrast bright="40000" contrast="40000"/>
-                              </a14:imgEffect>
-                            </a14:imgLayer>
-                          </a14:imgProps>
-                        </a:ext>
-                        <a:ext uri="{28A0092B-C50C-407E-A947-70E740481C1C}">
-                          <a14:useLocalDpi xmlns:a14="http://schemas.microsoft.com/office/drawing/2010/main" val="0"/>
-                        </a:ext>
-                      </a:extLst>
-                    </a:blip>
-                    <a:srcRect/>
+                    <a:blip r:embed="rId35"/>
                     <a:stretch>
                       <a:fillRect/>
                     </a:stretch>
                   </pic:blipFill>
-                  <pic:spPr bwMode="auto">
+                  <pic:spPr>
                     <a:xfrm>
                       <a:off x="0" y="0"/>
-                      <a:ext cx="1918335" cy="627380"/>
+                      <a:ext cx="1918452" cy="1955381"/>
                     </a:xfrm>
                     <a:prstGeom prst="rect">
                       <a:avLst/>
                     </a:prstGeom>
-                    <a:noFill/>
-                    <a:ln>
-                      <a:noFill/>
-                    </a:ln>
                   </pic:spPr>
                 </pic:pic>
               </a:graphicData>
@@ -6567,12 +5645,921 @@
     </w:p>
     <w:p>
       <w:pPr>
+        <w:ind w:left="568"/>
+      </w:pPr>
+    </w:p>
+    <w:p>
+      <w:r>
+        <w:t xml:space="preserve">The tell-tale sign in a diagram, that a bidirectional relationship would be </w:t>
+      </w:r>
+      <w:r>
+        <w:rPr>
+          <w:i/>
+          <w:iCs/>
+        </w:rPr>
+        <w:t>synchronized</w:t>
+      </w:r>
+      <w:r>
+        <w:t>, might be a relational ring around the two lines that establish the bidirectional relationship.</w:t>
+      </w:r>
+    </w:p>
+    <w:p>
+      <w:pPr>
+        <w:ind w:left="568"/>
+      </w:pPr>
+    </w:p>
+    <w:p>
+      <w:r>
+        <w:t>When</w:t>
+      </w:r>
+      <w:r>
+        <w:t xml:space="preserve"> a sub-object's target would be changed</w:t>
+      </w:r>
+      <w:r>
+        <w:t xml:space="preserve">, </w:t>
+      </w:r>
+      <w:r>
+        <w:t>the</w:t>
+      </w:r>
+      <w:r>
+        <w:t xml:space="preserve"> other side of </w:t>
+      </w:r>
+      <w:r>
+        <w:t>the</w:t>
+      </w:r>
+      <w:r>
+        <w:t xml:space="preserve"> </w:t>
+      </w:r>
+      <w:r>
+        <w:t>relationship</w:t>
+      </w:r>
+      <w:r>
+        <w:t xml:space="preserve"> </w:t>
+      </w:r>
+      <w:r>
+        <w:t xml:space="preserve">might </w:t>
+      </w:r>
+      <w:r>
+        <w:t xml:space="preserve">also </w:t>
+      </w:r>
+      <w:r>
+        <w:t>be</w:t>
+      </w:r>
+      <w:r>
+        <w:t xml:space="preserve"> updated.</w:t>
+      </w:r>
+    </w:p>
+    <w:p>
+      <w:pPr>
+        <w:ind w:left="852"/>
+        <w:rPr>
+          <w:color w:val="FFC000"/>
+        </w:rPr>
+      </w:pPr>
+    </w:p>
+    <w:p>
+      <w:pPr>
+        <w:ind w:left="852"/>
+        <w:rPr>
+          <w:color w:val="FFC000"/>
+        </w:rPr>
+      </w:pPr>
+      <w:r>
+        <w:rPr>
+          <w:color w:val="FFC000"/>
+        </w:rPr>
+        <w:drawing>
+          <wp:inline distT="0" distB="0" distL="0" distR="0" wp14:anchorId="11AC593E" wp14:editId="74BC654A">
+            <wp:extent cx="2839364" cy="2942325"/>
+            <wp:effectExtent l="0" t="0" r="0" b="0"/>
+            <wp:docPr id="15" name="Picture 15"/>
+            <wp:cNvGraphicFramePr>
+              <a:graphicFrameLocks xmlns:a="http://schemas.openxmlformats.org/drawingml/2006/main" noChangeAspect="1"/>
+            </wp:cNvGraphicFramePr>
+            <a:graphic xmlns:a="http://schemas.openxmlformats.org/drawingml/2006/main">
+              <a:graphicData uri="http://schemas.openxmlformats.org/drawingml/2006/picture">
+                <pic:pic xmlns:pic="http://schemas.openxmlformats.org/drawingml/2006/picture">
+                  <pic:nvPicPr>
+                    <pic:cNvPr id="1" name=""/>
+                    <pic:cNvPicPr/>
+                  </pic:nvPicPr>
+                  <pic:blipFill>
+                    <a:blip r:embed="rId36"/>
+                    <a:stretch>
+                      <a:fillRect/>
+                    </a:stretch>
+                  </pic:blipFill>
+                  <pic:spPr>
+                    <a:xfrm>
+                      <a:off x="0" y="0"/>
+                      <a:ext cx="2842968" cy="2946059"/>
+                    </a:xfrm>
+                    <a:prstGeom prst="rect">
+                      <a:avLst/>
+                    </a:prstGeom>
+                  </pic:spPr>
+                </pic:pic>
+              </a:graphicData>
+            </a:graphic>
+          </wp:inline>
+        </w:drawing>
+      </w:r>
+    </w:p>
+    <w:p>
+      <w:pPr>
+        <w:ind w:left="852"/>
+        <w:rPr>
+          <w:color w:val="FFC000"/>
+        </w:rPr>
+      </w:pPr>
+      <w:bookmarkStart w:id="2" w:name="_GoBack"/>
+      <w:bookmarkEnd w:id="2"/>
+    </w:p>
+    <w:p>
+      <w:r>
+        <w:t>This</w:t>
+      </w:r>
+      <w:r>
+        <w:t xml:space="preserve"> </w:t>
+      </w:r>
+      <w:r>
+        <w:t xml:space="preserve">might be </w:t>
+      </w:r>
+      <w:r>
+        <w:t xml:space="preserve">called </w:t>
+      </w:r>
+      <w:r>
+        <w:rPr>
+          <w:i/>
+        </w:rPr>
+        <w:t>relationship</w:t>
+      </w:r>
+      <w:r>
+        <w:rPr>
+          <w:i/>
+        </w:rPr>
+        <w:t xml:space="preserve"> synchronization</w:t>
+      </w:r>
+      <w:r>
+        <w:t xml:space="preserve">. </w:t>
+      </w:r>
+      <w:r>
+        <w:t>Relationship</w:t>
+      </w:r>
+      <w:r>
+        <w:t xml:space="preserve"> synchronization </w:t>
+      </w:r>
+      <w:r>
+        <w:t xml:space="preserve">might </w:t>
+      </w:r>
+      <w:r>
+        <w:t xml:space="preserve">make something between two objects melt together to one </w:t>
+      </w:r>
+      <w:r>
+        <w:t>relationship</w:t>
+      </w:r>
+      <w:r>
+        <w:t>.</w:t>
+      </w:r>
+    </w:p>
+    <w:p/>
+    <w:p>
+      <w:r>
+        <w:t>Relationship synchronization</w:t>
+      </w:r>
+      <w:r>
+        <w:t xml:space="preserve"> would</w:t>
+      </w:r>
+      <w:r>
+        <w:t xml:space="preserve"> </w:t>
+      </w:r>
+      <w:r>
+        <w:t>mean</w:t>
+      </w:r>
+      <w:r>
+        <w:rPr>
+          <w:color w:val="FF0000"/>
+        </w:rPr>
+        <w:t xml:space="preserve"> </w:t>
+      </w:r>
+      <w:r>
+        <w:t xml:space="preserve">ensuring </w:t>
+      </w:r>
+      <w:r>
+        <w:t>the</w:t>
+      </w:r>
+      <w:r>
+        <w:t xml:space="preserve"> integrity between </w:t>
+      </w:r>
+      <w:r>
+        <w:t>the</w:t>
+      </w:r>
+      <w:r>
+        <w:t xml:space="preserve"> two counterparts of a </w:t>
+      </w:r>
+      <w:r>
+        <w:t>relationship</w:t>
+      </w:r>
+      <w:r>
+        <w:t>.</w:t>
+      </w:r>
+      <w:r>
+        <w:t xml:space="preserve"> For example, </w:t>
+      </w:r>
+      <w:r>
+        <w:t xml:space="preserve">when </w:t>
+      </w:r>
+      <w:r>
+        <w:t xml:space="preserve">a </w:t>
+      </w:r>
+      <w:r>
+        <w:rPr>
+          <w:b/>
+          <w:bCs/>
+        </w:rPr>
+        <w:t xml:space="preserve">Lid </w:t>
+      </w:r>
+      <w:r>
+        <w:t>is assigned</w:t>
+      </w:r>
+      <w:r>
+        <w:rPr>
+          <w:b/>
+          <w:bCs/>
+        </w:rPr>
+        <w:t xml:space="preserve"> </w:t>
+      </w:r>
+      <w:r>
+        <w:t xml:space="preserve">to a </w:t>
+      </w:r>
+      <w:r>
+        <w:rPr>
+          <w:b/>
+          <w:bCs/>
+        </w:rPr>
+        <w:t>Jar</w:t>
+      </w:r>
+      <w:r>
+        <w:t xml:space="preserve">, </w:t>
+      </w:r>
+      <w:r>
+        <w:t>the</w:t>
+      </w:r>
+      <w:r>
+        <w:t xml:space="preserve"> </w:t>
+      </w:r>
+      <w:r>
+        <w:rPr>
+          <w:b/>
+          <w:bCs/>
+        </w:rPr>
+        <w:t>Jar</w:t>
+      </w:r>
+      <w:r>
+        <w:rPr>
+          <w:b/>
+          <w:bCs/>
+        </w:rPr>
+        <w:t xml:space="preserve"> </w:t>
+      </w:r>
+      <w:r>
+        <w:rPr>
+          <w:b/>
+          <w:bCs/>
+        </w:rPr>
+        <w:t xml:space="preserve">might </w:t>
+      </w:r>
+      <w:r>
+        <w:t xml:space="preserve">also assigned to </w:t>
+      </w:r>
+      <w:r>
+        <w:t>the</w:t>
+      </w:r>
+      <w:r>
+        <w:t xml:space="preserve"> </w:t>
+      </w:r>
+      <w:r>
+        <w:rPr>
+          <w:b/>
+          <w:bCs/>
+        </w:rPr>
+        <w:t>Lid</w:t>
+      </w:r>
+      <w:r>
+        <w:t>.</w:t>
+      </w:r>
+    </w:p>
+    <w:p/>
+    <w:p>
+      <w:r>
+        <w:t xml:space="preserve">It might be desirable for </w:t>
+      </w:r>
+      <w:r>
+        <w:t>the</w:t>
+      </w:r>
+      <w:r>
+        <w:t xml:space="preserve"> two </w:t>
+      </w:r>
+      <w:r>
+        <w:t>unidirectional</w:t>
+      </w:r>
+      <w:r>
+        <w:t xml:space="preserve"> </w:t>
+      </w:r>
+      <w:r>
+        <w:t>relationships</w:t>
+      </w:r>
+      <w:r>
+        <w:t xml:space="preserve"> </w:t>
+      </w:r>
+      <w:r>
+        <w:t xml:space="preserve">to be </w:t>
+      </w:r>
+      <w:r>
+        <w:t>synchronized,</w:t>
+      </w:r>
+      <w:r>
+        <w:t xml:space="preserve"> are they to become a</w:t>
+      </w:r>
+      <w:r>
+        <w:t xml:space="preserve"> </w:t>
+      </w:r>
+      <w:r>
+        <w:t xml:space="preserve">full </w:t>
+      </w:r>
+      <w:r>
+        <w:t>bidirectional</w:t>
+      </w:r>
+      <w:r>
+        <w:t xml:space="preserve"> </w:t>
+      </w:r>
+      <w:r>
+        <w:t>relationship</w:t>
+      </w:r>
+      <w:r>
+        <w:t xml:space="preserve"> between classes.</w:t>
+      </w:r>
+      <w:r>
+        <w:t xml:space="preserve"> </w:t>
+      </w:r>
+      <w:r>
+        <w:t xml:space="preserve">When </w:t>
+      </w:r>
+      <w:r>
+        <w:t xml:space="preserve">two </w:t>
+      </w:r>
+      <w:r>
+        <w:t>unidirectional</w:t>
+      </w:r>
+      <w:r>
+        <w:t xml:space="preserve"> </w:t>
+      </w:r>
+      <w:r>
+        <w:t>relationships</w:t>
+      </w:r>
+      <w:r>
+        <w:t xml:space="preserve"> might not be </w:t>
+      </w:r>
+      <w:r>
+        <w:t xml:space="preserve">synchronized, </w:t>
+      </w:r>
+      <w:r>
+        <w:t>then</w:t>
+      </w:r>
+      <w:r>
+        <w:t xml:space="preserve"> they</w:t>
+      </w:r>
+      <w:r>
+        <w:t xml:space="preserve"> might </w:t>
+      </w:r>
+      <w:r>
+        <w:t xml:space="preserve">be </w:t>
+      </w:r>
+      <w:r>
+        <w:t>just</w:t>
+      </w:r>
+      <w:r>
+        <w:t xml:space="preserve"> </w:t>
+      </w:r>
+      <w:r>
+        <w:t xml:space="preserve">two separate </w:t>
+      </w:r>
+      <w:r>
+        <w:t>unidirectional</w:t>
+      </w:r>
+      <w:r>
+        <w:t xml:space="preserve"> </w:t>
+      </w:r>
+      <w:r>
+        <w:t>relationships</w:t>
+      </w:r>
+      <w:r>
+        <w:t>, that</w:t>
+      </w:r>
+      <w:r>
+        <w:t xml:space="preserve"> might not</w:t>
+      </w:r>
+      <w:r>
+        <w:t xml:space="preserve"> </w:t>
+      </w:r>
+      <w:r>
+        <w:t xml:space="preserve">have anything </w:t>
+      </w:r>
+      <w:r>
+        <w:t>to do with each</w:t>
+      </w:r>
+      <w:r>
+        <w:t xml:space="preserve"> </w:t>
+      </w:r>
+      <w:r>
+        <w:t>other.</w:t>
+      </w:r>
+    </w:p>
+    <w:p/>
+    <w:p>
+      <w:r>
+        <w:t xml:space="preserve">A complete </w:t>
+      </w:r>
+      <w:r>
+        <w:t>bidirectional</w:t>
+      </w:r>
+      <w:r>
+        <w:t xml:space="preserve"> </w:t>
+      </w:r>
+      <w:r>
+        <w:t>relationship</w:t>
+      </w:r>
+      <w:r>
+        <w:t xml:space="preserve"> </w:t>
+      </w:r>
+      <w:r>
+        <w:t xml:space="preserve">might </w:t>
+      </w:r>
+      <w:r>
+        <w:t xml:space="preserve">have </w:t>
+      </w:r>
+      <w:r>
+        <w:t>three parts</w:t>
+      </w:r>
+      <w:r>
+        <w:t xml:space="preserve"> to it</w:t>
+      </w:r>
+      <w:r>
+        <w:t>:</w:t>
+      </w:r>
+    </w:p>
+    <w:p/>
+    <w:p>
+      <w:pPr>
+        <w:ind w:left="1008" w:hanging="156"/>
+      </w:pPr>
+      <w:r>
+        <w:t xml:space="preserve">- </w:t>
+      </w:r>
+      <w:r>
+        <w:t>O</w:t>
+      </w:r>
+      <w:r>
+        <w:t>ne class has a sub-object of another class</w:t>
+      </w:r>
+      <w:r>
+        <w:t>.</w:t>
+      </w:r>
+    </w:p>
+    <w:p>
+      <w:pPr>
+        <w:ind w:left="1008" w:hanging="156"/>
+      </w:pPr>
+      <w:r>
+        <w:t xml:space="preserve">- </w:t>
+      </w:r>
+      <w:r>
+        <w:t>T</w:t>
+      </w:r>
+      <w:r>
+        <w:t>he</w:t>
+      </w:r>
+      <w:r>
+        <w:t xml:space="preserve"> other class has a sub-object of </w:t>
+      </w:r>
+      <w:r>
+        <w:t>the</w:t>
+      </w:r>
+      <w:r>
+        <w:t xml:space="preserve"> first class</w:t>
+      </w:r>
+      <w:r>
+        <w:t>.</w:t>
+      </w:r>
+    </w:p>
+    <w:p>
+      <w:pPr>
+        <w:ind w:left="1008" w:hanging="156"/>
+      </w:pPr>
+      <w:r>
+        <w:t xml:space="preserve">- </w:t>
+      </w:r>
+      <w:r>
+        <w:t>T</w:t>
+      </w:r>
+      <w:r>
+        <w:t>he</w:t>
+      </w:r>
+      <w:r>
+        <w:t xml:space="preserve"> two </w:t>
+      </w:r>
+      <w:r>
+        <w:t>unidirectional</w:t>
+      </w:r>
+      <w:r>
+        <w:t xml:space="preserve"> </w:t>
+      </w:r>
+      <w:r>
+        <w:t>relationships</w:t>
+      </w:r>
+      <w:r>
+        <w:t xml:space="preserve"> </w:t>
+      </w:r>
+      <w:r>
+        <w:t>are</w:t>
+      </w:r>
+      <w:r>
+        <w:t xml:space="preserve"> </w:t>
+      </w:r>
+      <w:r>
+        <w:t>synchronized</w:t>
+      </w:r>
+      <w:r>
+        <w:t>.</w:t>
+      </w:r>
+    </w:p>
+    <w:p/>
+    <w:p>
+      <w:r>
+        <w:t>C</w:t>
+      </w:r>
+      <w:r>
+        <w:t>reat</w:t>
+      </w:r>
+      <w:r>
+        <w:t>ing</w:t>
+      </w:r>
+      <w:r>
+        <w:t xml:space="preserve"> a </w:t>
+      </w:r>
+      <w:r>
+        <w:t xml:space="preserve">bidirectional </w:t>
+      </w:r>
+      <w:r>
+        <w:t>relationship</w:t>
+      </w:r>
+      <w:r>
+        <w:t>,</w:t>
+      </w:r>
+      <w:r>
+        <w:t xml:space="preserve"> might </w:t>
+      </w:r>
+      <w:r>
+        <w:t>add those three elements.</w:t>
+      </w:r>
+    </w:p>
+    <w:p/>
+    <w:p>
+      <w:r>
+        <w:t xml:space="preserve">The idea is that software libraries might supply </w:t>
+      </w:r>
+      <w:r>
+        <w:t xml:space="preserve">code to make </w:t>
+      </w:r>
+      <w:r>
+        <w:t xml:space="preserve">the relationship synchronization </w:t>
+      </w:r>
+      <w:r>
+        <w:t>work</w:t>
+      </w:r>
+      <w:r>
+        <w:t>. Circle Language Spec currently only aims to supply a notation for it. There should be freedom of choice how it is actually implemented.</w:t>
+      </w:r>
+    </w:p>
+    <w:p/>
+    <w:p>
+      <w:r>
+        <w:t xml:space="preserve">The </w:t>
+      </w:r>
+      <w:r>
+        <w:t xml:space="preserve">procedures of </w:t>
+      </w:r>
+      <w:r>
+        <w:t>relationship</w:t>
+      </w:r>
+      <w:r>
+        <w:t xml:space="preserve"> synchronization </w:t>
+      </w:r>
+      <w:r>
+        <w:t xml:space="preserve">might be seen as </w:t>
+      </w:r>
+      <w:r>
+        <w:t xml:space="preserve">part of </w:t>
+      </w:r>
+      <w:r>
+        <w:t>the</w:t>
+      </w:r>
+      <w:r>
+        <w:t xml:space="preserve"> </w:t>
+      </w:r>
+      <w:r>
+        <w:rPr>
+          <w:i/>
+          <w:iCs/>
+        </w:rPr>
+        <w:t>system interface</w:t>
+      </w:r>
+      <w:r>
+        <w:t xml:space="preserve"> of symbols.</w:t>
+      </w:r>
+    </w:p>
+    <w:p/>
+    <w:p>
+      <w:pPr>
+        <w:ind w:left="852"/>
+      </w:pPr>
+      <w:r>
+        <w:drawing>
+          <wp:inline distT="0" distB="0" distL="0" distR="0" wp14:anchorId="0B1220AA" wp14:editId="46B5DFD2">
+            <wp:extent cx="3133588" cy="3272508"/>
+            <wp:effectExtent l="0" t="0" r="0" b="4445"/>
+            <wp:docPr id="14" name="Picture 14"/>
+            <wp:cNvGraphicFramePr>
+              <a:graphicFrameLocks xmlns:a="http://schemas.openxmlformats.org/drawingml/2006/main" noChangeAspect="1"/>
+            </wp:cNvGraphicFramePr>
+            <a:graphic xmlns:a="http://schemas.openxmlformats.org/drawingml/2006/main">
+              <a:graphicData uri="http://schemas.openxmlformats.org/drawingml/2006/picture">
+                <pic:pic xmlns:pic="http://schemas.openxmlformats.org/drawingml/2006/picture">
+                  <pic:nvPicPr>
+                    <pic:cNvPr id="1" name=""/>
+                    <pic:cNvPicPr/>
+                  </pic:nvPicPr>
+                  <pic:blipFill>
+                    <a:blip r:embed="rId37"/>
+                    <a:stretch>
+                      <a:fillRect/>
+                    </a:stretch>
+                  </pic:blipFill>
+                  <pic:spPr>
+                    <a:xfrm>
+                      <a:off x="0" y="0"/>
+                      <a:ext cx="3141025" cy="3280275"/>
+                    </a:xfrm>
+                    <a:prstGeom prst="rect">
+                      <a:avLst/>
+                    </a:prstGeom>
+                  </pic:spPr>
+                </pic:pic>
+              </a:graphicData>
+            </a:graphic>
+          </wp:inline>
+        </w:drawing>
+      </w:r>
+    </w:p>
+    <w:p/>
+    <w:p>
+      <w:r>
+        <w:t xml:space="preserve">System interfaces </w:t>
+      </w:r>
+      <w:r>
+        <w:t xml:space="preserve">would be like </w:t>
+      </w:r>
+      <w:r>
+        <w:t>the</w:t>
+      </w:r>
+      <w:r>
+        <w:t xml:space="preserve"> inner workings of symbols. </w:t>
+      </w:r>
+      <w:r>
+        <w:t xml:space="preserve">Those inner workings might be tucked away and not always visible. </w:t>
+      </w:r>
+      <w:r>
+        <w:t>P</w:t>
+      </w:r>
+      <w:r>
+        <w:t xml:space="preserve">rocedures of </w:t>
+      </w:r>
+      <w:r>
+        <w:t>relationship</w:t>
+      </w:r>
+      <w:r>
+        <w:t xml:space="preserve"> synchronization</w:t>
+      </w:r>
+      <w:r>
+        <w:t xml:space="preserve"> might</w:t>
+      </w:r>
+      <w:r>
+        <w:t xml:space="preserve"> be expressed in</w:t>
+      </w:r>
+      <w:r>
+        <w:t xml:space="preserve"> </w:t>
+      </w:r>
+      <w:r>
+        <w:t xml:space="preserve">a </w:t>
+      </w:r>
+      <w:r>
+        <w:t xml:space="preserve">diagram, </w:t>
+      </w:r>
+      <w:r>
+        <w:t xml:space="preserve">when </w:t>
+      </w:r>
+      <w:r>
+        <w:t>system interfaces of symbol</w:t>
+      </w:r>
+      <w:r>
+        <w:t>s</w:t>
+      </w:r>
+      <w:r>
+        <w:t xml:space="preserve"> </w:t>
+      </w:r>
+      <w:r>
+        <w:t xml:space="preserve">are </w:t>
+      </w:r>
+      <w:r>
+        <w:t xml:space="preserve">displayed. </w:t>
+      </w:r>
+      <w:r>
+        <w:t xml:space="preserve">See </w:t>
+      </w:r>
+      <w:r>
+        <w:t xml:space="preserve">the </w:t>
+      </w:r>
+      <w:r>
+        <w:rPr>
+          <w:i/>
+          <w:iCs/>
+        </w:rPr>
+        <w:t>System Interface</w:t>
+      </w:r>
+      <w:r>
+        <w:t xml:space="preserve"> article for more details.</w:t>
+      </w:r>
+      <w:r>
+        <w:t xml:space="preserve"> </w:t>
+      </w:r>
+      <w:r>
+        <w:t>The picture above is just a</w:t>
+      </w:r>
+      <w:r>
+        <w:t>n</w:t>
+      </w:r>
+      <w:r>
+        <w:t xml:space="preserve"> impression of what that might look like.</w:t>
+      </w:r>
+      <w:r>
+        <w:t xml:space="preserve"> There might be multiple ways of </w:t>
+      </w:r>
+      <w:r>
+        <w:t xml:space="preserve">doing </w:t>
+      </w:r>
+      <w:r>
+        <w:t>it.</w:t>
+      </w:r>
+    </w:p>
+    <w:p>
+      <w:pPr>
+        <w:pStyle w:val="Heading4"/>
+        <w:rPr>
+          <w:b w:val="0"/>
+          <w:bCs/>
+          <w:color w:val="FFC000"/>
+        </w:rPr>
+      </w:pPr>
+      <w:r>
+        <w:rPr>
+          <w:bCs/>
+          <w:color w:val="FFC000"/>
+        </w:rPr>
+        <w:t>Diagram Notation</w:t>
+      </w:r>
+    </w:p>
+    <w:p>
+      <w:pPr>
+        <w:rPr>
+          <w:color w:val="FFC000"/>
+        </w:rPr>
+      </w:pPr>
+      <w:r>
+        <w:rPr>
+          <w:color w:val="FFC000"/>
+        </w:rPr>
+        <w:t xml:space="preserve">For </w:t>
+      </w:r>
+      <w:r>
+        <w:rPr>
+          <w:color w:val="FF0000"/>
+        </w:rPr>
+        <w:t>this</w:t>
+      </w:r>
+      <w:r>
+        <w:rPr>
+          <w:color w:val="FFC000"/>
+        </w:rPr>
+        <w:t xml:space="preserve">, </w:t>
+      </w:r>
+      <w:r>
+        <w:rPr>
+          <w:color w:val="FFC000"/>
+        </w:rPr>
+        <w:t>relationship</w:t>
+      </w:r>
+      <w:r>
+        <w:rPr>
+          <w:color w:val="FFC000"/>
+        </w:rPr>
+        <w:t xml:space="preserve"> synchronization </w:t>
+      </w:r>
+      <w:r>
+        <w:rPr>
+          <w:color w:val="FF0000"/>
+        </w:rPr>
+        <w:t>is</w:t>
+      </w:r>
+      <w:r>
+        <w:t xml:space="preserve"> </w:t>
+      </w:r>
+      <w:r>
+        <w:rPr>
+          <w:color w:val="FFC000"/>
+        </w:rPr>
+        <w:t xml:space="preserve">applied, </w:t>
+      </w:r>
+      <w:r>
+        <w:rPr>
+          <w:color w:val="FF0000"/>
+        </w:rPr>
+        <w:t>so</w:t>
+      </w:r>
+      <w:r>
+        <w:t xml:space="preserve"> </w:t>
+      </w:r>
+      <w:r>
+        <w:rPr>
+          <w:color w:val="FFC000"/>
+        </w:rPr>
+        <w:t xml:space="preserve">that </w:t>
+      </w:r>
+      <w:r>
+        <w:rPr>
+          <w:color w:val="FF0000"/>
+        </w:rPr>
+        <w:t>the*</w:t>
+      </w:r>
+      <w:r>
+        <w:t xml:space="preserve"> </w:t>
+      </w:r>
+      <w:r>
+        <w:rPr>
+          <w:color w:val="FFC000"/>
+        </w:rPr>
+        <w:t xml:space="preserve">first object and </w:t>
+      </w:r>
+      <w:r>
+        <w:rPr>
+          <w:color w:val="FF0000"/>
+        </w:rPr>
+        <w:t>the*</w:t>
+      </w:r>
+      <w:r>
+        <w:t xml:space="preserve"> </w:t>
+      </w:r>
+      <w:r>
+        <w:rPr>
+          <w:color w:val="FFC000"/>
+        </w:rPr>
+        <w:t>second object always refer to each</w:t>
+      </w:r>
+      <w:r>
+        <w:rPr>
+          <w:color w:val="FFC000"/>
+        </w:rPr>
+        <w:t xml:space="preserve"> </w:t>
+      </w:r>
+      <w:r>
+        <w:rPr>
+          <w:color w:val="FFC000"/>
+        </w:rPr>
+        <w:t>other.</w:t>
+      </w:r>
+    </w:p>
+    <w:p>
+      <w:pPr>
         <w:rPr>
           <w:sz w:val="12"/>
         </w:rPr>
       </w:pPr>
     </w:p>
     <w:p>
+      <w:pPr>
+        <w:rPr>
+          <w:color w:val="FFC000"/>
+        </w:rPr>
+      </w:pPr>
       <w:r>
         <w:rPr>
           <w:color w:val="FF0000"/>
@@ -6589,18 +6576,36 @@
         <w:t>the*</w:t>
       </w:r>
       <w:r>
-        <w:t xml:space="preserve"> two following </w:t>
-      </w:r>
-      <w:r>
+        <w:t xml:space="preserve"> </w:t>
+      </w:r>
+      <w:r>
+        <w:rPr>
+          <w:color w:val="FFC000"/>
+        </w:rPr>
+        <w:t xml:space="preserve">two following </w:t>
+      </w:r>
+      <w:r>
+        <w:rPr>
+          <w:color w:val="FFC000"/>
+        </w:rPr>
         <w:t>unidirectional</w:t>
       </w:r>
       <w:r>
-        <w:t xml:space="preserve"> </w:t>
-      </w:r>
-      <w:r>
+        <w:rPr>
+          <w:color w:val="FFC000"/>
+        </w:rPr>
+        <w:t xml:space="preserve"> </w:t>
+      </w:r>
+      <w:r>
+        <w:rPr>
+          <w:color w:val="FFC000"/>
+        </w:rPr>
         <w:t>relationships</w:t>
       </w:r>
       <w:r>
+        <w:rPr>
+          <w:color w:val="FFC000"/>
+        </w:rPr>
         <w:t xml:space="preserve"> </w:t>
       </w:r>
       <w:r>
@@ -6610,7 +6615,13 @@
         <w:t>are</w:t>
       </w:r>
       <w:r>
-        <w:t xml:space="preserve"> synchronized,</w:t>
+        <w:t xml:space="preserve"> </w:t>
+      </w:r>
+      <w:r>
+        <w:rPr>
+          <w:color w:val="FFC000"/>
+        </w:rPr>
+        <w:t>synchronized,</w:t>
       </w:r>
     </w:p>
     <w:p>
@@ -6717,7 +6728,13 @@
         <w:t>the*</w:t>
       </w:r>
       <w:r>
-        <w:t xml:space="preserve"> two class lines merge together, to form </w:t>
+        <w:t xml:space="preserve"> </w:t>
+      </w:r>
+      <w:r>
+        <w:rPr>
+          <w:color w:val="FFC000"/>
+        </w:rPr>
+        <w:t xml:space="preserve">two class lines merge together, to form </w:t>
       </w:r>
       <w:r>
         <w:rPr>
@@ -6726,7 +6743,13 @@
         <w:t>the*</w:t>
       </w:r>
       <w:r>
-        <w:t xml:space="preserve"> picture below:</w:t>
+        <w:t xml:space="preserve"> </w:t>
+      </w:r>
+      <w:r>
+        <w:rPr>
+          <w:color w:val="FFC000"/>
+        </w:rPr>
+        <w:t>picture below:</w:t>
       </w:r>
     </w:p>
     <w:p>
@@ -6804,9 +6827,15 @@
     </w:p>
     <w:p>
       <w:r>
+        <w:rPr>
+          <w:color w:val="FFC000"/>
+        </w:rPr>
         <w:t>Relationships</w:t>
       </w:r>
       <w:r>
+        <w:rPr>
+          <w:color w:val="FFC000"/>
+        </w:rPr>
         <w:t xml:space="preserve"> between individual objects also turn from </w:t>
       </w:r>
       <w:r>
@@ -6816,6 +6845,9 @@
         <w:t>this</w:t>
       </w:r>
       <w:r>
+        <w:rPr>
+          <w:color w:val="FFC000"/>
+        </w:rPr>
         <w:t>:</w:t>
       </w:r>
     </w:p>
@@ -6852,11 +6884,11 @@
                     </pic:cNvPicPr>
                   </pic:nvPicPr>
                   <pic:blipFill>
-                    <a:blip r:embed="rId36">
+                    <a:blip r:embed="rId39">
                       <a:extLst>
                         <a:ext uri="{BEBA8EAE-BF5A-486C-A8C5-ECC9F3942E4B}">
                           <a14:imgProps xmlns:a14="http://schemas.microsoft.com/office/drawing/2010/main">
-                            <a14:imgLayer r:embed="rId37">
+                            <a14:imgLayer r:embed="rId40">
                               <a14:imgEffect>
                                 <a14:brightnessContrast bright="40000" contrast="40000"/>
                               </a14:imgEffect>
@@ -6902,6 +6934,9 @@
     </w:p>
     <w:p>
       <w:r>
+        <w:rPr>
+          <w:color w:val="FFC000"/>
+        </w:rPr>
         <w:t xml:space="preserve">Into </w:t>
       </w:r>
       <w:r>
@@ -6911,6 +6946,9 @@
         <w:t>this</w:t>
       </w:r>
       <w:r>
+        <w:rPr>
+          <w:color w:val="FFC000"/>
+        </w:rPr>
         <w:t>:</w:t>
       </w:r>
     </w:p>
@@ -6947,7 +6985,7 @@
                     </pic:cNvPicPr>
                   </pic:nvPicPr>
                   <pic:blipFill>
-                    <a:blip r:embed="rId39">
+                    <a:blip r:embed="rId41">
                       <a:lum bright="-24000"/>
                       <a:extLst>
                         <a:ext uri="{28A0092B-C50C-407E-A947-70E740481C1C}">
@@ -7378,12 +7416,14 @@
       <w:r>
         <w:t xml:space="preserve">s objects of class </w:t>
       </w:r>
+      <w:proofErr w:type="spellStart"/>
       <w:r>
         <w:rPr>
           <w:rStyle w:val="StyleTahoma11ptBold1"/>
         </w:rPr>
         <w:t>Class</w:t>
       </w:r>
+      <w:proofErr w:type="spellEnd"/>
       <w:r>
         <w:t>.</w:t>
       </w:r>
@@ -7501,11 +7541,19 @@
       <w:r>
         <w:t xml:space="preserve">and an </w:t>
       </w:r>
+      <w:proofErr w:type="spellStart"/>
       <w:r>
         <w:rPr>
           <w:rStyle w:val="StyleTahoma11ptBold1"/>
         </w:rPr>
-        <w:t xml:space="preserve">EmailAddress Attribute </w:t>
+        <w:t>EmailAddress</w:t>
+      </w:r>
+      <w:proofErr w:type="spellEnd"/>
+      <w:r>
+        <w:rPr>
+          <w:rStyle w:val="StyleTahoma11ptBold1"/>
+        </w:rPr>
+        <w:t xml:space="preserve"> Attribute </w:t>
       </w:r>
       <w:r>
         <w:t xml:space="preserve">and more attributes such as </w:t>
@@ -7519,21 +7567,25 @@
       <w:r>
         <w:t xml:space="preserve">, </w:t>
       </w:r>
+      <w:proofErr w:type="spellStart"/>
       <w:r>
         <w:rPr>
           <w:rStyle w:val="StyleTahoma11ptBold1"/>
         </w:rPr>
         <w:t>HouseNumber</w:t>
       </w:r>
+      <w:proofErr w:type="spellEnd"/>
       <w:r>
         <w:t xml:space="preserve">, </w:t>
       </w:r>
+      <w:proofErr w:type="spellStart"/>
       <w:r>
         <w:rPr>
           <w:rStyle w:val="StyleTahoma11ptBold1"/>
         </w:rPr>
         <w:t>ZipCode</w:t>
       </w:r>
+      <w:proofErr w:type="spellEnd"/>
       <w:r>
         <w:t xml:space="preserve">, etcetera. A </w:t>
       </w:r>
@@ -7555,11 +7607,19 @@
       <w:r>
         <w:t xml:space="preserve">s a </w:t>
       </w:r>
+      <w:proofErr w:type="spellStart"/>
       <w:r>
         <w:rPr>
           <w:rStyle w:val="StyleTahoma11ptBold1"/>
         </w:rPr>
-        <w:t xml:space="preserve">RelatedClasses </w:t>
+        <w:t>RelatedClasses</w:t>
+      </w:r>
+      <w:proofErr w:type="spellEnd"/>
+      <w:r>
+        <w:rPr>
+          <w:rStyle w:val="StyleTahoma11ptBold1"/>
+        </w:rPr>
+        <w:t xml:space="preserve"> </w:t>
       </w:r>
       <w:r>
         <w:t xml:space="preserve">collection, which reflects </w:t>
@@ -7606,12 +7666,14 @@
       <w:r>
         <w:t xml:space="preserve">’t add </w:t>
       </w:r>
+      <w:proofErr w:type="spellStart"/>
       <w:r>
         <w:rPr>
           <w:rStyle w:val="StyleTahoma11ptBold1"/>
         </w:rPr>
         <w:t>RelatedClasses</w:t>
       </w:r>
+      <w:proofErr w:type="spellEnd"/>
       <w:r>
         <w:t xml:space="preserve"> to </w:t>
       </w:r>
@@ -7678,6 +7740,7 @@
       <w:r>
         <w:t xml:space="preserve"> </w:t>
       </w:r>
+      <w:proofErr w:type="spellStart"/>
       <w:r>
         <w:rPr>
           <w:rStyle w:val="StyleTahoma11ptBold1"/>
@@ -7690,6 +7753,7 @@
         </w:rPr>
         <w:t>Relationships</w:t>
       </w:r>
+      <w:proofErr w:type="spellEnd"/>
       <w:r>
         <w:t xml:space="preserve"> collection and they </w:t>
       </w:r>
@@ -7721,11 +7785,19 @@
       <w:r>
         <w:t xml:space="preserve"> </w:t>
       </w:r>
+      <w:proofErr w:type="spellStart"/>
       <w:r>
         <w:rPr>
           <w:rStyle w:val="StyleTahoma11ptBold1"/>
         </w:rPr>
-        <w:t xml:space="preserve">Class.RelatedClasses </w:t>
+        <w:t>Class.RelatedClasses</w:t>
+      </w:r>
+      <w:proofErr w:type="spellEnd"/>
+      <w:r>
+        <w:rPr>
+          <w:rStyle w:val="StyleTahoma11ptBold1"/>
+        </w:rPr>
+        <w:t xml:space="preserve"> </w:t>
       </w:r>
       <w:r>
         <w:t xml:space="preserve">collection. Other members of </w:t>
@@ -7745,8 +7817,13 @@
         </w:rPr>
         <w:t xml:space="preserve">Class </w:t>
       </w:r>
-      <w:r>
-        <w:t xml:space="preserve">class </w:t>
+      <w:proofErr w:type="spellStart"/>
+      <w:r>
+        <w:t>class</w:t>
+      </w:r>
+      <w:proofErr w:type="spellEnd"/>
+      <w:r>
+        <w:t xml:space="preserve"> </w:t>
       </w:r>
       <w:r>
         <w:rPr>
@@ -7817,12 +7894,14 @@
       <w:r>
         <w:t xml:space="preserve">consists of two </w:t>
       </w:r>
+      <w:proofErr w:type="spellStart"/>
       <w:r>
         <w:rPr>
           <w:b/>
         </w:rPr>
         <w:t>RelationClasses</w:t>
       </w:r>
+      <w:proofErr w:type="spellEnd"/>
       <w:r>
         <w:t xml:space="preserve">. It </w:t>
       </w:r>
@@ -7835,12 +7914,14 @@
       <w:r>
         <w:t xml:space="preserve">s two </w:t>
       </w:r>
+      <w:proofErr w:type="spellStart"/>
       <w:r>
         <w:rPr>
           <w:b/>
         </w:rPr>
         <w:t>RelationClass</w:t>
       </w:r>
+      <w:proofErr w:type="spellEnd"/>
       <w:r>
         <w:t xml:space="preserve"> objects that </w:t>
       </w:r>
@@ -8050,7 +8131,15 @@
         <w:t>are</w:t>
       </w:r>
       <w:r>
-        <w:t xml:space="preserve"> aware of eachother and refer to one another. </w:t>
+        <w:t xml:space="preserve"> aware of </w:t>
+      </w:r>
+      <w:proofErr w:type="spellStart"/>
+      <w:r>
+        <w:t>eachother</w:t>
+      </w:r>
+      <w:proofErr w:type="spellEnd"/>
+      <w:r>
+        <w:t xml:space="preserve"> and refer to one another. </w:t>
       </w:r>
       <w:r>
         <w:rPr>
@@ -8112,11 +8201,19 @@
       <w:r>
         <w:t xml:space="preserve"> </w:t>
       </w:r>
-      <w:r>
-        <w:rPr>
-          <w:b/>
-        </w:rPr>
-        <w:t xml:space="preserve">RelationClassA </w:t>
+      <w:proofErr w:type="spellStart"/>
+      <w:r>
+        <w:rPr>
+          <w:b/>
+        </w:rPr>
+        <w:t>RelationClassA</w:t>
+      </w:r>
+      <w:proofErr w:type="spellEnd"/>
+      <w:r>
+        <w:rPr>
+          <w:b/>
+        </w:rPr>
+        <w:t xml:space="preserve"> </w:t>
       </w:r>
       <w:r>
         <w:rPr>
@@ -8127,11 +8224,19 @@
       <w:r>
         <w:t xml:space="preserve"> aware of </w:t>
       </w:r>
-      <w:r>
-        <w:rPr>
-          <w:b/>
-        </w:rPr>
-        <w:t xml:space="preserve">RelationClassB </w:t>
+      <w:proofErr w:type="spellStart"/>
+      <w:r>
+        <w:rPr>
+          <w:b/>
+        </w:rPr>
+        <w:t>RelationClassB</w:t>
+      </w:r>
+      <w:proofErr w:type="spellEnd"/>
+      <w:r>
+        <w:rPr>
+          <w:b/>
+        </w:rPr>
+        <w:t xml:space="preserve"> </w:t>
       </w:r>
       <w:r>
         <w:t xml:space="preserve">and refers to it, </w:t>
@@ -8145,11 +8250,19 @@
       <w:r>
         <w:t xml:space="preserve"> </w:t>
       </w:r>
-      <w:r>
-        <w:rPr>
-          <w:b/>
-        </w:rPr>
-        <w:t xml:space="preserve">RelationClassB </w:t>
+      <w:proofErr w:type="spellStart"/>
+      <w:r>
+        <w:rPr>
+          <w:b/>
+        </w:rPr>
+        <w:t>RelationClassB</w:t>
+      </w:r>
+      <w:proofErr w:type="spellEnd"/>
+      <w:r>
+        <w:rPr>
+          <w:b/>
+        </w:rPr>
+        <w:t xml:space="preserve"> </w:t>
       </w:r>
       <w:r>
         <w:rPr>
@@ -8160,11 +8273,19 @@
       <w:r>
         <w:t xml:space="preserve"> unaware of </w:t>
       </w:r>
-      <w:r>
-        <w:rPr>
-          <w:b/>
-        </w:rPr>
-        <w:t xml:space="preserve">RelationClassA </w:t>
+      <w:proofErr w:type="spellStart"/>
+      <w:r>
+        <w:rPr>
+          <w:b/>
+        </w:rPr>
+        <w:t>RelationClassA</w:t>
+      </w:r>
+      <w:proofErr w:type="spellEnd"/>
+      <w:r>
+        <w:rPr>
+          <w:b/>
+        </w:rPr>
+        <w:t xml:space="preserve"> </w:t>
       </w:r>
       <w:r>
         <w:t>and doesn’t refer to it.</w:t>
@@ -8212,29 +8333,53 @@
       <w:r>
         <w:t xml:space="preserve"> seem to make </w:t>
       </w:r>
-      <w:r>
-        <w:rPr>
-          <w:b/>
-        </w:rPr>
-        <w:t xml:space="preserve">RelationClassA </w:t>
+      <w:proofErr w:type="spellStart"/>
+      <w:r>
+        <w:rPr>
+          <w:b/>
+        </w:rPr>
+        <w:t>RelationClassA</w:t>
+      </w:r>
+      <w:proofErr w:type="spellEnd"/>
+      <w:r>
+        <w:rPr>
+          <w:b/>
+        </w:rPr>
+        <w:t xml:space="preserve"> </w:t>
       </w:r>
       <w:r>
         <w:t xml:space="preserve">and </w:t>
       </w:r>
-      <w:r>
-        <w:rPr>
-          <w:b/>
-        </w:rPr>
-        <w:t xml:space="preserve">RelationClassB </w:t>
+      <w:proofErr w:type="spellStart"/>
+      <w:r>
+        <w:rPr>
+          <w:b/>
+        </w:rPr>
+        <w:t>RelationClassB</w:t>
+      </w:r>
+      <w:proofErr w:type="spellEnd"/>
+      <w:r>
+        <w:rPr>
+          <w:b/>
+        </w:rPr>
+        <w:t xml:space="preserve"> </w:t>
       </w:r>
       <w:r>
         <w:t xml:space="preserve">equal opponents, </w:t>
       </w:r>
-      <w:r>
-        <w:rPr>
-          <w:b/>
-        </w:rPr>
-        <w:t xml:space="preserve">RelationClassB </w:t>
+      <w:proofErr w:type="spellStart"/>
+      <w:r>
+        <w:rPr>
+          <w:b/>
+        </w:rPr>
+        <w:t>RelationClassB</w:t>
+      </w:r>
+      <w:proofErr w:type="spellEnd"/>
+      <w:r>
+        <w:rPr>
+          <w:b/>
+        </w:rPr>
+        <w:t xml:space="preserve"> </w:t>
       </w:r>
       <w:r>
         <w:t xml:space="preserve">in </w:t>
@@ -8266,12 +8411,14 @@
       <w:r>
         <w:t xml:space="preserve"> inferior one. For instance, in writing XML files, </w:t>
       </w:r>
+      <w:proofErr w:type="spellStart"/>
       <w:r>
         <w:rPr>
           <w:b/>
         </w:rPr>
         <w:t>RelationClassB</w:t>
       </w:r>
+      <w:proofErr w:type="spellEnd"/>
       <w:r>
         <w:t xml:space="preserve"> </w:t>
       </w:r>
@@ -8293,12 +8440,14 @@
       <w:r>
         <w:t xml:space="preserve">ed in </w:t>
       </w:r>
+      <w:proofErr w:type="spellStart"/>
       <w:r>
         <w:rPr>
           <w:b/>
         </w:rPr>
         <w:t>RelationClassA</w:t>
       </w:r>
+      <w:proofErr w:type="spellEnd"/>
       <w:r>
         <w:t xml:space="preserve"> and </w:t>
       </w:r>
@@ -8360,21 +8509,25 @@
       <w:r>
         <w:t xml:space="preserve"> cases </w:t>
       </w:r>
+      <w:proofErr w:type="spellStart"/>
       <w:r>
         <w:rPr>
           <w:b/>
         </w:rPr>
         <w:t>RelationClassA</w:t>
       </w:r>
+      <w:proofErr w:type="spellEnd"/>
       <w:r>
         <w:t xml:space="preserve"> and </w:t>
       </w:r>
+      <w:proofErr w:type="spellStart"/>
       <w:r>
         <w:rPr>
           <w:b/>
         </w:rPr>
         <w:t>RelationClassB</w:t>
       </w:r>
+      <w:proofErr w:type="spellEnd"/>
       <w:r>
         <w:t xml:space="preserve"> </w:t>
       </w:r>
@@ -8411,12 +8564,14 @@
       <w:r>
         <w:t xml:space="preserve"> keep in mind which </w:t>
       </w:r>
+      <w:proofErr w:type="spellStart"/>
       <w:r>
         <w:rPr>
           <w:b/>
         </w:rPr>
         <w:t>RelationClass</w:t>
       </w:r>
+      <w:proofErr w:type="spellEnd"/>
       <w:r>
         <w:t xml:space="preserve"> </w:t>
       </w:r>
@@ -8498,21 +8653,25 @@
       <w:r>
         <w:t xml:space="preserve"> </w:t>
       </w:r>
+      <w:proofErr w:type="spellStart"/>
       <w:r>
         <w:rPr>
           <w:b/>
         </w:rPr>
         <w:t>RelationClassA</w:t>
       </w:r>
+      <w:proofErr w:type="spellEnd"/>
       <w:r>
         <w:t xml:space="preserve"> or </w:t>
       </w:r>
+      <w:proofErr w:type="spellStart"/>
       <w:r>
         <w:rPr>
           <w:b/>
         </w:rPr>
         <w:t>RelationClassB</w:t>
       </w:r>
+      <w:proofErr w:type="spellEnd"/>
       <w:r>
         <w:t xml:space="preserve">, </w:t>
       </w:r>
@@ -8670,11 +8829,19 @@
       <w:r>
         <w:t xml:space="preserve"> two </w:t>
       </w:r>
-      <w:r>
-        <w:rPr>
-          <w:b/>
-        </w:rPr>
-        <w:t xml:space="preserve">RelationClass </w:t>
+      <w:proofErr w:type="spellStart"/>
+      <w:r>
+        <w:rPr>
+          <w:b/>
+        </w:rPr>
+        <w:t>RelationClass</w:t>
+      </w:r>
+      <w:proofErr w:type="spellEnd"/>
+      <w:r>
+        <w:rPr>
+          <w:b/>
+        </w:rPr>
+        <w:t xml:space="preserve"> </w:t>
       </w:r>
       <w:r>
         <w:t xml:space="preserve">objects </w:t>
@@ -8737,11 +8904,19 @@
       <w:r>
         <w:t xml:space="preserve">of </w:t>
       </w:r>
-      <w:r>
-        <w:rPr>
-          <w:b/>
-        </w:rPr>
-        <w:t xml:space="preserve">RelationClass </w:t>
+      <w:proofErr w:type="spellStart"/>
+      <w:r>
+        <w:rPr>
+          <w:b/>
+        </w:rPr>
+        <w:t>RelationClass</w:t>
+      </w:r>
+      <w:proofErr w:type="spellEnd"/>
+      <w:r>
+        <w:rPr>
+          <w:b/>
+        </w:rPr>
+        <w:t xml:space="preserve"> </w:t>
       </w:r>
       <w:r>
         <w:rPr>
@@ -8821,12 +8996,14 @@
       <w:r>
         <w:t xml:space="preserve"> in both </w:t>
       </w:r>
+      <w:proofErr w:type="spellStart"/>
       <w:r>
         <w:rPr>
           <w:b/>
         </w:rPr>
         <w:t>RelationClasses</w:t>
       </w:r>
+      <w:proofErr w:type="spellEnd"/>
       <w:r>
         <w:t xml:space="preserve"> of </w:t>
       </w:r>
@@ -8915,12 +9092,14 @@
       <w:r>
         <w:t xml:space="preserve"> member of a </w:t>
       </w:r>
+      <w:proofErr w:type="spellStart"/>
       <w:r>
         <w:rPr>
           <w:b/>
         </w:rPr>
         <w:t>RelationClass</w:t>
       </w:r>
+      <w:proofErr w:type="spellEnd"/>
       <w:r>
         <w:t xml:space="preserve"> </w:t>
       </w:r>
@@ -8942,12 +9121,14 @@
       <w:r>
         <w:t xml:space="preserve"> </w:t>
       </w:r>
+      <w:proofErr w:type="spellStart"/>
       <w:r>
         <w:rPr>
           <w:b/>
         </w:rPr>
         <w:t>AbstractNumber</w:t>
       </w:r>
+      <w:proofErr w:type="spellEnd"/>
       <w:r>
         <w:t xml:space="preserve">. </w:t>
       </w:r>
@@ -9053,11 +9234,19 @@
       <w:r>
         <w:t xml:space="preserve"> </w:t>
       </w:r>
-      <w:r>
-        <w:rPr>
-          <w:b/>
-        </w:rPr>
-        <w:t xml:space="preserve">AbstractNumber </w:t>
+      <w:proofErr w:type="spellStart"/>
+      <w:r>
+        <w:rPr>
+          <w:b/>
+        </w:rPr>
+        <w:t>AbstractNumber</w:t>
+      </w:r>
+      <w:proofErr w:type="spellEnd"/>
+      <w:r>
+        <w:rPr>
+          <w:b/>
+        </w:rPr>
+        <w:t xml:space="preserve"> </w:t>
       </w:r>
       <w:r>
         <w:t xml:space="preserve">for both of </w:t>
@@ -9134,11 +9323,19 @@
       <w:r>
         <w:t xml:space="preserve"> or whatever. </w:t>
       </w:r>
-      <w:r>
-        <w:rPr>
-          <w:b/>
-        </w:rPr>
-        <w:t xml:space="preserve">AbstractNumber </w:t>
+      <w:proofErr w:type="spellStart"/>
+      <w:r>
+        <w:rPr>
+          <w:b/>
+        </w:rPr>
+        <w:t>AbstractNumber</w:t>
+      </w:r>
+      <w:proofErr w:type="spellEnd"/>
+      <w:r>
+        <w:rPr>
+          <w:b/>
+        </w:rPr>
+        <w:t xml:space="preserve"> </w:t>
       </w:r>
       <w:r>
         <w:rPr>
@@ -9210,12 +9407,14 @@
       <w:r>
         <w:t xml:space="preserve"> set </w:t>
       </w:r>
+      <w:proofErr w:type="spellStart"/>
       <w:r>
         <w:rPr>
           <w:b/>
         </w:rPr>
         <w:t>ExactNumber</w:t>
       </w:r>
+      <w:proofErr w:type="spellEnd"/>
       <w:r>
         <w:t xml:space="preserve">. For instance, in a </w:t>
       </w:r>
@@ -9304,29 +9503,47 @@
       <w:r>
         <w:t xml:space="preserve"> </w:t>
       </w:r>
+      <w:proofErr w:type="spellStart"/>
       <w:r>
         <w:rPr>
           <w:b/>
         </w:rPr>
         <w:t>RelationClass</w:t>
       </w:r>
+      <w:proofErr w:type="spellEnd"/>
       <w:r>
         <w:t xml:space="preserve"> that its </w:t>
       </w:r>
-      <w:r>
-        <w:rPr>
-          <w:b/>
-        </w:rPr>
-        <w:t xml:space="preserve">AbstractNumber = x </w:t>
+      <w:proofErr w:type="spellStart"/>
+      <w:r>
+        <w:rPr>
+          <w:b/>
+        </w:rPr>
+        <w:t>AbstractNumber</w:t>
+      </w:r>
+      <w:proofErr w:type="spellEnd"/>
+      <w:r>
+        <w:rPr>
+          <w:b/>
+        </w:rPr>
+        <w:t xml:space="preserve"> = x </w:t>
       </w:r>
       <w:r>
         <w:t xml:space="preserve">and its </w:t>
       </w:r>
-      <w:r>
-        <w:rPr>
-          <w:b/>
-        </w:rPr>
-        <w:t>ExactNumber = 2</w:t>
+      <w:proofErr w:type="spellStart"/>
+      <w:r>
+        <w:rPr>
+          <w:b/>
+        </w:rPr>
+        <w:t>ExactNumber</w:t>
+      </w:r>
+      <w:proofErr w:type="spellEnd"/>
+      <w:r>
+        <w:rPr>
+          <w:b/>
+        </w:rPr>
+        <w:t xml:space="preserve"> = 2</w:t>
       </w:r>
       <w:r>
         <w:t>.</w:t>
@@ -9359,11 +9576,19 @@
       <w:r>
         <w:t xml:space="preserve"> members of a </w:t>
       </w:r>
-      <w:r>
-        <w:rPr>
-          <w:b/>
-        </w:rPr>
-        <w:t xml:space="preserve">RelationClass </w:t>
+      <w:proofErr w:type="spellStart"/>
+      <w:r>
+        <w:rPr>
+          <w:b/>
+        </w:rPr>
+        <w:t>RelationClass</w:t>
+      </w:r>
+      <w:proofErr w:type="spellEnd"/>
+      <w:r>
+        <w:rPr>
+          <w:b/>
+        </w:rPr>
+        <w:t xml:space="preserve"> </w:t>
       </w:r>
       <w:r>
         <w:rPr>
@@ -9374,15 +9599,24 @@
       <w:r>
         <w:t xml:space="preserve"> </w:t>
       </w:r>
-      <w:r>
-        <w:rPr>
-          <w:b/>
-        </w:rPr>
-        <w:t xml:space="preserve">CreateObjects </w:t>
+      <w:proofErr w:type="spellStart"/>
+      <w:r>
+        <w:rPr>
+          <w:b/>
+        </w:rPr>
+        <w:t>CreateObjects</w:t>
+      </w:r>
+      <w:proofErr w:type="spellEnd"/>
+      <w:r>
+        <w:rPr>
+          <w:b/>
+        </w:rPr>
+        <w:t xml:space="preserve"> </w:t>
       </w:r>
       <w:r>
         <w:t xml:space="preserve">and </w:t>
       </w:r>
+      <w:proofErr w:type="spellStart"/>
       <w:r>
         <w:rPr>
           <w:b/>
@@ -9402,14 +9636,23 @@
         </w:rPr>
         <w:t>SubObjects</w:t>
       </w:r>
+      <w:proofErr w:type="spellEnd"/>
       <w:r>
         <w:t xml:space="preserve">. </w:t>
       </w:r>
-      <w:r>
-        <w:rPr>
-          <w:b/>
-        </w:rPr>
-        <w:t xml:space="preserve">CreateObjects </w:t>
+      <w:proofErr w:type="spellStart"/>
+      <w:r>
+        <w:rPr>
+          <w:b/>
+        </w:rPr>
+        <w:t>CreateObjects</w:t>
+      </w:r>
+      <w:proofErr w:type="spellEnd"/>
+      <w:r>
+        <w:rPr>
+          <w:b/>
+        </w:rPr>
+        <w:t xml:space="preserve"> </w:t>
       </w:r>
       <w:r>
         <w:rPr>
@@ -9444,12 +9687,14 @@
       <w:r>
         <w:t xml:space="preserve"> regarded. </w:t>
       </w:r>
+      <w:proofErr w:type="spellStart"/>
       <w:r>
         <w:rPr>
           <w:b/>
         </w:rPr>
         <w:t>CreateObjects</w:t>
       </w:r>
+      <w:proofErr w:type="spellEnd"/>
       <w:r>
         <w:t xml:space="preserve"> says that </w:t>
       </w:r>
@@ -9605,11 +9850,19 @@
       <w:r>
         <w:t xml:space="preserve"> set </w:t>
       </w:r>
-      <w:r>
-        <w:rPr>
-          <w:b/>
-        </w:rPr>
-        <w:t xml:space="preserve">CreateObjects </w:t>
+      <w:proofErr w:type="spellStart"/>
+      <w:r>
+        <w:rPr>
+          <w:b/>
+        </w:rPr>
+        <w:t>CreateObjects</w:t>
+      </w:r>
+      <w:proofErr w:type="spellEnd"/>
+      <w:r>
+        <w:rPr>
+          <w:b/>
+        </w:rPr>
+        <w:t xml:space="preserve"> </w:t>
       </w:r>
       <w:r>
         <w:t xml:space="preserve">to </w:t>
@@ -9623,6 +9876,7 @@
       <w:r>
         <w:t xml:space="preserve">. Furtherly, </w:t>
       </w:r>
+      <w:proofErr w:type="spellStart"/>
       <w:r>
         <w:rPr>
           <w:b/>
@@ -9642,6 +9896,7 @@
         </w:rPr>
         <w:t>Objects</w:t>
       </w:r>
+      <w:proofErr w:type="spellEnd"/>
       <w:r>
         <w:t xml:space="preserve"> </w:t>
       </w:r>
@@ -9813,11 +10068,19 @@
       <w:r>
         <w:t xml:space="preserve"> there’s another member of </w:t>
       </w:r>
-      <w:r>
-        <w:rPr>
-          <w:b/>
-        </w:rPr>
-        <w:t xml:space="preserve">RelationClass </w:t>
+      <w:proofErr w:type="spellStart"/>
+      <w:r>
+        <w:rPr>
+          <w:b/>
+        </w:rPr>
+        <w:t>RelationClass</w:t>
+      </w:r>
+      <w:proofErr w:type="spellEnd"/>
+      <w:r>
+        <w:rPr>
+          <w:b/>
+        </w:rPr>
+        <w:t xml:space="preserve"> </w:t>
       </w:r>
       <w:r>
         <w:t xml:space="preserve">that </w:t>
@@ -9849,20 +10112,30 @@
       <w:r>
         <w:t xml:space="preserve"> </w:t>
       </w:r>
+      <w:proofErr w:type="spellStart"/>
       <w:r>
         <w:rPr>
           <w:b/>
         </w:rPr>
         <w:t>ListType</w:t>
       </w:r>
+      <w:proofErr w:type="spellEnd"/>
       <w:r>
         <w:t xml:space="preserve">. </w:t>
       </w:r>
-      <w:r>
-        <w:rPr>
-          <w:b/>
-        </w:rPr>
-        <w:t xml:space="preserve">ListType </w:t>
+      <w:proofErr w:type="spellStart"/>
+      <w:r>
+        <w:rPr>
+          <w:b/>
+        </w:rPr>
+        <w:t>ListType</w:t>
+      </w:r>
+      <w:proofErr w:type="spellEnd"/>
+      <w:r>
+        <w:rPr>
+          <w:b/>
+        </w:rPr>
+        <w:t xml:space="preserve"> </w:t>
       </w:r>
       <w:r>
         <w:rPr>
@@ -9873,12 +10146,14 @@
       <w:r>
         <w:t xml:space="preserve"> usually set to </w:t>
       </w:r>
+      <w:proofErr w:type="spellStart"/>
       <w:r>
         <w:rPr>
           <w:b/>
         </w:rPr>
         <w:t>NormalListType</w:t>
       </w:r>
+      <w:proofErr w:type="spellEnd"/>
       <w:r>
         <w:t xml:space="preserve">, </w:t>
       </w:r>
@@ -9900,39 +10175,53 @@
       <w:r>
         <w:t xml:space="preserve"> also be set to </w:t>
       </w:r>
+      <w:proofErr w:type="spellStart"/>
       <w:r>
         <w:rPr>
           <w:b/>
         </w:rPr>
         <w:t>ReferenceCountedListType</w:t>
       </w:r>
+      <w:proofErr w:type="spellEnd"/>
       <w:r>
         <w:t xml:space="preserve">, </w:t>
       </w:r>
+      <w:proofErr w:type="spellStart"/>
       <w:r>
         <w:rPr>
           <w:b/>
         </w:rPr>
         <w:t>RegistrationListType</w:t>
       </w:r>
+      <w:proofErr w:type="spellEnd"/>
       <w:r>
         <w:t xml:space="preserve">, </w:t>
       </w:r>
-      <w:r>
-        <w:rPr>
-          <w:b/>
-        </w:rPr>
-        <w:t xml:space="preserve">SharedListType </w:t>
+      <w:proofErr w:type="spellStart"/>
+      <w:r>
+        <w:rPr>
+          <w:b/>
+        </w:rPr>
+        <w:t>SharedListType</w:t>
+      </w:r>
+      <w:proofErr w:type="spellEnd"/>
+      <w:r>
+        <w:rPr>
+          <w:b/>
+        </w:rPr>
+        <w:t xml:space="preserve"> </w:t>
       </w:r>
       <w:r>
         <w:t xml:space="preserve">or </w:t>
       </w:r>
+      <w:proofErr w:type="spellStart"/>
       <w:r>
         <w:rPr>
           <w:b/>
         </w:rPr>
         <w:t>SelectionListType</w:t>
       </w:r>
+      <w:proofErr w:type="spellEnd"/>
       <w:r>
         <w:t xml:space="preserve">. </w:t>
       </w:r>
@@ -10009,11 +10298,19 @@
       <w:r>
         <w:t xml:space="preserve"> thoroughly, </w:t>
       </w:r>
-      <w:r>
-        <w:rPr>
-          <w:b/>
-        </w:rPr>
-        <w:t xml:space="preserve">ListType </w:t>
+      <w:proofErr w:type="spellStart"/>
+      <w:r>
+        <w:rPr>
+          <w:b/>
+        </w:rPr>
+        <w:t>ListType</w:t>
+      </w:r>
+      <w:proofErr w:type="spellEnd"/>
+      <w:r>
+        <w:rPr>
+          <w:b/>
+        </w:rPr>
+        <w:t xml:space="preserve"> </w:t>
       </w:r>
       <w:r>
         <w:t xml:space="preserve">does </w:t>
@@ -10094,11 +10391,19 @@
       <w:r>
         <w:t xml:space="preserve"> see that inside a </w:t>
       </w:r>
-      <w:r>
-        <w:rPr>
-          <w:b/>
-        </w:rPr>
-        <w:t xml:space="preserve">RelationClass </w:t>
+      <w:proofErr w:type="spellStart"/>
+      <w:r>
+        <w:rPr>
+          <w:b/>
+        </w:rPr>
+        <w:t>RelationClass</w:t>
+      </w:r>
+      <w:proofErr w:type="spellEnd"/>
+      <w:r>
+        <w:rPr>
+          <w:b/>
+        </w:rPr>
+        <w:t xml:space="preserve"> </w:t>
       </w:r>
       <w:r>
         <w:t xml:space="preserve">object, </w:t>
@@ -10157,11 +10462,19 @@
       <w:r>
         <w:t xml:space="preserve">. That’s why </w:t>
       </w:r>
-      <w:r>
-        <w:rPr>
-          <w:b/>
-        </w:rPr>
-        <w:t xml:space="preserve">RelationClass </w:t>
+      <w:proofErr w:type="spellStart"/>
+      <w:r>
+        <w:rPr>
+          <w:b/>
+        </w:rPr>
+        <w:t>RelationClass</w:t>
+      </w:r>
+      <w:proofErr w:type="spellEnd"/>
+      <w:r>
+        <w:rPr>
+          <w:b/>
+        </w:rPr>
+        <w:t xml:space="preserve"> </w:t>
       </w:r>
       <w:r>
         <w:rPr>
@@ -10534,8 +10847,13 @@
       </w:r>
       <w:r>
         <w:tab/>
-        <w:t>|-- RelatedClasses</w:t>
-      </w:r>
+        <w:t xml:space="preserve">|-- </w:t>
+      </w:r>
+      <w:proofErr w:type="spellStart"/>
+      <w:r>
+        <w:t>RelatedClasses</w:t>
+      </w:r>
+      <w:proofErr w:type="spellEnd"/>
     </w:p>
     <w:p>
       <w:pPr>
@@ -10576,7 +10894,15 @@
       </w:r>
       <w:r>
         <w:tab/>
-        <w:t>|-- RelationClass ()</w:t>
+        <w:t xml:space="preserve">|-- </w:t>
+      </w:r>
+      <w:proofErr w:type="spellStart"/>
+      <w:r>
+        <w:t>RelationClass</w:t>
+      </w:r>
+      <w:proofErr w:type="spellEnd"/>
+      <w:r>
+        <w:t xml:space="preserve"> ()</w:t>
       </w:r>
     </w:p>
     <w:p>
@@ -10685,8 +11011,21 @@
       </w:r>
       <w:r>
         <w:tab/>
-        <w:t>|-- RelationClassA and RelationClassB</w:t>
-      </w:r>
+        <w:t xml:space="preserve">|-- </w:t>
+      </w:r>
+      <w:proofErr w:type="spellStart"/>
+      <w:r>
+        <w:t>RelationClassA</w:t>
+      </w:r>
+      <w:proofErr w:type="spellEnd"/>
+      <w:r>
+        <w:t xml:space="preserve"> and </w:t>
+      </w:r>
+      <w:proofErr w:type="spellStart"/>
+      <w:r>
+        <w:t>RelationClassB</w:t>
+      </w:r>
+      <w:proofErr w:type="spellEnd"/>
     </w:p>
     <w:p>
       <w:pPr>
@@ -10742,8 +11081,13 @@
       </w:r>
       <w:r>
         <w:tab/>
-        <w:t>|-- AbstractNumber</w:t>
-      </w:r>
+        <w:t xml:space="preserve">|-- </w:t>
+      </w:r>
+      <w:proofErr w:type="spellStart"/>
+      <w:r>
+        <w:t>AbstractNumber</w:t>
+      </w:r>
+      <w:proofErr w:type="spellEnd"/>
     </w:p>
     <w:p>
       <w:pPr>
@@ -10760,8 +11104,13 @@
       </w:r>
       <w:r>
         <w:tab/>
-        <w:t>|-- ExactNumber</w:t>
-      </w:r>
+        <w:t xml:space="preserve">|-- </w:t>
+      </w:r>
+      <w:proofErr w:type="spellStart"/>
+      <w:r>
+        <w:t>ExactNumber</w:t>
+      </w:r>
+      <w:proofErr w:type="spellEnd"/>
     </w:p>
     <w:p>
       <w:pPr>
@@ -10778,8 +11127,13 @@
       </w:r>
       <w:r>
         <w:tab/>
-        <w:t>|-- CreateObjects</w:t>
-      </w:r>
+        <w:t xml:space="preserve">|-- </w:t>
+      </w:r>
+      <w:proofErr w:type="spellStart"/>
+      <w:r>
+        <w:t>CreateObjects</w:t>
+      </w:r>
+      <w:proofErr w:type="spellEnd"/>
     </w:p>
     <w:p>
       <w:pPr>
@@ -10796,7 +11150,11 @@
       </w:r>
       <w:r>
         <w:tab/>
-        <w:t>|-- En</w:t>
+        <w:t xml:space="preserve">|-- </w:t>
+      </w:r>
+      <w:proofErr w:type="spellStart"/>
+      <w:r>
+        <w:t>En</w:t>
       </w:r>
       <w:r>
         <w:rPr>
@@ -10807,6 +11165,7 @@
       <w:r>
         <w:t>Objects</w:t>
       </w:r>
+      <w:proofErr w:type="spellEnd"/>
     </w:p>
     <w:p>
       <w:pPr>
@@ -10823,8 +11182,13 @@
       </w:r>
       <w:r>
         <w:tab/>
-        <w:t>|-- ListType</w:t>
-      </w:r>
+        <w:t xml:space="preserve">|-- </w:t>
+      </w:r>
+      <w:proofErr w:type="spellStart"/>
+      <w:r>
+        <w:t>ListType</w:t>
+      </w:r>
+      <w:proofErr w:type="spellEnd"/>
     </w:p>
     <w:p>
       <w:pPr>
@@ -10912,7 +11276,15 @@
         <w:ind w:left="567"/>
       </w:pPr>
       <w:r>
-        <w:t xml:space="preserve">For instace, </w:t>
+        <w:t xml:space="preserve">For </w:t>
+      </w:r>
+      <w:proofErr w:type="spellStart"/>
+      <w:r>
+        <w:t>instace</w:t>
+      </w:r>
+      <w:proofErr w:type="spellEnd"/>
+      <w:r>
+        <w:t xml:space="preserve">, </w:t>
       </w:r>
       <w:r>
         <w:rPr>
@@ -10941,20 +11313,30 @@
       <w:r>
         <w:t xml:space="preserve">d in a </w:t>
       </w:r>
+      <w:proofErr w:type="spellStart"/>
       <w:r>
         <w:rPr>
           <w:b/>
         </w:rPr>
         <w:t>RelationClass</w:t>
       </w:r>
+      <w:proofErr w:type="spellEnd"/>
       <w:r>
         <w:t xml:space="preserve"> with </w:t>
       </w:r>
-      <w:r>
-        <w:rPr>
-          <w:b/>
-        </w:rPr>
-        <w:t>AbstractNumber = n</w:t>
+      <w:proofErr w:type="spellStart"/>
+      <w:r>
+        <w:rPr>
+          <w:b/>
+        </w:rPr>
+        <w:t>AbstractNumber</w:t>
+      </w:r>
+      <w:proofErr w:type="spellEnd"/>
+      <w:r>
+        <w:rPr>
+          <w:b/>
+        </w:rPr>
+        <w:t xml:space="preserve"> = n</w:t>
       </w:r>
       <w:r>
         <w:t xml:space="preserve">, </w:t>
@@ -10977,12 +11359,14 @@
       <w:r>
         <w:t xml:space="preserve">d inside that </w:t>
       </w:r>
+      <w:proofErr w:type="spellStart"/>
       <w:r>
         <w:rPr>
           <w:b/>
         </w:rPr>
         <w:t>RelationClass</w:t>
       </w:r>
+      <w:proofErr w:type="spellEnd"/>
       <w:r>
         <w:t xml:space="preserve"> object. </w:t>
       </w:r>
@@ -11019,12 +11403,14 @@
       <w:r>
         <w:t xml:space="preserve">d inside a </w:t>
       </w:r>
+      <w:proofErr w:type="spellStart"/>
       <w:r>
         <w:rPr>
           <w:b/>
         </w:rPr>
         <w:t>RelationClass</w:t>
       </w:r>
+      <w:proofErr w:type="spellEnd"/>
       <w:r>
         <w:t xml:space="preserve">. That </w:t>
       </w:r>
@@ -12264,12 +12650,14 @@
       <w:r>
         <w:t xml:space="preserve"> </w:t>
       </w:r>
+      <w:proofErr w:type="spellStart"/>
       <w:r>
         <w:rPr>
           <w:color w:val="FF0000"/>
         </w:rPr>
         <w:t>many</w:t>
       </w:r>
+      <w:proofErr w:type="spellEnd"/>
       <w:r>
         <w:t xml:space="preserve"> references to </w:t>
       </w:r>
@@ -12437,7 +12825,15 @@
         <w:t>is</w:t>
       </w:r>
       <w:r>
-        <w:t xml:space="preserve"> registeren.</w:t>
+        <w:t xml:space="preserve"> </w:t>
+      </w:r>
+      <w:proofErr w:type="spellStart"/>
+      <w:r>
+        <w:t>registeren</w:t>
+      </w:r>
+      <w:proofErr w:type="spellEnd"/>
+      <w:r>
+        <w:t>.</w:t>
       </w:r>
     </w:p>
     <w:p>
@@ -12589,7 +12985,15 @@
         <w:t>*</w:t>
       </w:r>
       <w:r>
-        <w:t xml:space="preserve"> make a reference quata,</w:t>
+        <w:t xml:space="preserve"> make a reference </w:t>
+      </w:r>
+      <w:proofErr w:type="spellStart"/>
+      <w:r>
+        <w:t>quata</w:t>
+      </w:r>
+      <w:proofErr w:type="spellEnd"/>
+      <w:r>
+        <w:t>,</w:t>
       </w:r>
     </w:p>
     <w:p>
@@ -12964,12 +13368,14 @@
       <w:r>
         <w:t xml:space="preserve"> </w:t>
       </w:r>
+      <w:proofErr w:type="spellStart"/>
       <w:r>
         <w:rPr>
           <w:color w:val="FF0000"/>
         </w:rPr>
         <w:t>many</w:t>
       </w:r>
+      <w:proofErr w:type="spellEnd"/>
       <w:r>
         <w:t xml:space="preserve"> more sites,</w:t>
       </w:r>
@@ -13362,7 +13768,15 @@
         <w:t>we</w:t>
       </w:r>
       <w:r>
-        <w:t xml:space="preserve"> call attacks, virusses, threats, etcetera.</w:t>
+        <w:t xml:space="preserve"> call attacks, </w:t>
+      </w:r>
+      <w:proofErr w:type="spellStart"/>
+      <w:r>
+        <w:t>virusses</w:t>
+      </w:r>
+      <w:proofErr w:type="spellEnd"/>
+      <w:r>
+        <w:t>, threats, etcetera.</w:t>
       </w:r>
     </w:p>
     <w:p>
@@ -13376,7 +13790,15 @@
         <w:t>should</w:t>
       </w:r>
       <w:r>
-        <w:t xml:space="preserve"> be adressed differently.</w:t>
+        <w:t xml:space="preserve"> be </w:t>
+      </w:r>
+      <w:proofErr w:type="spellStart"/>
+      <w:r>
+        <w:t>adressed</w:t>
+      </w:r>
+      <w:proofErr w:type="spellEnd"/>
+      <w:r>
+        <w:t xml:space="preserve"> differently.</w:t>
       </w:r>
     </w:p>
     <w:p>
@@ -13510,7 +13932,15 @@
         <w:t>should</w:t>
       </w:r>
       <w:r>
-        <w:t xml:space="preserve"> be adressed separately in </w:t>
+        <w:t xml:space="preserve"> be </w:t>
+      </w:r>
+      <w:proofErr w:type="spellStart"/>
+      <w:r>
+        <w:t>adressed</w:t>
+      </w:r>
+      <w:proofErr w:type="spellEnd"/>
+      <w:r>
+        <w:t xml:space="preserve"> separately in </w:t>
       </w:r>
       <w:r>
         <w:rPr>
@@ -13650,7 +14080,15 @@
         <w:t>is</w:t>
       </w:r>
       <w:r>
-        <w:t xml:space="preserve"> a question of it being rediculous to maintain a list of </w:t>
+        <w:t xml:space="preserve"> a question of it being </w:t>
+      </w:r>
+      <w:proofErr w:type="spellStart"/>
+      <w:r>
+        <w:t>rediculous</w:t>
+      </w:r>
+      <w:proofErr w:type="spellEnd"/>
+      <w:r>
+        <w:t xml:space="preserve"> to maintain a list of </w:t>
       </w:r>
       <w:r>
         <w:rPr>
@@ -13978,7 +14416,15 @@
         <w:t>are</w:t>
       </w:r>
       <w:r>
-        <w:t xml:space="preserve"> rediculous to maintain as well.</w:t>
+        <w:t xml:space="preserve"> </w:t>
+      </w:r>
+      <w:proofErr w:type="spellStart"/>
+      <w:r>
+        <w:t>rediculous</w:t>
+      </w:r>
+      <w:proofErr w:type="spellEnd"/>
+      <w:r>
+        <w:t xml:space="preserve"> to maintain as well.</w:t>
       </w:r>
     </w:p>
     <w:p>
@@ -14439,11 +14885,19 @@
           <w:lang w:val="nl-NL"/>
         </w:rPr>
       </w:pPr>
+      <w:proofErr w:type="spellStart"/>
       <w:r>
         <w:rPr>
           <w:lang w:val="nl-NL"/>
         </w:rPr>
-        <w:t>Relationships,</w:t>
+        <w:t>Relationships</w:t>
+      </w:r>
+      <w:proofErr w:type="spellEnd"/>
+      <w:r>
+        <w:rPr>
+          <w:lang w:val="nl-NL"/>
+        </w:rPr>
+        <w:t>,</w:t>
       </w:r>
     </w:p>
     <w:p>
@@ -15356,7 +15810,6 @@
   <w:style w:type="character" w:default="1" w:styleId="DefaultParagraphFont">
     <w:name w:val="Default Paragraph Font"/>
     <w:uiPriority w:val="1"/>
-    <w:semiHidden/>
     <w:unhideWhenUsed/>
   </w:style>
   <w:style w:type="table" w:default="1" w:styleId="TableNormal">

</xml_diff>

<commit_message>
Circle Language Spec: Relationships: Finished up the "Bidirectional Relationship Synchronization" section.
</commit_message>
<xml_diff>
--- a/1.1. Circle Language Spec/06. Relationships/1. Relationships.docx
+++ b/1.1. Circle Language Spec/06. Relationships/1. Relationships.docx
@@ -1212,7 +1212,15 @@
         <w:t>assigned to</w:t>
       </w:r>
       <w:r>
-        <w:t xml:space="preserve"> to the </w:t>
+        <w:t xml:space="preserve"> </w:t>
+      </w:r>
+      <w:proofErr w:type="spellStart"/>
+      <w:r>
+        <w:t>to</w:t>
+      </w:r>
+      <w:proofErr w:type="spellEnd"/>
+      <w:r>
+        <w:t xml:space="preserve"> the </w:t>
       </w:r>
       <w:r>
         <w:t>related list,</w:t>
@@ -2168,7 +2176,15 @@
     <w:p/>
     <w:p>
       <w:r>
-        <w:t>(The the relational ring</w:t>
+        <w:t xml:space="preserve">(The </w:t>
+      </w:r>
+      <w:proofErr w:type="spellStart"/>
+      <w:r>
+        <w:t>the</w:t>
+      </w:r>
+      <w:proofErr w:type="spellEnd"/>
+      <w:r>
+        <w:t xml:space="preserve"> relational ring</w:t>
       </w:r>
       <w:r>
         <w:t>'s</w:t>
@@ -4147,7 +4163,15 @@
         <w:t xml:space="preserve"> might</w:t>
       </w:r>
       <w:r>
-        <w:t xml:space="preserve"> connect to eachother.</w:t>
+        <w:t xml:space="preserve"> connect to </w:t>
+      </w:r>
+      <w:proofErr w:type="spellStart"/>
+      <w:r>
+        <w:t>eachother</w:t>
+      </w:r>
+      <w:proofErr w:type="spellEnd"/>
+      <w:r>
+        <w:t>.</w:t>
       </w:r>
     </w:p>
     <w:p>
@@ -5351,6 +5375,7 @@
       </w:pPr>
       <w:r>
         <w:rPr>
+          <w:noProof/>
           <w:color w:val="FFC000"/>
         </w:rPr>
         <w:drawing>
@@ -5540,7 +5565,7 @@
         <w:t xml:space="preserve">would </w:t>
       </w:r>
       <w:r>
-        <w:t xml:space="preserve">always makes </w:t>
+        <w:t xml:space="preserve">always make </w:t>
       </w:r>
       <w:r>
         <w:t>the</w:t>
@@ -5555,25 +5580,31 @@
         <w:t xml:space="preserve"> first object again, </w:t>
       </w:r>
       <w:r>
-        <w:t xml:space="preserve">it may require keeping </w:t>
+        <w:t xml:space="preserve">it may require </w:t>
+      </w:r>
+      <w:r>
+        <w:t xml:space="preserve">the </w:t>
+      </w:r>
+      <w:r>
+        <w:t xml:space="preserve">two counterparts of </w:t>
       </w:r>
       <w:r>
         <w:t>the</w:t>
       </w:r>
       <w:r>
-        <w:t xml:space="preserve"> two counterparts of </w:t>
-      </w:r>
-      <w:r>
-        <w:t>the</w:t>
-      </w:r>
-      <w:r>
         <w:t xml:space="preserve"> </w:t>
       </w:r>
       <w:r>
         <w:t>relationship</w:t>
       </w:r>
       <w:r>
-        <w:t xml:space="preserve"> synchronized.</w:t>
+        <w:t xml:space="preserve"> </w:t>
+      </w:r>
+      <w:r>
+        <w:t xml:space="preserve">to be </w:t>
+      </w:r>
+      <w:r>
+        <w:t>synchronized.</w:t>
       </w:r>
     </w:p>
     <w:p/>
@@ -5582,6 +5613,9 @@
         <w:ind w:left="852"/>
       </w:pPr>
       <w:r>
+        <w:rPr>
+          <w:noProof/>
+        </w:rPr>
         <w:drawing>
           <wp:inline distT="0" distB="0" distL="0" distR="0" wp14:anchorId="2C2B6461" wp14:editId="6551DEBA">
             <wp:extent cx="1907367" cy="1944083"/>
@@ -5636,7 +5670,19 @@
         <w:t>synchronized</w:t>
       </w:r>
       <w:r>
-        <w:t>, might be a relational ring around the two lines that establish the bidirectional relationship.</w:t>
+        <w:t xml:space="preserve">, </w:t>
+      </w:r>
+      <w:r>
+        <w:t xml:space="preserve">could </w:t>
+      </w:r>
+      <w:r>
+        <w:t xml:space="preserve">be a relational ring around lines that establish </w:t>
+      </w:r>
+      <w:r>
+        <w:t xml:space="preserve">a </w:t>
+      </w:r>
+      <w:r>
+        <w:t>bidirectional relationship.</w:t>
       </w:r>
     </w:p>
     <w:p>
@@ -5673,7 +5719,7 @@
         <w:t xml:space="preserve"> </w:t>
       </w:r>
       <w:r>
-        <w:t xml:space="preserve">might </w:t>
+        <w:t xml:space="preserve">would </w:t>
       </w:r>
       <w:r>
         <w:t xml:space="preserve">also </w:t>
@@ -5702,6 +5748,7 @@
       </w:pPr>
       <w:r>
         <w:rPr>
+          <w:noProof/>
           <w:color w:val="FFC000"/>
         </w:rPr>
         <w:drawing>
@@ -5751,517 +5798,340 @@
     </w:p>
     <w:p>
       <w:r>
-        <w:t>This</w:t>
-      </w:r>
-      <w:r>
-        <w:t xml:space="preserve"> </w:t>
-      </w:r>
-      <w:r>
-        <w:t xml:space="preserve">might be </w:t>
-      </w:r>
-      <w:r>
-        <w:t xml:space="preserve">called </w:t>
-      </w:r>
-      <w:r>
-        <w:rPr>
-          <w:i/>
-        </w:rPr>
+        <w:t>Relationship synchronization</w:t>
+      </w:r>
+      <w:r>
+        <w:t xml:space="preserve"> would</w:t>
+      </w:r>
+      <w:r>
+        <w:t xml:space="preserve"> </w:t>
+      </w:r>
+      <w:r>
+        <w:t>mean</w:t>
+      </w:r>
+      <w:r>
+        <w:rPr>
+          <w:color w:val="FF0000"/>
+        </w:rPr>
+        <w:t xml:space="preserve"> </w:t>
+      </w:r>
+      <w:r>
+        <w:t xml:space="preserve">ensuring </w:t>
+      </w:r>
+      <w:r>
+        <w:t>the</w:t>
+      </w:r>
+      <w:r>
+        <w:t xml:space="preserve"> integrity between </w:t>
+      </w:r>
+      <w:r>
+        <w:t>the</w:t>
+      </w:r>
+      <w:r>
+        <w:t xml:space="preserve"> two counterparts of a </w:t>
+      </w:r>
+      <w:r>
         <w:t>relationship</w:t>
       </w:r>
       <w:r>
-        <w:rPr>
-          <w:i/>
-        </w:rPr>
+        <w:t>.</w:t>
+      </w:r>
+      <w:r>
+        <w:t xml:space="preserve"> For example, </w:t>
+      </w:r>
+      <w:r>
+        <w:t xml:space="preserve">when </w:t>
+      </w:r>
+      <w:r>
+        <w:t xml:space="preserve">a </w:t>
+      </w:r>
+      <w:r>
+        <w:rPr>
+          <w:b/>
+          <w:bCs/>
+        </w:rPr>
+        <w:t xml:space="preserve">Lid </w:t>
+      </w:r>
+      <w:r>
+        <w:t>is assigned</w:t>
+      </w:r>
+      <w:r>
+        <w:rPr>
+          <w:b/>
+          <w:bCs/>
+        </w:rPr>
+        <w:t xml:space="preserve"> </w:t>
+      </w:r>
+      <w:r>
+        <w:t xml:space="preserve">to a </w:t>
+      </w:r>
+      <w:r>
+        <w:rPr>
+          <w:b/>
+          <w:bCs/>
+        </w:rPr>
+        <w:t>Jar</w:t>
+      </w:r>
+      <w:r>
+        <w:t xml:space="preserve">, </w:t>
+      </w:r>
+      <w:r>
+        <w:t>the</w:t>
+      </w:r>
+      <w:r>
+        <w:t xml:space="preserve"> </w:t>
+      </w:r>
+      <w:r>
+        <w:rPr>
+          <w:b/>
+          <w:bCs/>
+        </w:rPr>
+        <w:t>Jar</w:t>
+      </w:r>
+      <w:r>
+        <w:rPr>
+          <w:b/>
+          <w:bCs/>
+        </w:rPr>
+        <w:t xml:space="preserve"> </w:t>
+      </w:r>
+      <w:r>
+        <w:rPr>
+          <w:b/>
+          <w:bCs/>
+        </w:rPr>
+        <w:t xml:space="preserve">might </w:t>
+      </w:r>
+      <w:r>
+        <w:t xml:space="preserve">also assigned to </w:t>
+      </w:r>
+      <w:r>
+        <w:t>the</w:t>
+      </w:r>
+      <w:r>
+        <w:t xml:space="preserve"> </w:t>
+      </w:r>
+      <w:r>
+        <w:rPr>
+          <w:b/>
+          <w:bCs/>
+        </w:rPr>
+        <w:t>Lid</w:t>
+      </w:r>
+      <w:r>
+        <w:t>.</w:t>
+      </w:r>
+    </w:p>
+    <w:p/>
+    <w:p>
+      <w:r>
+        <w:t xml:space="preserve">A complete </w:t>
+      </w:r>
+      <w:r>
+        <w:t>bidirectional</w:t>
+      </w:r>
+      <w:r>
+        <w:t xml:space="preserve"> </w:t>
+      </w:r>
+      <w:r>
+        <w:t>relationship</w:t>
+      </w:r>
+      <w:r>
+        <w:t xml:space="preserve"> </w:t>
+      </w:r>
+      <w:r>
+        <w:t xml:space="preserve">might </w:t>
+      </w:r>
+      <w:r>
+        <w:t xml:space="preserve">have </w:t>
+      </w:r>
+      <w:r>
+        <w:t>three parts</w:t>
+      </w:r>
+      <w:r>
+        <w:t xml:space="preserve"> to it</w:t>
+      </w:r>
+      <w:r>
+        <w:t>:</w:t>
+      </w:r>
+    </w:p>
+    <w:p/>
+    <w:p>
+      <w:pPr>
+        <w:ind w:left="1008" w:hanging="156"/>
+      </w:pPr>
+      <w:r>
+        <w:t xml:space="preserve">- </w:t>
+      </w:r>
+      <w:r>
+        <w:t>O</w:t>
+      </w:r>
+      <w:r>
+        <w:t>ne class has a sub-object of another class</w:t>
+      </w:r>
+      <w:r>
+        <w:t>.</w:t>
+      </w:r>
+    </w:p>
+    <w:p>
+      <w:pPr>
+        <w:ind w:left="1008" w:hanging="156"/>
+      </w:pPr>
+      <w:r>
+        <w:t xml:space="preserve">- </w:t>
+      </w:r>
+      <w:r>
+        <w:t>T</w:t>
+      </w:r>
+      <w:r>
+        <w:t>he</w:t>
+      </w:r>
+      <w:r>
+        <w:t xml:space="preserve"> other class has a sub-object of </w:t>
+      </w:r>
+      <w:r>
+        <w:t>the</w:t>
+      </w:r>
+      <w:r>
+        <w:t xml:space="preserve"> first class</w:t>
+      </w:r>
+      <w:r>
+        <w:t>.</w:t>
+      </w:r>
+    </w:p>
+    <w:p>
+      <w:pPr>
+        <w:ind w:left="1008" w:hanging="156"/>
+      </w:pPr>
+      <w:r>
+        <w:t xml:space="preserve">- </w:t>
+      </w:r>
+      <w:r>
+        <w:t>T</w:t>
+      </w:r>
+      <w:r>
+        <w:t>he</w:t>
+      </w:r>
+      <w:r>
+        <w:t xml:space="preserve"> two </w:t>
+      </w:r>
+      <w:r>
+        <w:t>unidirectional</w:t>
+      </w:r>
+      <w:r>
+        <w:t xml:space="preserve"> </w:t>
+      </w:r>
+      <w:r>
+        <w:t>relationships</w:t>
+      </w:r>
+      <w:r>
+        <w:t xml:space="preserve"> </w:t>
+      </w:r>
+      <w:r>
+        <w:t>are</w:t>
+      </w:r>
+      <w:r>
+        <w:t xml:space="preserve"> </w:t>
+      </w:r>
+      <w:r>
+        <w:t>synchronized</w:t>
+      </w:r>
+      <w:r>
+        <w:t>.</w:t>
+      </w:r>
+    </w:p>
+    <w:p/>
+    <w:p>
+      <w:r>
+        <w:t xml:space="preserve">The idea is that software libraries </w:t>
+      </w:r>
+      <w:r>
+        <w:t xml:space="preserve">could </w:t>
+      </w:r>
+      <w:r>
+        <w:t xml:space="preserve">have </w:t>
+      </w:r>
+      <w:r>
+        <w:t xml:space="preserve">code </w:t>
+      </w:r>
+      <w:r>
+        <w:t xml:space="preserve">that </w:t>
+      </w:r>
+      <w:r>
+        <w:t xml:space="preserve">make </w:t>
+      </w:r>
+      <w:r>
+        <w:t xml:space="preserve">the relationship synchronization </w:t>
+      </w:r>
+      <w:r>
+        <w:t>work</w:t>
+      </w:r>
+      <w:r>
+        <w:t>. Circle Language Spec currently only aims to supply a notation for it. There should be freedom of choice how it is actually implemented.</w:t>
+      </w:r>
+      <w:r>
+        <w:t xml:space="preserve"> </w:t>
+      </w:r>
+      <w:r>
+        <w:t>P</w:t>
+      </w:r>
+      <w:r>
+        <w:t xml:space="preserve">rocedures </w:t>
+      </w:r>
+      <w:r>
+        <w:t>for relationship</w:t>
+      </w:r>
+      <w:r>
         <w:t xml:space="preserve"> synchronization</w:t>
       </w:r>
       <w:r>
-        <w:t xml:space="preserve">. </w:t>
-      </w:r>
-      <w:r>
-        <w:t>Relationship</w:t>
-      </w:r>
-      <w:r>
-        <w:t xml:space="preserve"> synchronization </w:t>
-      </w:r>
-      <w:r>
-        <w:t xml:space="preserve">might </w:t>
-      </w:r>
-      <w:r>
-        <w:t xml:space="preserve">make something between two objects melt together to one </w:t>
-      </w:r>
-      <w:r>
-        <w:t>relationship</w:t>
-      </w:r>
-      <w:r>
-        <w:t>.</w:t>
+        <w:t xml:space="preserve"> might</w:t>
+      </w:r>
+      <w:r>
+        <w:t xml:space="preserve"> be expressed in</w:t>
+      </w:r>
+      <w:r>
+        <w:t xml:space="preserve"> a </w:t>
+      </w:r>
+      <w:r>
+        <w:t xml:space="preserve">diagram, </w:t>
+      </w:r>
+      <w:r>
+        <w:t xml:space="preserve">when </w:t>
+      </w:r>
+      <w:r>
+        <w:t xml:space="preserve">a </w:t>
+      </w:r>
+      <w:r>
+        <w:t xml:space="preserve">system interface of </w:t>
+      </w:r>
+      <w:r>
+        <w:t xml:space="preserve">a </w:t>
+      </w:r>
+      <w:r>
+        <w:t xml:space="preserve">symbol </w:t>
+      </w:r>
+      <w:r>
+        <w:t xml:space="preserve">is </w:t>
+      </w:r>
+      <w:r>
+        <w:t>displayed.</w:t>
       </w:r>
     </w:p>
     <w:p/>
     <w:p>
-      <w:r>
-        <w:t>Relationship synchronization</w:t>
-      </w:r>
-      <w:r>
-        <w:t xml:space="preserve"> would</w:t>
-      </w:r>
-      <w:r>
-        <w:t xml:space="preserve"> </w:t>
-      </w:r>
-      <w:r>
-        <w:t>mean</w:t>
-      </w:r>
-      <w:r>
-        <w:rPr>
-          <w:color w:val="FF0000"/>
-        </w:rPr>
-        <w:t xml:space="preserve"> </w:t>
-      </w:r>
-      <w:r>
-        <w:t xml:space="preserve">ensuring </w:t>
-      </w:r>
-      <w:r>
-        <w:t>the</w:t>
-      </w:r>
-      <w:r>
-        <w:t xml:space="preserve"> integrity between </w:t>
-      </w:r>
-      <w:r>
-        <w:t>the</w:t>
-      </w:r>
-      <w:r>
-        <w:t xml:space="preserve"> two counterparts of a </w:t>
-      </w:r>
-      <w:r>
-        <w:t>relationship</w:t>
-      </w:r>
-      <w:r>
-        <w:t>.</w:t>
-      </w:r>
-      <w:r>
-        <w:t xml:space="preserve"> For example, </w:t>
-      </w:r>
-      <w:r>
-        <w:t xml:space="preserve">when </w:t>
-      </w:r>
-      <w:r>
-        <w:t xml:space="preserve">a </w:t>
-      </w:r>
-      <w:r>
-        <w:rPr>
-          <w:b/>
-          <w:bCs/>
-        </w:rPr>
-        <w:t xml:space="preserve">Lid </w:t>
-      </w:r>
-      <w:r>
-        <w:t>is assigned</w:t>
-      </w:r>
-      <w:r>
-        <w:rPr>
-          <w:b/>
-          <w:bCs/>
-        </w:rPr>
-        <w:t xml:space="preserve"> </w:t>
-      </w:r>
-      <w:r>
-        <w:t xml:space="preserve">to a </w:t>
-      </w:r>
-      <w:r>
-        <w:rPr>
-          <w:b/>
-          <w:bCs/>
-        </w:rPr>
-        <w:t>Jar</w:t>
-      </w:r>
-      <w:r>
-        <w:t xml:space="preserve">, </w:t>
-      </w:r>
-      <w:r>
-        <w:t>the</w:t>
-      </w:r>
-      <w:r>
-        <w:t xml:space="preserve"> </w:t>
-      </w:r>
-      <w:r>
-        <w:rPr>
-          <w:b/>
-          <w:bCs/>
-        </w:rPr>
-        <w:t>Jar</w:t>
-      </w:r>
-      <w:r>
-        <w:rPr>
-          <w:b/>
-          <w:bCs/>
-        </w:rPr>
-        <w:t xml:space="preserve"> </w:t>
-      </w:r>
-      <w:r>
-        <w:rPr>
-          <w:b/>
-          <w:bCs/>
-        </w:rPr>
-        <w:t xml:space="preserve">might </w:t>
-      </w:r>
-      <w:r>
-        <w:t xml:space="preserve">also assigned to </w:t>
-      </w:r>
-      <w:r>
-        <w:t>the</w:t>
-      </w:r>
-      <w:r>
-        <w:t xml:space="preserve"> </w:t>
-      </w:r>
-      <w:r>
-        <w:rPr>
-          <w:b/>
-          <w:bCs/>
-        </w:rPr>
-        <w:t>Lid</w:t>
-      </w:r>
-      <w:r>
-        <w:t>.</w:t>
-      </w:r>
-    </w:p>
-    <w:p/>
-    <w:p>
-      <w:r>
-        <w:t xml:space="preserve">It might be desirable for </w:t>
-      </w:r>
-      <w:r>
-        <w:t>the</w:t>
-      </w:r>
-      <w:r>
-        <w:t xml:space="preserve"> two </w:t>
-      </w:r>
-      <w:r>
-        <w:t>unidirectional</w:t>
-      </w:r>
-      <w:r>
-        <w:t xml:space="preserve"> </w:t>
-      </w:r>
-      <w:r>
-        <w:t>relationships</w:t>
-      </w:r>
-      <w:r>
-        <w:t xml:space="preserve"> </w:t>
-      </w:r>
-      <w:r>
-        <w:t xml:space="preserve">to be </w:t>
-      </w:r>
-      <w:r>
-        <w:t>synchronized,</w:t>
-      </w:r>
-      <w:r>
-        <w:t xml:space="preserve"> are they to become a</w:t>
-      </w:r>
-      <w:r>
-        <w:t xml:space="preserve"> </w:t>
-      </w:r>
-      <w:r>
-        <w:t xml:space="preserve">full </w:t>
-      </w:r>
-      <w:r>
-        <w:t>bidirectional</w:t>
-      </w:r>
-      <w:r>
-        <w:t xml:space="preserve"> </w:t>
-      </w:r>
-      <w:r>
-        <w:t>relationship</w:t>
-      </w:r>
-      <w:r>
-        <w:t xml:space="preserve"> between classes.</w:t>
-      </w:r>
-      <w:r>
-        <w:t xml:space="preserve"> </w:t>
-      </w:r>
-      <w:r>
-        <w:t xml:space="preserve">When </w:t>
-      </w:r>
-      <w:r>
-        <w:t xml:space="preserve">two </w:t>
-      </w:r>
-      <w:r>
-        <w:t>unidirectional</w:t>
-      </w:r>
-      <w:r>
-        <w:t xml:space="preserve"> </w:t>
-      </w:r>
-      <w:r>
-        <w:t>relationships</w:t>
-      </w:r>
-      <w:r>
-        <w:t xml:space="preserve"> might not be </w:t>
-      </w:r>
-      <w:r>
-        <w:t xml:space="preserve">synchronized, </w:t>
-      </w:r>
-      <w:r>
-        <w:t>then</w:t>
-      </w:r>
-      <w:r>
-        <w:t xml:space="preserve"> they</w:t>
-      </w:r>
-      <w:r>
-        <w:t xml:space="preserve"> might </w:t>
-      </w:r>
-      <w:r>
-        <w:t xml:space="preserve">be </w:t>
-      </w:r>
-      <w:r>
-        <w:t>just</w:t>
-      </w:r>
-      <w:r>
-        <w:t xml:space="preserve"> </w:t>
-      </w:r>
-      <w:r>
-        <w:t xml:space="preserve">two separate </w:t>
-      </w:r>
-      <w:r>
-        <w:t>unidirectional</w:t>
-      </w:r>
-      <w:r>
-        <w:t xml:space="preserve"> </w:t>
-      </w:r>
-      <w:r>
-        <w:t>relationships</w:t>
-      </w:r>
-      <w:r>
-        <w:t>, that</w:t>
-      </w:r>
-      <w:r>
-        <w:t xml:space="preserve"> might not</w:t>
-      </w:r>
-      <w:r>
-        <w:t xml:space="preserve"> </w:t>
-      </w:r>
-      <w:r>
-        <w:t xml:space="preserve">have anything </w:t>
-      </w:r>
-      <w:r>
-        <w:t>to do with each</w:t>
-      </w:r>
-      <w:r>
-        <w:t xml:space="preserve"> </w:t>
-      </w:r>
-      <w:r>
-        <w:t>other.</w:t>
-      </w:r>
-    </w:p>
-    <w:p/>
-    <w:p>
-      <w:r>
-        <w:t xml:space="preserve">A complete </w:t>
-      </w:r>
-      <w:r>
-        <w:t>bidirectional</w:t>
-      </w:r>
-      <w:r>
-        <w:t xml:space="preserve"> </w:t>
-      </w:r>
-      <w:r>
-        <w:t>relationship</w:t>
-      </w:r>
-      <w:r>
-        <w:t xml:space="preserve"> </w:t>
-      </w:r>
-      <w:r>
-        <w:t xml:space="preserve">might </w:t>
-      </w:r>
-      <w:r>
-        <w:t xml:space="preserve">have </w:t>
-      </w:r>
-      <w:r>
-        <w:t>three parts</w:t>
-      </w:r>
-      <w:r>
-        <w:t xml:space="preserve"> to it</w:t>
-      </w:r>
-      <w:r>
-        <w:t>:</w:t>
-      </w:r>
-    </w:p>
-    <w:p/>
-    <w:p>
-      <w:pPr>
-        <w:ind w:left="1008" w:hanging="156"/>
-      </w:pPr>
-      <w:r>
-        <w:t xml:space="preserve">- </w:t>
-      </w:r>
-      <w:r>
-        <w:t>O</w:t>
-      </w:r>
-      <w:r>
-        <w:t>ne class has a sub-object of another class</w:t>
-      </w:r>
-      <w:r>
-        <w:t>.</w:t>
-      </w:r>
-    </w:p>
-    <w:p>
-      <w:pPr>
-        <w:ind w:left="1008" w:hanging="156"/>
-      </w:pPr>
-      <w:r>
-        <w:t xml:space="preserve">- </w:t>
-      </w:r>
-      <w:r>
-        <w:t>T</w:t>
-      </w:r>
-      <w:r>
-        <w:t>he</w:t>
-      </w:r>
-      <w:r>
-        <w:t xml:space="preserve"> other class has a sub-object of </w:t>
-      </w:r>
-      <w:r>
-        <w:t>the</w:t>
-      </w:r>
-      <w:r>
-        <w:t xml:space="preserve"> first class</w:t>
-      </w:r>
-      <w:r>
-        <w:t>.</w:t>
-      </w:r>
-    </w:p>
-    <w:p>
-      <w:pPr>
-        <w:ind w:left="1008" w:hanging="156"/>
-      </w:pPr>
-      <w:r>
-        <w:t xml:space="preserve">- </w:t>
-      </w:r>
-      <w:r>
-        <w:t>T</w:t>
-      </w:r>
-      <w:r>
-        <w:t>he</w:t>
-      </w:r>
-      <w:r>
-        <w:t xml:space="preserve"> two </w:t>
-      </w:r>
-      <w:r>
-        <w:t>unidirectional</w:t>
-      </w:r>
-      <w:r>
-        <w:t xml:space="preserve"> </w:t>
-      </w:r>
-      <w:r>
-        <w:t>relationships</w:t>
-      </w:r>
-      <w:r>
-        <w:t xml:space="preserve"> </w:t>
-      </w:r>
-      <w:r>
-        <w:t>are</w:t>
-      </w:r>
-      <w:r>
-        <w:t xml:space="preserve"> </w:t>
-      </w:r>
-      <w:r>
-        <w:t>synchronized</w:t>
-      </w:r>
-      <w:r>
-        <w:t>.</w:t>
-      </w:r>
-    </w:p>
-    <w:p/>
-    <w:p>
-      <w:r>
-        <w:t>C</w:t>
-      </w:r>
-      <w:r>
-        <w:t>reat</w:t>
-      </w:r>
-      <w:r>
-        <w:t>ing</w:t>
-      </w:r>
-      <w:r>
-        <w:t xml:space="preserve"> a </w:t>
-      </w:r>
-      <w:r>
-        <w:t xml:space="preserve">bidirectional </w:t>
-      </w:r>
-      <w:r>
-        <w:t>relationship</w:t>
-      </w:r>
-      <w:r>
-        <w:t>,</w:t>
-      </w:r>
-      <w:r>
-        <w:t xml:space="preserve"> might </w:t>
-      </w:r>
-      <w:r>
-        <w:t>add those three elements.</w:t>
-      </w:r>
-    </w:p>
-    <w:p/>
-    <w:p>
-      <w:r>
-        <w:t xml:space="preserve">The idea is that software libraries might supply </w:t>
-      </w:r>
-      <w:r>
-        <w:t xml:space="preserve">code to make </w:t>
-      </w:r>
-      <w:r>
-        <w:t xml:space="preserve">the relationship synchronization </w:t>
-      </w:r>
-      <w:r>
-        <w:t>work</w:t>
-      </w:r>
-      <w:r>
-        <w:t>. Circle Language Spec currently only aims to supply a notation for it. There should be freedom of choice how it is actually implemented.</w:t>
-      </w:r>
-    </w:p>
-    <w:p/>
-    <w:p>
-      <w:r>
-        <w:t xml:space="preserve">The </w:t>
-      </w:r>
-      <w:r>
-        <w:t xml:space="preserve">procedures of </w:t>
-      </w:r>
-      <w:r>
-        <w:t>relationship</w:t>
-      </w:r>
-      <w:r>
-        <w:t xml:space="preserve"> synchronization </w:t>
-      </w:r>
-      <w:r>
-        <w:t xml:space="preserve">might be seen as </w:t>
-      </w:r>
-      <w:r>
-        <w:t xml:space="preserve">part of </w:t>
-      </w:r>
-      <w:r>
-        <w:t>the</w:t>
-      </w:r>
-      <w:r>
-        <w:t xml:space="preserve"> </w:t>
-      </w:r>
-      <w:r>
-        <w:rPr>
-          <w:i/>
-          <w:iCs/>
-        </w:rPr>
-        <w:t>system interface</w:t>
-      </w:r>
-      <w:r>
-        <w:t xml:space="preserve"> of symbols.</w:t>
-      </w:r>
-    </w:p>
-    <w:p/>
-    <w:p>
       <w:pPr>
         <w:ind w:left="852"/>
       </w:pPr>
-      <w:r>
+      <w:bookmarkStart w:id="2" w:name="_GoBack"/>
+      <w:r>
+        <w:rPr>
+          <w:noProof/>
+        </w:rPr>
         <w:drawing>
           <wp:inline distT="0" distB="0" distL="0" distR="0" wp14:anchorId="0B1220AA" wp14:editId="46B5DFD2">
-            <wp:extent cx="2207774" cy="2305650"/>
-            <wp:effectExtent l="0" t="0" r="2540" b="0"/>
+            <wp:extent cx="2436653" cy="2544675"/>
+            <wp:effectExtent l="0" t="0" r="1905" b="8255"/>
             <wp:docPr id="14" name="Picture 14"/>
             <wp:cNvGraphicFramePr>
               <a:graphicFrameLocks xmlns:a="http://schemas.openxmlformats.org/drawingml/2006/main" noChangeAspect="1"/>
@@ -6282,7 +6152,7 @@
                   <pic:spPr>
                     <a:xfrm>
                       <a:off x="0" y="0"/>
-                      <a:ext cx="2215964" cy="2314203"/>
+                      <a:ext cx="2450751" cy="2559398"/>
                     </a:xfrm>
                     <a:prstGeom prst="rect">
                       <a:avLst/>
@@ -6294,10 +6164,17 @@
           </wp:inline>
         </w:drawing>
       </w:r>
+      <w:bookmarkEnd w:id="2"/>
     </w:p>
     <w:p/>
     <w:p>
       <w:r>
+        <w:t>The picture above is just an impression of what that might look like. There may be more than one way of doing it.</w:t>
+      </w:r>
+      <w:r>
+        <w:t xml:space="preserve"> </w:t>
+      </w:r>
+      <w:r>
         <w:t xml:space="preserve">System interfaces </w:t>
       </w:r>
       <w:r>
@@ -6312,91 +6189,11 @@
       <w:r>
         <w:t xml:space="preserve">Those inner workings might be tucked away and not always visible. </w:t>
       </w:r>
-      <w:r>
-        <w:t>P</w:t>
-      </w:r>
-      <w:r>
-        <w:t xml:space="preserve">rocedures </w:t>
-      </w:r>
-      <w:r>
-        <w:t xml:space="preserve">for </w:t>
-      </w:r>
-      <w:r>
-        <w:t>relationship</w:t>
-      </w:r>
-      <w:r>
-        <w:t xml:space="preserve"> synchronization</w:t>
-      </w:r>
-      <w:r>
-        <w:t xml:space="preserve"> might</w:t>
-      </w:r>
-      <w:r>
-        <w:t xml:space="preserve"> be expressed in</w:t>
-      </w:r>
-      <w:r>
-        <w:t xml:space="preserve"> </w:t>
-      </w:r>
-      <w:r>
-        <w:t xml:space="preserve">a </w:t>
-      </w:r>
-      <w:r>
-        <w:t xml:space="preserve">diagram, </w:t>
-      </w:r>
-      <w:r>
-        <w:t xml:space="preserve">when </w:t>
-      </w:r>
-      <w:r>
-        <w:t>system interfaces of symbol</w:t>
-      </w:r>
-      <w:r>
-        <w:t>s</w:t>
-      </w:r>
-      <w:r>
-        <w:t xml:space="preserve"> </w:t>
-      </w:r>
-      <w:r>
-        <w:t xml:space="preserve">are </w:t>
-      </w:r>
-      <w:r>
-        <w:t xml:space="preserve">displayed. </w:t>
-      </w:r>
-      <w:r>
-        <w:t>The picture above is just a</w:t>
-      </w:r>
-      <w:r>
-        <w:t>n</w:t>
-      </w:r>
-      <w:r>
-        <w:t xml:space="preserve"> impression of what that might look like.</w:t>
-      </w:r>
-      <w:r>
-        <w:t xml:space="preserve"> There </w:t>
-      </w:r>
-      <w:r>
-        <w:t xml:space="preserve">may </w:t>
-      </w:r>
-      <w:r>
-        <w:t xml:space="preserve">be </w:t>
-      </w:r>
-      <w:r>
-        <w:t xml:space="preserve">more than one </w:t>
-      </w:r>
-      <w:r>
-        <w:t xml:space="preserve">way of </w:t>
-      </w:r>
-      <w:r>
-        <w:t xml:space="preserve">doing </w:t>
-      </w:r>
-      <w:r>
-        <w:t>it.</w:t>
-      </w:r>
     </w:p>
     <w:p>
       <w:pPr>
         <w:pStyle w:val="Heading2"/>
       </w:pPr>
-      <w:bookmarkStart w:id="2" w:name="_GoBack"/>
-      <w:bookmarkEnd w:id="2"/>
       <w:r>
         <w:t>Loose Ideas</w:t>
       </w:r>
@@ -6791,12 +6588,14 @@
       <w:r>
         <w:t xml:space="preserve">s objects of class </w:t>
       </w:r>
+      <w:proofErr w:type="spellStart"/>
       <w:r>
         <w:rPr>
           <w:rStyle w:val="StyleTahoma11ptBold1"/>
         </w:rPr>
         <w:t>Class</w:t>
       </w:r>
+      <w:proofErr w:type="spellEnd"/>
       <w:r>
         <w:t>.</w:t>
       </w:r>
@@ -6914,11 +6713,19 @@
       <w:r>
         <w:t xml:space="preserve">and an </w:t>
       </w:r>
+      <w:proofErr w:type="spellStart"/>
       <w:r>
         <w:rPr>
           <w:rStyle w:val="StyleTahoma11ptBold1"/>
         </w:rPr>
-        <w:t xml:space="preserve">EmailAddress Attribute </w:t>
+        <w:t>EmailAddress</w:t>
+      </w:r>
+      <w:proofErr w:type="spellEnd"/>
+      <w:r>
+        <w:rPr>
+          <w:rStyle w:val="StyleTahoma11ptBold1"/>
+        </w:rPr>
+        <w:t xml:space="preserve"> Attribute </w:t>
       </w:r>
       <w:r>
         <w:t xml:space="preserve">and more attributes such as </w:t>
@@ -6932,21 +6739,25 @@
       <w:r>
         <w:t xml:space="preserve">, </w:t>
       </w:r>
+      <w:proofErr w:type="spellStart"/>
       <w:r>
         <w:rPr>
           <w:rStyle w:val="StyleTahoma11ptBold1"/>
         </w:rPr>
         <w:t>HouseNumber</w:t>
       </w:r>
+      <w:proofErr w:type="spellEnd"/>
       <w:r>
         <w:t xml:space="preserve">, </w:t>
       </w:r>
+      <w:proofErr w:type="spellStart"/>
       <w:r>
         <w:rPr>
           <w:rStyle w:val="StyleTahoma11ptBold1"/>
         </w:rPr>
         <w:t>ZipCode</w:t>
       </w:r>
+      <w:proofErr w:type="spellEnd"/>
       <w:r>
         <w:t xml:space="preserve">, etcetera. A </w:t>
       </w:r>
@@ -6968,11 +6779,19 @@
       <w:r>
         <w:t xml:space="preserve">s a </w:t>
       </w:r>
+      <w:proofErr w:type="spellStart"/>
       <w:r>
         <w:rPr>
           <w:rStyle w:val="StyleTahoma11ptBold1"/>
         </w:rPr>
-        <w:t xml:space="preserve">RelatedClasses </w:t>
+        <w:t>RelatedClasses</w:t>
+      </w:r>
+      <w:proofErr w:type="spellEnd"/>
+      <w:r>
+        <w:rPr>
+          <w:rStyle w:val="StyleTahoma11ptBold1"/>
+        </w:rPr>
+        <w:t xml:space="preserve"> </w:t>
       </w:r>
       <w:r>
         <w:t xml:space="preserve">collection, which reflects </w:t>
@@ -7019,12 +6838,14 @@
       <w:r>
         <w:t xml:space="preserve">’t add </w:t>
       </w:r>
+      <w:proofErr w:type="spellStart"/>
       <w:r>
         <w:rPr>
           <w:rStyle w:val="StyleTahoma11ptBold1"/>
         </w:rPr>
         <w:t>RelatedClasses</w:t>
       </w:r>
+      <w:proofErr w:type="spellEnd"/>
       <w:r>
         <w:t xml:space="preserve"> to </w:t>
       </w:r>
@@ -7091,6 +6912,7 @@
       <w:r>
         <w:t xml:space="preserve"> </w:t>
       </w:r>
+      <w:proofErr w:type="spellStart"/>
       <w:r>
         <w:rPr>
           <w:rStyle w:val="StyleTahoma11ptBold1"/>
@@ -7103,6 +6925,7 @@
         </w:rPr>
         <w:t>Relationships</w:t>
       </w:r>
+      <w:proofErr w:type="spellEnd"/>
       <w:r>
         <w:t xml:space="preserve"> collection and they </w:t>
       </w:r>
@@ -7134,11 +6957,19 @@
       <w:r>
         <w:t xml:space="preserve"> </w:t>
       </w:r>
+      <w:proofErr w:type="spellStart"/>
       <w:r>
         <w:rPr>
           <w:rStyle w:val="StyleTahoma11ptBold1"/>
         </w:rPr>
-        <w:t xml:space="preserve">Class.RelatedClasses </w:t>
+        <w:t>Class.RelatedClasses</w:t>
+      </w:r>
+      <w:proofErr w:type="spellEnd"/>
+      <w:r>
+        <w:rPr>
+          <w:rStyle w:val="StyleTahoma11ptBold1"/>
+        </w:rPr>
+        <w:t xml:space="preserve"> </w:t>
       </w:r>
       <w:r>
         <w:t xml:space="preserve">collection. Other members of </w:t>
@@ -7158,8 +6989,13 @@
         </w:rPr>
         <w:t xml:space="preserve">Class </w:t>
       </w:r>
-      <w:r>
-        <w:t xml:space="preserve">class </w:t>
+      <w:proofErr w:type="spellStart"/>
+      <w:r>
+        <w:t>class</w:t>
+      </w:r>
+      <w:proofErr w:type="spellEnd"/>
+      <w:r>
+        <w:t xml:space="preserve"> </w:t>
       </w:r>
       <w:r>
         <w:rPr>
@@ -7230,12 +7066,14 @@
       <w:r>
         <w:t xml:space="preserve">consists of two </w:t>
       </w:r>
+      <w:proofErr w:type="spellStart"/>
       <w:r>
         <w:rPr>
           <w:b/>
         </w:rPr>
         <w:t>RelationClasses</w:t>
       </w:r>
+      <w:proofErr w:type="spellEnd"/>
       <w:r>
         <w:t xml:space="preserve">. It </w:t>
       </w:r>
@@ -7248,12 +7086,14 @@
       <w:r>
         <w:t xml:space="preserve">s two </w:t>
       </w:r>
+      <w:proofErr w:type="spellStart"/>
       <w:r>
         <w:rPr>
           <w:b/>
         </w:rPr>
         <w:t>RelationClass</w:t>
       </w:r>
+      <w:proofErr w:type="spellEnd"/>
       <w:r>
         <w:t xml:space="preserve"> objects that </w:t>
       </w:r>
@@ -7463,7 +7303,15 @@
         <w:t>are</w:t>
       </w:r>
       <w:r>
-        <w:t xml:space="preserve"> aware of eachother and refer to one another. </w:t>
+        <w:t xml:space="preserve"> aware of </w:t>
+      </w:r>
+      <w:proofErr w:type="spellStart"/>
+      <w:r>
+        <w:t>eachother</w:t>
+      </w:r>
+      <w:proofErr w:type="spellEnd"/>
+      <w:r>
+        <w:t xml:space="preserve"> and refer to one another. </w:t>
       </w:r>
       <w:r>
         <w:rPr>
@@ -7525,11 +7373,19 @@
       <w:r>
         <w:t xml:space="preserve"> </w:t>
       </w:r>
-      <w:r>
-        <w:rPr>
-          <w:b/>
-        </w:rPr>
-        <w:t xml:space="preserve">RelationClassA </w:t>
+      <w:proofErr w:type="spellStart"/>
+      <w:r>
+        <w:rPr>
+          <w:b/>
+        </w:rPr>
+        <w:t>RelationClassA</w:t>
+      </w:r>
+      <w:proofErr w:type="spellEnd"/>
+      <w:r>
+        <w:rPr>
+          <w:b/>
+        </w:rPr>
+        <w:t xml:space="preserve"> </w:t>
       </w:r>
       <w:r>
         <w:rPr>
@@ -7540,11 +7396,19 @@
       <w:r>
         <w:t xml:space="preserve"> aware of </w:t>
       </w:r>
-      <w:r>
-        <w:rPr>
-          <w:b/>
-        </w:rPr>
-        <w:t xml:space="preserve">RelationClassB </w:t>
+      <w:proofErr w:type="spellStart"/>
+      <w:r>
+        <w:rPr>
+          <w:b/>
+        </w:rPr>
+        <w:t>RelationClassB</w:t>
+      </w:r>
+      <w:proofErr w:type="spellEnd"/>
+      <w:r>
+        <w:rPr>
+          <w:b/>
+        </w:rPr>
+        <w:t xml:space="preserve"> </w:t>
       </w:r>
       <w:r>
         <w:t xml:space="preserve">and refers to it, </w:t>
@@ -7558,11 +7422,19 @@
       <w:r>
         <w:t xml:space="preserve"> </w:t>
       </w:r>
-      <w:r>
-        <w:rPr>
-          <w:b/>
-        </w:rPr>
-        <w:t xml:space="preserve">RelationClassB </w:t>
+      <w:proofErr w:type="spellStart"/>
+      <w:r>
+        <w:rPr>
+          <w:b/>
+        </w:rPr>
+        <w:t>RelationClassB</w:t>
+      </w:r>
+      <w:proofErr w:type="spellEnd"/>
+      <w:r>
+        <w:rPr>
+          <w:b/>
+        </w:rPr>
+        <w:t xml:space="preserve"> </w:t>
       </w:r>
       <w:r>
         <w:rPr>
@@ -7573,11 +7445,19 @@
       <w:r>
         <w:t xml:space="preserve"> unaware of </w:t>
       </w:r>
-      <w:r>
-        <w:rPr>
-          <w:b/>
-        </w:rPr>
-        <w:t xml:space="preserve">RelationClassA </w:t>
+      <w:proofErr w:type="spellStart"/>
+      <w:r>
+        <w:rPr>
+          <w:b/>
+        </w:rPr>
+        <w:t>RelationClassA</w:t>
+      </w:r>
+      <w:proofErr w:type="spellEnd"/>
+      <w:r>
+        <w:rPr>
+          <w:b/>
+        </w:rPr>
+        <w:t xml:space="preserve"> </w:t>
       </w:r>
       <w:r>
         <w:t>and doesn’t refer to it.</w:t>
@@ -7625,29 +7505,53 @@
       <w:r>
         <w:t xml:space="preserve"> seem to make </w:t>
       </w:r>
-      <w:r>
-        <w:rPr>
-          <w:b/>
-        </w:rPr>
-        <w:t xml:space="preserve">RelationClassA </w:t>
+      <w:proofErr w:type="spellStart"/>
+      <w:r>
+        <w:rPr>
+          <w:b/>
+        </w:rPr>
+        <w:t>RelationClassA</w:t>
+      </w:r>
+      <w:proofErr w:type="spellEnd"/>
+      <w:r>
+        <w:rPr>
+          <w:b/>
+        </w:rPr>
+        <w:t xml:space="preserve"> </w:t>
       </w:r>
       <w:r>
         <w:t xml:space="preserve">and </w:t>
       </w:r>
-      <w:r>
-        <w:rPr>
-          <w:b/>
-        </w:rPr>
-        <w:t xml:space="preserve">RelationClassB </w:t>
+      <w:proofErr w:type="spellStart"/>
+      <w:r>
+        <w:rPr>
+          <w:b/>
+        </w:rPr>
+        <w:t>RelationClassB</w:t>
+      </w:r>
+      <w:proofErr w:type="spellEnd"/>
+      <w:r>
+        <w:rPr>
+          <w:b/>
+        </w:rPr>
+        <w:t xml:space="preserve"> </w:t>
       </w:r>
       <w:r>
         <w:t xml:space="preserve">equal opponents, </w:t>
       </w:r>
-      <w:r>
-        <w:rPr>
-          <w:b/>
-        </w:rPr>
-        <w:t xml:space="preserve">RelationClassB </w:t>
+      <w:proofErr w:type="spellStart"/>
+      <w:r>
+        <w:rPr>
+          <w:b/>
+        </w:rPr>
+        <w:t>RelationClassB</w:t>
+      </w:r>
+      <w:proofErr w:type="spellEnd"/>
+      <w:r>
+        <w:rPr>
+          <w:b/>
+        </w:rPr>
+        <w:t xml:space="preserve"> </w:t>
       </w:r>
       <w:r>
         <w:t xml:space="preserve">in </w:t>
@@ -7679,12 +7583,14 @@
       <w:r>
         <w:t xml:space="preserve"> inferior one. For instance, in writing XML files, </w:t>
       </w:r>
+      <w:proofErr w:type="spellStart"/>
       <w:r>
         <w:rPr>
           <w:b/>
         </w:rPr>
         <w:t>RelationClassB</w:t>
       </w:r>
+      <w:proofErr w:type="spellEnd"/>
       <w:r>
         <w:t xml:space="preserve"> </w:t>
       </w:r>
@@ -7706,12 +7612,14 @@
       <w:r>
         <w:t xml:space="preserve">ed in </w:t>
       </w:r>
+      <w:proofErr w:type="spellStart"/>
       <w:r>
         <w:rPr>
           <w:b/>
         </w:rPr>
         <w:t>RelationClassA</w:t>
       </w:r>
+      <w:proofErr w:type="spellEnd"/>
       <w:r>
         <w:t xml:space="preserve"> and </w:t>
       </w:r>
@@ -7773,21 +7681,25 @@
       <w:r>
         <w:t xml:space="preserve"> cases </w:t>
       </w:r>
+      <w:proofErr w:type="spellStart"/>
       <w:r>
         <w:rPr>
           <w:b/>
         </w:rPr>
         <w:t>RelationClassA</w:t>
       </w:r>
+      <w:proofErr w:type="spellEnd"/>
       <w:r>
         <w:t xml:space="preserve"> and </w:t>
       </w:r>
+      <w:proofErr w:type="spellStart"/>
       <w:r>
         <w:rPr>
           <w:b/>
         </w:rPr>
         <w:t>RelationClassB</w:t>
       </w:r>
+      <w:proofErr w:type="spellEnd"/>
       <w:r>
         <w:t xml:space="preserve"> </w:t>
       </w:r>
@@ -7824,12 +7736,14 @@
       <w:r>
         <w:t xml:space="preserve"> keep in mind which </w:t>
       </w:r>
+      <w:proofErr w:type="spellStart"/>
       <w:r>
         <w:rPr>
           <w:b/>
         </w:rPr>
         <w:t>RelationClass</w:t>
       </w:r>
+      <w:proofErr w:type="spellEnd"/>
       <w:r>
         <w:t xml:space="preserve"> </w:t>
       </w:r>
@@ -7911,21 +7825,25 @@
       <w:r>
         <w:t xml:space="preserve"> </w:t>
       </w:r>
+      <w:proofErr w:type="spellStart"/>
       <w:r>
         <w:rPr>
           <w:b/>
         </w:rPr>
         <w:t>RelationClassA</w:t>
       </w:r>
+      <w:proofErr w:type="spellEnd"/>
       <w:r>
         <w:t xml:space="preserve"> or </w:t>
       </w:r>
+      <w:proofErr w:type="spellStart"/>
       <w:r>
         <w:rPr>
           <w:b/>
         </w:rPr>
         <w:t>RelationClassB</w:t>
       </w:r>
+      <w:proofErr w:type="spellEnd"/>
       <w:r>
         <w:t xml:space="preserve">, </w:t>
       </w:r>
@@ -8083,11 +8001,19 @@
       <w:r>
         <w:t xml:space="preserve"> two </w:t>
       </w:r>
-      <w:r>
-        <w:rPr>
-          <w:b/>
-        </w:rPr>
-        <w:t xml:space="preserve">RelationClass </w:t>
+      <w:proofErr w:type="spellStart"/>
+      <w:r>
+        <w:rPr>
+          <w:b/>
+        </w:rPr>
+        <w:t>RelationClass</w:t>
+      </w:r>
+      <w:proofErr w:type="spellEnd"/>
+      <w:r>
+        <w:rPr>
+          <w:b/>
+        </w:rPr>
+        <w:t xml:space="preserve"> </w:t>
       </w:r>
       <w:r>
         <w:t xml:space="preserve">objects </w:t>
@@ -8150,11 +8076,19 @@
       <w:r>
         <w:t xml:space="preserve">of </w:t>
       </w:r>
-      <w:r>
-        <w:rPr>
-          <w:b/>
-        </w:rPr>
-        <w:t xml:space="preserve">RelationClass </w:t>
+      <w:proofErr w:type="spellStart"/>
+      <w:r>
+        <w:rPr>
+          <w:b/>
+        </w:rPr>
+        <w:t>RelationClass</w:t>
+      </w:r>
+      <w:proofErr w:type="spellEnd"/>
+      <w:r>
+        <w:rPr>
+          <w:b/>
+        </w:rPr>
+        <w:t xml:space="preserve"> </w:t>
       </w:r>
       <w:r>
         <w:rPr>
@@ -8234,12 +8168,14 @@
       <w:r>
         <w:t xml:space="preserve"> in both </w:t>
       </w:r>
+      <w:proofErr w:type="spellStart"/>
       <w:r>
         <w:rPr>
           <w:b/>
         </w:rPr>
         <w:t>RelationClasses</w:t>
       </w:r>
+      <w:proofErr w:type="spellEnd"/>
       <w:r>
         <w:t xml:space="preserve"> of </w:t>
       </w:r>
@@ -8328,12 +8264,14 @@
       <w:r>
         <w:t xml:space="preserve"> member of a </w:t>
       </w:r>
+      <w:proofErr w:type="spellStart"/>
       <w:r>
         <w:rPr>
           <w:b/>
         </w:rPr>
         <w:t>RelationClass</w:t>
       </w:r>
+      <w:proofErr w:type="spellEnd"/>
       <w:r>
         <w:t xml:space="preserve"> </w:t>
       </w:r>
@@ -8355,12 +8293,14 @@
       <w:r>
         <w:t xml:space="preserve"> </w:t>
       </w:r>
+      <w:proofErr w:type="spellStart"/>
       <w:r>
         <w:rPr>
           <w:b/>
         </w:rPr>
         <w:t>AbstractNumber</w:t>
       </w:r>
+      <w:proofErr w:type="spellEnd"/>
       <w:r>
         <w:t xml:space="preserve">. </w:t>
       </w:r>
@@ -8466,11 +8406,19 @@
       <w:r>
         <w:t xml:space="preserve"> </w:t>
       </w:r>
-      <w:r>
-        <w:rPr>
-          <w:b/>
-        </w:rPr>
-        <w:t xml:space="preserve">AbstractNumber </w:t>
+      <w:proofErr w:type="spellStart"/>
+      <w:r>
+        <w:rPr>
+          <w:b/>
+        </w:rPr>
+        <w:t>AbstractNumber</w:t>
+      </w:r>
+      <w:proofErr w:type="spellEnd"/>
+      <w:r>
+        <w:rPr>
+          <w:b/>
+        </w:rPr>
+        <w:t xml:space="preserve"> </w:t>
       </w:r>
       <w:r>
         <w:t xml:space="preserve">for both of </w:t>
@@ -8547,11 +8495,19 @@
       <w:r>
         <w:t xml:space="preserve"> or whatever. </w:t>
       </w:r>
-      <w:r>
-        <w:rPr>
-          <w:b/>
-        </w:rPr>
-        <w:t xml:space="preserve">AbstractNumber </w:t>
+      <w:proofErr w:type="spellStart"/>
+      <w:r>
+        <w:rPr>
+          <w:b/>
+        </w:rPr>
+        <w:t>AbstractNumber</w:t>
+      </w:r>
+      <w:proofErr w:type="spellEnd"/>
+      <w:r>
+        <w:rPr>
+          <w:b/>
+        </w:rPr>
+        <w:t xml:space="preserve"> </w:t>
       </w:r>
       <w:r>
         <w:rPr>
@@ -8623,12 +8579,14 @@
       <w:r>
         <w:t xml:space="preserve"> set </w:t>
       </w:r>
+      <w:proofErr w:type="spellStart"/>
       <w:r>
         <w:rPr>
           <w:b/>
         </w:rPr>
         <w:t>ExactNumber</w:t>
       </w:r>
+      <w:proofErr w:type="spellEnd"/>
       <w:r>
         <w:t xml:space="preserve">. For instance, in a </w:t>
       </w:r>
@@ -8717,29 +8675,47 @@
       <w:r>
         <w:t xml:space="preserve"> </w:t>
       </w:r>
+      <w:proofErr w:type="spellStart"/>
       <w:r>
         <w:rPr>
           <w:b/>
         </w:rPr>
         <w:t>RelationClass</w:t>
       </w:r>
+      <w:proofErr w:type="spellEnd"/>
       <w:r>
         <w:t xml:space="preserve"> that its </w:t>
       </w:r>
-      <w:r>
-        <w:rPr>
-          <w:b/>
-        </w:rPr>
-        <w:t xml:space="preserve">AbstractNumber = x </w:t>
+      <w:proofErr w:type="spellStart"/>
+      <w:r>
+        <w:rPr>
+          <w:b/>
+        </w:rPr>
+        <w:t>AbstractNumber</w:t>
+      </w:r>
+      <w:proofErr w:type="spellEnd"/>
+      <w:r>
+        <w:rPr>
+          <w:b/>
+        </w:rPr>
+        <w:t xml:space="preserve"> = x </w:t>
       </w:r>
       <w:r>
         <w:t xml:space="preserve">and its </w:t>
       </w:r>
-      <w:r>
-        <w:rPr>
-          <w:b/>
-        </w:rPr>
-        <w:t>ExactNumber = 2</w:t>
+      <w:proofErr w:type="spellStart"/>
+      <w:r>
+        <w:rPr>
+          <w:b/>
+        </w:rPr>
+        <w:t>ExactNumber</w:t>
+      </w:r>
+      <w:proofErr w:type="spellEnd"/>
+      <w:r>
+        <w:rPr>
+          <w:b/>
+        </w:rPr>
+        <w:t xml:space="preserve"> = 2</w:t>
       </w:r>
       <w:r>
         <w:t>.</w:t>
@@ -8772,11 +8748,19 @@
       <w:r>
         <w:t xml:space="preserve"> members of a </w:t>
       </w:r>
-      <w:r>
-        <w:rPr>
-          <w:b/>
-        </w:rPr>
-        <w:t xml:space="preserve">RelationClass </w:t>
+      <w:proofErr w:type="spellStart"/>
+      <w:r>
+        <w:rPr>
+          <w:b/>
+        </w:rPr>
+        <w:t>RelationClass</w:t>
+      </w:r>
+      <w:proofErr w:type="spellEnd"/>
+      <w:r>
+        <w:rPr>
+          <w:b/>
+        </w:rPr>
+        <w:t xml:space="preserve"> </w:t>
       </w:r>
       <w:r>
         <w:rPr>
@@ -8787,15 +8771,24 @@
       <w:r>
         <w:t xml:space="preserve"> </w:t>
       </w:r>
-      <w:r>
-        <w:rPr>
-          <w:b/>
-        </w:rPr>
-        <w:t xml:space="preserve">CreateObjects </w:t>
+      <w:proofErr w:type="spellStart"/>
+      <w:r>
+        <w:rPr>
+          <w:b/>
+        </w:rPr>
+        <w:t>CreateObjects</w:t>
+      </w:r>
+      <w:proofErr w:type="spellEnd"/>
+      <w:r>
+        <w:rPr>
+          <w:b/>
+        </w:rPr>
+        <w:t xml:space="preserve"> </w:t>
       </w:r>
       <w:r>
         <w:t xml:space="preserve">and </w:t>
       </w:r>
+      <w:proofErr w:type="spellStart"/>
       <w:r>
         <w:rPr>
           <w:b/>
@@ -8815,14 +8808,23 @@
         </w:rPr>
         <w:t>SubObjects</w:t>
       </w:r>
+      <w:proofErr w:type="spellEnd"/>
       <w:r>
         <w:t xml:space="preserve">. </w:t>
       </w:r>
-      <w:r>
-        <w:rPr>
-          <w:b/>
-        </w:rPr>
-        <w:t xml:space="preserve">CreateObjects </w:t>
+      <w:proofErr w:type="spellStart"/>
+      <w:r>
+        <w:rPr>
+          <w:b/>
+        </w:rPr>
+        <w:t>CreateObjects</w:t>
+      </w:r>
+      <w:proofErr w:type="spellEnd"/>
+      <w:r>
+        <w:rPr>
+          <w:b/>
+        </w:rPr>
+        <w:t xml:space="preserve"> </w:t>
       </w:r>
       <w:r>
         <w:rPr>
@@ -8857,12 +8859,14 @@
       <w:r>
         <w:t xml:space="preserve"> regarded. </w:t>
       </w:r>
+      <w:proofErr w:type="spellStart"/>
       <w:r>
         <w:rPr>
           <w:b/>
         </w:rPr>
         <w:t>CreateObjects</w:t>
       </w:r>
+      <w:proofErr w:type="spellEnd"/>
       <w:r>
         <w:t xml:space="preserve"> says that </w:t>
       </w:r>
@@ -9018,11 +9022,19 @@
       <w:r>
         <w:t xml:space="preserve"> set </w:t>
       </w:r>
-      <w:r>
-        <w:rPr>
-          <w:b/>
-        </w:rPr>
-        <w:t xml:space="preserve">CreateObjects </w:t>
+      <w:proofErr w:type="spellStart"/>
+      <w:r>
+        <w:rPr>
+          <w:b/>
+        </w:rPr>
+        <w:t>CreateObjects</w:t>
+      </w:r>
+      <w:proofErr w:type="spellEnd"/>
+      <w:r>
+        <w:rPr>
+          <w:b/>
+        </w:rPr>
+        <w:t xml:space="preserve"> </w:t>
       </w:r>
       <w:r>
         <w:t xml:space="preserve">to </w:t>
@@ -9036,6 +9048,7 @@
       <w:r>
         <w:t xml:space="preserve">. Furtherly, </w:t>
       </w:r>
+      <w:proofErr w:type="spellStart"/>
       <w:r>
         <w:rPr>
           <w:b/>
@@ -9055,6 +9068,7 @@
         </w:rPr>
         <w:t>Objects</w:t>
       </w:r>
+      <w:proofErr w:type="spellEnd"/>
       <w:r>
         <w:t xml:space="preserve"> </w:t>
       </w:r>
@@ -9226,11 +9240,19 @@
       <w:r>
         <w:t xml:space="preserve"> there’s another member of </w:t>
       </w:r>
-      <w:r>
-        <w:rPr>
-          <w:b/>
-        </w:rPr>
-        <w:t xml:space="preserve">RelationClass </w:t>
+      <w:proofErr w:type="spellStart"/>
+      <w:r>
+        <w:rPr>
+          <w:b/>
+        </w:rPr>
+        <w:t>RelationClass</w:t>
+      </w:r>
+      <w:proofErr w:type="spellEnd"/>
+      <w:r>
+        <w:rPr>
+          <w:b/>
+        </w:rPr>
+        <w:t xml:space="preserve"> </w:t>
       </w:r>
       <w:r>
         <w:t xml:space="preserve">that </w:t>
@@ -9262,20 +9284,30 @@
       <w:r>
         <w:t xml:space="preserve"> </w:t>
       </w:r>
+      <w:proofErr w:type="spellStart"/>
       <w:r>
         <w:rPr>
           <w:b/>
         </w:rPr>
         <w:t>ListType</w:t>
       </w:r>
+      <w:proofErr w:type="spellEnd"/>
       <w:r>
         <w:t xml:space="preserve">. </w:t>
       </w:r>
-      <w:r>
-        <w:rPr>
-          <w:b/>
-        </w:rPr>
-        <w:t xml:space="preserve">ListType </w:t>
+      <w:proofErr w:type="spellStart"/>
+      <w:r>
+        <w:rPr>
+          <w:b/>
+        </w:rPr>
+        <w:t>ListType</w:t>
+      </w:r>
+      <w:proofErr w:type="spellEnd"/>
+      <w:r>
+        <w:rPr>
+          <w:b/>
+        </w:rPr>
+        <w:t xml:space="preserve"> </w:t>
       </w:r>
       <w:r>
         <w:rPr>
@@ -9286,12 +9318,14 @@
       <w:r>
         <w:t xml:space="preserve"> usually set to </w:t>
       </w:r>
+      <w:proofErr w:type="spellStart"/>
       <w:r>
         <w:rPr>
           <w:b/>
         </w:rPr>
         <w:t>NormalListType</w:t>
       </w:r>
+      <w:proofErr w:type="spellEnd"/>
       <w:r>
         <w:t xml:space="preserve">, </w:t>
       </w:r>
@@ -9313,39 +9347,53 @@
       <w:r>
         <w:t xml:space="preserve"> also be set to </w:t>
       </w:r>
+      <w:proofErr w:type="spellStart"/>
       <w:r>
         <w:rPr>
           <w:b/>
         </w:rPr>
         <w:t>ReferenceCountedListType</w:t>
       </w:r>
+      <w:proofErr w:type="spellEnd"/>
       <w:r>
         <w:t xml:space="preserve">, </w:t>
       </w:r>
+      <w:proofErr w:type="spellStart"/>
       <w:r>
         <w:rPr>
           <w:b/>
         </w:rPr>
         <w:t>RegistrationListType</w:t>
       </w:r>
+      <w:proofErr w:type="spellEnd"/>
       <w:r>
         <w:t xml:space="preserve">, </w:t>
       </w:r>
-      <w:r>
-        <w:rPr>
-          <w:b/>
-        </w:rPr>
-        <w:t xml:space="preserve">SharedListType </w:t>
+      <w:proofErr w:type="spellStart"/>
+      <w:r>
+        <w:rPr>
+          <w:b/>
+        </w:rPr>
+        <w:t>SharedListType</w:t>
+      </w:r>
+      <w:proofErr w:type="spellEnd"/>
+      <w:r>
+        <w:rPr>
+          <w:b/>
+        </w:rPr>
+        <w:t xml:space="preserve"> </w:t>
       </w:r>
       <w:r>
         <w:t xml:space="preserve">or </w:t>
       </w:r>
+      <w:proofErr w:type="spellStart"/>
       <w:r>
         <w:rPr>
           <w:b/>
         </w:rPr>
         <w:t>SelectionListType</w:t>
       </w:r>
+      <w:proofErr w:type="spellEnd"/>
       <w:r>
         <w:t xml:space="preserve">. </w:t>
       </w:r>
@@ -9422,11 +9470,19 @@
       <w:r>
         <w:t xml:space="preserve"> thoroughly, </w:t>
       </w:r>
-      <w:r>
-        <w:rPr>
-          <w:b/>
-        </w:rPr>
-        <w:t xml:space="preserve">ListType </w:t>
+      <w:proofErr w:type="spellStart"/>
+      <w:r>
+        <w:rPr>
+          <w:b/>
+        </w:rPr>
+        <w:t>ListType</w:t>
+      </w:r>
+      <w:proofErr w:type="spellEnd"/>
+      <w:r>
+        <w:rPr>
+          <w:b/>
+        </w:rPr>
+        <w:t xml:space="preserve"> </w:t>
       </w:r>
       <w:r>
         <w:t xml:space="preserve">does </w:t>
@@ -9507,11 +9563,19 @@
       <w:r>
         <w:t xml:space="preserve"> see that inside a </w:t>
       </w:r>
-      <w:r>
-        <w:rPr>
-          <w:b/>
-        </w:rPr>
-        <w:t xml:space="preserve">RelationClass </w:t>
+      <w:proofErr w:type="spellStart"/>
+      <w:r>
+        <w:rPr>
+          <w:b/>
+        </w:rPr>
+        <w:t>RelationClass</w:t>
+      </w:r>
+      <w:proofErr w:type="spellEnd"/>
+      <w:r>
+        <w:rPr>
+          <w:b/>
+        </w:rPr>
+        <w:t xml:space="preserve"> </w:t>
       </w:r>
       <w:r>
         <w:t xml:space="preserve">object, </w:t>
@@ -9570,11 +9634,19 @@
       <w:r>
         <w:t xml:space="preserve">. That’s why </w:t>
       </w:r>
-      <w:r>
-        <w:rPr>
-          <w:b/>
-        </w:rPr>
-        <w:t xml:space="preserve">RelationClass </w:t>
+      <w:proofErr w:type="spellStart"/>
+      <w:r>
+        <w:rPr>
+          <w:b/>
+        </w:rPr>
+        <w:t>RelationClass</w:t>
+      </w:r>
+      <w:proofErr w:type="spellEnd"/>
+      <w:r>
+        <w:rPr>
+          <w:b/>
+        </w:rPr>
+        <w:t xml:space="preserve"> </w:t>
       </w:r>
       <w:r>
         <w:rPr>
@@ -9947,8 +10019,13 @@
       </w:r>
       <w:r>
         <w:tab/>
-        <w:t>|-- RelatedClasses</w:t>
-      </w:r>
+        <w:t xml:space="preserve">|-- </w:t>
+      </w:r>
+      <w:proofErr w:type="spellStart"/>
+      <w:r>
+        <w:t>RelatedClasses</w:t>
+      </w:r>
+      <w:proofErr w:type="spellEnd"/>
     </w:p>
     <w:p>
       <w:pPr>
@@ -9989,7 +10066,15 @@
       </w:r>
       <w:r>
         <w:tab/>
-        <w:t>|-- RelationClass ()</w:t>
+        <w:t xml:space="preserve">|-- </w:t>
+      </w:r>
+      <w:proofErr w:type="spellStart"/>
+      <w:r>
+        <w:t>RelationClass</w:t>
+      </w:r>
+      <w:proofErr w:type="spellEnd"/>
+      <w:r>
+        <w:t xml:space="preserve"> ()</w:t>
       </w:r>
     </w:p>
     <w:p>
@@ -10098,8 +10183,21 @@
       </w:r>
       <w:r>
         <w:tab/>
-        <w:t>|-- RelationClassA and RelationClassB</w:t>
-      </w:r>
+        <w:t xml:space="preserve">|-- </w:t>
+      </w:r>
+      <w:proofErr w:type="spellStart"/>
+      <w:r>
+        <w:t>RelationClassA</w:t>
+      </w:r>
+      <w:proofErr w:type="spellEnd"/>
+      <w:r>
+        <w:t xml:space="preserve"> and </w:t>
+      </w:r>
+      <w:proofErr w:type="spellStart"/>
+      <w:r>
+        <w:t>RelationClassB</w:t>
+      </w:r>
+      <w:proofErr w:type="spellEnd"/>
     </w:p>
     <w:p>
       <w:pPr>
@@ -10155,8 +10253,13 @@
       </w:r>
       <w:r>
         <w:tab/>
-        <w:t>|-- AbstractNumber</w:t>
-      </w:r>
+        <w:t xml:space="preserve">|-- </w:t>
+      </w:r>
+      <w:proofErr w:type="spellStart"/>
+      <w:r>
+        <w:t>AbstractNumber</w:t>
+      </w:r>
+      <w:proofErr w:type="spellEnd"/>
     </w:p>
     <w:p>
       <w:pPr>
@@ -10173,8 +10276,13 @@
       </w:r>
       <w:r>
         <w:tab/>
-        <w:t>|-- ExactNumber</w:t>
-      </w:r>
+        <w:t xml:space="preserve">|-- </w:t>
+      </w:r>
+      <w:proofErr w:type="spellStart"/>
+      <w:r>
+        <w:t>ExactNumber</w:t>
+      </w:r>
+      <w:proofErr w:type="spellEnd"/>
     </w:p>
     <w:p>
       <w:pPr>
@@ -10191,8 +10299,13 @@
       </w:r>
       <w:r>
         <w:tab/>
-        <w:t>|-- CreateObjects</w:t>
-      </w:r>
+        <w:t xml:space="preserve">|-- </w:t>
+      </w:r>
+      <w:proofErr w:type="spellStart"/>
+      <w:r>
+        <w:t>CreateObjects</w:t>
+      </w:r>
+      <w:proofErr w:type="spellEnd"/>
     </w:p>
     <w:p>
       <w:pPr>
@@ -10209,7 +10322,11 @@
       </w:r>
       <w:r>
         <w:tab/>
-        <w:t>|-- En</w:t>
+        <w:t xml:space="preserve">|-- </w:t>
+      </w:r>
+      <w:proofErr w:type="spellStart"/>
+      <w:r>
+        <w:t>En</w:t>
       </w:r>
       <w:r>
         <w:rPr>
@@ -10220,6 +10337,7 @@
       <w:r>
         <w:t>Objects</w:t>
       </w:r>
+      <w:proofErr w:type="spellEnd"/>
     </w:p>
     <w:p>
       <w:pPr>
@@ -10236,8 +10354,13 @@
       </w:r>
       <w:r>
         <w:tab/>
-        <w:t>|-- ListType</w:t>
-      </w:r>
+        <w:t xml:space="preserve">|-- </w:t>
+      </w:r>
+      <w:proofErr w:type="spellStart"/>
+      <w:r>
+        <w:t>ListType</w:t>
+      </w:r>
+      <w:proofErr w:type="spellEnd"/>
     </w:p>
     <w:p>
       <w:pPr>
@@ -10325,7 +10448,15 @@
         <w:ind w:left="567"/>
       </w:pPr>
       <w:r>
-        <w:t xml:space="preserve">For instace, </w:t>
+        <w:t xml:space="preserve">For </w:t>
+      </w:r>
+      <w:proofErr w:type="spellStart"/>
+      <w:r>
+        <w:t>instace</w:t>
+      </w:r>
+      <w:proofErr w:type="spellEnd"/>
+      <w:r>
+        <w:t xml:space="preserve">, </w:t>
       </w:r>
       <w:r>
         <w:rPr>
@@ -10354,20 +10485,30 @@
       <w:r>
         <w:t xml:space="preserve">d in a </w:t>
       </w:r>
+      <w:proofErr w:type="spellStart"/>
       <w:r>
         <w:rPr>
           <w:b/>
         </w:rPr>
         <w:t>RelationClass</w:t>
       </w:r>
+      <w:proofErr w:type="spellEnd"/>
       <w:r>
         <w:t xml:space="preserve"> with </w:t>
       </w:r>
-      <w:r>
-        <w:rPr>
-          <w:b/>
-        </w:rPr>
-        <w:t>AbstractNumber = n</w:t>
+      <w:proofErr w:type="spellStart"/>
+      <w:r>
+        <w:rPr>
+          <w:b/>
+        </w:rPr>
+        <w:t>AbstractNumber</w:t>
+      </w:r>
+      <w:proofErr w:type="spellEnd"/>
+      <w:r>
+        <w:rPr>
+          <w:b/>
+        </w:rPr>
+        <w:t xml:space="preserve"> = n</w:t>
       </w:r>
       <w:r>
         <w:t xml:space="preserve">, </w:t>
@@ -10390,12 +10531,14 @@
       <w:r>
         <w:t xml:space="preserve">d inside that </w:t>
       </w:r>
+      <w:proofErr w:type="spellStart"/>
       <w:r>
         <w:rPr>
           <w:b/>
         </w:rPr>
         <w:t>RelationClass</w:t>
       </w:r>
+      <w:proofErr w:type="spellEnd"/>
       <w:r>
         <w:t xml:space="preserve"> object. </w:t>
       </w:r>
@@ -10432,12 +10575,14 @@
       <w:r>
         <w:t xml:space="preserve">d inside a </w:t>
       </w:r>
+      <w:proofErr w:type="spellStart"/>
       <w:r>
         <w:rPr>
           <w:b/>
         </w:rPr>
         <w:t>RelationClass</w:t>
       </w:r>
+      <w:proofErr w:type="spellEnd"/>
       <w:r>
         <w:t xml:space="preserve">. That </w:t>
       </w:r>
@@ -11677,12 +11822,14 @@
       <w:r>
         <w:t xml:space="preserve"> </w:t>
       </w:r>
+      <w:proofErr w:type="spellStart"/>
       <w:r>
         <w:rPr>
           <w:color w:val="FF0000"/>
         </w:rPr>
         <w:t>many</w:t>
       </w:r>
+      <w:proofErr w:type="spellEnd"/>
       <w:r>
         <w:t xml:space="preserve"> references to </w:t>
       </w:r>
@@ -11850,7 +11997,15 @@
         <w:t>is</w:t>
       </w:r>
       <w:r>
-        <w:t xml:space="preserve"> registeren.</w:t>
+        <w:t xml:space="preserve"> </w:t>
+      </w:r>
+      <w:proofErr w:type="spellStart"/>
+      <w:r>
+        <w:t>registeren</w:t>
+      </w:r>
+      <w:proofErr w:type="spellEnd"/>
+      <w:r>
+        <w:t>.</w:t>
       </w:r>
     </w:p>
     <w:p>
@@ -12002,7 +12157,15 @@
         <w:t>*</w:t>
       </w:r>
       <w:r>
-        <w:t xml:space="preserve"> make a reference quata,</w:t>
+        <w:t xml:space="preserve"> make a reference </w:t>
+      </w:r>
+      <w:proofErr w:type="spellStart"/>
+      <w:r>
+        <w:t>quata</w:t>
+      </w:r>
+      <w:proofErr w:type="spellEnd"/>
+      <w:r>
+        <w:t>,</w:t>
       </w:r>
     </w:p>
     <w:p>
@@ -12377,12 +12540,14 @@
       <w:r>
         <w:t xml:space="preserve"> </w:t>
       </w:r>
+      <w:proofErr w:type="spellStart"/>
       <w:r>
         <w:rPr>
           <w:color w:val="FF0000"/>
         </w:rPr>
         <w:t>many</w:t>
       </w:r>
+      <w:proofErr w:type="spellEnd"/>
       <w:r>
         <w:t xml:space="preserve"> more sites,</w:t>
       </w:r>
@@ -12775,7 +12940,15 @@
         <w:t>we</w:t>
       </w:r>
       <w:r>
-        <w:t xml:space="preserve"> call attacks, virusses, threats, etcetera.</w:t>
+        <w:t xml:space="preserve"> call attacks, </w:t>
+      </w:r>
+      <w:proofErr w:type="spellStart"/>
+      <w:r>
+        <w:t>virusses</w:t>
+      </w:r>
+      <w:proofErr w:type="spellEnd"/>
+      <w:r>
+        <w:t>, threats, etcetera.</w:t>
       </w:r>
     </w:p>
     <w:p>
@@ -12789,7 +12962,15 @@
         <w:t>should</w:t>
       </w:r>
       <w:r>
-        <w:t xml:space="preserve"> be adressed differently.</w:t>
+        <w:t xml:space="preserve"> be </w:t>
+      </w:r>
+      <w:proofErr w:type="spellStart"/>
+      <w:r>
+        <w:t>adressed</w:t>
+      </w:r>
+      <w:proofErr w:type="spellEnd"/>
+      <w:r>
+        <w:t xml:space="preserve"> differently.</w:t>
       </w:r>
     </w:p>
     <w:p>
@@ -12923,7 +13104,15 @@
         <w:t>should</w:t>
       </w:r>
       <w:r>
-        <w:t xml:space="preserve"> be adressed separately in </w:t>
+        <w:t xml:space="preserve"> be </w:t>
+      </w:r>
+      <w:proofErr w:type="spellStart"/>
+      <w:r>
+        <w:t>adressed</w:t>
+      </w:r>
+      <w:proofErr w:type="spellEnd"/>
+      <w:r>
+        <w:t xml:space="preserve"> separately in </w:t>
       </w:r>
       <w:r>
         <w:rPr>
@@ -13063,7 +13252,15 @@
         <w:t>is</w:t>
       </w:r>
       <w:r>
-        <w:t xml:space="preserve"> a question of it being rediculous to maintain a list of </w:t>
+        <w:t xml:space="preserve"> a question of it being </w:t>
+      </w:r>
+      <w:proofErr w:type="spellStart"/>
+      <w:r>
+        <w:t>rediculous</w:t>
+      </w:r>
+      <w:proofErr w:type="spellEnd"/>
+      <w:r>
+        <w:t xml:space="preserve"> to maintain a list of </w:t>
       </w:r>
       <w:r>
         <w:rPr>
@@ -13391,7 +13588,15 @@
         <w:t>are</w:t>
       </w:r>
       <w:r>
-        <w:t xml:space="preserve"> rediculous to maintain as well.</w:t>
+        <w:t xml:space="preserve"> </w:t>
+      </w:r>
+      <w:proofErr w:type="spellStart"/>
+      <w:r>
+        <w:t>rediculous</w:t>
+      </w:r>
+      <w:proofErr w:type="spellEnd"/>
+      <w:r>
+        <w:t xml:space="preserve"> to maintain as well.</w:t>
       </w:r>
     </w:p>
     <w:p>
@@ -13852,11 +14057,19 @@
           <w:lang w:val="nl-NL"/>
         </w:rPr>
       </w:pPr>
+      <w:proofErr w:type="spellStart"/>
       <w:r>
         <w:rPr>
           <w:lang w:val="nl-NL"/>
         </w:rPr>
-        <w:t>Relationships,</w:t>
+        <w:t>Relationships</w:t>
+      </w:r>
+      <w:proofErr w:type="spellEnd"/>
+      <w:r>
+        <w:rPr>
+          <w:lang w:val="nl-NL"/>
+        </w:rPr>
+        <w:t>,</w:t>
       </w:r>
     </w:p>
     <w:p>
@@ -14769,6 +14982,7 @@
   <w:style w:type="character" w:default="1" w:styleId="DefaultParagraphFont">
     <w:name w:val="Default Paragraph Font"/>
     <w:uiPriority w:val="1"/>
+    <w:semiHidden/>
     <w:unhideWhenUsed/>
   </w:style>
   <w:style w:type="table" w:default="1" w:styleId="TableNormal">

</xml_diff>

<commit_message>
Circle Language Spec: Relationships Between Classes: Merged together the diagram notation with the conceptual description. Added more pictures.
</commit_message>
<xml_diff>
--- a/1.1. Circle Language Spec/06. Relationships/1. Relationships.docx
+++ b/1.1. Circle Language Spec/06. Relationships/1. Relationships.docx
@@ -118,7 +118,10 @@
         <w:t xml:space="preserve">An attempt is also made to describe how </w:t>
       </w:r>
       <w:r>
-        <w:t>this compares to relations between individual objects</w:t>
+        <w:t xml:space="preserve">relations between classes </w:t>
+      </w:r>
+      <w:r>
+        <w:t>compare to relations between individual objects</w:t>
       </w:r>
       <w:r>
         <w:t>.</w:t>
@@ -134,10 +137,87 @@
     </w:p>
     <w:p>
       <w:r>
-        <w:t xml:space="preserve">One object may relate to another object, </w:t>
-      </w:r>
-      <w:r>
-        <w:t>but</w:t>
+        <w:t>One object may relate to another object</w:t>
+      </w:r>
+      <w:r>
+        <w:t>.</w:t>
+      </w:r>
+    </w:p>
+    <w:p/>
+    <w:p>
+      <w:pPr>
+        <w:ind w:left="852"/>
+      </w:pPr>
+      <w:r>
+        <w:rPr>
+          <w:noProof/>
+        </w:rPr>
+        <w:drawing>
+          <wp:inline distT="0" distB="0" distL="0" distR="0" wp14:anchorId="0E01E468" wp14:editId="79A420DA">
+            <wp:extent cx="1234047" cy="486472"/>
+            <wp:effectExtent l="0" t="0" r="4445" b="8890"/>
+            <wp:docPr id="84" name="Picture 84"/>
+            <wp:cNvGraphicFramePr>
+              <a:graphicFrameLocks xmlns:a="http://schemas.openxmlformats.org/drawingml/2006/main" noChangeAspect="1"/>
+            </wp:cNvGraphicFramePr>
+            <a:graphic xmlns:a="http://schemas.openxmlformats.org/drawingml/2006/main">
+              <a:graphicData uri="http://schemas.openxmlformats.org/drawingml/2006/picture">
+                <pic:pic xmlns:pic="http://schemas.openxmlformats.org/drawingml/2006/picture">
+                  <pic:nvPicPr>
+                    <pic:cNvPr id="0" name="Picture 3"/>
+                    <pic:cNvPicPr>
+                      <a:picLocks noChangeAspect="1" noChangeArrowheads="1"/>
+                    </pic:cNvPicPr>
+                  </pic:nvPicPr>
+                  <pic:blipFill>
+                    <a:blip r:embed="rId6">
+                      <a:extLst>
+                        <a:ext uri="{BEBA8EAE-BF5A-486C-A8C5-ECC9F3942E4B}">
+                          <a14:imgProps xmlns:a14="http://schemas.microsoft.com/office/drawing/2010/main">
+                            <a14:imgLayer r:embed="rId7">
+                              <a14:imgEffect>
+                                <a14:brightnessContrast contrast="20000"/>
+                              </a14:imgEffect>
+                            </a14:imgLayer>
+                          </a14:imgProps>
+                        </a:ext>
+                        <a:ext uri="{28A0092B-C50C-407E-A947-70E740481C1C}">
+                          <a14:useLocalDpi xmlns:a14="http://schemas.microsoft.com/office/drawing/2010/main" val="0"/>
+                        </a:ext>
+                      </a:extLst>
+                    </a:blip>
+                    <a:srcRect/>
+                    <a:stretch>
+                      <a:fillRect/>
+                    </a:stretch>
+                  </pic:blipFill>
+                  <pic:spPr bwMode="auto">
+                    <a:xfrm>
+                      <a:off x="0" y="0"/>
+                      <a:ext cx="1314946" cy="518363"/>
+                    </a:xfrm>
+                    <a:prstGeom prst="rect">
+                      <a:avLst/>
+                    </a:prstGeom>
+                    <a:noFill/>
+                    <a:ln>
+                      <a:noFill/>
+                    </a:ln>
+                  </pic:spPr>
+                </pic:pic>
+              </a:graphicData>
+            </a:graphic>
+          </wp:inline>
+        </w:drawing>
+      </w:r>
+    </w:p>
+    <w:p/>
+    <w:p>
+      <w:r>
+        <w:t>B</w:t>
+      </w:r>
+      <w:r>
+        <w:t>ut</w:t>
       </w:r>
       <w:r>
         <w:t xml:space="preserve"> that might </w:t>
@@ -167,7 +247,59 @@
         <w:t>than individual objects</w:t>
       </w:r>
       <w:r>
-        <w:t xml:space="preserve">. Those may determine </w:t>
+        <w:t>.</w:t>
+      </w:r>
+    </w:p>
+    <w:p/>
+    <w:p>
+      <w:pPr>
+        <w:ind w:left="852"/>
+      </w:pPr>
+      <w:r>
+        <w:drawing>
+          <wp:inline distT="0" distB="0" distL="0" distR="0" wp14:anchorId="2E346327" wp14:editId="22A49C73">
+            <wp:extent cx="1226998" cy="497811"/>
+            <wp:effectExtent l="0" t="0" r="0" b="0"/>
+            <wp:docPr id="33" name="Picture 33"/>
+            <wp:cNvGraphicFramePr>
+              <a:graphicFrameLocks xmlns:a="http://schemas.openxmlformats.org/drawingml/2006/main" noChangeAspect="1"/>
+            </wp:cNvGraphicFramePr>
+            <a:graphic xmlns:a="http://schemas.openxmlformats.org/drawingml/2006/main">
+              <a:graphicData uri="http://schemas.openxmlformats.org/drawingml/2006/picture">
+                <pic:pic xmlns:pic="http://schemas.openxmlformats.org/drawingml/2006/picture">
+                  <pic:nvPicPr>
+                    <pic:cNvPr id="1" name=""/>
+                    <pic:cNvPicPr/>
+                  </pic:nvPicPr>
+                  <pic:blipFill>
+                    <a:blip r:embed="rId8"/>
+                    <a:stretch>
+                      <a:fillRect/>
+                    </a:stretch>
+                  </pic:blipFill>
+                  <pic:spPr>
+                    <a:xfrm>
+                      <a:off x="0" y="0"/>
+                      <a:ext cx="1285196" cy="521423"/>
+                    </a:xfrm>
+                    <a:prstGeom prst="rect">
+                      <a:avLst/>
+                    </a:prstGeom>
+                  </pic:spPr>
+                </pic:pic>
+              </a:graphicData>
+            </a:graphic>
+          </wp:inline>
+        </w:drawing>
+      </w:r>
+    </w:p>
+    <w:p/>
+    <w:p>
+      <w:r>
+        <w:t xml:space="preserve">Relations between classes might </w:t>
+      </w:r>
+      <w:r>
+        <w:t xml:space="preserve">determine </w:t>
       </w:r>
       <w:r>
         <w:t>the</w:t>
@@ -176,434 +308,213 @@
         <w:t xml:space="preserve"> configuration of how objects are connected to each other, rather than just loosely tying together arbitrary objects.</w:t>
       </w:r>
     </w:p>
-    <w:p>
-      <w:pPr>
-        <w:pStyle w:val="Heading4"/>
-      </w:pPr>
-      <w:r>
-        <w:t>Concept</w:t>
-      </w:r>
-    </w:p>
-    <w:p>
-      <w:r>
-        <w:t>A c</w:t>
-      </w:r>
-      <w:r>
-        <w:t>lass</w:t>
-      </w:r>
-      <w:r>
-        <w:t xml:space="preserve"> </w:t>
+    <w:p/>
+    <w:p>
+      <w:r>
+        <w:t xml:space="preserve">A </w:t>
+      </w:r>
+      <w:r>
+        <w:t>sub-object in</w:t>
+      </w:r>
+      <w:r>
+        <w:t>side</w:t>
+      </w:r>
+      <w:r>
+        <w:t xml:space="preserve"> a class </w:t>
+      </w:r>
+      <w:r>
+        <w:t xml:space="preserve">could </w:t>
+      </w:r>
+      <w:r>
+        <w:t>have a class. T</w:t>
+      </w:r>
+      <w:r>
+        <w:t>his</w:t>
+      </w:r>
+      <w:r>
+        <w:t xml:space="preserve"> </w:t>
+      </w:r>
+      <w:r>
+        <w:t xml:space="preserve">would </w:t>
+      </w:r>
+      <w:r>
+        <w:t>relate</w:t>
+      </w:r>
+      <w:r>
+        <w:t xml:space="preserve"> these two classes together</w:t>
+      </w:r>
+      <w:r>
+        <w:t>.</w:t>
+      </w:r>
+    </w:p>
+    <w:p/>
+    <w:p>
+      <w:pPr>
+        <w:ind w:left="852"/>
+      </w:pPr>
+      <w:r>
+        <w:drawing>
+          <wp:inline distT="0" distB="0" distL="0" distR="0" wp14:anchorId="34644AE8" wp14:editId="7F0DCBB5">
+            <wp:extent cx="2622677" cy="1024566"/>
+            <wp:effectExtent l="0" t="0" r="6350" b="4445"/>
+            <wp:docPr id="25" name="Picture 25"/>
+            <wp:cNvGraphicFramePr>
+              <a:graphicFrameLocks xmlns:a="http://schemas.openxmlformats.org/drawingml/2006/main" noChangeAspect="1"/>
+            </wp:cNvGraphicFramePr>
+            <a:graphic xmlns:a="http://schemas.openxmlformats.org/drawingml/2006/main">
+              <a:graphicData uri="http://schemas.openxmlformats.org/drawingml/2006/picture">
+                <pic:pic xmlns:pic="http://schemas.openxmlformats.org/drawingml/2006/picture">
+                  <pic:nvPicPr>
+                    <pic:cNvPr id="1" name=""/>
+                    <pic:cNvPicPr/>
+                  </pic:nvPicPr>
+                  <pic:blipFill>
+                    <a:blip r:embed="rId9"/>
+                    <a:stretch>
+                      <a:fillRect/>
+                    </a:stretch>
+                  </pic:blipFill>
+                  <pic:spPr>
+                    <a:xfrm>
+                      <a:off x="0" y="0"/>
+                      <a:ext cx="2655189" cy="1037267"/>
+                    </a:xfrm>
+                    <a:prstGeom prst="rect">
+                      <a:avLst/>
+                    </a:prstGeom>
+                  </pic:spPr>
+                </pic:pic>
+              </a:graphicData>
+            </a:graphic>
+          </wp:inline>
+        </w:drawing>
+      </w:r>
+    </w:p>
+    <w:p/>
+    <w:p>
+      <w:r>
+        <w:t xml:space="preserve">When </w:t>
+      </w:r>
+      <w:r>
+        <w:t xml:space="preserve">class </w:t>
+      </w:r>
+      <w:r>
+        <w:t xml:space="preserve">sets </w:t>
+      </w:r>
+      <w:r>
+        <w:t xml:space="preserve">the class </w:t>
+      </w:r>
+      <w:r>
+        <w:t xml:space="preserve">for a </w:t>
+      </w:r>
+      <w:r>
+        <w:t>sub-object like that</w:t>
+      </w:r>
+      <w:r>
+        <w:t xml:space="preserve">, </w:t>
+      </w:r>
+      <w:r>
+        <w:t xml:space="preserve">the </w:t>
+      </w:r>
+      <w:r>
+        <w:t xml:space="preserve">sub-object </w:t>
       </w:r>
       <w:r>
         <w:t xml:space="preserve">might </w:t>
       </w:r>
       <w:r>
-        <w:t xml:space="preserve">specify </w:t>
-      </w:r>
-      <w:r>
-        <w:t xml:space="preserve">a configuration of </w:t>
-      </w:r>
-      <w:r>
-        <w:t xml:space="preserve">sub-objects. </w:t>
-      </w:r>
-      <w:r>
-        <w:t xml:space="preserve">This </w:t>
-      </w:r>
-      <w:r>
-        <w:t xml:space="preserve">is an attempt </w:t>
-      </w:r>
-      <w:r>
-        <w:t>to sum</w:t>
-      </w:r>
-      <w:r>
-        <w:t xml:space="preserve">marize </w:t>
-      </w:r>
-      <w:r>
-        <w:t xml:space="preserve">the kinds of </w:t>
-      </w:r>
-      <w:r>
-        <w:t>relationships</w:t>
-      </w:r>
-      <w:r>
-        <w:t xml:space="preserve"> between classes this </w:t>
-      </w:r>
-      <w:r>
-        <w:t xml:space="preserve">might </w:t>
-      </w:r>
-      <w:r>
-        <w:t>create.</w:t>
+        <w:t xml:space="preserve">only </w:t>
+      </w:r>
+      <w:r>
+        <w:t>ever be an object of that specific class.</w:t>
       </w:r>
     </w:p>
     <w:p/>
     <w:p>
-      <w:r>
-        <w:t xml:space="preserve">A </w:t>
-      </w:r>
-      <w:r>
-        <w:t>sub-object in</w:t>
-      </w:r>
-      <w:r>
-        <w:t>side</w:t>
-      </w:r>
-      <w:r>
-        <w:t xml:space="preserve"> a class </w:t>
-      </w:r>
-      <w:r>
-        <w:t>might have a class. T</w:t>
-      </w:r>
-      <w:r>
-        <w:t>his</w:t>
-      </w:r>
-      <w:r>
-        <w:t xml:space="preserve"> </w:t>
-      </w:r>
-      <w:r>
-        <w:t xml:space="preserve">would </w:t>
-      </w:r>
-      <w:r>
-        <w:t>relate</w:t>
-      </w:r>
-      <w:r>
-        <w:t xml:space="preserve"> these two classes together</w:t>
-      </w:r>
-      <w:r>
-        <w:t>.</w:t>
+      <w:pPr>
+        <w:ind w:left="852"/>
+      </w:pPr>
+      <w:r>
+        <w:drawing>
+          <wp:inline distT="0" distB="0" distL="0" distR="0" wp14:anchorId="4E4CAAA0" wp14:editId="787A0AE5">
+            <wp:extent cx="2633157" cy="2752602"/>
+            <wp:effectExtent l="0" t="0" r="0" b="0"/>
+            <wp:docPr id="18" name="Picture 18"/>
+            <wp:cNvGraphicFramePr>
+              <a:graphicFrameLocks xmlns:a="http://schemas.openxmlformats.org/drawingml/2006/main" noChangeAspect="1"/>
+            </wp:cNvGraphicFramePr>
+            <a:graphic xmlns:a="http://schemas.openxmlformats.org/drawingml/2006/main">
+              <a:graphicData uri="http://schemas.openxmlformats.org/drawingml/2006/picture">
+                <pic:pic xmlns:pic="http://schemas.openxmlformats.org/drawingml/2006/picture">
+                  <pic:nvPicPr>
+                    <pic:cNvPr id="1" name=""/>
+                    <pic:cNvPicPr/>
+                  </pic:nvPicPr>
+                  <pic:blipFill>
+                    <a:blip r:embed="rId10"/>
+                    <a:stretch>
+                      <a:fillRect/>
+                    </a:stretch>
+                  </pic:blipFill>
+                  <pic:spPr>
+                    <a:xfrm>
+                      <a:off x="0" y="0"/>
+                      <a:ext cx="2650097" cy="2770310"/>
+                    </a:xfrm>
+                    <a:prstGeom prst="rect">
+                      <a:avLst/>
+                    </a:prstGeom>
+                  </pic:spPr>
+                </pic:pic>
+              </a:graphicData>
+            </a:graphic>
+          </wp:inline>
+        </w:drawing>
       </w:r>
     </w:p>
     <w:p/>
     <w:p>
       <w:r>
-        <w:t xml:space="preserve">When a class would set the class </w:t>
-      </w:r>
-      <w:r>
-        <w:t xml:space="preserve">for a related item, </w:t>
-      </w:r>
-      <w:r>
-        <w:t xml:space="preserve">the </w:t>
-      </w:r>
-      <w:r>
-        <w:t xml:space="preserve">related item might </w:t>
-      </w:r>
-      <w:r>
-        <w:t xml:space="preserve">only </w:t>
-      </w:r>
-      <w:r>
-        <w:t>ever be an object of that specific class.</w:t>
-      </w:r>
-      <w:r>
-        <w:t xml:space="preserve"> </w:t>
-      </w:r>
-      <w:r>
-        <w:t>When</w:t>
-      </w:r>
-      <w:r>
-        <w:t xml:space="preserve"> a class </w:t>
-      </w:r>
-      <w:r>
-        <w:t xml:space="preserve">would </w:t>
-      </w:r>
-      <w:r>
-        <w:t>not</w:t>
-      </w:r>
-      <w:r>
-        <w:t xml:space="preserve"> </w:t>
-      </w:r>
-      <w:r>
-        <w:t xml:space="preserve">set </w:t>
-      </w:r>
-      <w:r>
-        <w:t>the</w:t>
-      </w:r>
-      <w:r>
-        <w:t xml:space="preserve"> </w:t>
-      </w:r>
-      <w:r>
-        <w:t xml:space="preserve">a related item's </w:t>
-      </w:r>
-      <w:r>
-        <w:t xml:space="preserve">class, </w:t>
-      </w:r>
-      <w:r>
-        <w:t>then</w:t>
-      </w:r>
-      <w:r>
-        <w:t xml:space="preserve"> </w:t>
-      </w:r>
-      <w:r>
-        <w:t>any</w:t>
-      </w:r>
-      <w:r>
-        <w:t xml:space="preserve"> </w:t>
-      </w:r>
-      <w:r>
-        <w:t xml:space="preserve">type of object </w:t>
-      </w:r>
-      <w:r>
-        <w:t xml:space="preserve">might </w:t>
-      </w:r>
-      <w:r>
-        <w:t>be assigned</w:t>
-      </w:r>
-      <w:r>
-        <w:t xml:space="preserve"> to it</w:t>
-      </w:r>
-      <w:r>
-        <w:t>.</w:t>
-      </w:r>
-      <w:r>
-        <w:t xml:space="preserve"> That would </w:t>
-      </w:r>
-      <w:r>
-        <w:rPr>
-          <w:i/>
-          <w:iCs/>
-        </w:rPr>
-        <w:t>not</w:t>
-      </w:r>
-      <w:r>
-        <w:t xml:space="preserve"> introduce a relationship between classes.</w:t>
-      </w:r>
-      <w:r>
-        <w:t xml:space="preserve"> </w:t>
+        <w:rPr>
+          <w:b/>
+          <w:bCs/>
+        </w:rPr>
+        <w:t>Object B</w:t>
+      </w:r>
+      <w:r>
+        <w:t xml:space="preserve"> has a dashed line connected to </w:t>
+      </w:r>
+      <w:r>
+        <w:rPr>
+          <w:b/>
+          <w:bCs/>
+        </w:rPr>
+        <w:t>Related Class B</w:t>
+      </w:r>
+      <w:r>
+        <w:t xml:space="preserve"> to point out its class.</w:t>
+      </w:r>
+      <w:r>
+        <w:t xml:space="preserve"> </w:t>
+      </w:r>
+      <w:r>
+        <w:t>Otherwise</w:t>
+      </w:r>
+      <w:r>
+        <w:t>, the connection would not be possible between the smaller circle inside Object A with a line pointing at Object B.</w:t>
       </w:r>
     </w:p>
     <w:p/>
     <w:p>
       <w:r>
-        <w:t xml:space="preserve">A class </w:t>
-      </w:r>
-      <w:r>
-        <w:t>might</w:t>
-      </w:r>
-      <w:r>
-        <w:t xml:space="preserve"> also </w:t>
-      </w:r>
-      <w:r>
-        <w:t xml:space="preserve">specify </w:t>
-      </w:r>
-      <w:r>
-        <w:t xml:space="preserve">related </w:t>
-      </w:r>
-      <w:r>
-        <w:rPr>
-          <w:i/>
-        </w:rPr>
-        <w:t>lists</w:t>
-      </w:r>
-      <w:r>
-        <w:t xml:space="preserve">. </w:t>
-      </w:r>
-      <w:r>
-        <w:t>When</w:t>
-      </w:r>
-      <w:r>
-        <w:t xml:space="preserve"> </w:t>
-      </w:r>
-      <w:r>
-        <w:t xml:space="preserve">a class </w:t>
-      </w:r>
-      <w:r>
-        <w:t xml:space="preserve">would be </w:t>
-      </w:r>
-      <w:r>
-        <w:t xml:space="preserve">assigned to </w:t>
-      </w:r>
-      <w:r>
-        <w:t>this</w:t>
-      </w:r>
-      <w:r>
-        <w:t xml:space="preserve"> </w:t>
-      </w:r>
-      <w:r>
-        <w:t xml:space="preserve">related list, </w:t>
-      </w:r>
-      <w:r>
-        <w:t>the</w:t>
-      </w:r>
-      <w:r>
-        <w:t xml:space="preserve"> related list</w:t>
-      </w:r>
-      <w:r>
-        <w:t xml:space="preserve"> might</w:t>
-      </w:r>
-      <w:r>
-        <w:t xml:space="preserve">  </w:t>
-      </w:r>
-      <w:r>
-        <w:t>only</w:t>
-      </w:r>
-      <w:r>
-        <w:t xml:space="preserve"> </w:t>
-      </w:r>
-      <w:r>
-        <w:t>contain</w:t>
-      </w:r>
-      <w:r>
-        <w:t xml:space="preserve"> </w:t>
-      </w:r>
-      <w:r>
-        <w:t xml:space="preserve">items of </w:t>
-      </w:r>
-      <w:r>
-        <w:t>this</w:t>
-      </w:r>
-      <w:r>
-        <w:t xml:space="preserve"> </w:t>
-      </w:r>
-      <w:r>
-        <w:t xml:space="preserve">class. </w:t>
-      </w:r>
-      <w:r>
-        <w:t xml:space="preserve">When </w:t>
-      </w:r>
-      <w:r>
-        <w:t>no</w:t>
-      </w:r>
-      <w:r>
-        <w:t xml:space="preserve"> </w:t>
-      </w:r>
-      <w:r>
-        <w:t xml:space="preserve">class </w:t>
-      </w:r>
-      <w:r>
-        <w:t xml:space="preserve">was </w:t>
-      </w:r>
-      <w:r>
-        <w:t xml:space="preserve">assigned </w:t>
-      </w:r>
-      <w:r>
-        <w:t xml:space="preserve">to </w:t>
-      </w:r>
-      <w:r>
-        <w:t>the</w:t>
-      </w:r>
-      <w:r>
-        <w:t xml:space="preserve"> related list, </w:t>
-      </w:r>
-      <w:r>
-        <w:t>then</w:t>
-      </w:r>
-      <w:r>
-        <w:t xml:space="preserve"> </w:t>
-      </w:r>
-      <w:r>
-        <w:t>the</w:t>
-      </w:r>
-      <w:r>
-        <w:t xml:space="preserve"> related list </w:t>
-      </w:r>
-      <w:r>
-        <w:t xml:space="preserve">might </w:t>
-      </w:r>
-      <w:r>
-        <w:t>contain</w:t>
-      </w:r>
-      <w:r>
-        <w:t xml:space="preserve"> </w:t>
-      </w:r>
-      <w:r>
-        <w:t xml:space="preserve">objects of </w:t>
-      </w:r>
-      <w:r>
-        <w:t>any</w:t>
-      </w:r>
-      <w:r>
-        <w:t xml:space="preserve"> </w:t>
-      </w:r>
-      <w:r>
-        <w:t>class.</w:t>
+        <w:t xml:space="preserve">Here another example: </w:t>
+      </w:r>
+      <w:r>
+        <w:t xml:space="preserve">an attempt to depict an object and its class with two more related classes. </w:t>
       </w:r>
     </w:p>
     <w:p/>
     <w:p>
-      <w:r>
-        <w:t>There is also the idea for a</w:t>
-      </w:r>
-      <w:r>
-        <w:t xml:space="preserve"> related list</w:t>
-      </w:r>
-      <w:r>
-        <w:t xml:space="preserve"> </w:t>
-      </w:r>
-      <w:r>
-        <w:t xml:space="preserve">to </w:t>
-      </w:r>
-      <w:r>
-        <w:t xml:space="preserve">be assigned </w:t>
-      </w:r>
-      <w:r>
-        <w:rPr>
-          <w:i/>
-        </w:rPr>
-        <w:t>multiple</w:t>
-      </w:r>
-      <w:r>
-        <w:t xml:space="preserve"> classes,</w:t>
-      </w:r>
-      <w:r>
-        <w:t xml:space="preserve"> which might</w:t>
-      </w:r>
-      <w:r>
-        <w:t xml:space="preserve"> </w:t>
-      </w:r>
-      <w:r>
-        <w:t xml:space="preserve">mean </w:t>
-      </w:r>
-      <w:r>
-        <w:t>that items of a fixed set of classes</w:t>
-      </w:r>
-      <w:r>
-        <w:t xml:space="preserve"> may</w:t>
-      </w:r>
-      <w:r>
-        <w:t xml:space="preserve"> be put inside </w:t>
-      </w:r>
-      <w:r>
-        <w:t xml:space="preserve">this </w:t>
-      </w:r>
-      <w:r>
-        <w:t>related list.</w:t>
-      </w:r>
-      <w:r>
-        <w:t xml:space="preserve"> </w:t>
-      </w:r>
-      <w:r>
-        <w:t xml:space="preserve">In that case one related list </w:t>
-      </w:r>
-      <w:r>
-        <w:t xml:space="preserve">may </w:t>
-      </w:r>
-      <w:r>
-        <w:t xml:space="preserve">create two </w:t>
-      </w:r>
-      <w:r>
-        <w:t>relationships</w:t>
-      </w:r>
-      <w:r>
-        <w:t xml:space="preserve"> between classes.</w:t>
-      </w:r>
-    </w:p>
-    <w:p>
-      <w:pPr>
-        <w:pStyle w:val="Heading4"/>
-      </w:pPr>
-      <w:r>
-        <w:t>Diagram Notation</w:t>
-      </w:r>
-    </w:p>
-    <w:p>
-      <w:r>
-        <w:t>Below</w:t>
-      </w:r>
-      <w:r>
-        <w:t xml:space="preserve"> an attempt to depict </w:t>
-      </w:r>
-      <w:r>
-        <w:t xml:space="preserve">an object and its class. </w:t>
-      </w:r>
-    </w:p>
-    <w:p/>
-    <w:p>
       <w:pPr>
         <w:ind w:left="852"/>
       </w:pPr>
@@ -612,10 +523,10 @@
           <w:noProof/>
         </w:rPr>
         <w:drawing>
-          <wp:inline distT="0" distB="0" distL="0" distR="0" wp14:anchorId="24F279D8" wp14:editId="053907EC">
+          <wp:inline distT="0" distB="0" distL="0" distR="0" wp14:anchorId="4ACBE4E8" wp14:editId="0B1971C0">
             <wp:extent cx="2650490" cy="2110105"/>
             <wp:effectExtent l="0" t="0" r="0" b="4445"/>
-            <wp:docPr id="26" name="Picture 26"/>
+            <wp:docPr id="13" name="Picture 13"/>
             <wp:cNvGraphicFramePr>
               <a:graphicFrameLocks xmlns:a="http://schemas.openxmlformats.org/drawingml/2006/main" noChangeAspect="1"/>
             </wp:cNvGraphicFramePr>
@@ -629,11 +540,11 @@
                     </pic:cNvPicPr>
                   </pic:nvPicPr>
                   <pic:blipFill>
-                    <a:blip r:embed="rId5">
+                    <a:blip r:embed="rId11">
                       <a:extLst>
                         <a:ext uri="{BEBA8EAE-BF5A-486C-A8C5-ECC9F3942E4B}">
                           <a14:imgProps xmlns:a14="http://schemas.microsoft.com/office/drawing/2010/main">
-                            <a14:imgLayer r:embed="rId6">
+                            <a14:imgLayer r:embed="rId12">
                               <a14:imgEffect>
                                 <a14:brightnessContrast bright="40000" contrast="40000"/>
                               </a14:imgEffect>
@@ -708,16 +619,7 @@
         <w:t>Object</w:t>
       </w:r>
       <w:r>
-        <w:t xml:space="preserve"> </w:t>
-      </w:r>
-      <w:r>
-        <w:t xml:space="preserve">would </w:t>
-      </w:r>
-      <w:r>
-        <w:t>get</w:t>
-      </w:r>
-      <w:r>
-        <w:t xml:space="preserve"> contents similar to </w:t>
+        <w:t xml:space="preserve"> would get contents similar to </w:t>
       </w:r>
       <w:r>
         <w:t>the</w:t>
@@ -733,67 +635,24 @@
         <w:t>Class</w:t>
       </w:r>
       <w:r>
-        <w:t>.</w:t>
-      </w:r>
-      <w:r>
-        <w:t xml:space="preserve"> To 'see' the relationships between classes, </w:t>
-      </w:r>
-      <w:r>
-        <w:t xml:space="preserve">it </w:t>
-      </w:r>
-      <w:r>
-        <w:t xml:space="preserve">might </w:t>
-      </w:r>
-      <w:r>
-        <w:t xml:space="preserve">be </w:t>
-      </w:r>
-      <w:r>
-        <w:t>an idea to focus on the dashed shapes and the</w:t>
-      </w:r>
-      <w:r>
-        <w:t>n the</w:t>
-      </w:r>
-      <w:r>
-        <w:t xml:space="preserve"> dashed lines </w:t>
-      </w:r>
-      <w:r>
-        <w:t xml:space="preserve">in </w:t>
-      </w:r>
-      <w:r>
-        <w:t xml:space="preserve">between </w:t>
-      </w:r>
-      <w:r>
-        <w:t>them</w:t>
-      </w:r>
-      <w:r>
-        <w:t>.</w:t>
-      </w:r>
-      <w:r>
-        <w:t xml:space="preserve"> </w:t>
-      </w:r>
-      <w:r>
-        <w:t>(</w:t>
-      </w:r>
-      <w:r>
-        <w:t xml:space="preserve">In case of different choices </w:t>
-      </w:r>
-      <w:r>
-        <w:t xml:space="preserve">in </w:t>
-      </w:r>
-      <w:r>
-        <w:t>using dashed shapes</w:t>
-      </w:r>
-      <w:r>
-        <w:t>,</w:t>
-      </w:r>
-      <w:r>
-        <w:t xml:space="preserve"> </w:t>
-      </w:r>
-      <w:r>
-        <w:t>it may be more difficult to see the relationships between classes in a diagram.</w:t>
-      </w:r>
-      <w:r>
-        <w:t>)</w:t>
+        <w:t>. To 'see' the relationships between classes, it might be an idea to focus on the dashed shapes and then the dashed lines in between them. (</w:t>
+      </w:r>
+      <w:r>
+        <w:t>I</w:t>
+      </w:r>
+      <w:r>
+        <w:t>t may work differently</w:t>
+      </w:r>
+      <w:r>
+        <w:t xml:space="preserve">, depending on </w:t>
+      </w:r>
+      <w:r>
+        <w:t xml:space="preserve">different choices using dashed </w:t>
+      </w:r>
+      <w:bookmarkStart w:id="0" w:name="_GoBack"/>
+      <w:bookmarkEnd w:id="0"/>
+      <w:r>
+        <w:t>shapes.)</w:t>
       </w:r>
     </w:p>
     <w:p/>
@@ -802,13 +661,7 @@
         <w:ind w:left="568"/>
       </w:pPr>
       <w:r>
-        <w:t>The class of a related</w:t>
-      </w:r>
-      <w:r>
-        <w:t xml:space="preserve"> item </w:t>
-      </w:r>
-      <w:r>
-        <w:t>might not be set.</w:t>
+        <w:t>The class of a related item might not be set.</w:t>
       </w:r>
     </w:p>
     <w:p/>
@@ -821,10 +674,10 @@
           <w:noProof/>
         </w:rPr>
         <w:drawing>
-          <wp:inline distT="0" distB="0" distL="0" distR="0" wp14:anchorId="367D9B06" wp14:editId="0BB11491">
+          <wp:inline distT="0" distB="0" distL="0" distR="0" wp14:anchorId="31FF3904" wp14:editId="273B1AE2">
             <wp:extent cx="985520" cy="1130935"/>
             <wp:effectExtent l="0" t="0" r="5080" b="0"/>
-            <wp:docPr id="32" name="Picture 32"/>
+            <wp:docPr id="10" name="Picture 10"/>
             <wp:cNvGraphicFramePr>
               <a:graphicFrameLocks xmlns:a="http://schemas.openxmlformats.org/drawingml/2006/main" noChangeAspect="1"/>
             </wp:cNvGraphicFramePr>
@@ -838,11 +691,11 @@
                     </pic:cNvPicPr>
                   </pic:nvPicPr>
                   <pic:blipFill>
-                    <a:blip r:embed="rId7">
+                    <a:blip r:embed="rId13">
                       <a:extLst>
                         <a:ext uri="{BEBA8EAE-BF5A-486C-A8C5-ECC9F3942E4B}">
                           <a14:imgProps xmlns:a14="http://schemas.microsoft.com/office/drawing/2010/main">
-                            <a14:imgLayer r:embed="rId8">
+                            <a14:imgLayer r:embed="rId14">
                               <a14:imgEffect>
                                 <a14:brightnessContrast bright="40000" contrast="40000"/>
                               </a14:imgEffect>
@@ -879,131 +732,120 @@
         </w:drawing>
       </w:r>
     </w:p>
+    <w:p/>
+    <w:p>
+      <w:r>
+        <w:t>T</w:t>
+      </w:r>
+      <w:r>
+        <w:t>hen</w:t>
+      </w:r>
+      <w:r>
+        <w:t xml:space="preserve"> </w:t>
+      </w:r>
+      <w:r>
+        <w:t>any</w:t>
+      </w:r>
+      <w:r>
+        <w:t xml:space="preserve"> </w:t>
+      </w:r>
+      <w:r>
+        <w:t xml:space="preserve">type of object </w:t>
+      </w:r>
+      <w:r>
+        <w:t xml:space="preserve">might </w:t>
+      </w:r>
+      <w:r>
+        <w:t>be assigned</w:t>
+      </w:r>
+      <w:r>
+        <w:t xml:space="preserve"> </w:t>
+      </w:r>
+      <w:r>
+        <w:t>as a related item</w:t>
+      </w:r>
+      <w:r>
+        <w:t>.</w:t>
+      </w:r>
+      <w:r>
+        <w:t xml:space="preserve"> </w:t>
+      </w:r>
+      <w:r>
+        <w:t xml:space="preserve">It </w:t>
+      </w:r>
+      <w:r>
+        <w:t xml:space="preserve">would </w:t>
+      </w:r>
+      <w:r>
+        <w:rPr>
+          <w:i/>
+          <w:iCs/>
+        </w:rPr>
+        <w:t>not</w:t>
+      </w:r>
+      <w:r>
+        <w:t xml:space="preserve"> introduce a relationship between classes.</w:t>
+      </w:r>
+      <w:r>
+        <w:t xml:space="preserve"> </w:t>
+      </w:r>
+    </w:p>
+    <w:p/>
+    <w:p>
+      <w:r>
+        <w:t xml:space="preserve">A class </w:t>
+      </w:r>
+      <w:r>
+        <w:t>might</w:t>
+      </w:r>
+      <w:r>
+        <w:t xml:space="preserve"> also </w:t>
+      </w:r>
+      <w:r>
+        <w:t xml:space="preserve">specify </w:t>
+      </w:r>
+      <w:r>
+        <w:t xml:space="preserve">related </w:t>
+      </w:r>
+      <w:r>
+        <w:rPr>
+          <w:i/>
+        </w:rPr>
+        <w:t>lists</w:t>
+      </w:r>
+      <w:r>
+        <w:t>.</w:t>
+      </w:r>
+      <w:r>
+        <w:t xml:space="preserve"> </w:t>
+      </w:r>
+      <w:r>
+        <w:t xml:space="preserve">Such a multiplicity of </w:t>
+      </w:r>
+      <w:r>
+        <w:rPr>
+          <w:i/>
+        </w:rPr>
+        <w:t>many</w:t>
+      </w:r>
+      <w:r>
+        <w:t xml:space="preserve"> </w:t>
+      </w:r>
+      <w:r>
+        <w:t>may be expressed in a diagram with a nonagon symbol:</w:t>
+      </w:r>
+    </w:p>
+    <w:p/>
     <w:p>
       <w:pPr>
         <w:ind w:left="852"/>
       </w:pPr>
-    </w:p>
-    <w:p>
-      <w:pPr>
-        <w:ind w:left="568"/>
-      </w:pPr>
-      <w:r>
-        <w:t xml:space="preserve">Then </w:t>
-      </w:r>
-      <w:r>
-        <w:rPr>
-          <w:b/>
-          <w:bCs/>
-        </w:rPr>
-        <w:t>Related Item</w:t>
-      </w:r>
-      <w:r>
-        <w:t xml:space="preserve"> might have any class</w:t>
-      </w:r>
-      <w:r>
-        <w:t>.</w:t>
-      </w:r>
-      <w:r>
-        <w:t xml:space="preserve"> It might be interpreted as: this </w:t>
-      </w:r>
-      <w:r>
-        <w:t xml:space="preserve">related </w:t>
-      </w:r>
-      <w:r>
-        <w:rPr>
-          <w:i/>
-        </w:rPr>
-        <w:t xml:space="preserve">item </w:t>
-      </w:r>
-      <w:r>
-        <w:t xml:space="preserve">does </w:t>
-      </w:r>
-      <w:r>
-        <w:t>not</w:t>
-      </w:r>
-      <w:r>
-        <w:t xml:space="preserve"> introduce a related </w:t>
-      </w:r>
-      <w:r>
-        <w:rPr>
-          <w:i/>
-        </w:rPr>
-        <w:t>class</w:t>
-      </w:r>
-      <w:r>
-        <w:t>.</w:t>
-      </w:r>
-    </w:p>
-    <w:p>
-      <w:pPr>
-        <w:ind w:left="852"/>
-      </w:pPr>
-    </w:p>
-    <w:p>
-      <w:r>
-        <w:t xml:space="preserve">A class </w:t>
-      </w:r>
-      <w:r>
-        <w:t xml:space="preserve">might </w:t>
-      </w:r>
-      <w:r>
-        <w:t xml:space="preserve">also </w:t>
-      </w:r>
-      <w:r>
-        <w:t>have</w:t>
-      </w:r>
-      <w:r>
-        <w:t xml:space="preserve"> </w:t>
-      </w:r>
-      <w:r>
-        <w:t xml:space="preserve">a related list: a class </w:t>
-      </w:r>
-      <w:r>
-        <w:t xml:space="preserve">would then </w:t>
-      </w:r>
-      <w:r>
-        <w:t xml:space="preserve">holds a list of items of another class. A multiplicity of </w:t>
-      </w:r>
-      <w:r>
-        <w:rPr>
-          <w:i/>
-        </w:rPr>
-        <w:t>many</w:t>
-      </w:r>
-      <w:r>
-        <w:t xml:space="preserve"> </w:t>
-      </w:r>
-      <w:r>
-        <w:t xml:space="preserve">may be </w:t>
-      </w:r>
-      <w:r>
-        <w:t xml:space="preserve">expressed in </w:t>
-      </w:r>
-      <w:r>
-        <w:t xml:space="preserve">a </w:t>
-      </w:r>
-      <w:r>
-        <w:t>diagram with a nonagon</w:t>
-      </w:r>
-      <w:r>
-        <w:t xml:space="preserve"> symbol</w:t>
-      </w:r>
-      <w:r>
-        <w:t>:</w:t>
-      </w:r>
-    </w:p>
-    <w:p/>
-    <w:p>
-      <w:pPr>
-        <w:ind w:left="852"/>
-      </w:pPr>
       <w:r>
         <w:rPr>
           <w:noProof/>
         </w:rPr>
         <w:drawing>
-          <wp:inline distT="0" distB="0" distL="0" distR="0" wp14:anchorId="3A0D811D" wp14:editId="331F07CF">
+          <wp:inline distT="0" distB="0" distL="0" distR="0" wp14:anchorId="3AAAE0D2" wp14:editId="487F9BCD">
             <wp:extent cx="342900" cy="342900"/>
             <wp:effectExtent l="0" t="0" r="0" b="0"/>
             <wp:docPr id="28" name="Picture 28"/>
@@ -1020,11 +862,11 @@
                     </pic:cNvPicPr>
                   </pic:nvPicPr>
                   <pic:blipFill>
-                    <a:blip r:embed="rId9">
+                    <a:blip r:embed="rId15">
                       <a:extLst>
                         <a:ext uri="{BEBA8EAE-BF5A-486C-A8C5-ECC9F3942E4B}">
                           <a14:imgProps xmlns:a14="http://schemas.microsoft.com/office/drawing/2010/main">
-                            <a14:imgLayer r:embed="rId10">
+                            <a14:imgLayer r:embed="rId16">
                               <a14:imgEffect>
                                 <a14:brightnessContrast bright="40000" contrast="40000"/>
                               </a14:imgEffect>
@@ -1064,17 +906,28 @@
     <w:p/>
     <w:p>
       <w:r>
-        <w:t xml:space="preserve">A nonagon might be placed inside a class, which may imply that the class specifies a </w:t>
-      </w:r>
-      <w:r>
-        <w:rPr>
-          <w:i/>
-          <w:iCs/>
-        </w:rPr>
+        <w:t xml:space="preserve">A nonagon might be placed inside a class, which </w:t>
+      </w:r>
+      <w:r>
+        <w:t xml:space="preserve">would symbolize a </w:t>
+      </w:r>
+      <w:r>
+        <w:t xml:space="preserve">class </w:t>
+      </w:r>
+      <w:r>
+        <w:t xml:space="preserve">with a </w:t>
+      </w:r>
+      <w:r>
         <w:t>list</w:t>
       </w:r>
       <w:r>
-        <w:t xml:space="preserve"> of items:</w:t>
+        <w:t xml:space="preserve"> </w:t>
+      </w:r>
+      <w:r>
+        <w:t>inside of it</w:t>
+      </w:r>
+      <w:r>
+        <w:t>:</w:t>
       </w:r>
     </w:p>
     <w:p/>
@@ -1087,7 +940,7 @@
           <w:noProof/>
         </w:rPr>
         <w:drawing>
-          <wp:inline distT="0" distB="0" distL="0" distR="0" wp14:anchorId="487B549C" wp14:editId="3E69B84B">
+          <wp:inline distT="0" distB="0" distL="0" distR="0" wp14:anchorId="12038F71" wp14:editId="2DA2AE1B">
             <wp:extent cx="914400" cy="1019175"/>
             <wp:effectExtent l="0" t="0" r="0" b="9525"/>
             <wp:docPr id="29" name="Picture 29"/>
@@ -1104,11 +957,11 @@
                     </pic:cNvPicPr>
                   </pic:nvPicPr>
                   <pic:blipFill>
-                    <a:blip r:embed="rId11">
+                    <a:blip r:embed="rId17">
                       <a:extLst>
                         <a:ext uri="{BEBA8EAE-BF5A-486C-A8C5-ECC9F3942E4B}">
                           <a14:imgProps xmlns:a14="http://schemas.microsoft.com/office/drawing/2010/main">
-                            <a14:imgLayer r:embed="rId12">
+                            <a14:imgLayer r:embed="rId18">
                               <a14:imgEffect>
                                 <a14:brightnessContrast bright="40000" contrast="40000"/>
                               </a14:imgEffect>
@@ -1148,50 +1001,23 @@
     <w:p/>
     <w:p>
       <w:r>
-        <w:t>When n</w:t>
-      </w:r>
-      <w:r>
-        <w:t>o</w:t>
-      </w:r>
-      <w:r>
-        <w:t xml:space="preserve"> class </w:t>
-      </w:r>
-      <w:r>
-        <w:t>is</w:t>
-      </w:r>
-      <w:r>
-        <w:t xml:space="preserve"> assigned to </w:t>
-      </w:r>
-      <w:r>
-        <w:t>the</w:t>
-      </w:r>
-      <w:r>
-        <w:t xml:space="preserve"> related list,</w:t>
-      </w:r>
-      <w:r>
-        <w:t xml:space="preserve"> it might imply that the </w:t>
-      </w:r>
-      <w:r>
-        <w:t>related list</w:t>
-      </w:r>
-      <w:r>
-        <w:t xml:space="preserve"> could </w:t>
-      </w:r>
-      <w:r>
-        <w:t>contain</w:t>
-      </w:r>
-      <w:r>
-        <w:t xml:space="preserve"> objects of </w:t>
-      </w:r>
-      <w:r>
-        <w:t>any</w:t>
-      </w:r>
-      <w:r>
-        <w:t xml:space="preserve"> </w:t>
-      </w:r>
-      <w:r>
-        <w:t xml:space="preserve">class. </w:t>
-      </w:r>
+        <w:t>When no class is assigned to the</w:t>
+      </w:r>
+      <w:r>
+        <w:t xml:space="preserve"> related list, it might imply that the related list could </w:t>
+      </w:r>
+      <w:r>
+        <w:t xml:space="preserve">contain objects of any </w:t>
+      </w:r>
+      <w:r>
+        <w:t>class.</w:t>
+      </w:r>
+      <w:r>
+        <w:t xml:space="preserve"> No relation between classes would be introduced by that.</w:t>
+      </w:r>
+    </w:p>
+    <w:p/>
+    <w:p>
       <w:r>
         <w:t xml:space="preserve">When </w:t>
       </w:r>
@@ -1199,58 +1025,16 @@
         <w:t xml:space="preserve">a class </w:t>
       </w:r>
       <w:r>
-        <w:rPr>
-          <w:i/>
-          <w:iCs/>
-        </w:rPr>
-        <w:t>is</w:t>
-      </w:r>
-      <w:r>
-        <w:t xml:space="preserve"> </w:t>
-      </w:r>
-      <w:r>
-        <w:t>assigned to</w:t>
-      </w:r>
-      <w:r>
-        <w:t xml:space="preserve"> </w:t>
-      </w:r>
-      <w:proofErr w:type="spellStart"/>
-      <w:r>
-        <w:t>to</w:t>
-      </w:r>
-      <w:proofErr w:type="spellEnd"/>
-      <w:r>
-        <w:t xml:space="preserve"> the </w:t>
-      </w:r>
-      <w:r>
-        <w:t>related list,</w:t>
-      </w:r>
-      <w:r>
-        <w:t xml:space="preserve"> it suggests the </w:t>
-      </w:r>
-      <w:r>
-        <w:t xml:space="preserve">related list </w:t>
-      </w:r>
-      <w:r>
-        <w:t xml:space="preserve">might </w:t>
-      </w:r>
-      <w:r>
-        <w:t>only</w:t>
-      </w:r>
-      <w:r>
-        <w:t xml:space="preserve"> </w:t>
-      </w:r>
-      <w:r>
-        <w:t>contain</w:t>
-      </w:r>
-      <w:r>
-        <w:t xml:space="preserve"> items of </w:t>
-      </w:r>
-      <w:r>
-        <w:t>this</w:t>
-      </w:r>
-      <w:r>
-        <w:t xml:space="preserve"> </w:t>
+        <w:t xml:space="preserve">would be </w:t>
+      </w:r>
+      <w:r>
+        <w:t xml:space="preserve">assigned to the related list, </w:t>
+      </w:r>
+      <w:r>
+        <w:t xml:space="preserve">it suggests the related list might </w:t>
+      </w:r>
+      <w:r>
+        <w:t xml:space="preserve">only contain items of this </w:t>
       </w:r>
       <w:r>
         <w:t>class.</w:t>
@@ -1266,7 +1050,7 @@
           <w:noProof/>
         </w:rPr>
         <w:drawing>
-          <wp:inline distT="0" distB="0" distL="0" distR="0" wp14:anchorId="78CFE3FE" wp14:editId="5A6A83CE">
+          <wp:inline distT="0" distB="0" distL="0" distR="0" wp14:anchorId="1F41305A" wp14:editId="22E8B048">
             <wp:extent cx="2110105" cy="1025525"/>
             <wp:effectExtent l="0" t="0" r="4445" b="3175"/>
             <wp:docPr id="30" name="Picture 30"/>
@@ -1283,11 +1067,11 @@
                     </pic:cNvPicPr>
                   </pic:nvPicPr>
                   <pic:blipFill>
-                    <a:blip r:embed="rId13">
+                    <a:blip r:embed="rId19">
                       <a:extLst>
                         <a:ext uri="{BEBA8EAE-BF5A-486C-A8C5-ECC9F3942E4B}">
                           <a14:imgProps xmlns:a14="http://schemas.microsoft.com/office/drawing/2010/main">
-                            <a14:imgLayer r:embed="rId14">
+                            <a14:imgLayer r:embed="rId20">
                               <a14:imgEffect>
                                 <a14:brightnessContrast bright="40000" contrast="40000"/>
                               </a14:imgEffect>
@@ -1327,16 +1111,7 @@
     <w:p/>
     <w:p>
       <w:r>
-        <w:t>There is also an idea that a</w:t>
-      </w:r>
-      <w:r>
-        <w:t xml:space="preserve"> related list </w:t>
-      </w:r>
-      <w:r>
-        <w:t xml:space="preserve">might </w:t>
-      </w:r>
-      <w:r>
-        <w:t xml:space="preserve">be assigned </w:t>
+        <w:t xml:space="preserve">There is also an idea that a related list might be assigned </w:t>
       </w:r>
       <w:r>
         <w:rPr>
@@ -1345,25 +1120,7 @@
         <w:t>multiple</w:t>
       </w:r>
       <w:r>
-        <w:t xml:space="preserve"> classes,</w:t>
-      </w:r>
-      <w:r>
-        <w:t xml:space="preserve"> which might mean</w:t>
-      </w:r>
-      <w:r>
-        <w:t xml:space="preserve"> that items of a fixed set of classes</w:t>
-      </w:r>
-      <w:r>
-        <w:t xml:space="preserve"> could</w:t>
-      </w:r>
-      <w:r>
-        <w:t xml:space="preserve"> be put </w:t>
-      </w:r>
-      <w:r>
-        <w:t xml:space="preserve">in the </w:t>
-      </w:r>
-      <w:r>
-        <w:t>list.</w:t>
+        <w:t xml:space="preserve"> classes, which might mean that items of a fixed set of classes could be put in the list.</w:t>
       </w:r>
     </w:p>
     <w:p/>
@@ -1376,7 +1133,7 @@
           <w:noProof/>
         </w:rPr>
         <w:drawing>
-          <wp:inline distT="0" distB="0" distL="0" distR="0" wp14:anchorId="434F4B7B" wp14:editId="540F78C3">
+          <wp:inline distT="0" distB="0" distL="0" distR="0" wp14:anchorId="736B415B" wp14:editId="74B735D8">
             <wp:extent cx="2292350" cy="1696085"/>
             <wp:effectExtent l="0" t="0" r="0" b="0"/>
             <wp:docPr id="31" name="Picture 31"/>
@@ -1393,11 +1150,11 @@
                     </pic:cNvPicPr>
                   </pic:nvPicPr>
                   <pic:blipFill>
-                    <a:blip r:embed="rId15">
+                    <a:blip r:embed="rId21">
                       <a:extLst>
                         <a:ext uri="{BEBA8EAE-BF5A-486C-A8C5-ECC9F3942E4B}">
                           <a14:imgProps xmlns:a14="http://schemas.microsoft.com/office/drawing/2010/main">
-                            <a14:imgLayer r:embed="rId16">
+                            <a14:imgLayer r:embed="rId22">
                               <a14:imgEffect>
                                 <a14:brightnessContrast bright="40000" contrast="40000"/>
                               </a14:imgEffect>
@@ -1437,22 +1194,19 @@
     <w:p/>
     <w:p>
       <w:r>
-        <w:t>In that case one related list</w:t>
-      </w:r>
-      <w:r>
-        <w:t xml:space="preserve"> </w:t>
-      </w:r>
-      <w:r>
-        <w:t>might</w:t>
-      </w:r>
-      <w:r>
-        <w:t xml:space="preserve"> </w:t>
-      </w:r>
-      <w:r>
-        <w:t>define</w:t>
-      </w:r>
-      <w:r>
-        <w:t xml:space="preserve"> two related classes.</w:t>
+        <w:t xml:space="preserve">In that case one related list </w:t>
+      </w:r>
+      <w:r>
+        <w:t xml:space="preserve">may </w:t>
+      </w:r>
+      <w:r>
+        <w:t xml:space="preserve">create two </w:t>
+      </w:r>
+      <w:r>
+        <w:t>relationships</w:t>
+      </w:r>
+      <w:r>
+        <w:t xml:space="preserve"> between classes.</w:t>
       </w:r>
     </w:p>
     <w:p>
@@ -1829,11 +1583,11 @@
                     </pic:cNvPicPr>
                   </pic:nvPicPr>
                   <pic:blipFill>
-                    <a:blip r:embed="rId17">
+                    <a:blip r:embed="rId23">
                       <a:extLst>
                         <a:ext uri="{BEBA8EAE-BF5A-486C-A8C5-ECC9F3942E4B}">
                           <a14:imgProps xmlns:a14="http://schemas.microsoft.com/office/drawing/2010/main">
-                            <a14:imgLayer r:embed="rId18">
+                            <a14:imgLayer r:embed="rId24">
                               <a14:imgEffect>
                                 <a14:brightnessContrast bright="40000" contrast="40000"/>
                               </a14:imgEffect>
@@ -2040,11 +1794,11 @@
                     </pic:cNvPicPr>
                   </pic:nvPicPr>
                   <pic:blipFill>
-                    <a:blip r:embed="rId19">
+                    <a:blip r:embed="rId25">
                       <a:extLst>
                         <a:ext uri="{BEBA8EAE-BF5A-486C-A8C5-ECC9F3942E4B}">
                           <a14:imgProps xmlns:a14="http://schemas.microsoft.com/office/drawing/2010/main">
-                            <a14:imgLayer r:embed="rId20">
+                            <a14:imgLayer r:embed="rId26">
                               <a14:imgEffect>
                                 <a14:brightnessContrast bright="40000" contrast="40000"/>
                               </a14:imgEffect>
@@ -2152,7 +1906,7 @@
                     <pic:cNvPicPr/>
                   </pic:nvPicPr>
                   <pic:blipFill>
-                    <a:blip r:embed="rId21"/>
+                    <a:blip r:embed="rId27"/>
                     <a:stretch>
                       <a:fillRect/>
                     </a:stretch>
@@ -2316,7 +2070,7 @@
                     </pic:cNvPicPr>
                   </pic:nvPicPr>
                   <pic:blipFill>
-                    <a:blip r:embed="rId22" cstate="print">
+                    <a:blip r:embed="rId28" cstate="print">
                       <a:lum bright="40000"/>
                       <a:extLst>
                         <a:ext uri="{28A0092B-C50C-407E-A947-70E740481C1C}">
@@ -2444,7 +2198,7 @@
                     <pic:cNvPicPr/>
                   </pic:nvPicPr>
                   <pic:blipFill>
-                    <a:blip r:embed="rId23"/>
+                    <a:blip r:embed="rId29"/>
                     <a:stretch>
                       <a:fillRect/>
                     </a:stretch>
@@ -2647,7 +2401,7 @@
                     <pic:cNvPicPr/>
                   </pic:nvPicPr>
                   <pic:blipFill>
-                    <a:blip r:embed="rId24"/>
+                    <a:blip r:embed="rId30"/>
                     <a:stretch>
                       <a:fillRect/>
                     </a:stretch>
@@ -2761,7 +2515,7 @@
                     <pic:cNvPicPr/>
                   </pic:nvPicPr>
                   <pic:blipFill>
-                    <a:blip r:embed="rId25"/>
+                    <a:blip r:embed="rId31"/>
                     <a:stretch>
                       <a:fillRect/>
                     </a:stretch>
@@ -2784,7 +2538,7 @@
     </w:p>
     <w:p/>
     <w:p>
-      <w:bookmarkStart w:id="0" w:name="_Hlk43474833"/>
+      <w:bookmarkStart w:id="1" w:name="_Hlk43474833"/>
       <w:r>
         <w:t xml:space="preserve">There is an idea where one </w:t>
       </w:r>
@@ -2873,7 +2627,7 @@
         <w:t>which the picture below aims to express:</w:t>
       </w:r>
     </w:p>
-    <w:bookmarkEnd w:id="0"/>
+    <w:bookmarkEnd w:id="1"/>
     <w:p>
       <w:pPr>
         <w:ind w:left="852"/>
@@ -2903,7 +2657,7 @@
                     <pic:cNvPicPr/>
                   </pic:nvPicPr>
                   <pic:blipFill>
-                    <a:blip r:embed="rId26"/>
+                    <a:blip r:embed="rId32"/>
                     <a:stretch>
                       <a:fillRect/>
                     </a:stretch>
@@ -3040,7 +2794,7 @@
                     <pic:cNvPicPr/>
                   </pic:nvPicPr>
                   <pic:blipFill>
-                    <a:blip r:embed="rId27"/>
+                    <a:blip r:embed="rId33"/>
                     <a:stretch>
                       <a:fillRect/>
                     </a:stretch>
@@ -3240,7 +2994,7 @@
                     <pic:cNvPicPr/>
                   </pic:nvPicPr>
                   <pic:blipFill>
-                    <a:blip r:embed="rId28"/>
+                    <a:blip r:embed="rId34"/>
                     <a:stretch>
                       <a:fillRect/>
                     </a:stretch>
@@ -4107,7 +3861,7 @@
       <w:pPr>
         <w:pStyle w:val="Heading3"/>
       </w:pPr>
-      <w:bookmarkStart w:id="1" w:name="_Hlk43732930"/>
+      <w:bookmarkStart w:id="2" w:name="_Hlk43732930"/>
       <w:r>
         <w:t>Bidirectional R</w:t>
       </w:r>
@@ -4117,7 +3871,7 @@
       <w:r>
         <w:t xml:space="preserve"> Between Objects</w:t>
       </w:r>
-      <w:bookmarkEnd w:id="1"/>
+      <w:bookmarkEnd w:id="2"/>
     </w:p>
     <w:p>
       <w:pPr>
@@ -4145,7 +3899,7 @@
         <w:t xml:space="preserve"> </w:t>
       </w:r>
       <w:r>
-        <w:t xml:space="preserve">may </w:t>
+        <w:t xml:space="preserve">might </w:t>
       </w:r>
       <w:r>
         <w:t>set</w:t>
@@ -4160,10 +3914,13 @@
         <w:t>for how objects</w:t>
       </w:r>
       <w:r>
-        <w:t xml:space="preserve"> might</w:t>
-      </w:r>
-      <w:r>
-        <w:t xml:space="preserve"> connect to </w:t>
+        <w:t xml:space="preserve"> </w:t>
+      </w:r>
+      <w:r>
+        <w:t xml:space="preserve">could </w:t>
+      </w:r>
+      <w:r>
+        <w:t xml:space="preserve">connect to </w:t>
       </w:r>
       <w:proofErr w:type="spellStart"/>
       <w:r>
@@ -4234,510 +3991,35 @@
     <w:p/>
     <w:p>
       <w:r>
-        <w:t>Something special might happen in the translation of relations between classes to relations between objects. But the mechanics might also overlap.</w:t>
+        <w:t>One idea</w:t>
+      </w:r>
+      <w:r>
+        <w:t xml:space="preserve"> about </w:t>
+      </w:r>
+      <w:r>
+        <w:t xml:space="preserve">managing </w:t>
+      </w:r>
+      <w:r>
+        <w:t xml:space="preserve">bidirectional relationships between objects might be: for each reference to an object, the other object might contain one reference back. </w:t>
       </w:r>
     </w:p>
     <w:p/>
     <w:p>
       <w:r>
-        <w:t>T</w:t>
-      </w:r>
-      <w:r>
-        <w:t xml:space="preserve">he </w:t>
-      </w:r>
-      <w:r>
-        <w:t xml:space="preserve">bidirectional </w:t>
-      </w:r>
-      <w:r>
-        <w:t xml:space="preserve">relationships between objects </w:t>
-      </w:r>
-      <w:r>
-        <w:t xml:space="preserve">all </w:t>
-      </w:r>
-      <w:r>
-        <w:t xml:space="preserve">seem </w:t>
-      </w:r>
-      <w:r>
-        <w:t xml:space="preserve">be </w:t>
-      </w:r>
-      <w:r>
-        <w:rPr>
-          <w:b/>
-          <w:bCs/>
-        </w:rPr>
-        <w:t xml:space="preserve">1 </w:t>
-      </w:r>
-      <w:r>
-        <w:t>to</w:t>
-      </w:r>
-      <w:r>
-        <w:t xml:space="preserve"> </w:t>
-      </w:r>
-      <w:r>
-        <w:rPr>
-          <w:b/>
-          <w:bCs/>
-        </w:rPr>
-        <w:t>1</w:t>
-      </w:r>
-      <w:r>
-        <w:t xml:space="preserve"> </w:t>
-      </w:r>
-      <w:r>
-        <w:t>in a away</w:t>
-      </w:r>
-      <w:r>
-        <w:t>:</w:t>
-      </w:r>
-      <w:r>
-        <w:t xml:space="preserve"> </w:t>
-      </w:r>
-      <w:r>
-        <w:t>relationship</w:t>
-      </w:r>
-      <w:r>
-        <w:t>s</w:t>
-      </w:r>
-      <w:r>
-        <w:t xml:space="preserve"> between</w:t>
-      </w:r>
-      <w:r>
-        <w:t xml:space="preserve"> pairs of</w:t>
-      </w:r>
-      <w:r>
-        <w:t xml:space="preserve"> objects. </w:t>
-      </w:r>
-      <w:r>
-        <w:t>If</w:t>
-      </w:r>
-      <w:r>
-        <w:t xml:space="preserve"> </w:t>
-      </w:r>
-      <w:r>
-        <w:t xml:space="preserve">one object </w:t>
-      </w:r>
-      <w:r>
-        <w:t xml:space="preserve">would </w:t>
-      </w:r>
-      <w:r>
-        <w:t xml:space="preserve">refer to another, </w:t>
-      </w:r>
-      <w:r>
-        <w:t>the</w:t>
-      </w:r>
-      <w:r>
-        <w:t xml:space="preserve"> other </w:t>
-      </w:r>
-      <w:r>
-        <w:t xml:space="preserve">one might </w:t>
-      </w:r>
-      <w:r>
-        <w:t xml:space="preserve">refer back to </w:t>
-      </w:r>
-      <w:r>
-        <w:t>the</w:t>
-      </w:r>
-      <w:r>
-        <w:t xml:space="preserve"> first one.</w:t>
+        <w:t>D</w:t>
+      </w:r>
+      <w:r>
+        <w:t xml:space="preserve">rawing out the </w:t>
+      </w:r>
+      <w:r>
+        <w:t xml:space="preserve">separate counterparts of a relationship between two objects might look </w:t>
+      </w:r>
+      <w:r>
+        <w:t>like this:</w:t>
       </w:r>
     </w:p>
     <w:p/>
     <w:p>
-      <w:r>
-        <w:t>W</w:t>
-      </w:r>
-      <w:r>
-        <w:t>hat happen</w:t>
-      </w:r>
-      <w:r>
-        <w:t>s</w:t>
-      </w:r>
-      <w:r>
-        <w:t xml:space="preserve"> with </w:t>
-      </w:r>
-      <w:r>
-        <w:rPr>
-          <w:b/>
-          <w:bCs/>
-        </w:rPr>
-        <w:t>1</w:t>
-      </w:r>
-      <w:r>
-        <w:t xml:space="preserve"> </w:t>
-      </w:r>
-      <w:r>
-        <w:t>to</w:t>
-      </w:r>
-      <w:r>
-        <w:t xml:space="preserve"> </w:t>
-      </w:r>
-      <w:r>
-        <w:rPr>
-          <w:b/>
-          <w:bCs/>
-        </w:rPr>
-        <w:t>n</w:t>
-      </w:r>
-      <w:r>
-        <w:t xml:space="preserve"> and </w:t>
-      </w:r>
-      <w:r>
-        <w:rPr>
-          <w:b/>
-          <w:bCs/>
-        </w:rPr>
-        <w:t>n</w:t>
-      </w:r>
-      <w:r>
-        <w:t xml:space="preserve"> </w:t>
-      </w:r>
-      <w:r>
-        <w:t>to</w:t>
-      </w:r>
-      <w:r>
-        <w:t xml:space="preserve"> </w:t>
-      </w:r>
-      <w:r>
-        <w:rPr>
-          <w:b/>
-          <w:bCs/>
-        </w:rPr>
-        <w:t>n</w:t>
-      </w:r>
-      <w:r>
-        <w:t xml:space="preserve"> </w:t>
-      </w:r>
-      <w:r>
-        <w:t>relationships between classes</w:t>
-      </w:r>
-      <w:r>
-        <w:t xml:space="preserve"> in this </w:t>
-      </w:r>
-      <w:r>
-        <w:t>case</w:t>
-      </w:r>
-      <w:r>
-        <w:t>, is that</w:t>
-      </w:r>
-      <w:r>
-        <w:t xml:space="preserve"> </w:t>
-      </w:r>
-      <w:r>
-        <w:t>t</w:t>
-      </w:r>
-      <w:r>
-        <w:t xml:space="preserve">hose </w:t>
-      </w:r>
-      <w:r>
-        <w:t xml:space="preserve">might </w:t>
-      </w:r>
-      <w:r>
-        <w:t xml:space="preserve">result in multiple </w:t>
-      </w:r>
-      <w:r>
-        <w:rPr>
-          <w:b/>
-          <w:bCs/>
-        </w:rPr>
-        <w:t>1</w:t>
-      </w:r>
-      <w:r>
-        <w:rPr>
-          <w:b/>
-          <w:bCs/>
-        </w:rPr>
-        <w:t> </w:t>
-      </w:r>
-      <w:r>
-        <w:t>to</w:t>
-      </w:r>
-      <w:r>
-        <w:rPr>
-          <w:b/>
-          <w:bCs/>
-        </w:rPr>
-        <w:t> </w:t>
-      </w:r>
-      <w:r>
-        <w:rPr>
-          <w:b/>
-          <w:bCs/>
-        </w:rPr>
-        <w:t>1</w:t>
-      </w:r>
-      <w:r>
-        <w:rPr>
-          <w:b/>
-          <w:bCs/>
-        </w:rPr>
-        <w:t xml:space="preserve"> </w:t>
-      </w:r>
-      <w:r>
-        <w:t>relationships between objects.</w:t>
-      </w:r>
-    </w:p>
-    <w:p/>
-    <w:p>
-      <w:r>
-        <w:t>R</w:t>
-      </w:r>
-      <w:r>
-        <w:t>elationship</w:t>
-      </w:r>
-      <w:r>
-        <w:t>s</w:t>
-      </w:r>
-      <w:r>
-        <w:t xml:space="preserve"> between classes with a multiplicity of </w:t>
-      </w:r>
-      <w:r>
-        <w:rPr>
-          <w:b/>
-          <w:bCs/>
-        </w:rPr>
-        <w:t>n</w:t>
-      </w:r>
-      <w:r>
-        <w:t xml:space="preserve"> </w:t>
-      </w:r>
-      <w:r>
-        <w:t xml:space="preserve">might </w:t>
-      </w:r>
-      <w:r>
-        <w:t xml:space="preserve">create </w:t>
-      </w:r>
-      <w:r>
-        <w:t>related list</w:t>
-      </w:r>
-      <w:r>
-        <w:t>s</w:t>
-      </w:r>
-      <w:r>
-        <w:t xml:space="preserve"> </w:t>
-      </w:r>
-      <w:r>
-        <w:t xml:space="preserve">inside </w:t>
-      </w:r>
-      <w:r>
-        <w:t xml:space="preserve">classes. </w:t>
-      </w:r>
-      <w:r>
-        <w:t xml:space="preserve">In </w:t>
-      </w:r>
-      <w:r>
-        <w:t>object</w:t>
-      </w:r>
-      <w:r>
-        <w:t>s</w:t>
-      </w:r>
-      <w:r>
-        <w:t xml:space="preserve"> of those classes</w:t>
-      </w:r>
-      <w:r>
-        <w:t xml:space="preserve"> </w:t>
-      </w:r>
-      <w:r>
-        <w:t xml:space="preserve">these lists might </w:t>
-      </w:r>
-      <w:r>
-        <w:t>contain</w:t>
-      </w:r>
-      <w:r>
-        <w:t xml:space="preserve"> </w:t>
-      </w:r>
-      <w:r>
-        <w:t>separate objects</w:t>
-      </w:r>
-      <w:r>
-        <w:t>.</w:t>
-      </w:r>
-      <w:r>
-        <w:t xml:space="preserve"> </w:t>
-      </w:r>
-      <w:r>
-        <w:t>Any</w:t>
-      </w:r>
-      <w:r>
-        <w:t xml:space="preserve"> </w:t>
-      </w:r>
-      <w:r>
-        <w:t xml:space="preserve">object that as a </w:t>
-      </w:r>
-      <w:r>
-        <w:t>relationship</w:t>
-      </w:r>
-      <w:r>
-        <w:t xml:space="preserve"> to another object </w:t>
-      </w:r>
-      <w:r>
-        <w:t xml:space="preserve">may </w:t>
-      </w:r>
-      <w:r>
-        <w:t xml:space="preserve">give </w:t>
-      </w:r>
-      <w:r>
-        <w:t>the</w:t>
-      </w:r>
-      <w:r>
-        <w:t xml:space="preserve"> other object </w:t>
-      </w:r>
-      <w:r>
-        <w:rPr>
-          <w:i/>
-        </w:rPr>
-        <w:t xml:space="preserve">one </w:t>
-      </w:r>
-      <w:r>
-        <w:t>relationship</w:t>
-      </w:r>
-      <w:r>
-        <w:t xml:space="preserve"> back to </w:t>
-      </w:r>
-      <w:r>
-        <w:t>the</w:t>
-      </w:r>
-      <w:r>
-        <w:t xml:space="preserve"> first object. One reference inside an object </w:t>
-      </w:r>
-      <w:r>
-        <w:t xml:space="preserve">might be </w:t>
-      </w:r>
-      <w:r>
-        <w:t>tied to one reference inside another object.</w:t>
-      </w:r>
-      <w:r>
-        <w:t xml:space="preserve"> This idea </w:t>
-      </w:r>
-      <w:r>
-        <w:t xml:space="preserve">might </w:t>
-      </w:r>
-      <w:r>
-        <w:t xml:space="preserve">apply to both loose items as well as </w:t>
-      </w:r>
-      <w:r>
-        <w:t>list items.</w:t>
-      </w:r>
-    </w:p>
-    <w:p>
-      <w:pPr>
-        <w:pStyle w:val="Heading4"/>
-        <w:tabs>
-          <w:tab w:val="left" w:pos="7230"/>
-        </w:tabs>
-      </w:pPr>
-      <w:r>
-        <w:t>Diagram Notation</w:t>
-      </w:r>
-    </w:p>
-    <w:p>
-      <w:r>
-        <w:t>One idea</w:t>
-      </w:r>
-      <w:r>
-        <w:t xml:space="preserve"> about </w:t>
-      </w:r>
-      <w:r>
-        <w:t xml:space="preserve">managing </w:t>
-      </w:r>
-      <w:r>
-        <w:t xml:space="preserve">bidirectional </w:t>
-      </w:r>
-      <w:r>
-        <w:t>relationships</w:t>
-      </w:r>
-      <w:r>
-        <w:t xml:space="preserve"> </w:t>
-      </w:r>
-      <w:r>
-        <w:t>between</w:t>
-      </w:r>
-      <w:r>
-        <w:t xml:space="preserve"> object</w:t>
-      </w:r>
-      <w:r>
-        <w:t>s</w:t>
-      </w:r>
-      <w:r>
-        <w:t xml:space="preserve"> </w:t>
-      </w:r>
-      <w:r>
-        <w:t>might be:</w:t>
-      </w:r>
-      <w:r>
-        <w:t xml:space="preserve"> for </w:t>
-      </w:r>
-      <w:r>
-        <w:t>each</w:t>
-      </w:r>
-      <w:r>
-        <w:t xml:space="preserve"> reference to an object, </w:t>
-      </w:r>
-      <w:r>
-        <w:t>the</w:t>
-      </w:r>
-      <w:r>
-        <w:t xml:space="preserve"> other object</w:t>
-      </w:r>
-      <w:r>
-        <w:t xml:space="preserve"> might </w:t>
-      </w:r>
-      <w:r>
-        <w:t>contain</w:t>
-      </w:r>
-      <w:r>
-        <w:t xml:space="preserve"> </w:t>
-      </w:r>
-      <w:r>
-        <w:t>one</w:t>
-      </w:r>
-      <w:r>
-        <w:t xml:space="preserve"> reference back. </w:t>
-      </w:r>
-    </w:p>
-    <w:p/>
-    <w:p>
-      <w:r>
-        <w:t>D</w:t>
-      </w:r>
-      <w:r>
-        <w:t xml:space="preserve">rawing </w:t>
-      </w:r>
-      <w:r>
-        <w:t xml:space="preserve">out </w:t>
-      </w:r>
-      <w:r>
-        <w:t>the</w:t>
-      </w:r>
-      <w:r>
-        <w:t xml:space="preserve"> </w:t>
-      </w:r>
-      <w:r>
-        <w:t xml:space="preserve">separate counterparts of a </w:t>
-      </w:r>
-      <w:r>
-        <w:t>relationship</w:t>
-      </w:r>
-      <w:r>
-        <w:t xml:space="preserve"> between two objects</w:t>
-      </w:r>
-      <w:r>
-        <w:t xml:space="preserve"> might look </w:t>
-      </w:r>
-      <w:r>
-        <w:t>like</w:t>
-      </w:r>
-      <w:r>
-        <w:t xml:space="preserve"> </w:t>
-      </w:r>
-      <w:r>
-        <w:t>this</w:t>
-      </w:r>
-      <w:r>
-        <w:t>:</w:t>
-      </w:r>
-    </w:p>
-    <w:p/>
-    <w:p>
       <w:pPr>
         <w:ind w:left="852"/>
       </w:pPr>
@@ -4746,7 +4028,7 @@
           <w:noProof/>
         </w:rPr>
         <w:drawing>
-          <wp:inline distT="0" distB="0" distL="0" distR="0" wp14:anchorId="58935489" wp14:editId="271EF3FF">
+          <wp:inline distT="0" distB="0" distL="0" distR="0" wp14:anchorId="64BCBFCD" wp14:editId="38171276">
             <wp:extent cx="2403475" cy="747395"/>
             <wp:effectExtent l="0" t="0" r="0" b="0"/>
             <wp:docPr id="35" name="Picture 35"/>
@@ -4763,7 +4045,7 @@
                     </pic:cNvPicPr>
                   </pic:nvPicPr>
                   <pic:blipFill>
-                    <a:blip r:embed="rId29">
+                    <a:blip r:embed="rId35">
                       <a:lum bright="-24000"/>
                       <a:extLst>
                         <a:ext uri="{28A0092B-C50C-407E-A947-70E740481C1C}">
@@ -4805,49 +4087,16 @@
         <w:t xml:space="preserve">o express </w:t>
       </w:r>
       <w:r>
-        <w:t>the</w:t>
-      </w:r>
-      <w:r>
-        <w:t xml:space="preserve"> </w:t>
-      </w:r>
-      <w:r>
-        <w:t>close</w:t>
-      </w:r>
-      <w:r>
-        <w:t>ness of the</w:t>
-      </w:r>
-      <w:r>
-        <w:t xml:space="preserve"> </w:t>
-      </w:r>
-      <w:r>
-        <w:t>relationship</w:t>
-      </w:r>
-      <w:r>
-        <w:t xml:space="preserve"> between </w:t>
-      </w:r>
-      <w:r>
-        <w:t>the</w:t>
-      </w:r>
-      <w:r>
-        <w:t xml:space="preserve"> </w:t>
-      </w:r>
-      <w:r>
-        <w:t xml:space="preserve">two </w:t>
-      </w:r>
-      <w:r>
-        <w:t>objec</w:t>
-      </w:r>
-      <w:r>
-        <w:t>t</w:t>
-      </w:r>
-      <w:r>
-        <w:t>s</w:t>
-      </w:r>
-      <w:r>
-        <w:t>,</w:t>
-      </w:r>
-      <w:r>
-        <w:t xml:space="preserve"> a relational ring may be placed around the two lines:</w:t>
+        <w:t xml:space="preserve">the </w:t>
+      </w:r>
+      <w:r>
+        <w:t xml:space="preserve">closeness of the relationship between </w:t>
+      </w:r>
+      <w:r>
+        <w:t xml:space="preserve">the </w:t>
+      </w:r>
+      <w:r>
+        <w:t>two objects, a relational ring may be placed around the two lines:</w:t>
       </w:r>
     </w:p>
     <w:p/>
@@ -4860,902 +4109,10 @@
           <w:noProof/>
         </w:rPr>
         <w:drawing>
-          <wp:inline distT="0" distB="0" distL="0" distR="0" wp14:anchorId="0A5406CE" wp14:editId="4EAA434D">
+          <wp:inline distT="0" distB="0" distL="0" distR="0" wp14:anchorId="682BFD6D" wp14:editId="7AA62027">
             <wp:extent cx="2075085" cy="759508"/>
             <wp:effectExtent l="0" t="0" r="1905" b="2540"/>
             <wp:docPr id="3" name="Picture 3"/>
-            <wp:cNvGraphicFramePr>
-              <a:graphicFrameLocks xmlns:a="http://schemas.openxmlformats.org/drawingml/2006/main" noChangeAspect="1"/>
-            </wp:cNvGraphicFramePr>
-            <a:graphic xmlns:a="http://schemas.openxmlformats.org/drawingml/2006/main">
-              <a:graphicData uri="http://schemas.openxmlformats.org/drawingml/2006/picture">
-                <pic:pic xmlns:pic="http://schemas.openxmlformats.org/drawingml/2006/picture">
-                  <pic:nvPicPr>
-                    <pic:cNvPr id="1" name=""/>
-                    <pic:cNvPicPr/>
-                  </pic:nvPicPr>
-                  <pic:blipFill>
-                    <a:blip r:embed="rId30"/>
-                    <a:stretch>
-                      <a:fillRect/>
-                    </a:stretch>
-                  </pic:blipFill>
-                  <pic:spPr>
-                    <a:xfrm>
-                      <a:off x="0" y="0"/>
-                      <a:ext cx="2109883" cy="772245"/>
-                    </a:xfrm>
-                    <a:prstGeom prst="rect">
-                      <a:avLst/>
-                    </a:prstGeom>
-                  </pic:spPr>
-                </pic:pic>
-              </a:graphicData>
-            </a:graphic>
-          </wp:inline>
-        </w:drawing>
-      </w:r>
-    </w:p>
-    <w:p/>
-    <w:p>
-      <w:pPr>
-        <w:tabs>
-          <w:tab w:val="left" w:pos="7230"/>
-        </w:tabs>
-      </w:pPr>
-      <w:r>
-        <w:t xml:space="preserve">In 1 </w:t>
-      </w:r>
-      <w:r>
-        <w:t>to</w:t>
-      </w:r>
-      <w:r>
-        <w:t xml:space="preserve"> n and n </w:t>
-      </w:r>
-      <w:r>
-        <w:t>to</w:t>
-      </w:r>
-      <w:r>
-        <w:t xml:space="preserve"> n </w:t>
-      </w:r>
-      <w:r>
-        <w:t>relationships</w:t>
-      </w:r>
-      <w:r>
-        <w:t xml:space="preserve"> </w:t>
-      </w:r>
-      <w:r>
-        <w:t>the</w:t>
-      </w:r>
-      <w:r>
-        <w:t xml:space="preserve"> </w:t>
-      </w:r>
-      <w:r>
-        <w:t>idea</w:t>
-      </w:r>
-      <w:r>
-        <w:t xml:space="preserve"> that </w:t>
-      </w:r>
-      <w:r>
-        <w:t>each</w:t>
-      </w:r>
-      <w:r>
-        <w:t xml:space="preserve"> reference</w:t>
-      </w:r>
-      <w:r>
-        <w:t xml:space="preserve"> </w:t>
-      </w:r>
-      <w:r>
-        <w:t xml:space="preserve">might </w:t>
-      </w:r>
-      <w:r>
-        <w:t>contain</w:t>
-      </w:r>
-      <w:r>
-        <w:t xml:space="preserve"> one reference back </w:t>
-      </w:r>
-      <w:r>
-        <w:t>seems to apply like this</w:t>
-      </w:r>
-      <w:r>
-        <w:t>:</w:t>
-      </w:r>
-    </w:p>
-    <w:p/>
-    <w:p>
-      <w:pPr>
-        <w:ind w:left="568"/>
-      </w:pPr>
-      <w:r>
-        <w:t xml:space="preserve">1 </w:t>
-      </w:r>
-      <w:r>
-        <w:t>to</w:t>
-      </w:r>
-      <w:r>
-        <w:t xml:space="preserve"> n:</w:t>
-      </w:r>
-    </w:p>
-    <w:p/>
-    <w:p>
-      <w:pPr>
-        <w:ind w:left="852"/>
-        <w:rPr>
-          <w:color w:val="FFC000"/>
-        </w:rPr>
-      </w:pPr>
-      <w:r>
-        <w:rPr>
-          <w:noProof/>
-          <w:color w:val="FFC000"/>
-        </w:rPr>
-        <w:drawing>
-          <wp:inline distT="0" distB="0" distL="0" distR="0" wp14:anchorId="3674AF1F" wp14:editId="7ECBDB7F">
-            <wp:extent cx="2944944" cy="2092349"/>
-            <wp:effectExtent l="0" t="0" r="8255" b="3175"/>
-            <wp:docPr id="5" name="Picture 5"/>
-            <wp:cNvGraphicFramePr>
-              <a:graphicFrameLocks xmlns:a="http://schemas.openxmlformats.org/drawingml/2006/main" noChangeAspect="1"/>
-            </wp:cNvGraphicFramePr>
-            <a:graphic xmlns:a="http://schemas.openxmlformats.org/drawingml/2006/main">
-              <a:graphicData uri="http://schemas.openxmlformats.org/drawingml/2006/picture">
-                <pic:pic xmlns:pic="http://schemas.openxmlformats.org/drawingml/2006/picture">
-                  <pic:nvPicPr>
-                    <pic:cNvPr id="1" name=""/>
-                    <pic:cNvPicPr/>
-                  </pic:nvPicPr>
-                  <pic:blipFill>
-                    <a:blip r:embed="rId31"/>
-                    <a:stretch>
-                      <a:fillRect/>
-                    </a:stretch>
-                  </pic:blipFill>
-                  <pic:spPr>
-                    <a:xfrm>
-                      <a:off x="0" y="0"/>
-                      <a:ext cx="2964176" cy="2106013"/>
-                    </a:xfrm>
-                    <a:prstGeom prst="rect">
-                      <a:avLst/>
-                    </a:prstGeom>
-                  </pic:spPr>
-                </pic:pic>
-              </a:graphicData>
-            </a:graphic>
-          </wp:inline>
-        </w:drawing>
-      </w:r>
-    </w:p>
-    <w:p/>
-    <w:p>
-      <w:r>
-        <w:t xml:space="preserve">n </w:t>
-      </w:r>
-      <w:r>
-        <w:t>to</w:t>
-      </w:r>
-      <w:r>
-        <w:t xml:space="preserve"> n:</w:t>
-      </w:r>
-    </w:p>
-    <w:p>
-      <w:pPr>
-        <w:ind w:left="852"/>
-      </w:pPr>
-    </w:p>
-    <w:p>
-      <w:pPr>
-        <w:ind w:left="852"/>
-      </w:pPr>
-      <w:r>
-        <w:rPr>
-          <w:noProof/>
-        </w:rPr>
-        <w:drawing>
-          <wp:inline distT="0" distB="0" distL="0" distR="0" wp14:anchorId="73120ACB" wp14:editId="0D0BAD87">
-            <wp:extent cx="2981625" cy="2304464"/>
-            <wp:effectExtent l="0" t="0" r="9525" b="635"/>
-            <wp:docPr id="6" name="Picture 6"/>
-            <wp:cNvGraphicFramePr>
-              <a:graphicFrameLocks xmlns:a="http://schemas.openxmlformats.org/drawingml/2006/main" noChangeAspect="1"/>
-            </wp:cNvGraphicFramePr>
-            <a:graphic xmlns:a="http://schemas.openxmlformats.org/drawingml/2006/main">
-              <a:graphicData uri="http://schemas.openxmlformats.org/drawingml/2006/picture">
-                <pic:pic xmlns:pic="http://schemas.openxmlformats.org/drawingml/2006/picture">
-                  <pic:nvPicPr>
-                    <pic:cNvPr id="1" name=""/>
-                    <pic:cNvPicPr/>
-                  </pic:nvPicPr>
-                  <pic:blipFill>
-                    <a:blip r:embed="rId32"/>
-                    <a:stretch>
-                      <a:fillRect/>
-                    </a:stretch>
-                  </pic:blipFill>
-                  <pic:spPr>
-                    <a:xfrm>
-                      <a:off x="0" y="0"/>
-                      <a:ext cx="2996408" cy="2315890"/>
-                    </a:xfrm>
-                    <a:prstGeom prst="rect">
-                      <a:avLst/>
-                    </a:prstGeom>
-                  </pic:spPr>
-                </pic:pic>
-              </a:graphicData>
-            </a:graphic>
-          </wp:inline>
-        </w:drawing>
-      </w:r>
-    </w:p>
-    <w:p/>
-    <w:p>
-      <w:r>
-        <w:t>It does</w:t>
-      </w:r>
-      <w:r>
-        <w:t xml:space="preserve"> </w:t>
-      </w:r>
-      <w:r>
-        <w:t>n</w:t>
-      </w:r>
-      <w:r>
-        <w:t>o</w:t>
-      </w:r>
-      <w:r>
-        <w:t xml:space="preserve">t </w:t>
-      </w:r>
-      <w:r>
-        <w:t xml:space="preserve">seem to </w:t>
-      </w:r>
-      <w:r>
-        <w:t xml:space="preserve">matter whether an object </w:t>
-      </w:r>
-      <w:r>
-        <w:t xml:space="preserve">reference </w:t>
-      </w:r>
-      <w:r>
-        <w:t>is</w:t>
-      </w:r>
-      <w:r>
-        <w:t xml:space="preserve"> part of a list or </w:t>
-      </w:r>
-      <w:r>
-        <w:t>not</w:t>
-      </w:r>
-      <w:r>
-        <w:t xml:space="preserve">: </w:t>
-      </w:r>
-      <w:r>
-        <w:t>every</w:t>
-      </w:r>
-      <w:r>
-        <w:t xml:space="preserve"> time </w:t>
-      </w:r>
-      <w:r>
-        <w:t xml:space="preserve">it </w:t>
-      </w:r>
-      <w:r>
-        <w:t xml:space="preserve">seems it is still </w:t>
-      </w:r>
-      <w:r>
-        <w:rPr>
-          <w:i/>
-        </w:rPr>
-        <w:t xml:space="preserve">two </w:t>
-      </w:r>
-      <w:r>
-        <w:t xml:space="preserve">individual object references, that </w:t>
-      </w:r>
-      <w:r>
-        <w:t>would be</w:t>
-      </w:r>
-      <w:r>
-        <w:t xml:space="preserve"> </w:t>
-      </w:r>
-      <w:r>
-        <w:t>tied together.</w:t>
-      </w:r>
-    </w:p>
-    <w:p>
-      <w:pPr>
-        <w:pStyle w:val="Heading4"/>
-      </w:pPr>
-      <w:r>
-        <w:t>Object relating to itself</w:t>
-      </w:r>
-    </w:p>
-    <w:p>
-      <w:r>
-        <w:t xml:space="preserve">Sometimes an object </w:t>
-      </w:r>
-      <w:r>
-        <w:t xml:space="preserve">might </w:t>
-      </w:r>
-      <w:r>
-        <w:t xml:space="preserve">relate to itself. In a diagram </w:t>
-      </w:r>
-      <w:r>
-        <w:t>this</w:t>
-      </w:r>
-      <w:r>
-        <w:t xml:space="preserve"> </w:t>
-      </w:r>
-      <w:r>
-        <w:t xml:space="preserve">may </w:t>
-      </w:r>
-      <w:r>
-        <w:t>look as follows:</w:t>
-      </w:r>
-    </w:p>
-    <w:p>
-      <w:pPr>
-        <w:ind w:left="852"/>
-      </w:pPr>
-    </w:p>
-    <w:p>
-      <w:pPr>
-        <w:ind w:left="852"/>
-      </w:pPr>
-      <w:r>
-        <w:rPr>
-          <w:noProof/>
-        </w:rPr>
-        <w:drawing>
-          <wp:inline distT="0" distB="0" distL="0" distR="0" wp14:anchorId="6928B13D" wp14:editId="6107A90A">
-            <wp:extent cx="1196217" cy="1506533"/>
-            <wp:effectExtent l="0" t="0" r="4445" b="0"/>
-            <wp:docPr id="7" name="Picture 7"/>
-            <wp:cNvGraphicFramePr>
-              <a:graphicFrameLocks xmlns:a="http://schemas.openxmlformats.org/drawingml/2006/main" noChangeAspect="1"/>
-            </wp:cNvGraphicFramePr>
-            <a:graphic xmlns:a="http://schemas.openxmlformats.org/drawingml/2006/main">
-              <a:graphicData uri="http://schemas.openxmlformats.org/drawingml/2006/picture">
-                <pic:pic xmlns:pic="http://schemas.openxmlformats.org/drawingml/2006/picture">
-                  <pic:nvPicPr>
-                    <pic:cNvPr id="1" name=""/>
-                    <pic:cNvPicPr/>
-                  </pic:nvPicPr>
-                  <pic:blipFill>
-                    <a:blip r:embed="rId33"/>
-                    <a:stretch>
-                      <a:fillRect/>
-                    </a:stretch>
-                  </pic:blipFill>
-                  <pic:spPr>
-                    <a:xfrm>
-                      <a:off x="0" y="0"/>
-                      <a:ext cx="1203270" cy="1515416"/>
-                    </a:xfrm>
-                    <a:prstGeom prst="rect">
-                      <a:avLst/>
-                    </a:prstGeom>
-                  </pic:spPr>
-                </pic:pic>
-              </a:graphicData>
-            </a:graphic>
-          </wp:inline>
-        </w:drawing>
-      </w:r>
-    </w:p>
-    <w:p>
-      <w:pPr>
-        <w:pStyle w:val="Heading3"/>
-      </w:pPr>
-      <w:r>
-        <w:t xml:space="preserve">Bidirectional </w:t>
-      </w:r>
-      <w:r>
-        <w:t>Relationship</w:t>
-      </w:r>
-      <w:r>
-        <w:t xml:space="preserve"> Synchronization</w:t>
-      </w:r>
-    </w:p>
-    <w:p>
-      <w:r>
-        <w:t xml:space="preserve">In a </w:t>
-      </w:r>
-      <w:r>
-        <w:t>bidirectional</w:t>
-      </w:r>
-      <w:r>
-        <w:t xml:space="preserve"> </w:t>
-      </w:r>
-      <w:r>
-        <w:t>relationship</w:t>
-      </w:r>
-      <w:r>
-        <w:t xml:space="preserve"> between classes, one class relates to another and </w:t>
-      </w:r>
-      <w:r>
-        <w:t>the</w:t>
-      </w:r>
-      <w:r>
-        <w:t xml:space="preserve"> other class relates back to </w:t>
-      </w:r>
-      <w:r>
-        <w:t>the</w:t>
-      </w:r>
-      <w:r>
-        <w:t xml:space="preserve"> first class.</w:t>
-      </w:r>
-      <w:r>
-        <w:t xml:space="preserve"> </w:t>
-      </w:r>
-      <w:r>
-        <w:t>But</w:t>
-      </w:r>
-      <w:r>
-        <w:t xml:space="preserve"> that </w:t>
-      </w:r>
-      <w:r>
-        <w:t xml:space="preserve">might </w:t>
-      </w:r>
-      <w:r>
-        <w:t>not</w:t>
-      </w:r>
-      <w:r>
-        <w:t xml:space="preserve"> be</w:t>
-      </w:r>
-      <w:r>
-        <w:t xml:space="preserve"> enough to establish </w:t>
-      </w:r>
-      <w:r>
-        <w:t xml:space="preserve">the </w:t>
-      </w:r>
-      <w:r>
-        <w:t>relationship</w:t>
-      </w:r>
-      <w:r>
-        <w:t>.</w:t>
-      </w:r>
-    </w:p>
-    <w:p/>
-    <w:p>
-      <w:r>
-        <w:t>An object of one class</w:t>
-      </w:r>
-      <w:r>
-        <w:t xml:space="preserve"> might</w:t>
-      </w:r>
-      <w:r>
-        <w:t xml:space="preserve"> refer to an arbitrary object of another class, which </w:t>
-      </w:r>
-      <w:r>
-        <w:t>then</w:t>
-      </w:r>
-      <w:r>
-        <w:t xml:space="preserve"> </w:t>
-      </w:r>
-      <w:r>
-        <w:t xml:space="preserve">might </w:t>
-      </w:r>
-      <w:r>
-        <w:t xml:space="preserve">refers back to an arbitrary object of </w:t>
-      </w:r>
-      <w:r>
-        <w:t>the</w:t>
-      </w:r>
-      <w:r>
-        <w:t xml:space="preserve"> first class again, </w:t>
-      </w:r>
-      <w:r>
-        <w:t>but</w:t>
-      </w:r>
-      <w:r>
-        <w:t xml:space="preserve"> </w:t>
-      </w:r>
-      <w:r>
-        <w:t>not</w:t>
-      </w:r>
-      <w:r>
-        <w:t xml:space="preserve"> necessarily </w:t>
-      </w:r>
-      <w:r>
-        <w:t>the</w:t>
-      </w:r>
-      <w:r>
-        <w:t xml:space="preserve"> object </w:t>
-      </w:r>
-      <w:r>
-        <w:t>we</w:t>
-      </w:r>
-      <w:r>
-        <w:t xml:space="preserve"> started with.</w:t>
-      </w:r>
-    </w:p>
-    <w:p/>
-    <w:p>
-      <w:pPr>
-        <w:ind w:left="852"/>
-        <w:rPr>
-          <w:color w:val="FFC000"/>
-        </w:rPr>
-      </w:pPr>
-      <w:r>
-        <w:rPr>
-          <w:noProof/>
-          <w:color w:val="FFC000"/>
-        </w:rPr>
-        <w:drawing>
-          <wp:inline distT="0" distB="0" distL="0" distR="0" wp14:anchorId="483FE80F" wp14:editId="7F5E1449">
-            <wp:extent cx="2368531" cy="2454418"/>
-            <wp:effectExtent l="0" t="0" r="0" b="3175"/>
-            <wp:docPr id="11" name="Picture 11"/>
-            <wp:cNvGraphicFramePr>
-              <a:graphicFrameLocks xmlns:a="http://schemas.openxmlformats.org/drawingml/2006/main" noChangeAspect="1"/>
-            </wp:cNvGraphicFramePr>
-            <a:graphic xmlns:a="http://schemas.openxmlformats.org/drawingml/2006/main">
-              <a:graphicData uri="http://schemas.openxmlformats.org/drawingml/2006/picture">
-                <pic:pic xmlns:pic="http://schemas.openxmlformats.org/drawingml/2006/picture">
-                  <pic:nvPicPr>
-                    <pic:cNvPr id="1" name=""/>
-                    <pic:cNvPicPr/>
-                  </pic:nvPicPr>
-                  <pic:blipFill>
-                    <a:blip r:embed="rId34"/>
-                    <a:stretch>
-                      <a:fillRect/>
-                    </a:stretch>
-                  </pic:blipFill>
-                  <pic:spPr>
-                    <a:xfrm>
-                      <a:off x="0" y="0"/>
-                      <a:ext cx="2380576" cy="2466900"/>
-                    </a:xfrm>
-                    <a:prstGeom prst="rect">
-                      <a:avLst/>
-                    </a:prstGeom>
-                  </pic:spPr>
-                </pic:pic>
-              </a:graphicData>
-            </a:graphic>
-          </wp:inline>
-        </w:drawing>
-      </w:r>
-    </w:p>
-    <w:p/>
-    <w:p>
-      <w:r>
-        <w:t xml:space="preserve">Two </w:t>
-      </w:r>
-      <w:r>
-        <w:t>unidirectional</w:t>
-      </w:r>
-      <w:r>
-        <w:t xml:space="preserve"> </w:t>
-      </w:r>
-      <w:r>
-        <w:t>relationships</w:t>
-      </w:r>
-      <w:r>
-        <w:t xml:space="preserve"> </w:t>
-      </w:r>
-      <w:r>
-        <w:t xml:space="preserve">might </w:t>
-      </w:r>
-      <w:r>
-        <w:t>not</w:t>
-      </w:r>
-      <w:r>
-        <w:t xml:space="preserve"> be synchronized </w:t>
-      </w:r>
-      <w:r>
-        <w:t xml:space="preserve">with </w:t>
-      </w:r>
-      <w:r>
-        <w:t>each</w:t>
-      </w:r>
-      <w:r>
-        <w:t xml:space="preserve"> </w:t>
-      </w:r>
-      <w:r>
-        <w:t xml:space="preserve">other. An object of </w:t>
-      </w:r>
-      <w:r>
-        <w:rPr>
-          <w:b/>
-          <w:bCs/>
-        </w:rPr>
-        <w:t xml:space="preserve">Class A </w:t>
-      </w:r>
-      <w:r>
-        <w:t xml:space="preserve">may </w:t>
-      </w:r>
-      <w:r>
-        <w:t xml:space="preserve">refer to an arbitrary object of </w:t>
-      </w:r>
-      <w:r>
-        <w:rPr>
-          <w:b/>
-          <w:bCs/>
-        </w:rPr>
-        <w:t>Class B</w:t>
-      </w:r>
-      <w:r>
-        <w:t xml:space="preserve">, which refers to an arbitrary object of </w:t>
-      </w:r>
-      <w:r>
-        <w:rPr>
-          <w:b/>
-          <w:bCs/>
-        </w:rPr>
-        <w:t>Class A</w:t>
-      </w:r>
-      <w:r>
-        <w:t xml:space="preserve"> again.</w:t>
-      </w:r>
-      <w:r>
-        <w:t xml:space="preserve"> </w:t>
-      </w:r>
-      <w:r>
-        <w:t xml:space="preserve">It </w:t>
-      </w:r>
-      <w:r>
-        <w:t xml:space="preserve">might </w:t>
-      </w:r>
-      <w:r>
-        <w:t>n</w:t>
-      </w:r>
-      <w:r>
-        <w:t>o</w:t>
-      </w:r>
-      <w:r>
-        <w:t xml:space="preserve">t make </w:t>
-      </w:r>
-      <w:r>
-        <w:t>the</w:t>
-      </w:r>
-      <w:r>
-        <w:t xml:space="preserve"> two objects refer to each</w:t>
-      </w:r>
-      <w:r>
-        <w:t xml:space="preserve"> </w:t>
-      </w:r>
-      <w:r>
-        <w:t xml:space="preserve">other. It </w:t>
-      </w:r>
-      <w:r>
-        <w:t xml:space="preserve">would </w:t>
-      </w:r>
-      <w:r>
-        <w:t xml:space="preserve">just </w:t>
-      </w:r>
-      <w:r>
-        <w:t xml:space="preserve">makes </w:t>
-      </w:r>
-      <w:r>
-        <w:t>the</w:t>
-      </w:r>
-      <w:r>
-        <w:t xml:space="preserve"> two objects refer to an arbitrary object of </w:t>
-      </w:r>
-      <w:r>
-        <w:t>the</w:t>
-      </w:r>
-      <w:r>
-        <w:t xml:space="preserve"> other class, </w:t>
-      </w:r>
-      <w:r>
-        <w:t>but</w:t>
-      </w:r>
-      <w:r>
-        <w:t xml:space="preserve"> </w:t>
-      </w:r>
-      <w:r>
-        <w:t>not</w:t>
-      </w:r>
-      <w:r>
-        <w:t xml:space="preserve"> necessarily to each</w:t>
-      </w:r>
-      <w:r>
-        <w:t xml:space="preserve"> </w:t>
-      </w:r>
-      <w:r>
-        <w:t>other.</w:t>
-      </w:r>
-    </w:p>
-    <w:p/>
-    <w:p>
-      <w:r>
-        <w:t xml:space="preserve">To see to it one object relating to another </w:t>
-      </w:r>
-      <w:r>
-        <w:t xml:space="preserve">would </w:t>
-      </w:r>
-      <w:r>
-        <w:t xml:space="preserve">always make </w:t>
-      </w:r>
-      <w:r>
-        <w:t>the</w:t>
-      </w:r>
-      <w:r>
-        <w:t xml:space="preserve"> other object relate back to </w:t>
-      </w:r>
-      <w:r>
-        <w:t>the</w:t>
-      </w:r>
-      <w:r>
-        <w:t xml:space="preserve"> first object again, </w:t>
-      </w:r>
-      <w:r>
-        <w:t xml:space="preserve">it may require </w:t>
-      </w:r>
-      <w:r>
-        <w:t xml:space="preserve">the </w:t>
-      </w:r>
-      <w:r>
-        <w:t xml:space="preserve">two counterparts of </w:t>
-      </w:r>
-      <w:r>
-        <w:t>the</w:t>
-      </w:r>
-      <w:r>
-        <w:t xml:space="preserve"> </w:t>
-      </w:r>
-      <w:r>
-        <w:t>relationship</w:t>
-      </w:r>
-      <w:r>
-        <w:t xml:space="preserve"> </w:t>
-      </w:r>
-      <w:r>
-        <w:t xml:space="preserve">to be </w:t>
-      </w:r>
-      <w:r>
-        <w:t>synchronized.</w:t>
-      </w:r>
-    </w:p>
-    <w:p/>
-    <w:p>
-      <w:pPr>
-        <w:ind w:left="852"/>
-      </w:pPr>
-      <w:r>
-        <w:rPr>
-          <w:noProof/>
-        </w:rPr>
-        <w:drawing>
-          <wp:inline distT="0" distB="0" distL="0" distR="0" wp14:anchorId="2C2B6461" wp14:editId="6551DEBA">
-            <wp:extent cx="1907367" cy="1944083"/>
-            <wp:effectExtent l="0" t="0" r="0" b="0"/>
-            <wp:docPr id="12" name="Picture 12"/>
-            <wp:cNvGraphicFramePr>
-              <a:graphicFrameLocks xmlns:a="http://schemas.openxmlformats.org/drawingml/2006/main" noChangeAspect="1"/>
-            </wp:cNvGraphicFramePr>
-            <a:graphic xmlns:a="http://schemas.openxmlformats.org/drawingml/2006/main">
-              <a:graphicData uri="http://schemas.openxmlformats.org/drawingml/2006/picture">
-                <pic:pic xmlns:pic="http://schemas.openxmlformats.org/drawingml/2006/picture">
-                  <pic:nvPicPr>
-                    <pic:cNvPr id="1" name=""/>
-                    <pic:cNvPicPr/>
-                  </pic:nvPicPr>
-                  <pic:blipFill>
-                    <a:blip r:embed="rId35"/>
-                    <a:stretch>
-                      <a:fillRect/>
-                    </a:stretch>
-                  </pic:blipFill>
-                  <pic:spPr>
-                    <a:xfrm>
-                      <a:off x="0" y="0"/>
-                      <a:ext cx="1918452" cy="1955381"/>
-                    </a:xfrm>
-                    <a:prstGeom prst="rect">
-                      <a:avLst/>
-                    </a:prstGeom>
-                  </pic:spPr>
-                </pic:pic>
-              </a:graphicData>
-            </a:graphic>
-          </wp:inline>
-        </w:drawing>
-      </w:r>
-    </w:p>
-    <w:p>
-      <w:pPr>
-        <w:ind w:left="568"/>
-      </w:pPr>
-    </w:p>
-    <w:p>
-      <w:r>
-        <w:t xml:space="preserve">The tell-tale sign in a diagram, that a bidirectional relationship would be </w:t>
-      </w:r>
-      <w:r>
-        <w:rPr>
-          <w:i/>
-          <w:iCs/>
-        </w:rPr>
-        <w:t>synchronized</w:t>
-      </w:r>
-      <w:r>
-        <w:t xml:space="preserve">, </w:t>
-      </w:r>
-      <w:r>
-        <w:t xml:space="preserve">could </w:t>
-      </w:r>
-      <w:r>
-        <w:t xml:space="preserve">be a relational ring around lines that establish </w:t>
-      </w:r>
-      <w:r>
-        <w:t xml:space="preserve">a </w:t>
-      </w:r>
-      <w:r>
-        <w:t>bidirectional relationship.</w:t>
-      </w:r>
-    </w:p>
-    <w:p>
-      <w:pPr>
-        <w:ind w:left="568"/>
-      </w:pPr>
-    </w:p>
-    <w:p>
-      <w:r>
-        <w:t>When</w:t>
-      </w:r>
-      <w:r>
-        <w:t xml:space="preserve"> a sub-object's target would be changed</w:t>
-      </w:r>
-      <w:r>
-        <w:t xml:space="preserve">, </w:t>
-      </w:r>
-      <w:r>
-        <w:t>the</w:t>
-      </w:r>
-      <w:r>
-        <w:t xml:space="preserve"> other side of </w:t>
-      </w:r>
-      <w:r>
-        <w:t>the</w:t>
-      </w:r>
-      <w:r>
-        <w:t xml:space="preserve"> </w:t>
-      </w:r>
-      <w:r>
-        <w:t>relationship</w:t>
-      </w:r>
-      <w:r>
-        <w:t xml:space="preserve"> </w:t>
-      </w:r>
-      <w:r>
-        <w:t xml:space="preserve">would </w:t>
-      </w:r>
-      <w:r>
-        <w:t xml:space="preserve">also </w:t>
-      </w:r>
-      <w:r>
-        <w:t>be</w:t>
-      </w:r>
-      <w:r>
-        <w:t xml:space="preserve"> updated.</w:t>
-      </w:r>
-    </w:p>
-    <w:p>
-      <w:pPr>
-        <w:ind w:left="852"/>
-        <w:rPr>
-          <w:color w:val="FFC000"/>
-        </w:rPr>
-      </w:pPr>
-    </w:p>
-    <w:p>
-      <w:pPr>
-        <w:ind w:left="852"/>
-        <w:rPr>
-          <w:color w:val="FFC000"/>
-        </w:rPr>
-      </w:pPr>
-      <w:r>
-        <w:rPr>
-          <w:noProof/>
-          <w:color w:val="FFC000"/>
-        </w:rPr>
-        <w:drawing>
-          <wp:inline distT="0" distB="0" distL="0" distR="0" wp14:anchorId="11AC593E" wp14:editId="74BC654A">
-            <wp:extent cx="2839364" cy="2942325"/>
-            <wp:effectExtent l="0" t="0" r="0" b="0"/>
-            <wp:docPr id="15" name="Picture 15"/>
             <wp:cNvGraphicFramePr>
               <a:graphicFrameLocks xmlns:a="http://schemas.openxmlformats.org/drawingml/2006/main" noChangeAspect="1"/>
             </wp:cNvGraphicFramePr>
@@ -5775,7 +4132,7 @@
                   <pic:spPr>
                     <a:xfrm>
                       <a:off x="0" y="0"/>
-                      <a:ext cx="2842968" cy="2946059"/>
+                      <a:ext cx="2109883" cy="772245"/>
                     </a:xfrm>
                     <a:prstGeom prst="rect">
                       <a:avLst/>
@@ -5788,6 +4145,163 @@
         </w:drawing>
       </w:r>
     </w:p>
+    <w:p/>
+    <w:p>
+      <w:r>
+        <w:t>T</w:t>
+      </w:r>
+      <w:r>
+        <w:t xml:space="preserve">he bidirectional relationships between objects all seem be </w:t>
+      </w:r>
+      <w:r>
+        <w:rPr>
+          <w:b/>
+          <w:bCs/>
+        </w:rPr>
+        <w:t xml:space="preserve">1 </w:t>
+      </w:r>
+      <w:r>
+        <w:t xml:space="preserve">to </w:t>
+      </w:r>
+      <w:r>
+        <w:rPr>
+          <w:b/>
+          <w:bCs/>
+        </w:rPr>
+        <w:t>1</w:t>
+      </w:r>
+      <w:r>
+        <w:rPr>
+          <w:b/>
+          <w:bCs/>
+        </w:rPr>
+        <w:t>.</w:t>
+      </w:r>
+      <w:r>
+        <w:t xml:space="preserve"> </w:t>
+      </w:r>
+      <w:r>
+        <w:t xml:space="preserve">When </w:t>
+      </w:r>
+      <w:r>
+        <w:t xml:space="preserve">one object would refer to another, </w:t>
+      </w:r>
+      <w:r>
+        <w:t xml:space="preserve">the other </w:t>
+      </w:r>
+      <w:r>
+        <w:t xml:space="preserve">one </w:t>
+      </w:r>
+      <w:r>
+        <w:t xml:space="preserve">would </w:t>
+      </w:r>
+      <w:r>
+        <w:t>refer back to the first one.</w:t>
+      </w:r>
+      <w:r>
+        <w:t xml:space="preserve"> </w:t>
+      </w:r>
+      <w:r>
+        <w:rPr>
+          <w:b/>
+          <w:bCs/>
+        </w:rPr>
+        <w:t>1</w:t>
+      </w:r>
+      <w:r>
+        <w:t xml:space="preserve"> to </w:t>
+      </w:r>
+      <w:r>
+        <w:rPr>
+          <w:b/>
+          <w:bCs/>
+        </w:rPr>
+        <w:t>n</w:t>
+      </w:r>
+      <w:r>
+        <w:t xml:space="preserve"> and </w:t>
+      </w:r>
+      <w:r>
+        <w:rPr>
+          <w:b/>
+          <w:bCs/>
+        </w:rPr>
+        <w:t>n</w:t>
+      </w:r>
+      <w:r>
+        <w:t xml:space="preserve"> to </w:t>
+      </w:r>
+      <w:r>
+        <w:rPr>
+          <w:b/>
+          <w:bCs/>
+        </w:rPr>
+        <w:t>n</w:t>
+      </w:r>
+      <w:r>
+        <w:t xml:space="preserve"> </w:t>
+      </w:r>
+      <w:r>
+        <w:t>relationships between classes</w:t>
+      </w:r>
+      <w:r>
+        <w:t xml:space="preserve"> might </w:t>
+      </w:r>
+      <w:r>
+        <w:t xml:space="preserve">result in multiple </w:t>
+      </w:r>
+      <w:r>
+        <w:rPr>
+          <w:b/>
+          <w:bCs/>
+        </w:rPr>
+        <w:t>1</w:t>
+      </w:r>
+      <w:r>
+        <w:rPr>
+          <w:b/>
+          <w:bCs/>
+        </w:rPr>
+        <w:t> </w:t>
+      </w:r>
+      <w:r>
+        <w:t>to</w:t>
+      </w:r>
+      <w:r>
+        <w:rPr>
+          <w:b/>
+          <w:bCs/>
+        </w:rPr>
+        <w:t> </w:t>
+      </w:r>
+      <w:r>
+        <w:rPr>
+          <w:b/>
+          <w:bCs/>
+        </w:rPr>
+        <w:t>1</w:t>
+      </w:r>
+      <w:r>
+        <w:rPr>
+          <w:b/>
+          <w:bCs/>
+        </w:rPr>
+        <w:t xml:space="preserve"> </w:t>
+      </w:r>
+      <w:r>
+        <w:t>relationships between objects.</w:t>
+      </w:r>
+    </w:p>
+    <w:p/>
+    <w:p>
+      <w:pPr>
+        <w:ind w:left="568"/>
+      </w:pPr>
+      <w:r>
+        <w:t>1 to n:</w:t>
+      </w:r>
+    </w:p>
+    <w:p/>
     <w:p>
       <w:pPr>
         <w:ind w:left="852"/>
@@ -5795,344 +4309,16 @@
           <w:color w:val="FFC000"/>
         </w:rPr>
       </w:pPr>
-    </w:p>
-    <w:p>
-      <w:r>
-        <w:t>Relationship synchronization</w:t>
-      </w:r>
-      <w:r>
-        <w:t xml:space="preserve"> would</w:t>
-      </w:r>
-      <w:r>
-        <w:t xml:space="preserve"> </w:t>
-      </w:r>
-      <w:r>
-        <w:t>mean</w:t>
-      </w:r>
-      <w:r>
-        <w:rPr>
-          <w:color w:val="FF0000"/>
-        </w:rPr>
-        <w:t xml:space="preserve"> </w:t>
-      </w:r>
-      <w:r>
-        <w:t xml:space="preserve">ensuring </w:t>
-      </w:r>
-      <w:r>
-        <w:t>the</w:t>
-      </w:r>
-      <w:r>
-        <w:t xml:space="preserve"> integrity between </w:t>
-      </w:r>
-      <w:r>
-        <w:t>the</w:t>
-      </w:r>
-      <w:r>
-        <w:t xml:space="preserve"> two counterparts of a </w:t>
-      </w:r>
-      <w:r>
-        <w:t>relationship</w:t>
-      </w:r>
-      <w:r>
-        <w:t>.</w:t>
-      </w:r>
-      <w:r>
-        <w:t xml:space="preserve"> For example, </w:t>
-      </w:r>
-      <w:r>
-        <w:t xml:space="preserve">when </w:t>
-      </w:r>
-      <w:r>
-        <w:t xml:space="preserve">a </w:t>
-      </w:r>
-      <w:r>
-        <w:rPr>
-          <w:b/>
-          <w:bCs/>
-        </w:rPr>
-        <w:t xml:space="preserve">Lid </w:t>
-      </w:r>
-      <w:r>
-        <w:t>is assigned</w:t>
-      </w:r>
-      <w:r>
-        <w:rPr>
-          <w:b/>
-          <w:bCs/>
-        </w:rPr>
-        <w:t xml:space="preserve"> </w:t>
-      </w:r>
-      <w:r>
-        <w:t xml:space="preserve">to a </w:t>
-      </w:r>
-      <w:r>
-        <w:rPr>
-          <w:b/>
-          <w:bCs/>
-        </w:rPr>
-        <w:t>Jar</w:t>
-      </w:r>
-      <w:r>
-        <w:t xml:space="preserve">, </w:t>
-      </w:r>
-      <w:r>
-        <w:t>the</w:t>
-      </w:r>
-      <w:r>
-        <w:t xml:space="preserve"> </w:t>
-      </w:r>
-      <w:r>
-        <w:rPr>
-          <w:b/>
-          <w:bCs/>
-        </w:rPr>
-        <w:t>Jar</w:t>
-      </w:r>
-      <w:r>
-        <w:rPr>
-          <w:b/>
-          <w:bCs/>
-        </w:rPr>
-        <w:t xml:space="preserve"> </w:t>
-      </w:r>
-      <w:r>
-        <w:rPr>
-          <w:b/>
-          <w:bCs/>
-        </w:rPr>
-        <w:t xml:space="preserve">might </w:t>
-      </w:r>
-      <w:r>
-        <w:t xml:space="preserve">also assigned to </w:t>
-      </w:r>
-      <w:r>
-        <w:t>the</w:t>
-      </w:r>
-      <w:r>
-        <w:t xml:space="preserve"> </w:t>
-      </w:r>
-      <w:r>
-        <w:rPr>
-          <w:b/>
-          <w:bCs/>
-        </w:rPr>
-        <w:t>Lid</w:t>
-      </w:r>
-      <w:r>
-        <w:t>.</w:t>
-      </w:r>
-    </w:p>
-    <w:p/>
-    <w:p>
-      <w:r>
-        <w:t xml:space="preserve">A complete </w:t>
-      </w:r>
-      <w:r>
-        <w:t>bidirectional</w:t>
-      </w:r>
-      <w:r>
-        <w:t xml:space="preserve"> </w:t>
-      </w:r>
-      <w:r>
-        <w:t>relationship</w:t>
-      </w:r>
-      <w:r>
-        <w:t xml:space="preserve"> </w:t>
-      </w:r>
-      <w:r>
-        <w:t xml:space="preserve">might </w:t>
-      </w:r>
-      <w:r>
-        <w:t xml:space="preserve">have </w:t>
-      </w:r>
-      <w:r>
-        <w:t>three parts</w:t>
-      </w:r>
-      <w:r>
-        <w:t xml:space="preserve"> to it</w:t>
-      </w:r>
-      <w:r>
-        <w:t>:</w:t>
-      </w:r>
-    </w:p>
-    <w:p/>
-    <w:p>
-      <w:pPr>
-        <w:ind w:left="1008" w:hanging="156"/>
-      </w:pPr>
-      <w:r>
-        <w:t xml:space="preserve">- </w:t>
-      </w:r>
-      <w:r>
-        <w:t>O</w:t>
-      </w:r>
-      <w:r>
-        <w:t>ne class has a sub-object of another class</w:t>
-      </w:r>
-      <w:r>
-        <w:t>.</w:t>
-      </w:r>
-    </w:p>
-    <w:p>
-      <w:pPr>
-        <w:ind w:left="1008" w:hanging="156"/>
-      </w:pPr>
-      <w:r>
-        <w:t xml:space="preserve">- </w:t>
-      </w:r>
-      <w:r>
-        <w:t>T</w:t>
-      </w:r>
-      <w:r>
-        <w:t>he</w:t>
-      </w:r>
-      <w:r>
-        <w:t xml:space="preserve"> other class has a sub-object of </w:t>
-      </w:r>
-      <w:r>
-        <w:t>the</w:t>
-      </w:r>
-      <w:r>
-        <w:t xml:space="preserve"> first class</w:t>
-      </w:r>
-      <w:r>
-        <w:t>.</w:t>
-      </w:r>
-    </w:p>
-    <w:p>
-      <w:pPr>
-        <w:ind w:left="1008" w:hanging="156"/>
-      </w:pPr>
-      <w:r>
-        <w:t xml:space="preserve">- </w:t>
-      </w:r>
-      <w:r>
-        <w:t>T</w:t>
-      </w:r>
-      <w:r>
-        <w:t>he</w:t>
-      </w:r>
-      <w:r>
-        <w:t xml:space="preserve"> two </w:t>
-      </w:r>
-      <w:r>
-        <w:t>unidirectional</w:t>
-      </w:r>
-      <w:r>
-        <w:t xml:space="preserve"> </w:t>
-      </w:r>
-      <w:r>
-        <w:t>relationships</w:t>
-      </w:r>
-      <w:r>
-        <w:t xml:space="preserve"> </w:t>
-      </w:r>
-      <w:r>
-        <w:t>are</w:t>
-      </w:r>
-      <w:r>
-        <w:t xml:space="preserve"> </w:t>
-      </w:r>
-      <w:r>
-        <w:t>synchronized</w:t>
-      </w:r>
-      <w:r>
-        <w:t>.</w:t>
-      </w:r>
-    </w:p>
-    <w:p/>
-    <w:p>
-      <w:r>
-        <w:t xml:space="preserve">The idea is that software libraries </w:t>
-      </w:r>
-      <w:r>
-        <w:t xml:space="preserve">could </w:t>
-      </w:r>
-      <w:r>
-        <w:t xml:space="preserve">have </w:t>
-      </w:r>
-      <w:r>
-        <w:t xml:space="preserve">code </w:t>
-      </w:r>
-      <w:r>
-        <w:t xml:space="preserve">that </w:t>
-      </w:r>
-      <w:r>
-        <w:t xml:space="preserve">make </w:t>
-      </w:r>
-      <w:r>
-        <w:t xml:space="preserve">the relationship synchronization </w:t>
-      </w:r>
-      <w:r>
-        <w:t>work</w:t>
-      </w:r>
-      <w:r>
-        <w:t>. Circle Language Spec currently only aims to supply a notation for it. There should be freedom of choice how it is actually implemented.</w:t>
-      </w:r>
-      <w:r>
-        <w:t xml:space="preserve"> </w:t>
-      </w:r>
-      <w:r>
-        <w:t>P</w:t>
-      </w:r>
-      <w:r>
-        <w:t xml:space="preserve">rocedures </w:t>
-      </w:r>
-      <w:r>
-        <w:t>for relationship</w:t>
-      </w:r>
-      <w:r>
-        <w:t xml:space="preserve"> synchronization</w:t>
-      </w:r>
-      <w:r>
-        <w:t xml:space="preserve"> might</w:t>
-      </w:r>
-      <w:r>
-        <w:t xml:space="preserve"> be expressed in</w:t>
-      </w:r>
-      <w:r>
-        <w:t xml:space="preserve"> a </w:t>
-      </w:r>
-      <w:r>
-        <w:t xml:space="preserve">diagram, </w:t>
-      </w:r>
-      <w:r>
-        <w:t xml:space="preserve">when </w:t>
-      </w:r>
-      <w:r>
-        <w:t xml:space="preserve">a </w:t>
-      </w:r>
-      <w:r>
-        <w:t xml:space="preserve">system interface of </w:t>
-      </w:r>
-      <w:r>
-        <w:t xml:space="preserve">a </w:t>
-      </w:r>
-      <w:r>
-        <w:t xml:space="preserve">symbol </w:t>
-      </w:r>
-      <w:r>
-        <w:t xml:space="preserve">is </w:t>
-      </w:r>
-      <w:r>
-        <w:t>displayed.</w:t>
-      </w:r>
-    </w:p>
-    <w:p/>
-    <w:p>
-      <w:pPr>
-        <w:ind w:left="852"/>
-      </w:pPr>
-      <w:bookmarkStart w:id="2" w:name="_GoBack"/>
       <w:r>
         <w:rPr>
           <w:noProof/>
+          <w:color w:val="FFC000"/>
         </w:rPr>
         <w:drawing>
-          <wp:inline distT="0" distB="0" distL="0" distR="0" wp14:anchorId="0B1220AA" wp14:editId="46B5DFD2">
-            <wp:extent cx="2436653" cy="2544675"/>
-            <wp:effectExtent l="0" t="0" r="1905" b="8255"/>
-            <wp:docPr id="14" name="Picture 14"/>
+          <wp:inline distT="0" distB="0" distL="0" distR="0" wp14:anchorId="147A89A2" wp14:editId="3BFEBFED">
+            <wp:extent cx="2944944" cy="2092349"/>
+            <wp:effectExtent l="0" t="0" r="8255" b="3175"/>
+            <wp:docPr id="5" name="Picture 5"/>
             <wp:cNvGraphicFramePr>
               <a:graphicFrameLocks xmlns:a="http://schemas.openxmlformats.org/drawingml/2006/main" noChangeAspect="1"/>
             </wp:cNvGraphicFramePr>
@@ -6152,6 +4338,1193 @@
                   <pic:spPr>
                     <a:xfrm>
                       <a:off x="0" y="0"/>
+                      <a:ext cx="2964176" cy="2106013"/>
+                    </a:xfrm>
+                    <a:prstGeom prst="rect">
+                      <a:avLst/>
+                    </a:prstGeom>
+                  </pic:spPr>
+                </pic:pic>
+              </a:graphicData>
+            </a:graphic>
+          </wp:inline>
+        </w:drawing>
+      </w:r>
+    </w:p>
+    <w:p/>
+    <w:p>
+      <w:r>
+        <w:t>A</w:t>
+      </w:r>
+      <w:r>
+        <w:t xml:space="preserve"> multiplicity of </w:t>
+      </w:r>
+      <w:r>
+        <w:rPr>
+          <w:b/>
+          <w:bCs/>
+        </w:rPr>
+        <w:t>n</w:t>
+      </w:r>
+      <w:r>
+        <w:t xml:space="preserve"> </w:t>
+      </w:r>
+      <w:r>
+        <w:t xml:space="preserve">may </w:t>
+      </w:r>
+      <w:r>
+        <w:t xml:space="preserve">create </w:t>
+      </w:r>
+      <w:r>
+        <w:t>list</w:t>
+      </w:r>
+      <w:r>
+        <w:t>s</w:t>
+      </w:r>
+      <w:r>
+        <w:t xml:space="preserve"> </w:t>
+      </w:r>
+      <w:r>
+        <w:t xml:space="preserve">inside </w:t>
+      </w:r>
+      <w:r>
+        <w:t xml:space="preserve">classes. </w:t>
+      </w:r>
+      <w:r>
+        <w:t xml:space="preserve">In </w:t>
+      </w:r>
+      <w:r>
+        <w:t>object</w:t>
+      </w:r>
+      <w:r>
+        <w:t>s</w:t>
+      </w:r>
+      <w:r>
+        <w:t xml:space="preserve"> of those classes</w:t>
+      </w:r>
+      <w:r>
+        <w:t xml:space="preserve"> </w:t>
+      </w:r>
+      <w:r>
+        <w:t xml:space="preserve">these lists might </w:t>
+      </w:r>
+      <w:r>
+        <w:t>contain</w:t>
+      </w:r>
+      <w:r>
+        <w:t xml:space="preserve"> </w:t>
+      </w:r>
+      <w:r>
+        <w:t xml:space="preserve">separate </w:t>
+      </w:r>
+      <w:r>
+        <w:t>items</w:t>
+      </w:r>
+      <w:r>
+        <w:t>.</w:t>
+      </w:r>
+      <w:r>
+        <w:t xml:space="preserve"> </w:t>
+      </w:r>
+      <w:r>
+        <w:t>Any</w:t>
+      </w:r>
+      <w:r>
+        <w:t xml:space="preserve"> </w:t>
+      </w:r>
+      <w:r>
+        <w:t xml:space="preserve">item </w:t>
+      </w:r>
+      <w:r>
+        <w:t xml:space="preserve">in the list </w:t>
+      </w:r>
+      <w:r>
+        <w:t xml:space="preserve">references </w:t>
+      </w:r>
+      <w:r>
+        <w:t xml:space="preserve">an </w:t>
+      </w:r>
+      <w:r>
+        <w:t xml:space="preserve">object </w:t>
+      </w:r>
+      <w:r>
+        <w:t xml:space="preserve">and that </w:t>
+      </w:r>
+      <w:r>
+        <w:t xml:space="preserve">may </w:t>
+      </w:r>
+      <w:r>
+        <w:t xml:space="preserve">give </w:t>
+      </w:r>
+      <w:r>
+        <w:t>the</w:t>
+      </w:r>
+      <w:r>
+        <w:t xml:space="preserve"> other object </w:t>
+      </w:r>
+      <w:r>
+        <w:rPr>
+          <w:i/>
+        </w:rPr>
+        <w:t xml:space="preserve">one </w:t>
+      </w:r>
+      <w:r>
+        <w:t xml:space="preserve">reference </w:t>
+      </w:r>
+      <w:r>
+        <w:t xml:space="preserve">back </w:t>
+      </w:r>
+      <w:r>
+        <w:t>again</w:t>
+      </w:r>
+      <w:r>
+        <w:t>.</w:t>
+      </w:r>
+    </w:p>
+    <w:p/>
+    <w:p>
+      <w:r>
+        <w:t>n to n:</w:t>
+      </w:r>
+    </w:p>
+    <w:p>
+      <w:pPr>
+        <w:ind w:left="852"/>
+      </w:pPr>
+    </w:p>
+    <w:p>
+      <w:pPr>
+        <w:ind w:left="852"/>
+      </w:pPr>
+      <w:r>
+        <w:rPr>
+          <w:noProof/>
+        </w:rPr>
+        <w:drawing>
+          <wp:inline distT="0" distB="0" distL="0" distR="0" wp14:anchorId="73120ACB" wp14:editId="0D0BAD87">
+            <wp:extent cx="2981625" cy="2304464"/>
+            <wp:effectExtent l="0" t="0" r="9525" b="635"/>
+            <wp:docPr id="6" name="Picture 6"/>
+            <wp:cNvGraphicFramePr>
+              <a:graphicFrameLocks xmlns:a="http://schemas.openxmlformats.org/drawingml/2006/main" noChangeAspect="1"/>
+            </wp:cNvGraphicFramePr>
+            <a:graphic xmlns:a="http://schemas.openxmlformats.org/drawingml/2006/main">
+              <a:graphicData uri="http://schemas.openxmlformats.org/drawingml/2006/picture">
+                <pic:pic xmlns:pic="http://schemas.openxmlformats.org/drawingml/2006/picture">
+                  <pic:nvPicPr>
+                    <pic:cNvPr id="1" name=""/>
+                    <pic:cNvPicPr/>
+                  </pic:nvPicPr>
+                  <pic:blipFill>
+                    <a:blip r:embed="rId38"/>
+                    <a:stretch>
+                      <a:fillRect/>
+                    </a:stretch>
+                  </pic:blipFill>
+                  <pic:spPr>
+                    <a:xfrm>
+                      <a:off x="0" y="0"/>
+                      <a:ext cx="2996408" cy="2315890"/>
+                    </a:xfrm>
+                    <a:prstGeom prst="rect">
+                      <a:avLst/>
+                    </a:prstGeom>
+                  </pic:spPr>
+                </pic:pic>
+              </a:graphicData>
+            </a:graphic>
+          </wp:inline>
+        </w:drawing>
+      </w:r>
+    </w:p>
+    <w:p>
+      <w:pPr>
+        <w:pStyle w:val="Heading4"/>
+      </w:pPr>
+      <w:r>
+        <w:t>Object relating to itself</w:t>
+      </w:r>
+    </w:p>
+    <w:p>
+      <w:r>
+        <w:t xml:space="preserve">Sometimes an object </w:t>
+      </w:r>
+      <w:r>
+        <w:t xml:space="preserve">might </w:t>
+      </w:r>
+      <w:r>
+        <w:t xml:space="preserve">relate to itself. In a diagram </w:t>
+      </w:r>
+      <w:r>
+        <w:t>this</w:t>
+      </w:r>
+      <w:r>
+        <w:t xml:space="preserve"> </w:t>
+      </w:r>
+      <w:r>
+        <w:t xml:space="preserve">may </w:t>
+      </w:r>
+      <w:r>
+        <w:t>look as follows:</w:t>
+      </w:r>
+    </w:p>
+    <w:p>
+      <w:pPr>
+        <w:ind w:left="852"/>
+      </w:pPr>
+    </w:p>
+    <w:p>
+      <w:pPr>
+        <w:ind w:left="852"/>
+      </w:pPr>
+      <w:r>
+        <w:rPr>
+          <w:noProof/>
+        </w:rPr>
+        <w:drawing>
+          <wp:inline distT="0" distB="0" distL="0" distR="0" wp14:anchorId="6928B13D" wp14:editId="6107A90A">
+            <wp:extent cx="1196217" cy="1506533"/>
+            <wp:effectExtent l="0" t="0" r="4445" b="0"/>
+            <wp:docPr id="7" name="Picture 7"/>
+            <wp:cNvGraphicFramePr>
+              <a:graphicFrameLocks xmlns:a="http://schemas.openxmlformats.org/drawingml/2006/main" noChangeAspect="1"/>
+            </wp:cNvGraphicFramePr>
+            <a:graphic xmlns:a="http://schemas.openxmlformats.org/drawingml/2006/main">
+              <a:graphicData uri="http://schemas.openxmlformats.org/drawingml/2006/picture">
+                <pic:pic xmlns:pic="http://schemas.openxmlformats.org/drawingml/2006/picture">
+                  <pic:nvPicPr>
+                    <pic:cNvPr id="1" name=""/>
+                    <pic:cNvPicPr/>
+                  </pic:nvPicPr>
+                  <pic:blipFill>
+                    <a:blip r:embed="rId39"/>
+                    <a:stretch>
+                      <a:fillRect/>
+                    </a:stretch>
+                  </pic:blipFill>
+                  <pic:spPr>
+                    <a:xfrm>
+                      <a:off x="0" y="0"/>
+                      <a:ext cx="1203270" cy="1515416"/>
+                    </a:xfrm>
+                    <a:prstGeom prst="rect">
+                      <a:avLst/>
+                    </a:prstGeom>
+                  </pic:spPr>
+                </pic:pic>
+              </a:graphicData>
+            </a:graphic>
+          </wp:inline>
+        </w:drawing>
+      </w:r>
+    </w:p>
+    <w:p>
+      <w:pPr>
+        <w:pStyle w:val="Heading3"/>
+      </w:pPr>
+      <w:r>
+        <w:t xml:space="preserve">Bidirectional </w:t>
+      </w:r>
+      <w:r>
+        <w:t>Relationship</w:t>
+      </w:r>
+      <w:r>
+        <w:t xml:space="preserve"> Synchronization</w:t>
+      </w:r>
+    </w:p>
+    <w:p>
+      <w:r>
+        <w:t xml:space="preserve">In a </w:t>
+      </w:r>
+      <w:r>
+        <w:t>bidirectional</w:t>
+      </w:r>
+      <w:r>
+        <w:t xml:space="preserve"> </w:t>
+      </w:r>
+      <w:r>
+        <w:t>relationship</w:t>
+      </w:r>
+      <w:r>
+        <w:t xml:space="preserve"> between classes, one class relates to another and </w:t>
+      </w:r>
+      <w:r>
+        <w:t>the</w:t>
+      </w:r>
+      <w:r>
+        <w:t xml:space="preserve"> other class relates back to </w:t>
+      </w:r>
+      <w:r>
+        <w:t>the</w:t>
+      </w:r>
+      <w:r>
+        <w:t xml:space="preserve"> first class.</w:t>
+      </w:r>
+      <w:r>
+        <w:t xml:space="preserve"> </w:t>
+      </w:r>
+      <w:r>
+        <w:t>But</w:t>
+      </w:r>
+      <w:r>
+        <w:t xml:space="preserve"> that </w:t>
+      </w:r>
+      <w:r>
+        <w:t xml:space="preserve">might </w:t>
+      </w:r>
+      <w:r>
+        <w:t>not</w:t>
+      </w:r>
+      <w:r>
+        <w:t xml:space="preserve"> be</w:t>
+      </w:r>
+      <w:r>
+        <w:t xml:space="preserve"> enough to establish </w:t>
+      </w:r>
+      <w:r>
+        <w:t xml:space="preserve">the </w:t>
+      </w:r>
+      <w:r>
+        <w:t>relationship</w:t>
+      </w:r>
+      <w:r>
+        <w:t>.</w:t>
+      </w:r>
+    </w:p>
+    <w:p/>
+    <w:p>
+      <w:r>
+        <w:t>An object of one class</w:t>
+      </w:r>
+      <w:r>
+        <w:t xml:space="preserve"> might</w:t>
+      </w:r>
+      <w:r>
+        <w:t xml:space="preserve"> refer to an arbitrary object of another class, which </w:t>
+      </w:r>
+      <w:r>
+        <w:t>then</w:t>
+      </w:r>
+      <w:r>
+        <w:t xml:space="preserve"> </w:t>
+      </w:r>
+      <w:r>
+        <w:t xml:space="preserve">might </w:t>
+      </w:r>
+      <w:r>
+        <w:t xml:space="preserve">refers back to an arbitrary object of </w:t>
+      </w:r>
+      <w:r>
+        <w:t>the</w:t>
+      </w:r>
+      <w:r>
+        <w:t xml:space="preserve"> first class again, </w:t>
+      </w:r>
+      <w:r>
+        <w:t>but</w:t>
+      </w:r>
+      <w:r>
+        <w:t xml:space="preserve"> </w:t>
+      </w:r>
+      <w:r>
+        <w:t>not</w:t>
+      </w:r>
+      <w:r>
+        <w:t xml:space="preserve"> necessarily </w:t>
+      </w:r>
+      <w:r>
+        <w:t>the</w:t>
+      </w:r>
+      <w:r>
+        <w:t xml:space="preserve"> object </w:t>
+      </w:r>
+      <w:r>
+        <w:t>we</w:t>
+      </w:r>
+      <w:r>
+        <w:t xml:space="preserve"> started with.</w:t>
+      </w:r>
+    </w:p>
+    <w:p/>
+    <w:p>
+      <w:pPr>
+        <w:ind w:left="852"/>
+        <w:rPr>
+          <w:color w:val="FFC000"/>
+        </w:rPr>
+      </w:pPr>
+      <w:r>
+        <w:rPr>
+          <w:noProof/>
+          <w:color w:val="FFC000"/>
+        </w:rPr>
+        <w:drawing>
+          <wp:inline distT="0" distB="0" distL="0" distR="0" wp14:anchorId="483FE80F" wp14:editId="7F5E1449">
+            <wp:extent cx="2368531" cy="2454418"/>
+            <wp:effectExtent l="0" t="0" r="0" b="3175"/>
+            <wp:docPr id="11" name="Picture 11"/>
+            <wp:cNvGraphicFramePr>
+              <a:graphicFrameLocks xmlns:a="http://schemas.openxmlformats.org/drawingml/2006/main" noChangeAspect="1"/>
+            </wp:cNvGraphicFramePr>
+            <a:graphic xmlns:a="http://schemas.openxmlformats.org/drawingml/2006/main">
+              <a:graphicData uri="http://schemas.openxmlformats.org/drawingml/2006/picture">
+                <pic:pic xmlns:pic="http://schemas.openxmlformats.org/drawingml/2006/picture">
+                  <pic:nvPicPr>
+                    <pic:cNvPr id="1" name=""/>
+                    <pic:cNvPicPr/>
+                  </pic:nvPicPr>
+                  <pic:blipFill>
+                    <a:blip r:embed="rId40"/>
+                    <a:stretch>
+                      <a:fillRect/>
+                    </a:stretch>
+                  </pic:blipFill>
+                  <pic:spPr>
+                    <a:xfrm>
+                      <a:off x="0" y="0"/>
+                      <a:ext cx="2380576" cy="2466900"/>
+                    </a:xfrm>
+                    <a:prstGeom prst="rect">
+                      <a:avLst/>
+                    </a:prstGeom>
+                  </pic:spPr>
+                </pic:pic>
+              </a:graphicData>
+            </a:graphic>
+          </wp:inline>
+        </w:drawing>
+      </w:r>
+    </w:p>
+    <w:p/>
+    <w:p>
+      <w:r>
+        <w:t xml:space="preserve">Two </w:t>
+      </w:r>
+      <w:r>
+        <w:t>unidirectional</w:t>
+      </w:r>
+      <w:r>
+        <w:t xml:space="preserve"> </w:t>
+      </w:r>
+      <w:r>
+        <w:t>relationships</w:t>
+      </w:r>
+      <w:r>
+        <w:t xml:space="preserve"> </w:t>
+      </w:r>
+      <w:r>
+        <w:t xml:space="preserve">might </w:t>
+      </w:r>
+      <w:r>
+        <w:t>not</w:t>
+      </w:r>
+      <w:r>
+        <w:t xml:space="preserve"> be synchronized </w:t>
+      </w:r>
+      <w:r>
+        <w:t xml:space="preserve">with </w:t>
+      </w:r>
+      <w:r>
+        <w:t>each</w:t>
+      </w:r>
+      <w:r>
+        <w:t xml:space="preserve"> </w:t>
+      </w:r>
+      <w:r>
+        <w:t xml:space="preserve">other. An object of </w:t>
+      </w:r>
+      <w:r>
+        <w:rPr>
+          <w:b/>
+          <w:bCs/>
+        </w:rPr>
+        <w:t xml:space="preserve">Class A </w:t>
+      </w:r>
+      <w:r>
+        <w:t xml:space="preserve">may </w:t>
+      </w:r>
+      <w:r>
+        <w:t xml:space="preserve">refer to an arbitrary object of </w:t>
+      </w:r>
+      <w:r>
+        <w:rPr>
+          <w:b/>
+          <w:bCs/>
+        </w:rPr>
+        <w:t>Class B</w:t>
+      </w:r>
+      <w:r>
+        <w:t xml:space="preserve">, which refers to an arbitrary object of </w:t>
+      </w:r>
+      <w:r>
+        <w:rPr>
+          <w:b/>
+          <w:bCs/>
+        </w:rPr>
+        <w:t>Class A</w:t>
+      </w:r>
+      <w:r>
+        <w:t xml:space="preserve"> again.</w:t>
+      </w:r>
+      <w:r>
+        <w:t xml:space="preserve"> </w:t>
+      </w:r>
+      <w:r>
+        <w:t xml:space="preserve">It </w:t>
+      </w:r>
+      <w:r>
+        <w:t xml:space="preserve">might </w:t>
+      </w:r>
+      <w:r>
+        <w:t>n</w:t>
+      </w:r>
+      <w:r>
+        <w:t>o</w:t>
+      </w:r>
+      <w:r>
+        <w:t xml:space="preserve">t make </w:t>
+      </w:r>
+      <w:r>
+        <w:t>the</w:t>
+      </w:r>
+      <w:r>
+        <w:t xml:space="preserve"> two objects refer to each</w:t>
+      </w:r>
+      <w:r>
+        <w:t xml:space="preserve"> </w:t>
+      </w:r>
+      <w:r>
+        <w:t xml:space="preserve">other. It </w:t>
+      </w:r>
+      <w:r>
+        <w:t xml:space="preserve">would </w:t>
+      </w:r>
+      <w:r>
+        <w:t xml:space="preserve">just </w:t>
+      </w:r>
+      <w:r>
+        <w:t xml:space="preserve">makes </w:t>
+      </w:r>
+      <w:r>
+        <w:t>the</w:t>
+      </w:r>
+      <w:r>
+        <w:t xml:space="preserve"> two objects refer to an arbitrary object of </w:t>
+      </w:r>
+      <w:r>
+        <w:t>the</w:t>
+      </w:r>
+      <w:r>
+        <w:t xml:space="preserve"> other class, </w:t>
+      </w:r>
+      <w:r>
+        <w:t>but</w:t>
+      </w:r>
+      <w:r>
+        <w:t xml:space="preserve"> </w:t>
+      </w:r>
+      <w:r>
+        <w:t>not</w:t>
+      </w:r>
+      <w:r>
+        <w:t xml:space="preserve"> necessarily to each</w:t>
+      </w:r>
+      <w:r>
+        <w:t xml:space="preserve"> </w:t>
+      </w:r>
+      <w:r>
+        <w:t>other.</w:t>
+      </w:r>
+    </w:p>
+    <w:p/>
+    <w:p>
+      <w:r>
+        <w:t xml:space="preserve">To see to it one object relating to another </w:t>
+      </w:r>
+      <w:r>
+        <w:t xml:space="preserve">would </w:t>
+      </w:r>
+      <w:r>
+        <w:t xml:space="preserve">always make </w:t>
+      </w:r>
+      <w:r>
+        <w:t>the</w:t>
+      </w:r>
+      <w:r>
+        <w:t xml:space="preserve"> other object relate back to </w:t>
+      </w:r>
+      <w:r>
+        <w:t>the</w:t>
+      </w:r>
+      <w:r>
+        <w:t xml:space="preserve"> first object again, </w:t>
+      </w:r>
+      <w:r>
+        <w:t xml:space="preserve">it may require </w:t>
+      </w:r>
+      <w:r>
+        <w:t xml:space="preserve">the </w:t>
+      </w:r>
+      <w:r>
+        <w:t xml:space="preserve">two counterparts of </w:t>
+      </w:r>
+      <w:r>
+        <w:t>the</w:t>
+      </w:r>
+      <w:r>
+        <w:t xml:space="preserve"> </w:t>
+      </w:r>
+      <w:r>
+        <w:t>relationship</w:t>
+      </w:r>
+      <w:r>
+        <w:t xml:space="preserve"> </w:t>
+      </w:r>
+      <w:r>
+        <w:t xml:space="preserve">to be </w:t>
+      </w:r>
+      <w:r>
+        <w:t>synchronized.</w:t>
+      </w:r>
+    </w:p>
+    <w:p/>
+    <w:p>
+      <w:pPr>
+        <w:ind w:left="852"/>
+      </w:pPr>
+      <w:r>
+        <w:rPr>
+          <w:noProof/>
+        </w:rPr>
+        <w:drawing>
+          <wp:inline distT="0" distB="0" distL="0" distR="0" wp14:anchorId="2C2B6461" wp14:editId="6551DEBA">
+            <wp:extent cx="1907367" cy="1944083"/>
+            <wp:effectExtent l="0" t="0" r="0" b="0"/>
+            <wp:docPr id="12" name="Picture 12"/>
+            <wp:cNvGraphicFramePr>
+              <a:graphicFrameLocks xmlns:a="http://schemas.openxmlformats.org/drawingml/2006/main" noChangeAspect="1"/>
+            </wp:cNvGraphicFramePr>
+            <a:graphic xmlns:a="http://schemas.openxmlformats.org/drawingml/2006/main">
+              <a:graphicData uri="http://schemas.openxmlformats.org/drawingml/2006/picture">
+                <pic:pic xmlns:pic="http://schemas.openxmlformats.org/drawingml/2006/picture">
+                  <pic:nvPicPr>
+                    <pic:cNvPr id="1" name=""/>
+                    <pic:cNvPicPr/>
+                  </pic:nvPicPr>
+                  <pic:blipFill>
+                    <a:blip r:embed="rId41"/>
+                    <a:stretch>
+                      <a:fillRect/>
+                    </a:stretch>
+                  </pic:blipFill>
+                  <pic:spPr>
+                    <a:xfrm>
+                      <a:off x="0" y="0"/>
+                      <a:ext cx="1918452" cy="1955381"/>
+                    </a:xfrm>
+                    <a:prstGeom prst="rect">
+                      <a:avLst/>
+                    </a:prstGeom>
+                  </pic:spPr>
+                </pic:pic>
+              </a:graphicData>
+            </a:graphic>
+          </wp:inline>
+        </w:drawing>
+      </w:r>
+    </w:p>
+    <w:p>
+      <w:pPr>
+        <w:ind w:left="568"/>
+      </w:pPr>
+    </w:p>
+    <w:p>
+      <w:r>
+        <w:t xml:space="preserve">The tell-tale sign in a diagram, that a bidirectional relationship would be </w:t>
+      </w:r>
+      <w:r>
+        <w:rPr>
+          <w:i/>
+          <w:iCs/>
+        </w:rPr>
+        <w:t>synchronized</w:t>
+      </w:r>
+      <w:r>
+        <w:t xml:space="preserve">, </w:t>
+      </w:r>
+      <w:r>
+        <w:t xml:space="preserve">could </w:t>
+      </w:r>
+      <w:r>
+        <w:t xml:space="preserve">be a relational ring around lines that establish </w:t>
+      </w:r>
+      <w:r>
+        <w:t xml:space="preserve">a </w:t>
+      </w:r>
+      <w:r>
+        <w:t>bidirectional relationship.</w:t>
+      </w:r>
+    </w:p>
+    <w:p>
+      <w:pPr>
+        <w:ind w:left="568"/>
+      </w:pPr>
+    </w:p>
+    <w:p>
+      <w:r>
+        <w:t>When</w:t>
+      </w:r>
+      <w:r>
+        <w:t xml:space="preserve"> a sub-object's target would be changed</w:t>
+      </w:r>
+      <w:r>
+        <w:t xml:space="preserve">, </w:t>
+      </w:r>
+      <w:r>
+        <w:t>the</w:t>
+      </w:r>
+      <w:r>
+        <w:t xml:space="preserve"> other side of </w:t>
+      </w:r>
+      <w:r>
+        <w:t>the</w:t>
+      </w:r>
+      <w:r>
+        <w:t xml:space="preserve"> </w:t>
+      </w:r>
+      <w:r>
+        <w:t>relationship</w:t>
+      </w:r>
+      <w:r>
+        <w:t xml:space="preserve"> </w:t>
+      </w:r>
+      <w:r>
+        <w:t xml:space="preserve">would </w:t>
+      </w:r>
+      <w:r>
+        <w:t xml:space="preserve">also </w:t>
+      </w:r>
+      <w:r>
+        <w:t>be</w:t>
+      </w:r>
+      <w:r>
+        <w:t xml:space="preserve"> updated.</w:t>
+      </w:r>
+    </w:p>
+    <w:p>
+      <w:pPr>
+        <w:ind w:left="852"/>
+        <w:rPr>
+          <w:color w:val="FFC000"/>
+        </w:rPr>
+      </w:pPr>
+    </w:p>
+    <w:p>
+      <w:pPr>
+        <w:ind w:left="852"/>
+        <w:rPr>
+          <w:color w:val="FFC000"/>
+        </w:rPr>
+      </w:pPr>
+      <w:r>
+        <w:rPr>
+          <w:noProof/>
+          <w:color w:val="FFC000"/>
+        </w:rPr>
+        <w:drawing>
+          <wp:inline distT="0" distB="0" distL="0" distR="0" wp14:anchorId="11AC593E" wp14:editId="74BC654A">
+            <wp:extent cx="2839364" cy="2942325"/>
+            <wp:effectExtent l="0" t="0" r="0" b="0"/>
+            <wp:docPr id="15" name="Picture 15"/>
+            <wp:cNvGraphicFramePr>
+              <a:graphicFrameLocks xmlns:a="http://schemas.openxmlformats.org/drawingml/2006/main" noChangeAspect="1"/>
+            </wp:cNvGraphicFramePr>
+            <a:graphic xmlns:a="http://schemas.openxmlformats.org/drawingml/2006/main">
+              <a:graphicData uri="http://schemas.openxmlformats.org/drawingml/2006/picture">
+                <pic:pic xmlns:pic="http://schemas.openxmlformats.org/drawingml/2006/picture">
+                  <pic:nvPicPr>
+                    <pic:cNvPr id="1" name=""/>
+                    <pic:cNvPicPr/>
+                  </pic:nvPicPr>
+                  <pic:blipFill>
+                    <a:blip r:embed="rId42"/>
+                    <a:stretch>
+                      <a:fillRect/>
+                    </a:stretch>
+                  </pic:blipFill>
+                  <pic:spPr>
+                    <a:xfrm>
+                      <a:off x="0" y="0"/>
+                      <a:ext cx="2842968" cy="2946059"/>
+                    </a:xfrm>
+                    <a:prstGeom prst="rect">
+                      <a:avLst/>
+                    </a:prstGeom>
+                  </pic:spPr>
+                </pic:pic>
+              </a:graphicData>
+            </a:graphic>
+          </wp:inline>
+        </w:drawing>
+      </w:r>
+    </w:p>
+    <w:p>
+      <w:pPr>
+        <w:ind w:left="852"/>
+        <w:rPr>
+          <w:color w:val="FFC000"/>
+        </w:rPr>
+      </w:pPr>
+    </w:p>
+    <w:p>
+      <w:r>
+        <w:t>Relationship synchronization</w:t>
+      </w:r>
+      <w:r>
+        <w:t xml:space="preserve"> would</w:t>
+      </w:r>
+      <w:r>
+        <w:t xml:space="preserve"> </w:t>
+      </w:r>
+      <w:r>
+        <w:t>mean</w:t>
+      </w:r>
+      <w:r>
+        <w:rPr>
+          <w:color w:val="FF0000"/>
+        </w:rPr>
+        <w:t xml:space="preserve"> </w:t>
+      </w:r>
+      <w:r>
+        <w:t xml:space="preserve">ensuring </w:t>
+      </w:r>
+      <w:r>
+        <w:t>the</w:t>
+      </w:r>
+      <w:r>
+        <w:t xml:space="preserve"> integrity between </w:t>
+      </w:r>
+      <w:r>
+        <w:t>the</w:t>
+      </w:r>
+      <w:r>
+        <w:t xml:space="preserve"> two counterparts of a </w:t>
+      </w:r>
+      <w:r>
+        <w:t>relationship</w:t>
+      </w:r>
+      <w:r>
+        <w:t>.</w:t>
+      </w:r>
+      <w:r>
+        <w:t xml:space="preserve"> For example, </w:t>
+      </w:r>
+      <w:r>
+        <w:t xml:space="preserve">when </w:t>
+      </w:r>
+      <w:r>
+        <w:t xml:space="preserve">a </w:t>
+      </w:r>
+      <w:r>
+        <w:rPr>
+          <w:b/>
+          <w:bCs/>
+        </w:rPr>
+        <w:t xml:space="preserve">Lid </w:t>
+      </w:r>
+      <w:r>
+        <w:t>is assigned</w:t>
+      </w:r>
+      <w:r>
+        <w:rPr>
+          <w:b/>
+          <w:bCs/>
+        </w:rPr>
+        <w:t xml:space="preserve"> </w:t>
+      </w:r>
+      <w:r>
+        <w:t xml:space="preserve">to a </w:t>
+      </w:r>
+      <w:r>
+        <w:rPr>
+          <w:b/>
+          <w:bCs/>
+        </w:rPr>
+        <w:t>Jar</w:t>
+      </w:r>
+      <w:r>
+        <w:t xml:space="preserve">, </w:t>
+      </w:r>
+      <w:r>
+        <w:t>the</w:t>
+      </w:r>
+      <w:r>
+        <w:t xml:space="preserve"> </w:t>
+      </w:r>
+      <w:r>
+        <w:rPr>
+          <w:b/>
+          <w:bCs/>
+        </w:rPr>
+        <w:t>Jar</w:t>
+      </w:r>
+      <w:r>
+        <w:rPr>
+          <w:b/>
+          <w:bCs/>
+        </w:rPr>
+        <w:t xml:space="preserve"> </w:t>
+      </w:r>
+      <w:r>
+        <w:rPr>
+          <w:b/>
+          <w:bCs/>
+        </w:rPr>
+        <w:t xml:space="preserve">might </w:t>
+      </w:r>
+      <w:r>
+        <w:t xml:space="preserve">also assigned to </w:t>
+      </w:r>
+      <w:r>
+        <w:t>the</w:t>
+      </w:r>
+      <w:r>
+        <w:t xml:space="preserve"> </w:t>
+      </w:r>
+      <w:r>
+        <w:rPr>
+          <w:b/>
+          <w:bCs/>
+        </w:rPr>
+        <w:t>Lid</w:t>
+      </w:r>
+      <w:r>
+        <w:t>.</w:t>
+      </w:r>
+    </w:p>
+    <w:p/>
+    <w:p>
+      <w:r>
+        <w:t xml:space="preserve">A complete </w:t>
+      </w:r>
+      <w:r>
+        <w:t>bidirectional</w:t>
+      </w:r>
+      <w:r>
+        <w:t xml:space="preserve"> </w:t>
+      </w:r>
+      <w:r>
+        <w:t>relationship</w:t>
+      </w:r>
+      <w:r>
+        <w:t xml:space="preserve"> </w:t>
+      </w:r>
+      <w:r>
+        <w:t xml:space="preserve">might </w:t>
+      </w:r>
+      <w:r>
+        <w:t xml:space="preserve">have </w:t>
+      </w:r>
+      <w:r>
+        <w:t>three parts</w:t>
+      </w:r>
+      <w:r>
+        <w:t xml:space="preserve"> to it</w:t>
+      </w:r>
+      <w:r>
+        <w:t>:</w:t>
+      </w:r>
+    </w:p>
+    <w:p/>
+    <w:p>
+      <w:pPr>
+        <w:ind w:left="1008" w:hanging="156"/>
+      </w:pPr>
+      <w:r>
+        <w:t xml:space="preserve">- </w:t>
+      </w:r>
+      <w:r>
+        <w:t>O</w:t>
+      </w:r>
+      <w:r>
+        <w:t>ne class has a sub-object of another class</w:t>
+      </w:r>
+      <w:r>
+        <w:t>.</w:t>
+      </w:r>
+    </w:p>
+    <w:p>
+      <w:pPr>
+        <w:ind w:left="1008" w:hanging="156"/>
+      </w:pPr>
+      <w:r>
+        <w:t xml:space="preserve">- </w:t>
+      </w:r>
+      <w:r>
+        <w:t>T</w:t>
+      </w:r>
+      <w:r>
+        <w:t>he</w:t>
+      </w:r>
+      <w:r>
+        <w:t xml:space="preserve"> other class has a sub-object of </w:t>
+      </w:r>
+      <w:r>
+        <w:t>the</w:t>
+      </w:r>
+      <w:r>
+        <w:t xml:space="preserve"> first class</w:t>
+      </w:r>
+      <w:r>
+        <w:t>.</w:t>
+      </w:r>
+    </w:p>
+    <w:p>
+      <w:pPr>
+        <w:ind w:left="1008" w:hanging="156"/>
+      </w:pPr>
+      <w:r>
+        <w:t xml:space="preserve">- </w:t>
+      </w:r>
+      <w:r>
+        <w:t>T</w:t>
+      </w:r>
+      <w:r>
+        <w:t>he</w:t>
+      </w:r>
+      <w:r>
+        <w:t xml:space="preserve"> two </w:t>
+      </w:r>
+      <w:r>
+        <w:t>unidirectional</w:t>
+      </w:r>
+      <w:r>
+        <w:t xml:space="preserve"> </w:t>
+      </w:r>
+      <w:r>
+        <w:t>relationships</w:t>
+      </w:r>
+      <w:r>
+        <w:t xml:space="preserve"> </w:t>
+      </w:r>
+      <w:r>
+        <w:t>are</w:t>
+      </w:r>
+      <w:r>
+        <w:t xml:space="preserve"> </w:t>
+      </w:r>
+      <w:r>
+        <w:t>synchronized</w:t>
+      </w:r>
+      <w:r>
+        <w:t>.</w:t>
+      </w:r>
+    </w:p>
+    <w:p/>
+    <w:p>
+      <w:r>
+        <w:t xml:space="preserve">The idea is that software libraries </w:t>
+      </w:r>
+      <w:r>
+        <w:t xml:space="preserve">could </w:t>
+      </w:r>
+      <w:r>
+        <w:t xml:space="preserve">have </w:t>
+      </w:r>
+      <w:r>
+        <w:t xml:space="preserve">code </w:t>
+      </w:r>
+      <w:r>
+        <w:t xml:space="preserve">that </w:t>
+      </w:r>
+      <w:r>
+        <w:t xml:space="preserve">make </w:t>
+      </w:r>
+      <w:r>
+        <w:t xml:space="preserve">the relationship synchronization </w:t>
+      </w:r>
+      <w:r>
+        <w:t>work</w:t>
+      </w:r>
+      <w:r>
+        <w:t>. Circle Language Spec currently only aims to supply a notation for it. There should be freedom of choice how it is actually implemented.</w:t>
+      </w:r>
+      <w:r>
+        <w:t xml:space="preserve"> P</w:t>
+      </w:r>
+      <w:r>
+        <w:t xml:space="preserve">rocedures </w:t>
+      </w:r>
+      <w:r>
+        <w:t>for relationship</w:t>
+      </w:r>
+      <w:r>
+        <w:t xml:space="preserve"> synchronization</w:t>
+      </w:r>
+      <w:r>
+        <w:t xml:space="preserve"> might</w:t>
+      </w:r>
+      <w:r>
+        <w:t xml:space="preserve"> be expressed in</w:t>
+      </w:r>
+      <w:r>
+        <w:t xml:space="preserve"> a </w:t>
+      </w:r>
+      <w:r>
+        <w:t xml:space="preserve">diagram, </w:t>
+      </w:r>
+      <w:r>
+        <w:t xml:space="preserve">when a </w:t>
+      </w:r>
+      <w:r>
+        <w:t xml:space="preserve">system interface of </w:t>
+      </w:r>
+      <w:r>
+        <w:t xml:space="preserve">a </w:t>
+      </w:r>
+      <w:r>
+        <w:t xml:space="preserve">symbol </w:t>
+      </w:r>
+      <w:r>
+        <w:t xml:space="preserve">is </w:t>
+      </w:r>
+      <w:r>
+        <w:t>displayed.</w:t>
+      </w:r>
+    </w:p>
+    <w:p/>
+    <w:p>
+      <w:pPr>
+        <w:ind w:left="852"/>
+      </w:pPr>
+      <w:r>
+        <w:rPr>
+          <w:noProof/>
+        </w:rPr>
+        <w:drawing>
+          <wp:inline distT="0" distB="0" distL="0" distR="0" wp14:anchorId="0B1220AA" wp14:editId="46B5DFD2">
+            <wp:extent cx="2436653" cy="2544675"/>
+            <wp:effectExtent l="0" t="0" r="1905" b="8255"/>
+            <wp:docPr id="14" name="Picture 14"/>
+            <wp:cNvGraphicFramePr>
+              <a:graphicFrameLocks xmlns:a="http://schemas.openxmlformats.org/drawingml/2006/main" noChangeAspect="1"/>
+            </wp:cNvGraphicFramePr>
+            <a:graphic xmlns:a="http://schemas.openxmlformats.org/drawingml/2006/main">
+              <a:graphicData uri="http://schemas.openxmlformats.org/drawingml/2006/picture">
+                <pic:pic xmlns:pic="http://schemas.openxmlformats.org/drawingml/2006/picture">
+                  <pic:nvPicPr>
+                    <pic:cNvPr id="1" name=""/>
+                    <pic:cNvPicPr/>
+                  </pic:nvPicPr>
+                  <pic:blipFill>
+                    <a:blip r:embed="rId43"/>
+                    <a:stretch>
+                      <a:fillRect/>
+                    </a:stretch>
+                  </pic:blipFill>
+                  <pic:spPr>
+                    <a:xfrm>
+                      <a:off x="0" y="0"/>
                       <a:ext cx="2450751" cy="2559398"/>
                     </a:xfrm>
                     <a:prstGeom prst="rect">
@@ -6164,15 +5537,11 @@
           </wp:inline>
         </w:drawing>
       </w:r>
-      <w:bookmarkEnd w:id="2"/>
     </w:p>
     <w:p/>
     <w:p>
       <w:r>
-        <w:t>The picture above is just an impression of what that might look like. There may be more than one way of doing it.</w:t>
-      </w:r>
-      <w:r>
-        <w:t xml:space="preserve"> </w:t>
+        <w:t xml:space="preserve">The picture above is just an impression of what that might look like. There may be more than one way of doing it. </w:t>
       </w:r>
       <w:r>
         <w:t xml:space="preserve">System interfaces </w:t>
@@ -15807,4 +15176,16 @@
     </a:ext>
   </a:extLst>
 </a:theme>
+</file>
+
+<file path=customXml/item1.xml><?xml version="1.0" encoding="utf-8"?>
+<b:Sources xmlns:b="http://schemas.openxmlformats.org/officeDocument/2006/bibliography" xmlns="http://schemas.openxmlformats.org/officeDocument/2006/bibliography" SelectedStyle="\APASixthEditionOfficeOnline.xsl" StyleName="APA" Version="6"/>
+</file>
+
+<file path=customXml/itemProps1.xml><?xml version="1.0" encoding="utf-8"?>
+<ds:datastoreItem xmlns:ds="http://schemas.openxmlformats.org/officeDocument/2006/customXml" ds:itemID="{AC0C3B79-FD21-49C3-B2C1-72E5D08C782B}">
+  <ds:schemaRefs>
+    <ds:schemaRef ds:uri="http://schemas.openxmlformats.org/officeDocument/2006/bibliography"/>
+  </ds:schemaRefs>
+</ds:datastoreItem>
 </file>
</xml_diff>

<commit_message>
Circle Language Spec: Relationships: Reformulations, added in between headings for overview, merged together more diagram demonstration with conceptual descriptions.
</commit_message>
<xml_diff>
--- a/1.1. Circle Language Spec/06. Relationships/1. Relationships.docx
+++ b/1.1. Circle Language Spec/06. Relationships/1. Relationships.docx
@@ -1193,8 +1193,6 @@
       <w:r>
         <w:t xml:space="preserve">could </w:t>
       </w:r>
-      <w:bookmarkStart w:id="0" w:name="_GoBack"/>
-      <w:bookmarkEnd w:id="0"/>
       <w:r>
         <w:t>mean that items of a fixed set of classes could be put in the list.</w:t>
       </w:r>
@@ -1310,7 +1308,10 @@
         <w:pStyle w:val="Heading4"/>
       </w:pPr>
       <w:r>
-        <w:t>Concept</w:t>
+        <w:t xml:space="preserve">Compared to </w:t>
+      </w:r>
+      <w:r>
+        <w:t>Unidirectional Relationships</w:t>
       </w:r>
     </w:p>
     <w:p>
@@ -1337,300 +1338,23 @@
         <w:t>:</w:t>
       </w:r>
       <w:r>
-        <w:t xml:space="preserve"> one way only. Relationships might also be </w:t>
-      </w:r>
-      <w:r>
-        <w:rPr>
-          <w:i/>
-          <w:iCs/>
-        </w:rPr>
-        <w:t>bidirectional</w:t>
-      </w:r>
-      <w:r>
-        <w:rPr>
-          <w:i/>
-          <w:iCs/>
-        </w:rPr>
-        <w:t xml:space="preserve">: </w:t>
-      </w:r>
-      <w:r>
-        <w:t>a two way street</w:t>
-      </w:r>
-      <w:r>
-        <w:t xml:space="preserve">. </w:t>
-      </w:r>
-      <w:r>
-        <w:t>I</w:t>
-      </w:r>
-      <w:r>
-        <w:t>f</w:t>
-      </w:r>
-      <w:r>
-        <w:t xml:space="preserve"> one class relates to another, </w:t>
-      </w:r>
-      <w:r>
-        <w:t>then</w:t>
-      </w:r>
-      <w:r>
-        <w:t xml:space="preserve"> </w:t>
-      </w:r>
-      <w:r>
-        <w:t>the</w:t>
-      </w:r>
-      <w:r>
-        <w:t xml:space="preserve"> other class </w:t>
-      </w:r>
-      <w:r>
-        <w:t xml:space="preserve">might </w:t>
-      </w:r>
-      <w:r>
-        <w:t xml:space="preserve">relates back to </w:t>
-      </w:r>
-      <w:r>
-        <w:t>the</w:t>
-      </w:r>
-      <w:r>
-        <w:t xml:space="preserve"> first class</w:t>
-      </w:r>
-      <w:r>
-        <w:t xml:space="preserve"> again</w:t>
-      </w:r>
-      <w:r>
-        <w:t>.</w:t>
-      </w:r>
-      <w:r>
-        <w:t xml:space="preserve"> </w:t>
-      </w:r>
-      <w:r>
-        <w:t xml:space="preserve">In case of a bidirectional relationship </w:t>
-      </w:r>
-      <w:r>
-        <w:t xml:space="preserve">if </w:t>
-      </w:r>
-      <w:r>
-        <w:t xml:space="preserve">one class </w:t>
-      </w:r>
-      <w:r>
-        <w:t>get</w:t>
-      </w:r>
-      <w:r>
-        <w:t>s</w:t>
-      </w:r>
-      <w:r>
-        <w:t xml:space="preserve"> </w:t>
-      </w:r>
-      <w:r>
-        <w:t xml:space="preserve">a sub-object of another class, </w:t>
-      </w:r>
-      <w:r>
-        <w:t>the</w:t>
-      </w:r>
-      <w:r>
-        <w:t xml:space="preserve"> other class </w:t>
-      </w:r>
-      <w:r>
-        <w:t xml:space="preserve">would </w:t>
-      </w:r>
-      <w:r>
-        <w:t xml:space="preserve">also </w:t>
-      </w:r>
-      <w:r>
-        <w:t xml:space="preserve">get </w:t>
-      </w:r>
-      <w:r>
-        <w:t>a sub-object point</w:t>
-      </w:r>
-      <w:r>
-        <w:t>ing</w:t>
-      </w:r>
-      <w:r>
-        <w:t xml:space="preserve"> back</w:t>
-      </w:r>
-      <w:r>
-        <w:t>.</w:t>
+        <w:t xml:space="preserve"> one way only.</w:t>
+      </w:r>
+      <w:r>
+        <w:t xml:space="preserve"> </w:t>
+      </w:r>
+      <w:r>
+        <w:t xml:space="preserve">A unidirectional relationship between one class and another might look </w:t>
+      </w:r>
+      <w:r>
+        <w:t>like this</w:t>
+      </w:r>
+      <w:r>
+        <w:t>:</w:t>
       </w:r>
     </w:p>
     <w:p/>
     <w:p>
-      <w:r>
-        <w:t xml:space="preserve">There might also be </w:t>
-      </w:r>
-      <w:r>
-        <w:rPr>
-          <w:b/>
-          <w:bCs/>
-        </w:rPr>
-        <w:t>1</w:t>
-      </w:r>
-      <w:r>
-        <w:rPr>
-          <w:b/>
-          <w:bCs/>
-        </w:rPr>
-        <w:t xml:space="preserve"> </w:t>
-      </w:r>
-      <w:r>
-        <w:rPr>
-          <w:b/>
-          <w:bCs/>
-        </w:rPr>
-        <w:t>=&gt;</w:t>
-      </w:r>
-      <w:r>
-        <w:rPr>
-          <w:b/>
-          <w:bCs/>
-        </w:rPr>
-        <w:t xml:space="preserve"> n</w:t>
-      </w:r>
-      <w:r>
-        <w:t xml:space="preserve"> </w:t>
-      </w:r>
-      <w:r>
-        <w:t>relationship</w:t>
-      </w:r>
-      <w:r>
-        <w:t>s</w:t>
-      </w:r>
-      <w:r>
-        <w:t xml:space="preserve"> between classes. In that case one class </w:t>
-      </w:r>
-      <w:r>
-        <w:t xml:space="preserve">may have </w:t>
-      </w:r>
-      <w:r>
-        <w:t xml:space="preserve">a related list of items of another class. </w:t>
-      </w:r>
-      <w:r>
-        <w:t>The</w:t>
-      </w:r>
-      <w:r>
-        <w:t xml:space="preserve"> other class </w:t>
-      </w:r>
-      <w:r>
-        <w:t xml:space="preserve">might have </w:t>
-      </w:r>
-      <w:r>
-        <w:t xml:space="preserve">a single related item, that connects back to </w:t>
-      </w:r>
-      <w:r>
-        <w:t>the</w:t>
-      </w:r>
-      <w:r>
-        <w:t xml:space="preserve"> first class. There</w:t>
-      </w:r>
-      <w:r>
-        <w:t xml:space="preserve"> may</w:t>
-      </w:r>
-      <w:r>
-        <w:t xml:space="preserve"> also</w:t>
-      </w:r>
-      <w:r>
-        <w:t xml:space="preserve"> be</w:t>
-      </w:r>
-      <w:r>
-        <w:t xml:space="preserve"> </w:t>
-      </w:r>
-      <w:r>
-        <w:rPr>
-          <w:b/>
-          <w:bCs/>
-        </w:rPr>
-        <w:t xml:space="preserve">n </w:t>
-      </w:r>
-      <w:r>
-        <w:rPr>
-          <w:b/>
-          <w:bCs/>
-        </w:rPr>
-        <w:t>=&gt;</w:t>
-      </w:r>
-      <w:r>
-        <w:rPr>
-          <w:b/>
-          <w:bCs/>
-        </w:rPr>
-        <w:t xml:space="preserve"> n</w:t>
-      </w:r>
-      <w:r>
-        <w:t xml:space="preserve"> </w:t>
-      </w:r>
-      <w:r>
-        <w:t>relationships</w:t>
-      </w:r>
-      <w:r>
-        <w:t xml:space="preserve">, where one class </w:t>
-      </w:r>
-      <w:r>
-        <w:t xml:space="preserve">would </w:t>
-      </w:r>
-      <w:r>
-        <w:t xml:space="preserve">hold a related list of items of another class, and </w:t>
-      </w:r>
-      <w:r>
-        <w:t>the</w:t>
-      </w:r>
-      <w:r>
-        <w:t xml:space="preserve"> other class </w:t>
-      </w:r>
-      <w:r>
-        <w:t xml:space="preserve">might </w:t>
-      </w:r>
-      <w:r>
-        <w:t xml:space="preserve">also hold a list of related items, that connects back to </w:t>
-      </w:r>
-      <w:r>
-        <w:t>the</w:t>
-      </w:r>
-      <w:r>
-        <w:t xml:space="preserve"> first class.</w:t>
-      </w:r>
-    </w:p>
-    <w:p>
-      <w:pPr>
-        <w:pStyle w:val="Heading4"/>
-      </w:pPr>
-      <w:r>
-        <w:t>Diagram Notation</w:t>
-      </w:r>
-    </w:p>
-    <w:p>
-      <w:r>
-        <w:t xml:space="preserve">A </w:t>
-      </w:r>
-      <w:r>
-        <w:t xml:space="preserve">unidirectional </w:t>
-      </w:r>
-      <w:r>
-        <w:t>relationship</w:t>
-      </w:r>
-      <w:r>
-        <w:t xml:space="preserve"> </w:t>
-      </w:r>
-      <w:r>
-        <w:t>between one class and another</w:t>
-      </w:r>
-      <w:r>
-        <w:t xml:space="preserve"> might</w:t>
-      </w:r>
-      <w:r>
-        <w:t xml:space="preserve"> look </w:t>
-      </w:r>
-      <w:r>
-        <w:t>like</w:t>
-      </w:r>
-      <w:r>
-        <w:t xml:space="preserve"> </w:t>
-      </w:r>
-      <w:r>
-        <w:t>this</w:t>
-      </w:r>
-      <w:r>
-        <w:t>:</w:t>
-      </w:r>
-    </w:p>
-    <w:p/>
-    <w:p>
       <w:pPr>
         <w:ind w:left="852"/>
       </w:pPr>
@@ -1639,7 +1363,7 @@
           <w:noProof/>
         </w:rPr>
         <w:drawing>
-          <wp:inline distT="0" distB="0" distL="0" distR="0">
+          <wp:inline distT="0" distB="0" distL="0" distR="0" wp14:anchorId="107C2582" wp14:editId="05B79A89">
             <wp:extent cx="1565910" cy="673735"/>
             <wp:effectExtent l="0" t="0" r="0" b="0"/>
             <wp:docPr id="1" name="Picture 1"/>
@@ -1717,19 +1441,7 @@
         <w:t>Class B</w:t>
       </w:r>
       <w:r>
-        <w:t>. This would</w:t>
-      </w:r>
-      <w:r>
-        <w:t xml:space="preserve"> </w:t>
-      </w:r>
-      <w:r>
-        <w:t xml:space="preserve">create a </w:t>
-      </w:r>
-      <w:r>
-        <w:t>relationship</w:t>
-      </w:r>
-      <w:r>
-        <w:t xml:space="preserve"> from </w:t>
+        <w:t xml:space="preserve">. This would create a relationship from </w:t>
       </w:r>
       <w:r>
         <w:rPr>
@@ -1746,14 +1458,7 @@
           <w:b/>
           <w:bCs/>
         </w:rPr>
-        <w:t>Class </w:t>
-      </w:r>
-      <w:r>
-        <w:rPr>
-          <w:b/>
-          <w:bCs/>
-        </w:rPr>
-        <w:t>B</w:t>
+        <w:t>Class B</w:t>
       </w:r>
       <w:r>
         <w:t>.</w:t>
@@ -1762,6 +1467,84 @@
     <w:p/>
     <w:p>
       <w:r>
+        <w:t xml:space="preserve">Relationships might also be </w:t>
+      </w:r>
+      <w:r>
+        <w:rPr>
+          <w:i/>
+          <w:iCs/>
+        </w:rPr>
+        <w:t>bidirectional</w:t>
+      </w:r>
+      <w:r>
+        <w:rPr>
+          <w:i/>
+          <w:iCs/>
+        </w:rPr>
+        <w:t xml:space="preserve">: </w:t>
+      </w:r>
+      <w:r>
+        <w:t>a two way street</w:t>
+      </w:r>
+      <w:r>
+        <w:t xml:space="preserve">. </w:t>
+      </w:r>
+      <w:r>
+        <w:t>I</w:t>
+      </w:r>
+      <w:r>
+        <w:t>f</w:t>
+      </w:r>
+      <w:r>
+        <w:t xml:space="preserve"> one class relates to another, </w:t>
+      </w:r>
+      <w:r>
+        <w:t>then</w:t>
+      </w:r>
+      <w:r>
+        <w:t xml:space="preserve"> </w:t>
+      </w:r>
+      <w:r>
+        <w:t>the</w:t>
+      </w:r>
+      <w:r>
+        <w:t xml:space="preserve"> other class </w:t>
+      </w:r>
+      <w:r>
+        <w:t xml:space="preserve">might </w:t>
+      </w:r>
+      <w:r>
+        <w:t xml:space="preserve">relates back to </w:t>
+      </w:r>
+      <w:r>
+        <w:t>the</w:t>
+      </w:r>
+      <w:r>
+        <w:t xml:space="preserve"> first class</w:t>
+      </w:r>
+      <w:r>
+        <w:t xml:space="preserve"> again</w:t>
+      </w:r>
+      <w:r>
+        <w:t>.</w:t>
+      </w:r>
+    </w:p>
+    <w:p>
+      <w:pPr>
+        <w:pStyle w:val="Heading4"/>
+      </w:pPr>
+      <w:r>
+        <w:t xml:space="preserve">1 </w:t>
+      </w:r>
+      <w:r>
+        <w:t>to</w:t>
+      </w:r>
+      <w:r>
+        <w:t xml:space="preserve"> 1 Relationship</w:t>
+      </w:r>
+    </w:p>
+    <w:p>
+      <w:r>
         <w:rPr>
           <w:b/>
           <w:bCs/>
@@ -1772,28 +1555,10 @@
         <w:t xml:space="preserve"> does </w:t>
       </w:r>
       <w:r>
-        <w:t>not</w:t>
-      </w:r>
-      <w:r>
-        <w:t xml:space="preserve"> </w:t>
-      </w:r>
-      <w:r>
-        <w:t xml:space="preserve">seem to </w:t>
-      </w:r>
-      <w:r>
-        <w:t>have</w:t>
-      </w:r>
-      <w:r>
-        <w:t xml:space="preserve"> </w:t>
-      </w:r>
-      <w:r>
-        <w:t xml:space="preserve">a </w:t>
-      </w:r>
-      <w:r>
-        <w:t>relationship</w:t>
-      </w:r>
-      <w:r>
-        <w:t xml:space="preserve"> back to </w:t>
+        <w:t xml:space="preserve">not seem to have </w:t>
+      </w:r>
+      <w:r>
+        <w:t xml:space="preserve">a relationship back to </w:t>
       </w:r>
       <w:r>
         <w:rPr>
@@ -1812,22 +1577,7 @@
         <w:t>The</w:t>
       </w:r>
       <w:r>
-        <w:t xml:space="preserve"> picture below</w:t>
-      </w:r>
-      <w:r>
-        <w:t xml:space="preserve"> would</w:t>
-      </w:r>
-      <w:r>
-        <w:t xml:space="preserve"> add </w:t>
-      </w:r>
-      <w:r>
-        <w:t xml:space="preserve">that </w:t>
-      </w:r>
-      <w:r>
-        <w:t>relationship</w:t>
-      </w:r>
-      <w:r>
-        <w:t xml:space="preserve"> back to </w:t>
+        <w:t xml:space="preserve"> picture below would add that relationship back to </w:t>
       </w:r>
       <w:r>
         <w:rPr>
@@ -1850,7 +1600,7 @@
           <w:noProof/>
         </w:rPr>
         <w:drawing>
-          <wp:inline distT="0" distB="0" distL="0" distR="0">
+          <wp:inline distT="0" distB="0" distL="0" distR="0" wp14:anchorId="13A51031" wp14:editId="3E6AF61A">
             <wp:extent cx="1646555" cy="695325"/>
             <wp:effectExtent l="0" t="0" r="0" b="9525"/>
             <wp:docPr id="2" name="Picture 2"/>
@@ -1911,43 +1661,50 @@
     <w:p/>
     <w:p>
       <w:r>
+        <w:t xml:space="preserve">In case of a bidirectional relationship </w:t>
+      </w:r>
+      <w:r>
+        <w:t xml:space="preserve">if </w:t>
+      </w:r>
+      <w:r>
+        <w:t>one class get</w:t>
+      </w:r>
+      <w:r>
+        <w:t>s</w:t>
+      </w:r>
+      <w:r>
+        <w:t xml:space="preserve"> a sub-object of another class, the other class </w:t>
+      </w:r>
+      <w:r>
+        <w:t xml:space="preserve">might </w:t>
+      </w:r>
+      <w:r>
+        <w:t>also get a sub-object point</w:t>
+      </w:r>
+      <w:r>
+        <w:t>ing</w:t>
+      </w:r>
+      <w:r>
+        <w:t xml:space="preserve"> back</w:t>
+      </w:r>
+      <w:r>
+        <w:t>.</w:t>
+      </w:r>
+    </w:p>
+    <w:p>
+      <w:pPr>
+        <w:pStyle w:val="Heading4"/>
+      </w:pPr>
+      <w:r>
+        <w:t>Relational Ring</w:t>
+      </w:r>
+    </w:p>
+    <w:p>
+      <w:r>
         <w:t xml:space="preserve">Because the class references back and forth seem so </w:t>
       </w:r>
       <w:r>
-        <w:t>closely related</w:t>
-      </w:r>
-      <w:r>
-        <w:t xml:space="preserve"> an</w:t>
-      </w:r>
-      <w:r>
-        <w:t xml:space="preserve"> additional </w:t>
-      </w:r>
-      <w:r>
-        <w:t xml:space="preserve">to the </w:t>
-      </w:r>
-      <w:r>
-        <w:t xml:space="preserve">notation </w:t>
-      </w:r>
-      <w:r>
-        <w:t xml:space="preserve">is </w:t>
-      </w:r>
-      <w:r>
-        <w:t>proposed</w:t>
-      </w:r>
-      <w:r>
-        <w:t xml:space="preserve"> here</w:t>
-      </w:r>
-      <w:r>
-        <w:t>.</w:t>
-      </w:r>
-      <w:r>
-        <w:t xml:space="preserve"> </w:t>
-      </w:r>
-      <w:r>
-        <w:t xml:space="preserve">The two class lines </w:t>
-      </w:r>
-      <w:r>
-        <w:t>may be joined together with a relational ring:</w:t>
+        <w:t>closely related an additional to the notation is proposed here. The two class lines may be joined together with a relational ring:</w:t>
       </w:r>
     </w:p>
     <w:p>
@@ -1964,7 +1721,7 @@
           <w:noProof/>
         </w:rPr>
         <w:drawing>
-          <wp:inline distT="0" distB="0" distL="0" distR="0" wp14:anchorId="1C7F6F40" wp14:editId="6EFB7019">
+          <wp:inline distT="0" distB="0" distL="0" distR="0" wp14:anchorId="0D1812EB" wp14:editId="6F9A69FB">
             <wp:extent cx="1654269" cy="696935"/>
             <wp:effectExtent l="0" t="0" r="3175" b="8255"/>
             <wp:docPr id="20" name="Picture 20"/>
@@ -2003,113 +1760,93 @@
     <w:p/>
     <w:p>
       <w:r>
-        <w:t>(The the relational ring</w:t>
-      </w:r>
-      <w:r>
-        <w:t>'s</w:t>
-      </w:r>
-      <w:r>
-        <w:t xml:space="preserve"> </w:t>
-      </w:r>
-      <w:r>
-        <w:t xml:space="preserve">being dashed </w:t>
-      </w:r>
-      <w:r>
-        <w:t xml:space="preserve">might be a stylistic choice. A solid line type or a slightly tilted ring shape </w:t>
-      </w:r>
-      <w:r>
-        <w:t xml:space="preserve">might </w:t>
-      </w:r>
-      <w:r>
-        <w:t>be variations.)</w:t>
+        <w:t>The</w:t>
+      </w:r>
+      <w:r>
+        <w:t xml:space="preserve"> picture above would express a </w:t>
+      </w:r>
+      <w:r>
+        <w:rPr>
+          <w:b/>
+          <w:bCs/>
+        </w:rPr>
+        <w:t>1 to 1</w:t>
+      </w:r>
+      <w:r>
+        <w:t xml:space="preserve"> relationship between </w:t>
+      </w:r>
+      <w:r>
+        <w:rPr>
+          <w:b/>
+          <w:bCs/>
+        </w:rPr>
+        <w:t>Class A</w:t>
+      </w:r>
+      <w:r>
+        <w:t xml:space="preserve"> and </w:t>
+      </w:r>
+      <w:r>
+        <w:rPr>
+          <w:b/>
+          <w:bCs/>
+        </w:rPr>
+        <w:t>Class B</w:t>
+      </w:r>
+      <w:r>
+        <w:t>.</w:t>
+      </w:r>
+      <w:r>
+        <w:t xml:space="preserve"> </w:t>
+      </w:r>
+      <w:r>
+        <w:t xml:space="preserve"> </w:t>
+      </w:r>
+      <w:r>
+        <w:t xml:space="preserve">(The </w:t>
+      </w:r>
+      <w:proofErr w:type="spellStart"/>
+      <w:r>
+        <w:t>the</w:t>
+      </w:r>
+      <w:proofErr w:type="spellEnd"/>
+      <w:r>
+        <w:t xml:space="preserve"> relational ring's being dashed might be a stylistic choice.)</w:t>
+      </w:r>
+    </w:p>
+    <w:p>
+      <w:pPr>
+        <w:pStyle w:val="Heading4"/>
+      </w:pPr>
+      <w:r>
+        <w:t>Lists</w:t>
+      </w:r>
+    </w:p>
+    <w:p>
+      <w:r>
+        <w:t>O</w:t>
+      </w:r>
+      <w:r>
+        <w:t xml:space="preserve">ther multiplicities might also be used. </w:t>
+      </w:r>
+      <w:r>
+        <w:t xml:space="preserve">A multiplicity of </w:t>
+      </w:r>
+      <w:r>
+        <w:rPr>
+          <w:b/>
+          <w:bCs/>
+        </w:rPr>
+        <w:t>n</w:t>
+      </w:r>
+      <w:r>
+        <w:t xml:space="preserve"> might be </w:t>
+      </w:r>
+      <w:r>
+        <w:t>expressed with a nonagon:</w:t>
       </w:r>
     </w:p>
     <w:p/>
     <w:p>
-      <w:r>
-        <w:t>The</w:t>
-      </w:r>
-      <w:r>
-        <w:t xml:space="preserve"> picture above </w:t>
-      </w:r>
-      <w:r>
-        <w:t xml:space="preserve">would </w:t>
-      </w:r>
-      <w:r>
-        <w:t xml:space="preserve">express a 1 </w:t>
-      </w:r>
-      <w:r>
-        <w:t>=&gt;</w:t>
-      </w:r>
-      <w:r>
-        <w:t xml:space="preserve"> 1 </w:t>
-      </w:r>
-      <w:r>
-        <w:t>relationship</w:t>
-      </w:r>
-      <w:r>
-        <w:t xml:space="preserve"> between </w:t>
-      </w:r>
-      <w:r>
-        <w:rPr>
-          <w:b/>
-          <w:bCs/>
-        </w:rPr>
-        <w:t>Class A</w:t>
-      </w:r>
-      <w:r>
-        <w:t xml:space="preserve"> and</w:t>
-      </w:r>
-      <w:r>
-        <w:t xml:space="preserve"> </w:t>
-      </w:r>
-      <w:r>
-        <w:rPr>
-          <w:b/>
-          <w:bCs/>
-        </w:rPr>
-        <w:t>Class B</w:t>
-      </w:r>
-      <w:r>
-        <w:t xml:space="preserve">. </w:t>
-      </w:r>
-      <w:r>
-        <w:t>But ot</w:t>
-      </w:r>
-      <w:r>
-        <w:t xml:space="preserve">her multiplicities </w:t>
-      </w:r>
-      <w:r>
-        <w:t xml:space="preserve">might </w:t>
-      </w:r>
-      <w:r>
-        <w:t xml:space="preserve">also be used. </w:t>
-      </w:r>
-      <w:r>
-        <w:t>A</w:t>
-      </w:r>
-      <w:r>
-        <w:t xml:space="preserve"> multiplicity of </w:t>
-      </w:r>
-      <w:r>
-        <w:rPr>
-          <w:b/>
-          <w:bCs/>
-        </w:rPr>
-        <w:t>n</w:t>
-      </w:r>
-      <w:r>
-        <w:t xml:space="preserve"> </w:t>
-      </w:r>
-      <w:r>
-        <w:t xml:space="preserve">might be </w:t>
-      </w:r>
-      <w:r>
-        <w:t>expressed with a nonagon:</w:t>
-      </w:r>
-    </w:p>
-    <w:p/>
-    <w:p>
       <w:pPr>
         <w:ind w:left="852"/>
       </w:pPr>
@@ -2118,7 +1855,7 @@
           <w:noProof/>
         </w:rPr>
         <w:drawing>
-          <wp:inline distT="0" distB="0" distL="0" distR="0">
+          <wp:inline distT="0" distB="0" distL="0" distR="0" wp14:anchorId="68EAAE24" wp14:editId="0E279930">
             <wp:extent cx="392430" cy="349250"/>
             <wp:effectExtent l="0" t="0" r="7620" b="0"/>
             <wp:docPr id="8" name="Picture 8"/>
@@ -2171,13 +1908,57 @@
     <w:p/>
     <w:p>
       <w:r>
-        <w:t xml:space="preserve">A nonagon </w:t>
-      </w:r>
-      <w:r>
-        <w:t xml:space="preserve">would </w:t>
-      </w:r>
-      <w:r>
-        <w:t xml:space="preserve">represent a list of things. Instead of letting a </w:t>
+        <w:t>A nonagon would represent a list of things.</w:t>
+      </w:r>
+    </w:p>
+    <w:p>
+      <w:pPr>
+        <w:pStyle w:val="Heading4"/>
+      </w:pPr>
+      <w:r>
+        <w:t>1 to N Relationship</w:t>
+      </w:r>
+    </w:p>
+    <w:p>
+      <w:r>
+        <w:t xml:space="preserve">There might be </w:t>
+      </w:r>
+      <w:r>
+        <w:rPr>
+          <w:b/>
+          <w:bCs/>
+        </w:rPr>
+        <w:t>1</w:t>
+      </w:r>
+      <w:r>
+        <w:rPr>
+          <w:b/>
+          <w:bCs/>
+        </w:rPr>
+        <w:t xml:space="preserve"> </w:t>
+      </w:r>
+      <w:r>
+        <w:rPr>
+          <w:b/>
+          <w:bCs/>
+        </w:rPr>
+        <w:t>to</w:t>
+      </w:r>
+      <w:r>
+        <w:rPr>
+          <w:b/>
+          <w:bCs/>
+        </w:rPr>
+        <w:t xml:space="preserve"> n</w:t>
+      </w:r>
+      <w:r>
+        <w:t xml:space="preserve"> relationships between classes.</w:t>
+      </w:r>
+      <w:r>
+        <w:t xml:space="preserve"> </w:t>
+      </w:r>
+      <w:r>
+        <w:t xml:space="preserve">Instead of letting a </w:t>
       </w:r>
       <w:r>
         <w:rPr>
@@ -2190,10 +1971,7 @@
         <w:t xml:space="preserve"> </w:t>
       </w:r>
       <w:r>
-        <w:t>contain</w:t>
-      </w:r>
-      <w:r>
-        <w:t xml:space="preserve"> </w:t>
+        <w:t xml:space="preserve">contain </w:t>
       </w:r>
       <w:r>
         <w:t xml:space="preserve">a single item of </w:t>
@@ -2206,19 +1984,10 @@
         <w:t>Class B</w:t>
       </w:r>
       <w:r>
-        <w:t>,</w:t>
-      </w:r>
-      <w:r>
-        <w:t xml:space="preserve"> it may</w:t>
-      </w:r>
-      <w:r>
-        <w:t xml:space="preserve"> </w:t>
-      </w:r>
-      <w:r>
-        <w:t>contain</w:t>
-      </w:r>
-      <w:r>
-        <w:t xml:space="preserve"> </w:t>
+        <w:t xml:space="preserve">, it may </w:t>
+      </w:r>
+      <w:r>
+        <w:t xml:space="preserve">contain </w:t>
       </w:r>
       <w:r>
         <w:t xml:space="preserve">a list of items of </w:t>
@@ -2234,6 +2003,7 @@
         <w:t>:</w:t>
       </w:r>
     </w:p>
+    <w:p/>
     <w:p>
       <w:pPr>
         <w:ind w:left="852"/>
@@ -2248,7 +2018,7 @@
           <w:noProof/>
         </w:rPr>
         <w:drawing>
-          <wp:inline distT="0" distB="0" distL="0" distR="0" wp14:anchorId="5432CDA0" wp14:editId="7E17FD4C">
+          <wp:inline distT="0" distB="0" distL="0" distR="0" wp14:anchorId="2909D422" wp14:editId="791BF79C">
             <wp:extent cx="1734783" cy="702175"/>
             <wp:effectExtent l="0" t="0" r="0" b="3175"/>
             <wp:docPr id="19" name="Picture 19"/>
@@ -2284,174 +2054,163 @@
         </w:drawing>
       </w:r>
     </w:p>
+    <w:p/>
+    <w:p>
+      <w:r>
+        <w:t>The</w:t>
+      </w:r>
+      <w:r>
+        <w:t xml:space="preserve"> picture above aims to express an </w:t>
+      </w:r>
+      <w:r>
+        <w:rPr>
+          <w:b/>
+          <w:bCs/>
+        </w:rPr>
+        <w:t xml:space="preserve">n </w:t>
+      </w:r>
+      <w:r>
+        <w:rPr>
+          <w:b/>
+          <w:bCs/>
+        </w:rPr>
+        <w:t>to</w:t>
+      </w:r>
+      <w:r>
+        <w:rPr>
+          <w:b/>
+          <w:bCs/>
+        </w:rPr>
+        <w:t xml:space="preserve"> 1</w:t>
+      </w:r>
+      <w:r>
+        <w:t xml:space="preserve"> relationship between </w:t>
+      </w:r>
+      <w:r>
+        <w:rPr>
+          <w:b/>
+          <w:bCs/>
+        </w:rPr>
+        <w:t>Class A</w:t>
+      </w:r>
+      <w:r>
+        <w:t xml:space="preserve"> and </w:t>
+      </w:r>
+      <w:r>
+        <w:rPr>
+          <w:b/>
+          <w:bCs/>
+        </w:rPr>
+        <w:t>Class B</w:t>
+      </w:r>
+      <w:r>
+        <w:t>.</w:t>
+      </w:r>
+      <w:r>
+        <w:t xml:space="preserve"> </w:t>
+      </w:r>
+      <w:r>
+        <w:t xml:space="preserve">In that case one class </w:t>
+      </w:r>
+      <w:r>
+        <w:t xml:space="preserve">may have </w:t>
+      </w:r>
+      <w:r>
+        <w:t xml:space="preserve">a related list of items of another class. </w:t>
+      </w:r>
+      <w:r>
+        <w:t>The</w:t>
+      </w:r>
+      <w:r>
+        <w:t xml:space="preserve"> other class </w:t>
+      </w:r>
+      <w:r>
+        <w:t xml:space="preserve">might have </w:t>
+      </w:r>
+      <w:r>
+        <w:t xml:space="preserve">a single related item, that connects back to </w:t>
+      </w:r>
+      <w:r>
+        <w:t>the</w:t>
+      </w:r>
+      <w:r>
+        <w:t xml:space="preserve"> first class.</w:t>
+      </w:r>
+    </w:p>
+    <w:p>
+      <w:pPr>
+        <w:pStyle w:val="Heading4"/>
+      </w:pPr>
+      <w:r>
+        <w:t>N</w:t>
+      </w:r>
+      <w:r>
+        <w:t xml:space="preserve"> to 1 Relationship</w:t>
+      </w:r>
+    </w:p>
+    <w:p>
+      <w:r>
+        <w:t xml:space="preserve">The </w:t>
+      </w:r>
+      <w:r>
+        <w:t xml:space="preserve">picture below would display a </w:t>
+      </w:r>
+      <w:r>
+        <w:rPr>
+          <w:b/>
+          <w:bCs/>
+        </w:rPr>
+        <w:t xml:space="preserve">1 </w:t>
+      </w:r>
+      <w:r>
+        <w:rPr>
+          <w:b/>
+          <w:bCs/>
+        </w:rPr>
+        <w:t>to</w:t>
+      </w:r>
+      <w:r>
+        <w:rPr>
+          <w:b/>
+          <w:bCs/>
+        </w:rPr>
+        <w:t xml:space="preserve"> n</w:t>
+      </w:r>
+      <w:r>
+        <w:t xml:space="preserve"> relationship between </w:t>
+      </w:r>
+      <w:r>
+        <w:rPr>
+          <w:b/>
+          <w:bCs/>
+        </w:rPr>
+        <w:t>Class A</w:t>
+      </w:r>
+      <w:r>
+        <w:t xml:space="preserve"> and </w:t>
+      </w:r>
+      <w:r>
+        <w:rPr>
+          <w:b/>
+          <w:bCs/>
+        </w:rPr>
+        <w:t>Class B</w:t>
+      </w:r>
+      <w:r>
+        <w:t>.</w:t>
+      </w:r>
+    </w:p>
+    <w:p/>
     <w:p>
       <w:pPr>
         <w:ind w:left="852"/>
       </w:pPr>
-    </w:p>
-    <w:p>
-      <w:r>
-        <w:t>The</w:t>
-      </w:r>
-      <w:r>
-        <w:t xml:space="preserve"> picture above </w:t>
-      </w:r>
-      <w:r>
-        <w:t xml:space="preserve">aims to </w:t>
-      </w:r>
-      <w:r>
-        <w:t xml:space="preserve">express an </w:t>
-      </w:r>
-      <w:r>
-        <w:rPr>
-          <w:b/>
-          <w:bCs/>
-        </w:rPr>
-        <w:t xml:space="preserve">n </w:t>
-      </w:r>
-      <w:r>
-        <w:rPr>
-          <w:b/>
-          <w:bCs/>
-        </w:rPr>
-        <w:t>=&gt;</w:t>
-      </w:r>
-      <w:r>
-        <w:rPr>
-          <w:b/>
-          <w:bCs/>
-        </w:rPr>
-        <w:t xml:space="preserve"> 1</w:t>
-      </w:r>
-      <w:r>
-        <w:t xml:space="preserve"> </w:t>
-      </w:r>
-      <w:r>
-        <w:t>relationship</w:t>
-      </w:r>
-      <w:r>
-        <w:t xml:space="preserve"> between </w:t>
-      </w:r>
-      <w:r>
-        <w:rPr>
-          <w:b/>
-          <w:bCs/>
-        </w:rPr>
-        <w:t>Class A</w:t>
-      </w:r>
-      <w:r>
-        <w:t xml:space="preserve"> and </w:t>
-      </w:r>
-      <w:r>
-        <w:rPr>
-          <w:b/>
-          <w:bCs/>
-        </w:rPr>
-        <w:t>Class</w:t>
-      </w:r>
-      <w:r>
-        <w:rPr>
-          <w:b/>
-          <w:bCs/>
-        </w:rPr>
-        <w:t> </w:t>
-      </w:r>
-      <w:r>
-        <w:rPr>
-          <w:b/>
-          <w:bCs/>
-        </w:rPr>
-        <w:t>B</w:t>
-      </w:r>
-      <w:r>
-        <w:t>.</w:t>
-      </w:r>
-    </w:p>
-    <w:p>
-      <w:r>
-        <w:t>The</w:t>
-      </w:r>
-      <w:r>
-        <w:t xml:space="preserve"> </w:t>
-      </w:r>
-      <w:r>
-        <w:t xml:space="preserve">picture below </w:t>
-      </w:r>
-      <w:r>
-        <w:t xml:space="preserve">would </w:t>
-      </w:r>
-      <w:r>
-        <w:t xml:space="preserve">display a </w:t>
-      </w:r>
-      <w:r>
-        <w:rPr>
-          <w:b/>
-          <w:bCs/>
-        </w:rPr>
-        <w:t xml:space="preserve">1 </w:t>
-      </w:r>
-      <w:r>
-        <w:rPr>
-          <w:b/>
-          <w:bCs/>
-        </w:rPr>
-        <w:t>=&gt;</w:t>
-      </w:r>
-      <w:r>
-        <w:rPr>
-          <w:b/>
-          <w:bCs/>
-        </w:rPr>
-        <w:t xml:space="preserve"> n</w:t>
-      </w:r>
-      <w:r>
-        <w:t xml:space="preserve"> </w:t>
-      </w:r>
-      <w:r>
-        <w:t>relationship</w:t>
-      </w:r>
-      <w:r>
-        <w:t xml:space="preserve"> between </w:t>
-      </w:r>
-      <w:r>
-        <w:rPr>
-          <w:b/>
-          <w:bCs/>
-        </w:rPr>
-        <w:t>Class A</w:t>
-      </w:r>
-      <w:r>
-        <w:t xml:space="preserve"> and </w:t>
-      </w:r>
-      <w:r>
-        <w:rPr>
-          <w:b/>
-          <w:bCs/>
-        </w:rPr>
-        <w:t>Class </w:t>
-      </w:r>
-      <w:r>
-        <w:rPr>
-          <w:b/>
-          <w:bCs/>
-        </w:rPr>
-        <w:t>B</w:t>
-      </w:r>
-      <w:r>
-        <w:t>.</w:t>
-      </w:r>
-    </w:p>
-    <w:p/>
-    <w:p>
-      <w:pPr>
-        <w:ind w:left="852"/>
-      </w:pPr>
       <w:r>
         <w:rPr>
           <w:noProof/>
         </w:rPr>
         <w:drawing>
-          <wp:inline distT="0" distB="0" distL="0" distR="0" wp14:anchorId="3AC1D859" wp14:editId="3A92D1FD">
+          <wp:inline distT="0" distB="0" distL="0" distR="0" wp14:anchorId="55B72BF7" wp14:editId="6F1E802A">
             <wp:extent cx="1799515" cy="728376"/>
             <wp:effectExtent l="0" t="0" r="0" b="0"/>
             <wp:docPr id="21" name="Picture 21"/>
@@ -2487,8 +2246,102 @@
         </w:drawing>
       </w:r>
     </w:p>
-    <w:p/>
-    <w:p>
+    <w:p>
+      <w:pPr>
+        <w:pStyle w:val="Heading4"/>
+      </w:pPr>
+      <w:r>
+        <w:t>N</w:t>
+      </w:r>
+      <w:r>
+        <w:t xml:space="preserve"> t</w:t>
+      </w:r>
+      <w:r>
+        <w:t>o</w:t>
+      </w:r>
+      <w:r>
+        <w:t xml:space="preserve"> </w:t>
+      </w:r>
+      <w:r>
+        <w:t>N</w:t>
+      </w:r>
+      <w:r>
+        <w:t xml:space="preserve"> Relationship</w:t>
+      </w:r>
+    </w:p>
+    <w:p>
+      <w:r>
+        <w:t>There</w:t>
+      </w:r>
+      <w:r>
+        <w:t xml:space="preserve"> may</w:t>
+      </w:r>
+      <w:r>
+        <w:t xml:space="preserve"> also</w:t>
+      </w:r>
+      <w:r>
+        <w:t xml:space="preserve"> be</w:t>
+      </w:r>
+      <w:r>
+        <w:t xml:space="preserve"> </w:t>
+      </w:r>
+      <w:r>
+        <w:rPr>
+          <w:b/>
+          <w:bCs/>
+        </w:rPr>
+        <w:t xml:space="preserve">n </w:t>
+      </w:r>
+      <w:r>
+        <w:rPr>
+          <w:b/>
+          <w:bCs/>
+        </w:rPr>
+        <w:t>to</w:t>
+      </w:r>
+      <w:r>
+        <w:rPr>
+          <w:b/>
+          <w:bCs/>
+        </w:rPr>
+        <w:t xml:space="preserve"> n</w:t>
+      </w:r>
+      <w:r>
+        <w:t xml:space="preserve"> </w:t>
+      </w:r>
+      <w:r>
+        <w:t>relationships</w:t>
+      </w:r>
+      <w:r>
+        <w:t xml:space="preserve">, where one class </w:t>
+      </w:r>
+      <w:r>
+        <w:t xml:space="preserve">would </w:t>
+      </w:r>
+      <w:r>
+        <w:t xml:space="preserve">hold a related list of items of another class, and </w:t>
+      </w:r>
+      <w:r>
+        <w:t>the</w:t>
+      </w:r>
+      <w:r>
+        <w:t xml:space="preserve"> other class </w:t>
+      </w:r>
+      <w:r>
+        <w:t xml:space="preserve">might </w:t>
+      </w:r>
+      <w:r>
+        <w:t xml:space="preserve">also hold a list of related items, that connects back to </w:t>
+      </w:r>
+      <w:r>
+        <w:t>the</w:t>
+      </w:r>
+      <w:r>
+        <w:t xml:space="preserve"> first class.</w:t>
+      </w:r>
+      <w:r>
+        <w:t xml:space="preserve"> </w:t>
+      </w:r>
       <w:r>
         <w:t>T</w:t>
       </w:r>
@@ -2516,7 +2369,7 @@
           <w:b/>
           <w:bCs/>
         </w:rPr>
-        <w:t>=&gt;</w:t>
+        <w:t>to</w:t>
       </w:r>
       <w:r>
         <w:rPr>
@@ -2601,9 +2454,16 @@
         </w:drawing>
       </w:r>
     </w:p>
-    <w:p/>
-    <w:p>
-      <w:bookmarkStart w:id="1" w:name="_Hlk43474833"/>
+    <w:p>
+      <w:pPr>
+        <w:pStyle w:val="Heading4"/>
+      </w:pPr>
+      <w:r>
+        <w:t>Relationship with Multiple Classes</w:t>
+      </w:r>
+    </w:p>
+    <w:p>
+      <w:bookmarkStart w:id="0" w:name="_Hlk43474833"/>
       <w:r>
         <w:t xml:space="preserve">There is an idea where one </w:t>
       </w:r>
@@ -2650,7 +2510,7 @@
           <w:b/>
           <w:bCs/>
         </w:rPr>
-        <w:t>=&gt;</w:t>
+        <w:t>to</w:t>
       </w:r>
       <w:r>
         <w:rPr>
@@ -2692,7 +2552,7 @@
         <w:t>which the picture below aims to express:</w:t>
       </w:r>
     </w:p>
-    <w:bookmarkEnd w:id="1"/>
+    <w:bookmarkEnd w:id="0"/>
     <w:p>
       <w:pPr>
         <w:ind w:left="852"/>
@@ -2819,7 +2679,13 @@
         <w:t xml:space="preserve">might </w:t>
       </w:r>
       <w:r>
-        <w:t>relates a class to itself.</w:t>
+        <w:t>relate</w:t>
+      </w:r>
+      <w:r>
+        <w:t xml:space="preserve"> the person</w:t>
+      </w:r>
+      <w:r>
+        <w:t xml:space="preserve"> class to itself.</w:t>
       </w:r>
     </w:p>
     <w:p/>
@@ -2937,9 +2803,9 @@
       <w:r>
         <w:t>aware of them, instead of looking at individual objects, tied to other objects.</w:t>
       </w:r>
-    </w:p>
-    <w:p/>
-    <w:p>
+      <w:r>
+        <w:t xml:space="preserve"> </w:t>
+      </w:r>
       <w:r>
         <w:t>The</w:t>
       </w:r>
@@ -2973,8 +2839,9 @@
       <w:r>
         <w:t xml:space="preserve"> structure of a drawing program.</w:t>
       </w:r>
-    </w:p>
-    <w:p>
+      <w:r>
+        <w:t xml:space="preserve"> </w:t>
+      </w:r>
       <w:r>
         <w:t xml:space="preserve">It </w:t>
       </w:r>
@@ -3089,6 +2956,33 @@
         </w:rPr>
       </w:pPr>
       <w:r>
+        <w:t>The</w:t>
+      </w:r>
+      <w:r>
+        <w:t xml:space="preserve"> example </w:t>
+      </w:r>
+      <w:r>
+        <w:t xml:space="preserve">attempts </w:t>
+      </w:r>
+      <w:r>
+        <w:t xml:space="preserve">to display </w:t>
+      </w:r>
+      <w:r>
+        <w:t>all the</w:t>
+      </w:r>
+      <w:r>
+        <w:t xml:space="preserve"> classes, relationships, related items and related lists of </w:t>
+      </w:r>
+      <w:r>
+        <w:t>the</w:t>
+      </w:r>
+      <w:r>
+        <w:t xml:space="preserve"> class structure.</w:t>
+      </w:r>
+      <w:r>
+        <w:t xml:space="preserve"> </w:t>
+      </w:r>
+      <w:r>
         <w:t>Here is an attempt to describe</w:t>
       </w:r>
       <w:r>
@@ -3196,7 +3090,7 @@
           <w:b/>
           <w:bCs/>
         </w:rPr>
-        <w:t>=&gt;</w:t>
+        <w:t>to</w:t>
       </w:r>
       <w:r>
         <w:rPr>
@@ -3244,10 +3138,288 @@
         <w:t xml:space="preserve">, this </w:t>
       </w:r>
       <w:r>
+        <w:t>c</w:t>
+      </w:r>
+      <w:r>
+        <w:t xml:space="preserve">ould </w:t>
+      </w:r>
+      <w:r>
+        <w:t xml:space="preserve">make a </w:t>
+      </w:r>
+      <w:r>
+        <w:rPr>
+          <w:b/>
+          <w:bCs/>
+        </w:rPr>
+        <w:t>D</w:t>
+      </w:r>
+      <w:r>
+        <w:rPr>
+          <w:b/>
+          <w:bCs/>
+        </w:rPr>
+        <w:t>ocument</w:t>
+      </w:r>
+      <w:r>
+        <w:t xml:space="preserve"> </w:t>
+      </w:r>
+      <w:r>
+        <w:t>reference the</w:t>
+      </w:r>
+      <w:r>
+        <w:t xml:space="preserve"> single</w:t>
+      </w:r>
+      <w:r>
+        <w:t xml:space="preserve"> </w:t>
+      </w:r>
+      <w:r>
+        <w:rPr>
+          <w:b/>
+          <w:bCs/>
+        </w:rPr>
+        <w:t>A</w:t>
+      </w:r>
+      <w:r>
+        <w:rPr>
+          <w:b/>
+          <w:bCs/>
+        </w:rPr>
+        <w:t>pplication</w:t>
+      </w:r>
+      <w:r>
+        <w:t xml:space="preserve"> it is </w:t>
+      </w:r>
+      <w:r>
+        <w:t>opened in</w:t>
+      </w:r>
+      <w:r>
+        <w:t xml:space="preserve">. </w:t>
+      </w:r>
+      <w:r>
+        <w:t xml:space="preserve">A </w:t>
+      </w:r>
+      <w:r>
+        <w:rPr>
+          <w:b/>
+          <w:bCs/>
+        </w:rPr>
+        <w:t>D</w:t>
+      </w:r>
+      <w:r>
+        <w:rPr>
+          <w:b/>
+          <w:bCs/>
+        </w:rPr>
+        <w:t>ocument</w:t>
+      </w:r>
+      <w:r>
+        <w:t xml:space="preserve"> </w:t>
+      </w:r>
+      <w:r>
+        <w:t xml:space="preserve">might </w:t>
+      </w:r>
+      <w:r>
+        <w:t xml:space="preserve">hold a collection of </w:t>
+      </w:r>
+      <w:r>
+        <w:rPr>
+          <w:b/>
+          <w:bCs/>
+        </w:rPr>
+        <w:t>P</w:t>
+      </w:r>
+      <w:r>
+        <w:rPr>
+          <w:b/>
+          <w:bCs/>
+        </w:rPr>
+        <w:t xml:space="preserve">oints </w:t>
+      </w:r>
+      <w:r>
+        <w:t xml:space="preserve">and a collection of </w:t>
+      </w:r>
+      <w:r>
+        <w:rPr>
+          <w:b/>
+          <w:bCs/>
+        </w:rPr>
+        <w:t>L</w:t>
+      </w:r>
+      <w:r>
+        <w:rPr>
+          <w:b/>
+          <w:bCs/>
+        </w:rPr>
+        <w:t>ines</w:t>
+      </w:r>
+      <w:r>
+        <w:t xml:space="preserve">. That </w:t>
+      </w:r>
+      <w:r>
         <w:t xml:space="preserve">would </w:t>
       </w:r>
       <w:r>
-        <w:t xml:space="preserve">make a </w:t>
+        <w:t xml:space="preserve">make </w:t>
+      </w:r>
+      <w:r>
+        <w:rPr>
+          <w:b/>
+          <w:bCs/>
+        </w:rPr>
+        <w:t xml:space="preserve">Document </w:t>
+      </w:r>
+      <w:r>
+        <w:t>have</w:t>
+      </w:r>
+      <w:r>
+        <w:t xml:space="preserve"> </w:t>
+      </w:r>
+      <w:r>
+        <w:t xml:space="preserve">a </w:t>
+      </w:r>
+      <w:r>
+        <w:rPr>
+          <w:b/>
+          <w:bCs/>
+        </w:rPr>
+        <w:t xml:space="preserve">1 </w:t>
+      </w:r>
+      <w:r>
+        <w:rPr>
+          <w:b/>
+          <w:bCs/>
+        </w:rPr>
+        <w:t>to</w:t>
+      </w:r>
+      <w:r>
+        <w:rPr>
+          <w:b/>
+          <w:bCs/>
+        </w:rPr>
+        <w:t xml:space="preserve"> n</w:t>
+      </w:r>
+      <w:r>
+        <w:t xml:space="preserve"> </w:t>
+      </w:r>
+      <w:r>
+        <w:t>relationship</w:t>
+      </w:r>
+      <w:r>
+        <w:t xml:space="preserve"> with </w:t>
+      </w:r>
+      <w:r>
+        <w:rPr>
+          <w:b/>
+          <w:bCs/>
+        </w:rPr>
+        <w:t xml:space="preserve">Point </w:t>
+      </w:r>
+      <w:r>
+        <w:t xml:space="preserve">and a </w:t>
+      </w:r>
+      <w:r>
+        <w:rPr>
+          <w:b/>
+          <w:bCs/>
+        </w:rPr>
+        <w:t xml:space="preserve">1 </w:t>
+      </w:r>
+      <w:r>
+        <w:rPr>
+          <w:b/>
+          <w:bCs/>
+        </w:rPr>
+        <w:t>to</w:t>
+      </w:r>
+      <w:r>
+        <w:rPr>
+          <w:b/>
+          <w:bCs/>
+        </w:rPr>
+        <w:t xml:space="preserve"> n</w:t>
+      </w:r>
+      <w:r>
+        <w:t xml:space="preserve"> </w:t>
+      </w:r>
+      <w:r>
+        <w:t>relationship</w:t>
+      </w:r>
+      <w:r>
+        <w:t xml:space="preserve"> with </w:t>
+      </w:r>
+      <w:r>
+        <w:rPr>
+          <w:b/>
+          <w:bCs/>
+        </w:rPr>
+        <w:t>Line</w:t>
+      </w:r>
+      <w:r>
+        <w:t>.</w:t>
+      </w:r>
+      <w:r>
+        <w:t xml:space="preserve"> </w:t>
+      </w:r>
+      <w:r>
+        <w:t>Inversely, t</w:t>
+      </w:r>
+      <w:r>
+        <w:t>his</w:t>
+      </w:r>
+      <w:r>
+        <w:t xml:space="preserve"> </w:t>
+      </w:r>
+      <w:r>
+        <w:t xml:space="preserve">would </w:t>
+      </w:r>
+      <w:r>
+        <w:t xml:space="preserve">make </w:t>
+      </w:r>
+      <w:r>
+        <w:t xml:space="preserve">a </w:t>
+      </w:r>
+      <w:r>
+        <w:rPr>
+          <w:b/>
+          <w:bCs/>
+        </w:rPr>
+        <w:t>Point</w:t>
+      </w:r>
+      <w:r>
+        <w:rPr>
+          <w:b/>
+          <w:bCs/>
+        </w:rPr>
+        <w:t xml:space="preserve"> </w:t>
+      </w:r>
+      <w:r>
+        <w:t>or</w:t>
+      </w:r>
+      <w:r>
+        <w:t xml:space="preserve"> </w:t>
+      </w:r>
+      <w:r>
+        <w:rPr>
+          <w:b/>
+          <w:bCs/>
+        </w:rPr>
+        <w:t xml:space="preserve">Line </w:t>
+      </w:r>
+      <w:r>
+        <w:t>point out</w:t>
+      </w:r>
+      <w:r>
+        <w:rPr>
+          <w:b/>
+          <w:bCs/>
+        </w:rPr>
+        <w:t xml:space="preserve"> </w:t>
+      </w:r>
+      <w:r>
+        <w:t>one</w:t>
+      </w:r>
+      <w:r>
+        <w:t xml:space="preserve"> </w:t>
       </w:r>
       <w:r>
         <w:rPr>
@@ -3264,764 +3436,295 @@
         <w:t>ocument</w:t>
       </w:r>
       <w:r>
-        <w:t xml:space="preserve"> </w:t>
-      </w:r>
-      <w:r>
-        <w:t>open</w:t>
-      </w:r>
-      <w:r>
-        <w:t>ed</w:t>
-      </w:r>
-      <w:r>
-        <w:t xml:space="preserve"> inside</w:t>
-      </w:r>
-      <w:r>
-        <w:t xml:space="preserve"> </w:t>
-      </w:r>
-      <w:r>
-        <w:t>a</w:t>
-      </w:r>
-      <w:r>
-        <w:t xml:space="preserve"> running</w:t>
-      </w:r>
-      <w:r>
-        <w:t xml:space="preserve"> </w:t>
-      </w:r>
-      <w:r>
-        <w:rPr>
-          <w:b/>
-          <w:bCs/>
-        </w:rPr>
-        <w:t>A</w:t>
-      </w:r>
-      <w:r>
-        <w:rPr>
-          <w:b/>
-          <w:bCs/>
-        </w:rPr>
-        <w:t>pplication</w:t>
-      </w:r>
-      <w:r>
-        <w:t xml:space="preserve">: an </w:t>
-      </w:r>
-      <w:r>
-        <w:rPr>
-          <w:b/>
-          <w:bCs/>
-        </w:rPr>
-        <w:t xml:space="preserve">n </w:t>
-      </w:r>
-      <w:r>
-        <w:rPr>
-          <w:b/>
-          <w:bCs/>
-        </w:rPr>
-        <w:t>=&gt;</w:t>
-      </w:r>
-      <w:r>
-        <w:rPr>
-          <w:b/>
-          <w:bCs/>
-        </w:rPr>
-        <w:t xml:space="preserve"> 1 </w:t>
-      </w:r>
-      <w:r>
-        <w:t>relationship</w:t>
+        <w:rPr>
+          <w:b/>
+          <w:bCs/>
+        </w:rPr>
+        <w:t xml:space="preserve"> </w:t>
+      </w:r>
+      <w:r>
+        <w:t>it would belong to</w:t>
+      </w:r>
+      <w:r>
+        <w:t>.</w:t>
+      </w:r>
+      <w:r>
+        <w:t xml:space="preserve"> </w:t>
+      </w:r>
+      <w:r>
+        <w:t xml:space="preserve">Furthermore, a </w:t>
+      </w:r>
+      <w:r>
+        <w:rPr>
+          <w:b/>
+          <w:bCs/>
+        </w:rPr>
+        <w:t>L</w:t>
+      </w:r>
+      <w:r>
+        <w:rPr>
+          <w:b/>
+          <w:bCs/>
+        </w:rPr>
+        <w:t>ine</w:t>
+      </w:r>
+      <w:r>
+        <w:t xml:space="preserve"> would be</w:t>
+      </w:r>
+      <w:r>
+        <w:t xml:space="preserve"> composed of two </w:t>
+      </w:r>
+      <w:r>
+        <w:rPr>
+          <w:b/>
+          <w:bCs/>
+        </w:rPr>
+        <w:t>P</w:t>
+      </w:r>
+      <w:r>
+        <w:rPr>
+          <w:b/>
+          <w:bCs/>
+        </w:rPr>
+        <w:t>oints</w:t>
+      </w:r>
+      <w:r>
+        <w:t xml:space="preserve">: </w:t>
+      </w:r>
+      <w:r>
+        <w:rPr>
+          <w:b/>
+          <w:bCs/>
+        </w:rPr>
+        <w:t>Point A</w:t>
+      </w:r>
+      <w:r>
+        <w:t xml:space="preserve"> and </w:t>
+      </w:r>
+      <w:r>
+        <w:rPr>
+          <w:b/>
+          <w:bCs/>
+        </w:rPr>
+        <w:t>Point B</w:t>
+      </w:r>
+      <w:r>
+        <w:t>.</w:t>
+      </w:r>
+      <w:r>
+        <w:t xml:space="preserve"> </w:t>
+      </w:r>
+      <w:r>
+        <w:t>The idea is that P</w:t>
+      </w:r>
+      <w:r>
+        <w:rPr>
+          <w:b/>
+          <w:bCs/>
+        </w:rPr>
+        <w:t>oint</w:t>
+      </w:r>
+      <w:r>
+        <w:rPr>
+          <w:b/>
+          <w:bCs/>
+        </w:rPr>
+        <w:t>s</w:t>
+      </w:r>
+      <w:r>
+        <w:t xml:space="preserve"> could be reused in multiple lines.</w:t>
+      </w:r>
+      <w:r>
+        <w:t xml:space="preserve"> </w:t>
+      </w:r>
+      <w:r>
+        <w:t xml:space="preserve">Perhaps a bit creatively, these </w:t>
+      </w:r>
+      <w:r>
+        <w:t xml:space="preserve">became </w:t>
+      </w:r>
+      <w:r>
+        <w:t xml:space="preserve">collections </w:t>
+      </w:r>
+      <w:r>
+        <w:t xml:space="preserve">inside a </w:t>
+      </w:r>
+      <w:r>
+        <w:rPr>
+          <w:b/>
+          <w:bCs/>
+        </w:rPr>
+        <w:t>Point</w:t>
+      </w:r>
+      <w:r>
+        <w:t xml:space="preserve"> </w:t>
+      </w:r>
+      <w:r>
+        <w:t xml:space="preserve">called </w:t>
+      </w:r>
+      <w:r>
+        <w:rPr>
+          <w:b/>
+          <w:bCs/>
+        </w:rPr>
+        <w:t>As Point A In Lines</w:t>
+      </w:r>
+      <w:r>
+        <w:t xml:space="preserve"> and </w:t>
+      </w:r>
+      <w:r>
+        <w:rPr>
+          <w:b/>
+          <w:bCs/>
+        </w:rPr>
+        <w:t>As Point B In Lines</w:t>
+      </w:r>
+      <w:r>
+        <w:t>.</w:t>
+      </w:r>
+      <w:r>
+        <w:t xml:space="preserve"> It may be a bit non-obvious that it would be a </w:t>
+      </w:r>
+      <w:r>
+        <w:rPr>
+          <w:b/>
+          <w:bCs/>
+        </w:rPr>
+        <w:t xml:space="preserve">1 </w:t>
+      </w:r>
+      <w:r>
+        <w:rPr>
+          <w:b/>
+          <w:bCs/>
+        </w:rPr>
+        <w:t>to</w:t>
+      </w:r>
+      <w:r>
+        <w:rPr>
+          <w:b/>
+          <w:bCs/>
+        </w:rPr>
+        <w:t xml:space="preserve"> n</w:t>
+      </w:r>
+      <w:r>
+        <w:t xml:space="preserve"> relationship, involving lists of lines.</w:t>
+      </w:r>
+    </w:p>
+    <w:p>
+      <w:pPr>
+        <w:pStyle w:val="Heading3"/>
+      </w:pPr>
+      <w:bookmarkStart w:id="1" w:name="_Hlk43732930"/>
+      <w:r>
+        <w:t>Bidirectional R</w:t>
+      </w:r>
+      <w:r>
+        <w:t>elationships</w:t>
+      </w:r>
+      <w:r>
+        <w:t xml:space="preserve"> Between Objects</w:t>
+      </w:r>
+      <w:bookmarkEnd w:id="1"/>
+    </w:p>
+    <w:p>
+      <w:r>
+        <w:t>Relationships</w:t>
       </w:r>
       <w:r>
         <w:t xml:space="preserve"> between </w:t>
-      </w:r>
-      <w:r>
-        <w:rPr>
-          <w:b/>
-          <w:bCs/>
-        </w:rPr>
-        <w:t xml:space="preserve">Document </w:t>
-      </w:r>
-      <w:r>
-        <w:t xml:space="preserve">and </w:t>
-      </w:r>
-      <w:r>
-        <w:rPr>
-          <w:b/>
-          <w:bCs/>
-        </w:rPr>
-        <w:t>Application</w:t>
-      </w:r>
-      <w:r>
-        <w:t>.</w:t>
-      </w:r>
-      <w:r>
-        <w:t xml:space="preserve"> </w:t>
-      </w:r>
-      <w:r>
-        <w:t xml:space="preserve">A </w:t>
-      </w:r>
-      <w:r>
-        <w:rPr>
-          <w:b/>
-          <w:bCs/>
-        </w:rPr>
-        <w:t>D</w:t>
-      </w:r>
-      <w:r>
-        <w:rPr>
-          <w:b/>
-          <w:bCs/>
-        </w:rPr>
-        <w:t>ocument</w:t>
-      </w:r>
-      <w:r>
-        <w:t xml:space="preserve"> </w:t>
-      </w:r>
-      <w:r>
-        <w:t xml:space="preserve">might </w:t>
-      </w:r>
-      <w:r>
-        <w:t xml:space="preserve">hold a collection of </w:t>
-      </w:r>
-      <w:r>
-        <w:rPr>
-          <w:b/>
-          <w:bCs/>
-        </w:rPr>
-        <w:t>P</w:t>
-      </w:r>
-      <w:r>
-        <w:rPr>
-          <w:b/>
-          <w:bCs/>
-        </w:rPr>
-        <w:t xml:space="preserve">oints </w:t>
-      </w:r>
-      <w:r>
-        <w:t xml:space="preserve">and a collection of </w:t>
-      </w:r>
-      <w:r>
-        <w:rPr>
-          <w:b/>
-          <w:bCs/>
-        </w:rPr>
-        <w:t>L</w:t>
-      </w:r>
-      <w:r>
-        <w:rPr>
-          <w:b/>
-          <w:bCs/>
-        </w:rPr>
-        <w:t>ines</w:t>
-      </w:r>
-      <w:r>
-        <w:t xml:space="preserve">. That </w:t>
-      </w:r>
-      <w:r>
-        <w:t xml:space="preserve">would </w:t>
-      </w:r>
-      <w:r>
-        <w:t xml:space="preserve">make </w:t>
-      </w:r>
-      <w:r>
-        <w:rPr>
-          <w:b/>
-          <w:bCs/>
-        </w:rPr>
-        <w:t xml:space="preserve">Document </w:t>
-      </w:r>
-      <w:r>
-        <w:t>have</w:t>
-      </w:r>
-      <w:r>
-        <w:t xml:space="preserve"> </w:t>
-      </w:r>
-      <w:r>
-        <w:t xml:space="preserve">a </w:t>
-      </w:r>
-      <w:r>
-        <w:rPr>
-          <w:b/>
-          <w:bCs/>
-        </w:rPr>
-        <w:t xml:space="preserve">1 </w:t>
-      </w:r>
-      <w:r>
-        <w:rPr>
-          <w:b/>
-          <w:bCs/>
-        </w:rPr>
-        <w:t>=&gt;</w:t>
-      </w:r>
-      <w:r>
-        <w:rPr>
-          <w:b/>
-          <w:bCs/>
-        </w:rPr>
-        <w:t xml:space="preserve"> n</w:t>
-      </w:r>
-      <w:r>
-        <w:t xml:space="preserve"> </w:t>
-      </w:r>
-      <w:r>
-        <w:t>relationship</w:t>
-      </w:r>
-      <w:r>
-        <w:t xml:space="preserve"> with </w:t>
-      </w:r>
-      <w:r>
-        <w:rPr>
-          <w:b/>
-          <w:bCs/>
-        </w:rPr>
-        <w:t xml:space="preserve">Point </w:t>
-      </w:r>
-      <w:r>
-        <w:t xml:space="preserve">and a </w:t>
-      </w:r>
-      <w:r>
-        <w:rPr>
-          <w:b/>
-          <w:bCs/>
-        </w:rPr>
-        <w:t xml:space="preserve">1 </w:t>
-      </w:r>
-      <w:r>
-        <w:rPr>
-          <w:b/>
-          <w:bCs/>
-        </w:rPr>
-        <w:t>=&gt;</w:t>
-      </w:r>
-      <w:r>
-        <w:rPr>
-          <w:b/>
-          <w:bCs/>
-        </w:rPr>
-        <w:t xml:space="preserve"> n</w:t>
-      </w:r>
-      <w:r>
-        <w:t xml:space="preserve"> </w:t>
-      </w:r>
-      <w:r>
-        <w:t>relationship</w:t>
-      </w:r>
-      <w:r>
-        <w:t xml:space="preserve"> with </w:t>
-      </w:r>
-      <w:r>
-        <w:rPr>
-          <w:b/>
-          <w:bCs/>
-        </w:rPr>
-        <w:t>Line</w:t>
-      </w:r>
-      <w:r>
-        <w:t>.</w:t>
-      </w:r>
-      <w:r>
-        <w:t xml:space="preserve"> </w:t>
-      </w:r>
-      <w:r>
-        <w:t>Inversely, t</w:t>
-      </w:r>
-      <w:r>
-        <w:t>his</w:t>
-      </w:r>
-      <w:r>
-        <w:t xml:space="preserve"> </w:t>
-      </w:r>
-      <w:r>
-        <w:t xml:space="preserve">would </w:t>
-      </w:r>
-      <w:r>
-        <w:t xml:space="preserve">make collections of </w:t>
-      </w:r>
-      <w:r>
-        <w:rPr>
-          <w:b/>
-          <w:bCs/>
-        </w:rPr>
-        <w:t xml:space="preserve">Points </w:t>
-      </w:r>
-      <w:r>
-        <w:t xml:space="preserve">and </w:t>
-      </w:r>
-      <w:r>
-        <w:rPr>
-          <w:b/>
-          <w:bCs/>
-        </w:rPr>
-        <w:t xml:space="preserve">Lines </w:t>
-      </w:r>
-      <w:r>
-        <w:t xml:space="preserve">part of </w:t>
-      </w:r>
-      <w:r>
-        <w:t>one</w:t>
-      </w:r>
-      <w:r>
-        <w:t xml:space="preserve"> </w:t>
-      </w:r>
-      <w:r>
-        <w:rPr>
-          <w:b/>
-          <w:bCs/>
-        </w:rPr>
-        <w:t>D</w:t>
-      </w:r>
-      <w:r>
-        <w:rPr>
-          <w:b/>
-          <w:bCs/>
-        </w:rPr>
-        <w:t>ocument</w:t>
-      </w:r>
-      <w:r>
-        <w:t>.</w:t>
-      </w:r>
-      <w:r>
-        <w:t xml:space="preserve"> </w:t>
-      </w:r>
-      <w:r>
-        <w:t xml:space="preserve">Furthermore, a </w:t>
-      </w:r>
-      <w:r>
-        <w:rPr>
-          <w:b/>
-          <w:bCs/>
-        </w:rPr>
-        <w:t>L</w:t>
-      </w:r>
-      <w:r>
-        <w:rPr>
-          <w:b/>
-          <w:bCs/>
-        </w:rPr>
-        <w:t>ine</w:t>
-      </w:r>
-      <w:r>
-        <w:t xml:space="preserve"> would be</w:t>
-      </w:r>
-      <w:r>
-        <w:t xml:space="preserve"> composed of two </w:t>
-      </w:r>
-      <w:r>
-        <w:rPr>
-          <w:b/>
-          <w:bCs/>
-        </w:rPr>
-        <w:t>P</w:t>
-      </w:r>
-      <w:r>
-        <w:rPr>
-          <w:b/>
-          <w:bCs/>
-        </w:rPr>
-        <w:t>oints</w:t>
-      </w:r>
-      <w:r>
-        <w:t>. Howev</w:t>
-      </w:r>
-      <w:r>
-        <w:t>er,</w:t>
-      </w:r>
-      <w:r>
-        <w:t xml:space="preserve"> when </w:t>
-      </w:r>
-      <w:r>
-        <w:t>chain</w:t>
-      </w:r>
-      <w:r>
-        <w:t>ing</w:t>
-      </w:r>
-      <w:r>
-        <w:t xml:space="preserve"> lines together</w:t>
-      </w:r>
-      <w:r>
-        <w:t xml:space="preserve"> to form a picture</w:t>
-      </w:r>
-      <w:r>
-        <w:t>, a point</w:t>
-      </w:r>
-      <w:r>
-        <w:t xml:space="preserve"> might</w:t>
-      </w:r>
-      <w:r>
-        <w:t xml:space="preserve"> be</w:t>
-      </w:r>
-      <w:r>
-        <w:t xml:space="preserve"> reused</w:t>
-      </w:r>
-      <w:r>
-        <w:t xml:space="preserve"> a</w:t>
-      </w:r>
-      <w:r>
-        <w:t>s</w:t>
-      </w:r>
-      <w:r>
-        <w:t xml:space="preserve"> part of multiple lines. </w:t>
-      </w:r>
-      <w:r>
-        <w:t>This</w:t>
-      </w:r>
-      <w:r>
-        <w:t xml:space="preserve"> </w:t>
-      </w:r>
-      <w:r>
-        <w:t xml:space="preserve">should </w:t>
-      </w:r>
-      <w:r>
-        <w:t>give</w:t>
-      </w:r>
-      <w:r>
-        <w:t xml:space="preserve"> the</w:t>
-      </w:r>
-      <w:r>
-        <w:t xml:space="preserve"> </w:t>
-      </w:r>
-      <w:r>
-        <w:rPr>
-          <w:b/>
-          <w:bCs/>
-        </w:rPr>
-        <w:t xml:space="preserve">Line </w:t>
-      </w:r>
-      <w:r>
-        <w:rPr>
-          <w:b/>
-          <w:bCs/>
-        </w:rPr>
-        <w:t xml:space="preserve">class </w:t>
-      </w:r>
-      <w:r>
-        <w:t xml:space="preserve">two </w:t>
-      </w:r>
-      <w:r>
-        <w:rPr>
-          <w:b/>
-          <w:bCs/>
-        </w:rPr>
-        <w:t xml:space="preserve">1 </w:t>
-      </w:r>
-      <w:r>
-        <w:rPr>
-          <w:b/>
-          <w:bCs/>
-        </w:rPr>
-        <w:t>=&gt;</w:t>
-      </w:r>
-      <w:r>
-        <w:rPr>
-          <w:b/>
-          <w:bCs/>
-        </w:rPr>
-        <w:t xml:space="preserve"> n</w:t>
-      </w:r>
-      <w:r>
-        <w:t xml:space="preserve"> </w:t>
-      </w:r>
-      <w:r>
-        <w:t>relationships</w:t>
-      </w:r>
-      <w:r>
-        <w:t xml:space="preserve"> with a </w:t>
-      </w:r>
-      <w:r>
-        <w:rPr>
-          <w:b/>
-          <w:bCs/>
-        </w:rPr>
-        <w:t>Point</w:t>
-      </w:r>
-      <w:r>
-        <w:t xml:space="preserve">: one for </w:t>
-      </w:r>
-      <w:r>
-        <w:t>the</w:t>
-      </w:r>
-      <w:r>
-        <w:t xml:space="preserve"> first point and one for </w:t>
-      </w:r>
-      <w:r>
-        <w:t>the</w:t>
-      </w:r>
-      <w:r>
-        <w:t xml:space="preserve"> second point</w:t>
-      </w:r>
-      <w:r>
-        <w:t xml:space="preserve">: </w:t>
-      </w:r>
-      <w:r>
-        <w:rPr>
-          <w:b/>
-          <w:bCs/>
-        </w:rPr>
-        <w:t>Point A</w:t>
-      </w:r>
-      <w:r>
-        <w:t xml:space="preserve"> and </w:t>
-      </w:r>
-      <w:r>
-        <w:rPr>
-          <w:b/>
-          <w:bCs/>
-        </w:rPr>
-        <w:t>Point B</w:t>
-      </w:r>
-      <w:r>
-        <w:t>.</w:t>
-      </w:r>
-      <w:r>
-        <w:t xml:space="preserve"> The </w:t>
       </w:r>
       <w:r>
         <w:rPr>
           <w:i/>
           <w:iCs/>
         </w:rPr>
-        <w:t>inverse</w:t>
-      </w:r>
-      <w:r>
-        <w:t xml:space="preserve"> relationship, </w:t>
-      </w:r>
-      <w:r>
-        <w:t>could be</w:t>
-      </w:r>
-      <w:r>
-        <w:t xml:space="preserve"> that each point may be used in multiple lines, as either </w:t>
-      </w:r>
-      <w:r>
-        <w:rPr>
-          <w:b/>
-          <w:bCs/>
-        </w:rPr>
-        <w:t xml:space="preserve">Point A </w:t>
-      </w:r>
-      <w:r>
-        <w:t xml:space="preserve">or </w:t>
-      </w:r>
-      <w:r>
-        <w:rPr>
-          <w:b/>
-          <w:bCs/>
-        </w:rPr>
-        <w:t>Point B</w:t>
-      </w:r>
-      <w:r>
-        <w:t xml:space="preserve">. Perhaps a bit creatively, these </w:t>
-      </w:r>
-      <w:r>
-        <w:t xml:space="preserve">became </w:t>
-      </w:r>
-      <w:r>
-        <w:t xml:space="preserve">collections </w:t>
-      </w:r>
-      <w:r>
-        <w:t xml:space="preserve">called </w:t>
-      </w:r>
-      <w:r>
-        <w:rPr>
-          <w:b/>
-          <w:bCs/>
-        </w:rPr>
-        <w:t>As Point A In Lines</w:t>
-      </w:r>
-      <w:r>
-        <w:t xml:space="preserve"> and </w:t>
-      </w:r>
-      <w:r>
-        <w:rPr>
-          <w:b/>
-          <w:bCs/>
-        </w:rPr>
-        <w:t>As Point B In Lines</w:t>
-      </w:r>
+        <w:t>classes</w:t>
+      </w:r>
+      <w:r>
+        <w:t xml:space="preserve"> </w:t>
+      </w:r>
+      <w:r>
+        <w:t xml:space="preserve">might </w:t>
+      </w:r>
+      <w:r>
+        <w:t>set</w:t>
+      </w:r>
+      <w:r>
+        <w:t xml:space="preserve"> </w:t>
+      </w:r>
+      <w:r>
+        <w:t xml:space="preserve">guidelines </w:t>
+      </w:r>
+      <w:r>
+        <w:t>for how objects</w:t>
+      </w:r>
+      <w:r>
+        <w:t xml:space="preserve"> </w:t>
+      </w:r>
+      <w:r>
+        <w:t xml:space="preserve">could </w:t>
+      </w:r>
+      <w:r>
+        <w:t xml:space="preserve">connect to </w:t>
+      </w:r>
+      <w:proofErr w:type="spellStart"/>
+      <w:r>
+        <w:t>eachother</w:t>
+      </w:r>
+      <w:proofErr w:type="spellEnd"/>
       <w:r>
         <w:t>.</w:t>
       </w:r>
       <w:r>
-        <w:t xml:space="preserve"> It may be a bit non-obvious that it would be a </w:t>
-      </w:r>
-      <w:r>
-        <w:rPr>
-          <w:b/>
-          <w:bCs/>
-        </w:rPr>
-        <w:t xml:space="preserve">1 </w:t>
-      </w:r>
-      <w:r>
-        <w:rPr>
-          <w:b/>
-          <w:bCs/>
-        </w:rPr>
-        <w:t>=&gt;</w:t>
-      </w:r>
-      <w:r>
-        <w:rPr>
-          <w:b/>
-          <w:bCs/>
-        </w:rPr>
-        <w:t xml:space="preserve"> n</w:t>
-      </w:r>
-      <w:r>
-        <w:t xml:space="preserve"> relationship, involving lists of lines.</w:t>
-      </w:r>
-    </w:p>
-    <w:p/>
-    <w:p>
-      <w:r>
-        <w:t>The</w:t>
-      </w:r>
-      <w:r>
-        <w:t xml:space="preserve"> e</w:t>
-      </w:r>
-      <w:r>
-        <w:t xml:space="preserve">xample </w:t>
-      </w:r>
-      <w:r>
-        <w:t xml:space="preserve">aimed to </w:t>
-      </w:r>
-      <w:r>
-        <w:t>disp</w:t>
-      </w:r>
-      <w:r>
-        <w:t xml:space="preserve">lay </w:t>
-      </w:r>
-      <w:r>
-        <w:t>all</w:t>
-      </w:r>
-      <w:r>
+        <w:t xml:space="preserve"> </w:t>
+      </w:r>
+      <w:r>
+        <w:t>Relationships</w:t>
+      </w:r>
+      <w:r>
+        <w:t xml:space="preserve"> between </w:t>
+      </w:r>
+      <w:r>
+        <w:rPr>
+          <w:i/>
+        </w:rPr>
+        <w:t xml:space="preserve">objects </w:t>
+      </w:r>
+      <w:r>
+        <w:rPr>
+          <w:iCs/>
+        </w:rPr>
+        <w:t>c</w:t>
+      </w:r>
+      <w:r>
+        <w:rPr>
+          <w:iCs/>
+        </w:rPr>
+        <w:t xml:space="preserve">ould </w:t>
+      </w:r>
+      <w:r>
+        <w:rPr>
+          <w:iCs/>
+        </w:rPr>
+        <w:t>be</w:t>
+      </w:r>
+      <w:r>
+        <w:rPr>
+          <w:i/>
+        </w:rPr>
         <w:t xml:space="preserve"> </w:t>
       </w:r>
       <w:r>
         <w:t>the</w:t>
       </w:r>
       <w:r>
-        <w:t xml:space="preserve"> classes, </w:t>
-      </w:r>
-      <w:r>
-        <w:t>relationships</w:t>
-      </w:r>
-      <w:r>
-        <w:t xml:space="preserve">, </w:t>
-      </w:r>
-      <w:r>
-        <w:t>related</w:t>
-      </w:r>
-      <w:r>
-        <w:t xml:space="preserve"> items and related lists of </w:t>
-      </w:r>
-      <w:r>
-        <w:t>the</w:t>
-      </w:r>
-      <w:r>
-        <w:t xml:space="preserve"> </w:t>
-      </w:r>
-      <w:r>
-        <w:t xml:space="preserve">class </w:t>
-      </w:r>
-      <w:r>
-        <w:t>structure.</w:t>
-      </w:r>
-    </w:p>
-    <w:p>
-      <w:pPr>
-        <w:pStyle w:val="Heading3"/>
-      </w:pPr>
-      <w:bookmarkStart w:id="2" w:name="_Hlk43732930"/>
-      <w:r>
-        <w:t>Bidirectional R</w:t>
-      </w:r>
-      <w:r>
-        <w:t>elationships</w:t>
-      </w:r>
-      <w:r>
-        <w:t xml:space="preserve"> Between Objects</w:t>
-      </w:r>
-      <w:bookmarkEnd w:id="2"/>
-    </w:p>
-    <w:p>
-      <w:r>
-        <w:t>Relationships</w:t>
-      </w:r>
-      <w:r>
-        <w:t xml:space="preserve"> between </w:t>
+        <w:t xml:space="preserve"> </w:t>
       </w:r>
       <w:r>
         <w:rPr>
           <w:i/>
           <w:iCs/>
         </w:rPr>
-        <w:t>classes</w:t>
-      </w:r>
-      <w:r>
-        <w:t xml:space="preserve"> </w:t>
-      </w:r>
-      <w:r>
-        <w:t xml:space="preserve">might </w:t>
-      </w:r>
-      <w:r>
-        <w:t>set</w:t>
-      </w:r>
-      <w:r>
-        <w:t xml:space="preserve"> </w:t>
-      </w:r>
-      <w:r>
-        <w:t xml:space="preserve">guidelines </w:t>
-      </w:r>
-      <w:r>
-        <w:t>for how objects</w:t>
-      </w:r>
-      <w:r>
-        <w:t xml:space="preserve"> </w:t>
-      </w:r>
-      <w:r>
-        <w:t xml:space="preserve">could </w:t>
-      </w:r>
-      <w:r>
-        <w:t>connect to eachother.</w:t>
-      </w:r>
-    </w:p>
-    <w:p>
-      <w:r>
-        <w:t>Relationships</w:t>
-      </w:r>
-      <w:r>
-        <w:t xml:space="preserve"> between </w:t>
-      </w:r>
-      <w:r>
-        <w:rPr>
-          <w:i/>
-        </w:rPr>
-        <w:t xml:space="preserve">objects </w:t>
-      </w:r>
-      <w:r>
-        <w:rPr>
-          <w:iCs/>
-        </w:rPr>
-        <w:t xml:space="preserve">would </w:t>
-      </w:r>
-      <w:r>
-        <w:rPr>
-          <w:iCs/>
-        </w:rPr>
-        <w:t>be</w:t>
-      </w:r>
-      <w:r>
-        <w:rPr>
-          <w:i/>
-        </w:rPr>
-        <w:t xml:space="preserve"> </w:t>
-      </w:r>
-      <w:r>
-        <w:t>the</w:t>
-      </w:r>
-      <w:r>
-        <w:t xml:space="preserve"> </w:t>
-      </w:r>
-      <w:r>
-        <w:rPr>
-          <w:i/>
-          <w:iCs/>
-        </w:rPr>
         <w:t>actual</w:t>
       </w:r>
       <w:r>
@@ -4037,7 +3740,14 @@
         <w:t>.</w:t>
       </w:r>
     </w:p>
-    <w:p/>
+    <w:p>
+      <w:pPr>
+        <w:pStyle w:val="Heading4"/>
+      </w:pPr>
+      <w:r>
+        <w:t>Pairs of Related Objects</w:t>
+      </w:r>
+    </w:p>
     <w:p>
       <w:r>
         <w:t>One idea</w:t>
@@ -4230,7 +3940,16 @@
         <w:t xml:space="preserve"> </w:t>
       </w:r>
       <w:r>
-        <w:t xml:space="preserve">When </w:t>
+        <w:t xml:space="preserve">That might be a bit of a bold statement. </w:t>
+      </w:r>
+      <w:r>
+        <w:t xml:space="preserve">And it might be just one way of looking at it. </w:t>
+      </w:r>
+      <w:r>
+        <w:t>But here the idea is entertained that w</w:t>
+      </w:r>
+      <w:r>
+        <w:t xml:space="preserve">hen </w:t>
       </w:r>
       <w:r>
         <w:t xml:space="preserve">one object would refer to another, </w:t>
@@ -4247,9 +3966,16 @@
       <w:r>
         <w:t>refer back to the first one.</w:t>
       </w:r>
-      <w:r>
-        <w:t xml:space="preserve"> </w:t>
-      </w:r>
+    </w:p>
+    <w:p>
+      <w:pPr>
+        <w:pStyle w:val="Heading4"/>
+      </w:pPr>
+      <w:r>
+        <w:t>Lists</w:t>
+      </w:r>
+    </w:p>
+    <w:p>
       <w:r>
         <w:rPr>
           <w:b/>
@@ -4449,9 +4175,6 @@
         <w:t>s</w:t>
       </w:r>
       <w:r>
-        <w:t xml:space="preserve"> of those classes</w:t>
-      </w:r>
-      <w:r>
         <w:t xml:space="preserve"> </w:t>
       </w:r>
       <w:r>
@@ -4591,7 +4314,25 @@
         <w:pStyle w:val="Heading4"/>
       </w:pPr>
       <w:r>
-        <w:t>Object relating to itself</w:t>
+        <w:t xml:space="preserve">Object </w:t>
+      </w:r>
+      <w:r>
+        <w:t>R</w:t>
+      </w:r>
+      <w:r>
+        <w:t>elat</w:t>
+      </w:r>
+      <w:r>
+        <w:t>ed</w:t>
+      </w:r>
+      <w:r>
+        <w:t xml:space="preserve"> to </w:t>
+      </w:r>
+      <w:r>
+        <w:t>I</w:t>
+      </w:r>
+      <w:r>
+        <w:t>tself</w:t>
       </w:r>
     </w:p>
     <w:p>
@@ -4695,7 +4436,13 @@
         <w:t>relationship</w:t>
       </w:r>
       <w:r>
-        <w:t xml:space="preserve"> between classes, one class relates to another and </w:t>
+        <w:t xml:space="preserve"> between classes, one class relates to another</w:t>
+      </w:r>
+      <w:r>
+        <w:t>,</w:t>
+      </w:r>
+      <w:r>
+        <w:t xml:space="preserve"> and </w:t>
       </w:r>
       <w:r>
         <w:t>the</w:t>
@@ -4728,13 +4475,7 @@
         <w:t xml:space="preserve"> be</w:t>
       </w:r>
       <w:r>
-        <w:t xml:space="preserve"> enough to establish </w:t>
-      </w:r>
-      <w:r>
-        <w:t xml:space="preserve">the </w:t>
-      </w:r>
-      <w:r>
-        <w:t>relationship</w:t>
+        <w:t xml:space="preserve"> enough</w:t>
       </w:r>
       <w:r>
         <w:t>.</w:t>
@@ -4880,46 +4621,7 @@
         <w:t xml:space="preserve"> </w:t>
       </w:r>
       <w:r>
-        <w:t xml:space="preserve">other. An object of </w:t>
-      </w:r>
-      <w:r>
-        <w:rPr>
-          <w:b/>
-          <w:bCs/>
-        </w:rPr>
-        <w:t xml:space="preserve">Class A </w:t>
-      </w:r>
-      <w:r>
-        <w:t xml:space="preserve">may </w:t>
-      </w:r>
-      <w:r>
-        <w:t xml:space="preserve">refer to an arbitrary object of </w:t>
-      </w:r>
-      <w:r>
-        <w:rPr>
-          <w:b/>
-          <w:bCs/>
-        </w:rPr>
-        <w:t>Class B</w:t>
-      </w:r>
-      <w:r>
-        <w:t xml:space="preserve">, which refers to an arbitrary object of </w:t>
-      </w:r>
-      <w:r>
-        <w:rPr>
-          <w:b/>
-          <w:bCs/>
-        </w:rPr>
-        <w:t>Class A</w:t>
-      </w:r>
-      <w:r>
-        <w:t xml:space="preserve"> again.</w:t>
-      </w:r>
-      <w:r>
-        <w:t xml:space="preserve"> </w:t>
-      </w:r>
-      <w:r>
-        <w:t xml:space="preserve">It </w:t>
+        <w:t xml:space="preserve">other. It </w:t>
       </w:r>
       <w:r>
         <w:t xml:space="preserve">might </w:t>
@@ -4964,25 +4666,10 @@
         <w:t>the</w:t>
       </w:r>
       <w:r>
-        <w:t xml:space="preserve"> other class, </w:t>
-      </w:r>
-      <w:r>
-        <w:t>but</w:t>
-      </w:r>
-      <w:r>
-        <w:t xml:space="preserve"> </w:t>
-      </w:r>
-      <w:r>
-        <w:t>not</w:t>
-      </w:r>
-      <w:r>
-        <w:t xml:space="preserve"> necessarily to each</w:t>
-      </w:r>
-      <w:r>
-        <w:t xml:space="preserve"> </w:t>
-      </w:r>
-      <w:r>
-        <w:t>other.</w:t>
+        <w:t xml:space="preserve"> other class</w:t>
+      </w:r>
+      <w:r>
+        <w:t>.</w:t>
       </w:r>
     </w:p>
     <w:p/>
@@ -5089,7 +4776,13 @@
     </w:p>
     <w:p>
       <w:r>
-        <w:t xml:space="preserve">The tell-tale sign in a diagram, that a bidirectional relationship would be </w:t>
+        <w:t xml:space="preserve">The tell-tale sign in a diagram, that a bidirectional relationship </w:t>
+      </w:r>
+      <w:r>
+        <w:t xml:space="preserve">might </w:t>
+      </w:r>
+      <w:r>
+        <w:t xml:space="preserve">be </w:t>
       </w:r>
       <w:r>
         <w:rPr>
@@ -5124,7 +4817,13 @@
         <w:t>When</w:t>
       </w:r>
       <w:r>
-        <w:t xml:space="preserve"> a sub-object's target would be changed</w:t>
+        <w:t xml:space="preserve"> a sub-object's target would </w:t>
+      </w:r>
+      <w:r>
+        <w:t xml:space="preserve">then </w:t>
+      </w:r>
+      <w:r>
+        <w:t>be changed</w:t>
       </w:r>
       <w:r>
         <w:t xml:space="preserve">, </w:t>
@@ -5227,6 +4926,10 @@
     </w:p>
     <w:p>
       <w:r>
+        <w:rPr>
+          <w:i/>
+          <w:iCs/>
+        </w:rPr>
         <w:t>Relationship synchronization</w:t>
       </w:r>
       <w:r>
@@ -5354,7 +5057,10 @@
     <w:p/>
     <w:p>
       <w:r>
-        <w:t xml:space="preserve">A complete </w:t>
+        <w:t>As such, a</w:t>
+      </w:r>
+      <w:r>
+        <w:t xml:space="preserve"> complete </w:t>
       </w:r>
       <w:r>
         <w:t>bidirectional</w:t>
@@ -5499,7 +5205,48 @@
         <w:t>. Circle Language Spec currently only aims to supply a notation for it. There should be freedom of choice how it is actually implemented.</w:t>
       </w:r>
       <w:r>
-        <w:t xml:space="preserve"> P</w:t>
+        <w:t xml:space="preserve"> </w:t>
+      </w:r>
+      <w:r>
+        <w:t xml:space="preserve">The notational choices made here and implementation details might not always resonate with </w:t>
+      </w:r>
+      <w:proofErr w:type="spellStart"/>
+      <w:r>
+        <w:t>eachother</w:t>
+      </w:r>
+      <w:proofErr w:type="spellEnd"/>
+      <w:r>
+        <w:t xml:space="preserve">. </w:t>
+      </w:r>
+      <w:r>
+        <w:t>V</w:t>
+      </w:r>
+      <w:r>
+        <w:t>ariation</w:t>
+      </w:r>
+      <w:r>
+        <w:t>s</w:t>
+      </w:r>
+      <w:r>
+        <w:t xml:space="preserve"> on notations should be possible. The one described here </w:t>
+      </w:r>
+      <w:r>
+        <w:t xml:space="preserve">might </w:t>
+      </w:r>
+      <w:r>
+        <w:t>lay a</w:t>
+      </w:r>
+      <w:r>
+        <w:t xml:space="preserve"> foundation</w:t>
+      </w:r>
+      <w:r>
+        <w:t>.</w:t>
+      </w:r>
+    </w:p>
+    <w:p/>
+    <w:p>
+      <w:r>
+        <w:t>The implementation p</w:t>
       </w:r>
       <w:r>
         <w:t xml:space="preserve">rocedures </w:t>
@@ -5526,7 +5273,14 @@
         <w:t xml:space="preserve">when a </w:t>
       </w:r>
       <w:r>
-        <w:t xml:space="preserve">system interface of </w:t>
+        <w:rPr>
+          <w:i/>
+          <w:iCs/>
+        </w:rPr>
+        <w:t>system interface</w:t>
+      </w:r>
+      <w:r>
+        <w:t xml:space="preserve"> of </w:t>
       </w:r>
       <w:r>
         <w:t xml:space="preserve">a </w:t>
@@ -5590,9 +5344,6 @@
     <w:p/>
     <w:p>
       <w:r>
-        <w:t xml:space="preserve">The picture above is just an impression of what that might look like. There may be more than one way of doing it. </w:t>
-      </w:r>
-      <w:r>
         <w:t xml:space="preserve">System interfaces </w:t>
       </w:r>
       <w:r>
@@ -5606,6 +5357,26 @@
       </w:r>
       <w:r>
         <w:t>Those inner workings might be tucked away and not always visible.</w:t>
+      </w:r>
+      <w:r>
+        <w:t xml:space="preserve"> </w:t>
+      </w:r>
+      <w:r>
+        <w:t xml:space="preserve">They </w:t>
+      </w:r>
+      <w:r>
+        <w:t>might have a chapter on their own</w:t>
+      </w:r>
+      <w:bookmarkStart w:id="2" w:name="_GoBack"/>
+      <w:bookmarkEnd w:id="2"/>
+      <w:r>
+        <w:t>.</w:t>
+      </w:r>
+      <w:r>
+        <w:t xml:space="preserve"> </w:t>
+      </w:r>
+      <w:r>
+        <w:t>The picture above is just an impression of what that might look like. There may be more than one way of doing it.</w:t>
       </w:r>
     </w:p>
     <w:sectPr>
@@ -7294,7 +7065,7 @@
 </file>
 
 <file path=customXml/itemProps1.xml><?xml version="1.0" encoding="utf-8"?>
-<ds:datastoreItem xmlns:ds="http://schemas.openxmlformats.org/officeDocument/2006/customXml" ds:itemID="{13CB4FA7-D797-4818-8882-D0647EC19287}">
+<ds:datastoreItem xmlns:ds="http://schemas.openxmlformats.org/officeDocument/2006/customXml" ds:itemID="{0C4CB361-D91E-46CC-9B84-93D67FE7633C}">
   <ds:schemaRefs>
     <ds:schemaRef ds:uri="http://schemas.openxmlformats.org/officeDocument/2006/bibliography"/>
   </ds:schemaRefs>

</xml_diff>

<commit_message>
Circle Language Spec: Relationships: Repeated the word "bidirectional" where it seemed appropriate.
</commit_message>
<xml_diff>
--- a/1.1. Circle Language Spec/06. Relationships/1. Relationships.docx
+++ b/1.1. Circle Language Spec/06. Relationships/1. Relationships.docx
@@ -1829,7 +1829,7 @@
         <w:t xml:space="preserve">Because the class references back and forth seem so </w:t>
       </w:r>
       <w:r>
-        <w:t xml:space="preserve">closely related an additional to the notation </w:t>
+        <w:t xml:space="preserve">closely related an addition to the notation </w:t>
       </w:r>
       <w:r>
         <w:t>is</w:t>
@@ -2058,7 +2058,13 @@
     </w:p>
     <w:p>
       <w:r>
-        <w:t xml:space="preserve">There might be </w:t>
+        <w:t xml:space="preserve">There </w:t>
+      </w:r>
+      <w:r>
+        <w:t xml:space="preserve">may </w:t>
+      </w:r>
+      <w:r>
+        <w:t xml:space="preserve">be </w:t>
       </w:r>
       <w:r>
         <w:rPr>
@@ -2200,6 +2206,9 @@
         <w:t>a</w:t>
       </w:r>
       <w:r>
+        <w:t xml:space="preserve"> bidirectional</w:t>
+      </w:r>
+      <w:r>
         <w:t xml:space="preserve"> </w:t>
       </w:r>
       <w:r>
@@ -2297,6 +2306,9 @@
       </w:r>
       <w:r>
         <w:t xml:space="preserve">display a </w:t>
+      </w:r>
+      <w:r>
+        <w:t xml:space="preserve">bidirectional </w:t>
       </w:r>
       <w:r>
         <w:rPr>
@@ -2440,6 +2452,9 @@
         <w:t xml:space="preserve"> be</w:t>
       </w:r>
       <w:r>
+        <w:t xml:space="preserve"> bidirectional</w:t>
+      </w:r>
+      <w:r>
         <w:t xml:space="preserve"> </w:t>
       </w:r>
       <w:r>
@@ -2533,7 +2548,13 @@
         <w:t xml:space="preserve">aims to </w:t>
       </w:r>
       <w:r>
-        <w:t xml:space="preserve">display an </w:t>
+        <w:t>display a</w:t>
+      </w:r>
+      <w:r>
+        <w:t xml:space="preserve"> bidirectional</w:t>
+      </w:r>
+      <w:r>
+        <w:t xml:space="preserve"> </w:t>
       </w:r>
       <w:r>
         <w:rPr>
@@ -2683,7 +2704,13 @@
         <w:t xml:space="preserve">would have </w:t>
       </w:r>
       <w:r>
-        <w:t xml:space="preserve">a </w:t>
+        <w:t>a</w:t>
+      </w:r>
+      <w:r>
+        <w:t>n</w:t>
+      </w:r>
+      <w:r>
+        <w:t xml:space="preserve"> </w:t>
       </w:r>
       <w:r>
         <w:rPr>
@@ -2736,7 +2763,16 @@
         <w:t xml:space="preserve">, </w:t>
       </w:r>
       <w:r>
-        <w:t>which the picture below aims to express:</w:t>
+        <w:t>of which</w:t>
+      </w:r>
+      <w:r>
+        <w:t xml:space="preserve"> the picture below aims to express</w:t>
+      </w:r>
+      <w:r>
+        <w:t xml:space="preserve"> a bidirectional version</w:t>
+      </w:r>
+      <w:r>
+        <w:t>:</w:t>
       </w:r>
     </w:p>
     <w:bookmarkEnd w:id="1"/>
@@ -2878,7 +2914,13 @@
     <w:p/>
     <w:p>
       <w:r>
-        <w:t xml:space="preserve">A class relating to itself </w:t>
+        <w:t xml:space="preserve">A class </w:t>
+      </w:r>
+      <w:r>
+        <w:t xml:space="preserve">with a bidirectional relationship </w:t>
+      </w:r>
+      <w:r>
+        <w:t xml:space="preserve">to itself </w:t>
       </w:r>
       <w:r>
         <w:t xml:space="preserve">could look </w:t>
@@ -3085,7 +3127,7 @@
         <w:t>Line</w:t>
       </w:r>
       <w:r>
-        <w:t>.</w:t>
+        <w:t xml:space="preserve"> and the bidirectional relationships between.</w:t>
       </w:r>
     </w:p>
     <w:p/>
@@ -4019,13 +4061,7 @@
         <w:t>One idea</w:t>
       </w:r>
       <w:r>
-        <w:t xml:space="preserve"> about </w:t>
-      </w:r>
-      <w:r>
-        <w:t xml:space="preserve">managing </w:t>
-      </w:r>
-      <w:r>
-        <w:t xml:space="preserve">bidirectional relationships between objects might be: for each reference to an object, the other object might contain one reference back. </w:t>
+        <w:t xml:space="preserve"> about bidirectional relationships between objects might be: for each reference to an object, the other object might contain one reference back. </w:t>
       </w:r>
     </w:p>
     <w:p/>
@@ -4351,6 +4387,16 @@
         <w:t xml:space="preserve"> </w:t>
       </w:r>
       <w:r>
+        <w:t>bidirectional</w:t>
+      </w:r>
+      <w:r>
+        <w:rPr>
+          <w:b/>
+          <w:bCs/>
+        </w:rPr>
+        <w:t xml:space="preserve"> </w:t>
+      </w:r>
+      <w:r>
         <w:t>relationships between objects.</w:t>
       </w:r>
     </w:p>
@@ -4435,10 +4481,31 @@
         <w:t xml:space="preserve">may </w:t>
       </w:r>
       <w:r>
-        <w:t xml:space="preserve">create </w:t>
-      </w:r>
-      <w:r>
-        <w:t>list</w:t>
+        <w:t>create</w:t>
+      </w:r>
+      <w:r>
+        <w:t xml:space="preserve"> a</w:t>
+      </w:r>
+      <w:r>
+        <w:t xml:space="preserve"> </w:t>
+      </w:r>
+      <w:r>
+        <w:t xml:space="preserve">list </w:t>
+      </w:r>
+      <w:r>
+        <w:t xml:space="preserve">inside </w:t>
+      </w:r>
+      <w:r>
+        <w:t xml:space="preserve">a </w:t>
+      </w:r>
+      <w:r>
+        <w:t xml:space="preserve">class. </w:t>
+      </w:r>
+      <w:r>
+        <w:t xml:space="preserve">In </w:t>
+      </w:r>
+      <w:r>
+        <w:t>object</w:t>
       </w:r>
       <w:r>
         <w:t>s</w:t>
@@ -4447,24 +4514,6 @@
         <w:t xml:space="preserve"> </w:t>
       </w:r>
       <w:r>
-        <w:t xml:space="preserve">inside </w:t>
-      </w:r>
-      <w:r>
-        <w:t xml:space="preserve">classes. </w:t>
-      </w:r>
-      <w:r>
-        <w:t xml:space="preserve">In </w:t>
-      </w:r>
-      <w:r>
-        <w:t>object</w:t>
-      </w:r>
-      <w:r>
-        <w:t>s</w:t>
-      </w:r>
-      <w:r>
-        <w:t xml:space="preserve"> </w:t>
-      </w:r>
-      <w:r>
         <w:t xml:space="preserve">these lists might </w:t>
       </w:r>
       <w:r>
@@ -4540,13 +4589,36 @@
         <w:t>again</w:t>
       </w:r>
       <w:r>
-        <w:t>.</w:t>
+        <w:t>, in case the relationship is bidirectional.</w:t>
       </w:r>
     </w:p>
     <w:p/>
     <w:p>
       <w:r>
-        <w:t>n to n:</w:t>
+        <w:t xml:space="preserve">For </w:t>
+      </w:r>
+      <w:r>
+        <w:rPr>
+          <w:b/>
+          <w:bCs/>
+        </w:rPr>
+        <w:t xml:space="preserve">n </w:t>
+      </w:r>
+      <w:r>
+        <w:t>to</w:t>
+      </w:r>
+      <w:r>
+        <w:rPr>
+          <w:b/>
+          <w:bCs/>
+        </w:rPr>
+        <w:t xml:space="preserve"> n</w:t>
+      </w:r>
+      <w:r>
+        <w:t xml:space="preserve"> relationships it may work similarly</w:t>
+      </w:r>
+      <w:r>
+        <w:t>:</w:t>
       </w:r>
     </w:p>
     <w:p>
@@ -4642,19 +4714,22 @@
         <w:t xml:space="preserve">might </w:t>
       </w:r>
       <w:r>
-        <w:t xml:space="preserve">relate to itself. In a diagram </w:t>
-      </w:r>
-      <w:r>
-        <w:t>this</w:t>
-      </w:r>
-      <w:r>
-        <w:t xml:space="preserve"> </w:t>
-      </w:r>
-      <w:r>
-        <w:t xml:space="preserve">may </w:t>
-      </w:r>
-      <w:r>
-        <w:t>look as follows:</w:t>
+        <w:t xml:space="preserve">relate to itself. </w:t>
+      </w:r>
+      <w:r>
+        <w:t xml:space="preserve">For </w:t>
+      </w:r>
+      <w:r>
+        <w:t>a bidirectional relationships</w:t>
+      </w:r>
+      <w:r>
+        <w:t xml:space="preserve"> </w:t>
+      </w:r>
+      <w:r>
+        <w:t xml:space="preserve">this might look </w:t>
+      </w:r>
+      <w:r>
+        <w:t>as follows:</w:t>
       </w:r>
     </w:p>
     <w:p>
@@ -5630,7 +5705,15 @@
         <w:t xml:space="preserve"> be possible. The one described here </w:t>
       </w:r>
       <w:r>
-        <w:t xml:space="preserve">might </w:t>
+        <w:t>might</w:t>
+      </w:r>
+      <w:r>
+        <w:t xml:space="preserve"> just</w:t>
+      </w:r>
+      <w:bookmarkStart w:id="4" w:name="_GoBack"/>
+      <w:bookmarkEnd w:id="4"/>
+      <w:r>
+        <w:t xml:space="preserve"> </w:t>
       </w:r>
       <w:r>
         <w:t>lay a</w:t>
@@ -5796,8 +5879,6 @@
       <w:r>
         <w:t>might</w:t>
       </w:r>
-      <w:bookmarkStart w:id="4" w:name="_GoBack"/>
-      <w:bookmarkEnd w:id="4"/>
       <w:r>
         <w:t xml:space="preserve"> be more than one way of doing it.</w:t>
       </w:r>
@@ -7488,7 +7569,7 @@
 </file>
 
 <file path=customXml/itemProps1.xml><?xml version="1.0" encoding="utf-8"?>
-<ds:datastoreItem xmlns:ds="http://schemas.openxmlformats.org/officeDocument/2006/customXml" ds:itemID="{718601F0-BCC1-404D-9D64-97A476E7662C}">
+<ds:datastoreItem xmlns:ds="http://schemas.openxmlformats.org/officeDocument/2006/customXml" ds:itemID="{F34C839B-FD05-4CA4-8830-CE36A91FDB08}">
   <ds:schemaRefs>
     <ds:schemaRef ds:uri="http://schemas.openxmlformats.org/officeDocument/2006/bibliography"/>
   </ds:schemaRefs>

</xml_diff>

<commit_message>
Circle Language Spec: Relationships: Correct possible over-use of the word "related".
</commit_message>
<xml_diff>
--- a/1.1. Circle Language Spec/06. Relationships/1. Relationships.docx
+++ b/1.1. Circle Language Spec/06. Relationships/1. Relationships.docx
@@ -745,10 +745,7 @@
         <w:t>. To 'see' the relationships between classes, it might be an idea to focus on the dashed lines</w:t>
       </w:r>
       <w:r>
-        <w:t xml:space="preserve"> and </w:t>
-      </w:r>
-      <w:r>
-        <w:t>shapes</w:t>
+        <w:t xml:space="preserve"> and shapes</w:t>
       </w:r>
       <w:r>
         <w:t>.</w:t>
@@ -1126,7 +1123,7 @@
         <w:t>assigned to the</w:t>
       </w:r>
       <w:r>
-        <w:t xml:space="preserve"> related list, it might imply that the list could </w:t>
+        <w:t xml:space="preserve"> list, it might imply that the list could </w:t>
       </w:r>
       <w:r>
         <w:t xml:space="preserve">contain objects of </w:t>
@@ -1166,7 +1163,13 @@
         <w:t xml:space="preserve">would be </w:t>
       </w:r>
       <w:r>
-        <w:t xml:space="preserve">assigned to the related list, </w:t>
+        <w:t xml:space="preserve">assigned to </w:t>
+      </w:r>
+      <w:r>
+        <w:t>a</w:t>
+      </w:r>
+      <w:r>
+        <w:t xml:space="preserve"> list, </w:t>
       </w:r>
       <w:r>
         <w:t xml:space="preserve">it </w:t>
@@ -1178,7 +1181,7 @@
         <w:t>suggest</w:t>
       </w:r>
       <w:r>
-        <w:t xml:space="preserve"> the related list might </w:t>
+        <w:t xml:space="preserve"> the list might </w:t>
       </w:r>
       <w:r>
         <w:t xml:space="preserve">only contain items of this </w:t>
@@ -1286,7 +1289,7 @@
         <w:t xml:space="preserve">the </w:t>
       </w:r>
       <w:r>
-        <w:t xml:space="preserve">idea that a related list might be assigned </w:t>
+        <w:t xml:space="preserve">idea that a list might be assigned </w:t>
       </w:r>
       <w:r>
         <w:rPr>
@@ -2262,7 +2265,7 @@
         <w:t xml:space="preserve">may have </w:t>
       </w:r>
       <w:r>
-        <w:t xml:space="preserve">a related list of items of another class. </w:t>
+        <w:t xml:space="preserve">a list of items of another class. </w:t>
       </w:r>
       <w:r>
         <w:t>The</w:t>
@@ -2274,7 +2277,7 @@
         <w:t xml:space="preserve">might have </w:t>
       </w:r>
       <w:r>
-        <w:t xml:space="preserve">a single related item, that connects back to </w:t>
+        <w:t xml:space="preserve">a single item, that connects back to </w:t>
       </w:r>
       <w:r>
         <w:t>the</w:t>
@@ -2500,7 +2503,7 @@
         <w:t xml:space="preserve"> </w:t>
       </w:r>
       <w:r>
-        <w:t xml:space="preserve">a related list of items of another class, and </w:t>
+        <w:t xml:space="preserve">a list of items of another class, and </w:t>
       </w:r>
       <w:r>
         <w:t>the</w:t>
@@ -2524,7 +2527,7 @@
         <w:t xml:space="preserve"> </w:t>
       </w:r>
       <w:r>
-        <w:t xml:space="preserve">a list of related items, that connects back to </w:t>
+        <w:t xml:space="preserve">a list of items, that connects back to </w:t>
       </w:r>
       <w:r>
         <w:t>the</w:t>
@@ -2676,7 +2679,7 @@
         <w:t xml:space="preserve">an idea where one </w:t>
       </w:r>
       <w:r>
-        <w:t>related list</w:t>
+        <w:t>list</w:t>
       </w:r>
       <w:r>
         <w:t xml:space="preserve"> might</w:t>
@@ -3200,7 +3203,15 @@
         <w:t>all the</w:t>
       </w:r>
       <w:r>
-        <w:t xml:space="preserve"> classes, relationships, related items and related lists of </w:t>
+        <w:t xml:space="preserve"> classes, relationships, </w:t>
+      </w:r>
+      <w:bookmarkStart w:id="2" w:name="_GoBack"/>
+      <w:r>
+        <w:t>related</w:t>
+      </w:r>
+      <w:bookmarkEnd w:id="2"/>
+      <w:r>
+        <w:t xml:space="preserve"> items and related lists of </w:t>
       </w:r>
       <w:r>
         <w:t>the</w:t>
@@ -3924,7 +3935,7 @@
       <w:pPr>
         <w:pStyle w:val="Heading3"/>
       </w:pPr>
-      <w:bookmarkStart w:id="2" w:name="_Hlk43732930"/>
+      <w:bookmarkStart w:id="3" w:name="_Hlk43732930"/>
       <w:r>
         <w:t>Bidirectional R</w:t>
       </w:r>
@@ -3934,7 +3945,7 @@
       <w:r>
         <w:t xml:space="preserve"> Between Objects</w:t>
       </w:r>
-      <w:bookmarkEnd w:id="2"/>
+      <w:bookmarkEnd w:id="3"/>
     </w:p>
     <w:p>
       <w:r>
@@ -4720,10 +4731,7 @@
         <w:t xml:space="preserve">For </w:t>
       </w:r>
       <w:r>
-        <w:t>a bidirectional relationships</w:t>
-      </w:r>
-      <w:r>
-        <w:t xml:space="preserve"> </w:t>
+        <w:t xml:space="preserve">a bidirectional relationships </w:t>
       </w:r>
       <w:r>
         <w:t xml:space="preserve">this might look </w:t>
@@ -4786,7 +4794,7 @@
       <w:pPr>
         <w:pStyle w:val="Heading3"/>
       </w:pPr>
-      <w:bookmarkStart w:id="3" w:name="_Hlk44093417"/>
+      <w:bookmarkStart w:id="4" w:name="_Hlk44093417"/>
       <w:r>
         <w:t xml:space="preserve">Bidirectional </w:t>
       </w:r>
@@ -4796,7 +4804,7 @@
       <w:r>
         <w:t xml:space="preserve"> Synchronization</w:t>
       </w:r>
-      <w:bookmarkEnd w:id="3"/>
+      <w:bookmarkEnd w:id="4"/>
     </w:p>
     <w:p>
       <w:r>
@@ -5710,8 +5718,6 @@
       <w:r>
         <w:t xml:space="preserve"> just</w:t>
       </w:r>
-      <w:bookmarkStart w:id="4" w:name="_GoBack"/>
-      <w:bookmarkEnd w:id="4"/>
       <w:r>
         <w:t xml:space="preserve"> </w:t>
       </w:r>
@@ -7569,7 +7575,7 @@
 </file>
 
 <file path=customXml/itemProps1.xml><?xml version="1.0" encoding="utf-8"?>
-<ds:datastoreItem xmlns:ds="http://schemas.openxmlformats.org/officeDocument/2006/customXml" ds:itemID="{F34C839B-FD05-4CA4-8830-CE36A91FDB08}">
+<ds:datastoreItem xmlns:ds="http://schemas.openxmlformats.org/officeDocument/2006/customXml" ds:itemID="{7B8D6355-B304-4D4D-973F-AB56BD0EEA3D}">
   <ds:schemaRefs>
     <ds:schemaRef ds:uri="http://schemas.openxmlformats.org/officeDocument/2006/bibliography"/>
   </ds:schemaRefs>

</xml_diff>

<commit_message>
Circle Language Spec: Relationships: Minor changes while reading it over.
</commit_message>
<xml_diff>
--- a/1.1. Circle Language Spec/06. Relationships/1. Relationships.docx
+++ b/1.1. Circle Language Spec/06. Relationships/1. Relationships.docx
@@ -91,19 +91,25 @@
         <w:t xml:space="preserve"> </w:t>
       </w:r>
       <w:r>
-        <w:t>Also, b</w:t>
+        <w:t>A notation for</w:t>
+      </w:r>
+      <w:r>
+        <w:t xml:space="preserve"> b</w:t>
       </w:r>
       <w:r>
         <w:t>idirectional</w:t>
       </w:r>
       <w:r>
-        <w:t xml:space="preserve"> relationships might be introduced</w:t>
+        <w:t xml:space="preserve"> relationships </w:t>
+      </w:r>
+      <w:r>
+        <w:t>is suggested</w:t>
       </w:r>
       <w:r>
         <w:t xml:space="preserve">. </w:t>
       </w:r>
       <w:r>
-        <w:t xml:space="preserve">A notation for those </w:t>
+        <w:t xml:space="preserve">An attempt </w:t>
       </w:r>
       <w:r>
         <w:t>is</w:t>
@@ -112,24 +118,6 @@
         <w:t xml:space="preserve"> </w:t>
       </w:r>
       <w:r>
-        <w:t>suggested</w:t>
-      </w:r>
-      <w:r>
-        <w:t>.</w:t>
-      </w:r>
-      <w:r>
-        <w:t xml:space="preserve"> </w:t>
-      </w:r>
-      <w:r>
-        <w:t xml:space="preserve">An attempt </w:t>
-      </w:r>
-      <w:r>
-        <w:t>is</w:t>
-      </w:r>
-      <w:r>
-        <w:t xml:space="preserve"> </w:t>
-      </w:r>
-      <w:r>
         <w:t xml:space="preserve">also made to describe how </w:t>
       </w:r>
       <w:r>
@@ -139,7 +127,7 @@
         <w:t xml:space="preserve">would </w:t>
       </w:r>
       <w:r>
-        <w:t>compare to relations between individual objects</w:t>
+        <w:t>compare to relations between objects</w:t>
       </w:r>
       <w:r>
         <w:t>.</w:t>
@@ -329,7 +317,13 @@
     <w:p/>
     <w:p>
       <w:r>
-        <w:t xml:space="preserve">Relations between classes might </w:t>
+        <w:t xml:space="preserve">Relations between classes </w:t>
+      </w:r>
+      <w:r>
+        <w:t>may</w:t>
+      </w:r>
+      <w:r>
+        <w:t xml:space="preserve"> </w:t>
       </w:r>
       <w:r>
         <w:t>determine</w:t>
@@ -745,9 +739,6 @@
         <w:t>. To 'see' the relationships between classes, it might be an idea to focus on the dashed lines</w:t>
       </w:r>
       <w:r>
-        <w:t xml:space="preserve"> and shapes</w:t>
-      </w:r>
-      <w:r>
         <w:t>.</w:t>
       </w:r>
     </w:p>
@@ -1673,6 +1664,9 @@
     </w:p>
     <w:p>
       <w:r>
+        <w:t xml:space="preserve">In the image above </w:t>
+      </w:r>
+      <w:r>
         <w:rPr>
           <w:b/>
           <w:bCs/>
@@ -1832,7 +1826,13 @@
         <w:t xml:space="preserve">Because the class references back and forth seem so </w:t>
       </w:r>
       <w:r>
-        <w:t xml:space="preserve">closely related an addition to the notation </w:t>
+        <w:t>closely related</w:t>
+      </w:r>
+      <w:r>
+        <w:t>,</w:t>
+      </w:r>
+      <w:r>
+        <w:t xml:space="preserve"> an addition to the notation </w:t>
       </w:r>
       <w:r>
         <w:t>is</w:t>
@@ -1907,7 +1907,17 @@
           <w:b/>
           <w:bCs/>
         </w:rPr>
-        <w:t>1 to 1</w:t>
+        <w:t xml:space="preserve">1 </w:t>
+      </w:r>
+      <w:r>
+        <w:t>to</w:t>
+      </w:r>
+      <w:r>
+        <w:rPr>
+          <w:b/>
+          <w:bCs/>
+        </w:rPr>
+        <w:t xml:space="preserve"> 1</w:t>
       </w:r>
       <w:r>
         <w:t xml:space="preserve"> relationship between </w:t>
@@ -2084,10 +2094,6 @@
         <w:t xml:space="preserve"> </w:t>
       </w:r>
       <w:r>
-        <w:rPr>
-          <w:b/>
-          <w:bCs/>
-        </w:rPr>
         <w:t>to</w:t>
       </w:r>
       <w:r>
@@ -2226,7 +2232,17 @@
           <w:b/>
           <w:bCs/>
         </w:rPr>
-        <w:t xml:space="preserve"> to </w:t>
+        <w:t xml:space="preserve"> </w:t>
+      </w:r>
+      <w:r>
+        <w:t>to</w:t>
+      </w:r>
+      <w:r>
+        <w:rPr>
+          <w:b/>
+          <w:bCs/>
+        </w:rPr>
+        <w:t xml:space="preserve"> </w:t>
       </w:r>
       <w:r>
         <w:rPr>
@@ -2328,10 +2344,6 @@
         <w:t xml:space="preserve"> </w:t>
       </w:r>
       <w:r>
-        <w:rPr>
-          <w:b/>
-          <w:bCs/>
-        </w:rPr>
         <w:t>to</w:t>
       </w:r>
       <w:r>
@@ -2723,10 +2735,6 @@
         <w:t xml:space="preserve">n </w:t>
       </w:r>
       <w:r>
-        <w:rPr>
-          <w:b/>
-          <w:bCs/>
-        </w:rPr>
         <w:t>to</w:t>
       </w:r>
       <w:r>
@@ -3203,749 +3211,741 @@
         <w:t>all the</w:t>
       </w:r>
       <w:r>
-        <w:t xml:space="preserve"> classes, relationships, </w:t>
-      </w:r>
-      <w:bookmarkStart w:id="2" w:name="_GoBack"/>
-      <w:r>
-        <w:t>related</w:t>
+        <w:t xml:space="preserve"> classes, relationships, related items and related lists of </w:t>
+      </w:r>
+      <w:r>
+        <w:t>the</w:t>
+      </w:r>
+      <w:r>
+        <w:t xml:space="preserve"> class structure. </w:t>
+      </w:r>
+      <w:r>
+        <w:t xml:space="preserve">Here </w:t>
+      </w:r>
+      <w:r>
+        <w:t xml:space="preserve">would be </w:t>
+      </w:r>
+      <w:r>
+        <w:t>an attempt to describe</w:t>
+      </w:r>
+      <w:r>
+        <w:t xml:space="preserve"> with text</w:t>
+      </w:r>
+      <w:r>
+        <w:t xml:space="preserve"> the classes and relationships that </w:t>
+      </w:r>
+      <w:r>
+        <w:t xml:space="preserve">would be </w:t>
+      </w:r>
+      <w:r>
+        <w:t>drawn out in the picture</w:t>
+      </w:r>
+      <w:r>
+        <w:t>.</w:t>
+      </w:r>
+      <w:r>
+        <w:t xml:space="preserve"> </w:t>
+      </w:r>
+      <w:r>
+        <w:t>A</w:t>
+      </w:r>
+      <w:r>
+        <w:t xml:space="preserve"> running</w:t>
+      </w:r>
+      <w:r>
+        <w:t xml:space="preserve"> </w:t>
+      </w:r>
+      <w:r>
+        <w:rPr>
+          <w:b/>
+          <w:bCs/>
+        </w:rPr>
+        <w:t>A</w:t>
+      </w:r>
+      <w:r>
+        <w:rPr>
+          <w:b/>
+          <w:bCs/>
+        </w:rPr>
+        <w:t>pplication</w:t>
+      </w:r>
+      <w:r>
+        <w:t xml:space="preserve"> </w:t>
+      </w:r>
+      <w:r>
+        <w:t>c</w:t>
+      </w:r>
+      <w:r>
+        <w:t>ould</w:t>
+      </w:r>
+      <w:r>
+        <w:t xml:space="preserve"> </w:t>
+      </w:r>
+      <w:r>
+        <w:t>h</w:t>
+      </w:r>
+      <w:r>
+        <w:t>old</w:t>
+      </w:r>
+      <w:r>
+        <w:t xml:space="preserve"> </w:t>
+      </w:r>
+      <w:r>
+        <w:t xml:space="preserve">multiple </w:t>
+      </w:r>
+      <w:r>
+        <w:t xml:space="preserve">open </w:t>
+      </w:r>
+      <w:r>
+        <w:rPr>
+          <w:b/>
+          <w:bCs/>
+        </w:rPr>
+        <w:t>D</w:t>
+      </w:r>
+      <w:r>
+        <w:rPr>
+          <w:b/>
+          <w:bCs/>
+        </w:rPr>
+        <w:t>ocuments</w:t>
+      </w:r>
+      <w:r>
+        <w:t xml:space="preserve">. </w:t>
+      </w:r>
+      <w:r>
+        <w:t>So</w:t>
+      </w:r>
+      <w:r>
+        <w:t xml:space="preserve"> </w:t>
+      </w:r>
+      <w:r>
+        <w:rPr>
+          <w:b/>
+          <w:bCs/>
+        </w:rPr>
+        <w:t xml:space="preserve">Application </w:t>
+      </w:r>
+      <w:r>
+        <w:t>c</w:t>
+      </w:r>
+      <w:r>
+        <w:t>ould have</w:t>
+      </w:r>
+      <w:r>
+        <w:t xml:space="preserve"> a </w:t>
+      </w:r>
+      <w:r>
+        <w:rPr>
+          <w:b/>
+          <w:bCs/>
+        </w:rPr>
+        <w:t xml:space="preserve">1 </w:t>
+      </w:r>
+      <w:r>
+        <w:t>to</w:t>
+      </w:r>
+      <w:r>
+        <w:rPr>
+          <w:b/>
+          <w:bCs/>
+        </w:rPr>
+        <w:t xml:space="preserve"> n</w:t>
+      </w:r>
+      <w:r>
+        <w:t xml:space="preserve"> </w:t>
+      </w:r>
+      <w:r>
+        <w:t>relationship</w:t>
+      </w:r>
+      <w:r>
+        <w:t xml:space="preserve"> with</w:t>
+      </w:r>
+      <w:r>
+        <w:t xml:space="preserve"> the</w:t>
+      </w:r>
+      <w:r>
+        <w:t xml:space="preserve"> </w:t>
+      </w:r>
+      <w:r>
+        <w:rPr>
+          <w:b/>
+          <w:bCs/>
+        </w:rPr>
+        <w:t>Document</w:t>
+      </w:r>
+      <w:r>
+        <w:rPr>
+          <w:b/>
+          <w:bCs/>
+        </w:rPr>
+        <w:t xml:space="preserve"> </w:t>
+      </w:r>
+      <w:r>
+        <w:t>class</w:t>
+      </w:r>
+      <w:r>
+        <w:t xml:space="preserve">. </w:t>
+      </w:r>
+      <w:r>
+        <w:t>Viewed in the opposite direction</w:t>
+      </w:r>
+      <w:r>
+        <w:t xml:space="preserve">, this </w:t>
+      </w:r>
+      <w:r>
+        <w:t>c</w:t>
+      </w:r>
+      <w:r>
+        <w:t xml:space="preserve">ould </w:t>
+      </w:r>
+      <w:r>
+        <w:t xml:space="preserve">make a </w:t>
+      </w:r>
+      <w:r>
+        <w:rPr>
+          <w:b/>
+          <w:bCs/>
+        </w:rPr>
+        <w:t>D</w:t>
+      </w:r>
+      <w:r>
+        <w:rPr>
+          <w:b/>
+          <w:bCs/>
+        </w:rPr>
+        <w:t>ocument</w:t>
+      </w:r>
+      <w:r>
+        <w:t xml:space="preserve"> </w:t>
+      </w:r>
+      <w:r>
+        <w:t>reference the</w:t>
+      </w:r>
+      <w:r>
+        <w:t xml:space="preserve"> single</w:t>
+      </w:r>
+      <w:r>
+        <w:t xml:space="preserve"> </w:t>
+      </w:r>
+      <w:r>
+        <w:rPr>
+          <w:b/>
+          <w:bCs/>
+        </w:rPr>
+        <w:t>A</w:t>
+      </w:r>
+      <w:r>
+        <w:rPr>
+          <w:b/>
+          <w:bCs/>
+        </w:rPr>
+        <w:t>pplication</w:t>
+      </w:r>
+      <w:r>
+        <w:t xml:space="preserve"> it</w:t>
+      </w:r>
+      <w:r>
+        <w:t xml:space="preserve"> would be</w:t>
+      </w:r>
+      <w:r>
+        <w:t xml:space="preserve"> </w:t>
+      </w:r>
+      <w:r>
+        <w:t>opened in</w:t>
+      </w:r>
+      <w:r>
+        <w:t xml:space="preserve">. </w:t>
+      </w:r>
+      <w:r>
+        <w:t xml:space="preserve">A </w:t>
+      </w:r>
+      <w:r>
+        <w:rPr>
+          <w:b/>
+          <w:bCs/>
+        </w:rPr>
+        <w:t>D</w:t>
+      </w:r>
+      <w:r>
+        <w:rPr>
+          <w:b/>
+          <w:bCs/>
+        </w:rPr>
+        <w:t>ocument</w:t>
+      </w:r>
+      <w:r>
+        <w:t xml:space="preserve"> </w:t>
+      </w:r>
+      <w:r>
+        <w:t xml:space="preserve">might </w:t>
+      </w:r>
+      <w:r>
+        <w:t>h</w:t>
+      </w:r>
+      <w:r>
+        <w:t>old</w:t>
+      </w:r>
+      <w:r>
+        <w:t xml:space="preserve"> </w:t>
+      </w:r>
+      <w:r>
+        <w:t xml:space="preserve">a collection of </w:t>
+      </w:r>
+      <w:r>
+        <w:rPr>
+          <w:b/>
+          <w:bCs/>
+        </w:rPr>
+        <w:t>P</w:t>
+      </w:r>
+      <w:r>
+        <w:rPr>
+          <w:b/>
+          <w:bCs/>
+        </w:rPr>
+        <w:t xml:space="preserve">oints </w:t>
+      </w:r>
+      <w:r>
+        <w:t xml:space="preserve">and a collection of </w:t>
+      </w:r>
+      <w:r>
+        <w:rPr>
+          <w:b/>
+          <w:bCs/>
+        </w:rPr>
+        <w:t>L</w:t>
+      </w:r>
+      <w:r>
+        <w:rPr>
+          <w:b/>
+          <w:bCs/>
+        </w:rPr>
+        <w:t>ines</w:t>
+      </w:r>
+      <w:r>
+        <w:t xml:space="preserve">. That </w:t>
+      </w:r>
+      <w:r>
+        <w:t xml:space="preserve">would </w:t>
+      </w:r>
+      <w:r>
+        <w:t xml:space="preserve">make </w:t>
+      </w:r>
+      <w:r>
+        <w:rPr>
+          <w:b/>
+          <w:bCs/>
+        </w:rPr>
+        <w:t xml:space="preserve">Document </w:t>
+      </w:r>
+      <w:r>
+        <w:t>have</w:t>
+      </w:r>
+      <w:r>
+        <w:t xml:space="preserve"> </w:t>
+      </w:r>
+      <w:r>
+        <w:t xml:space="preserve">a </w:t>
+      </w:r>
+      <w:r>
+        <w:rPr>
+          <w:b/>
+          <w:bCs/>
+        </w:rPr>
+        <w:t xml:space="preserve">1 </w:t>
+      </w:r>
+      <w:r>
+        <w:t>to</w:t>
+      </w:r>
+      <w:r>
+        <w:rPr>
+          <w:b/>
+          <w:bCs/>
+        </w:rPr>
+        <w:t xml:space="preserve"> n</w:t>
+      </w:r>
+      <w:r>
+        <w:t xml:space="preserve"> </w:t>
+      </w:r>
+      <w:r>
+        <w:t>relationship</w:t>
+      </w:r>
+      <w:r>
+        <w:t xml:space="preserve"> with </w:t>
+      </w:r>
+      <w:r>
+        <w:rPr>
+          <w:b/>
+          <w:bCs/>
+        </w:rPr>
+        <w:t xml:space="preserve">Point </w:t>
+      </w:r>
+      <w:r>
+        <w:t xml:space="preserve">and a </w:t>
+      </w:r>
+      <w:r>
+        <w:rPr>
+          <w:b/>
+          <w:bCs/>
+        </w:rPr>
+        <w:t xml:space="preserve">1 </w:t>
+      </w:r>
+      <w:r>
+        <w:t>to</w:t>
+      </w:r>
+      <w:r>
+        <w:rPr>
+          <w:b/>
+          <w:bCs/>
+        </w:rPr>
+        <w:t xml:space="preserve"> n</w:t>
+      </w:r>
+      <w:r>
+        <w:t xml:space="preserve"> </w:t>
+      </w:r>
+      <w:r>
+        <w:t>relationship</w:t>
+      </w:r>
+      <w:r>
+        <w:t xml:space="preserve"> with </w:t>
+      </w:r>
+      <w:r>
+        <w:rPr>
+          <w:b/>
+          <w:bCs/>
+        </w:rPr>
+        <w:t>Line</w:t>
+      </w:r>
+      <w:r>
+        <w:t>.</w:t>
+      </w:r>
+      <w:r>
+        <w:t xml:space="preserve"> </w:t>
+      </w:r>
+      <w:r>
+        <w:t>Inversely, t</w:t>
+      </w:r>
+      <w:r>
+        <w:t>his</w:t>
+      </w:r>
+      <w:r>
+        <w:t xml:space="preserve"> </w:t>
+      </w:r>
+      <w:r>
+        <w:t xml:space="preserve">would </w:t>
+      </w:r>
+      <w:r>
+        <w:t xml:space="preserve">make </w:t>
+      </w:r>
+      <w:r>
+        <w:t xml:space="preserve">a </w:t>
+      </w:r>
+      <w:r>
+        <w:rPr>
+          <w:b/>
+          <w:bCs/>
+        </w:rPr>
+        <w:t>Point</w:t>
+      </w:r>
+      <w:r>
+        <w:rPr>
+          <w:b/>
+          <w:bCs/>
+        </w:rPr>
+        <w:t xml:space="preserve"> </w:t>
+      </w:r>
+      <w:r>
+        <w:t>or</w:t>
+      </w:r>
+      <w:r>
+        <w:t xml:space="preserve"> </w:t>
+      </w:r>
+      <w:r>
+        <w:rPr>
+          <w:b/>
+          <w:bCs/>
+        </w:rPr>
+        <w:t xml:space="preserve">Line </w:t>
+      </w:r>
+      <w:r>
+        <w:t>point out</w:t>
+      </w:r>
+      <w:r>
+        <w:rPr>
+          <w:b/>
+          <w:bCs/>
+        </w:rPr>
+        <w:t xml:space="preserve"> </w:t>
+      </w:r>
+      <w:r>
+        <w:t>one</w:t>
+      </w:r>
+      <w:r>
+        <w:t xml:space="preserve"> </w:t>
+      </w:r>
+      <w:r>
+        <w:rPr>
+          <w:b/>
+          <w:bCs/>
+        </w:rPr>
+        <w:t>D</w:t>
+      </w:r>
+      <w:r>
+        <w:rPr>
+          <w:b/>
+          <w:bCs/>
+        </w:rPr>
+        <w:t>ocument</w:t>
+      </w:r>
+      <w:r>
+        <w:rPr>
+          <w:b/>
+          <w:bCs/>
+        </w:rPr>
+        <w:t xml:space="preserve"> </w:t>
+      </w:r>
+      <w:r>
+        <w:t>it belong</w:t>
+      </w:r>
+      <w:r>
+        <w:t>s</w:t>
+      </w:r>
+      <w:r>
+        <w:t xml:space="preserve"> to</w:t>
+      </w:r>
+      <w:r>
+        <w:t>.</w:t>
+      </w:r>
+      <w:r>
+        <w:t xml:space="preserve"> </w:t>
+      </w:r>
+      <w:r>
+        <w:t xml:space="preserve">Furthermore, a </w:t>
+      </w:r>
+      <w:r>
+        <w:rPr>
+          <w:b/>
+          <w:bCs/>
+        </w:rPr>
+        <w:t>L</w:t>
+      </w:r>
+      <w:r>
+        <w:rPr>
+          <w:b/>
+          <w:bCs/>
+        </w:rPr>
+        <w:t>ine</w:t>
+      </w:r>
+      <w:r>
+        <w:t xml:space="preserve"> </w:t>
+      </w:r>
+      <w:r>
+        <w:t>c</w:t>
+      </w:r>
+      <w:r>
+        <w:t>ould be</w:t>
+      </w:r>
+      <w:r>
+        <w:t xml:space="preserve"> composed of two </w:t>
+      </w:r>
+      <w:r>
+        <w:rPr>
+          <w:b/>
+          <w:bCs/>
+        </w:rPr>
+        <w:t>P</w:t>
+      </w:r>
+      <w:r>
+        <w:rPr>
+          <w:b/>
+          <w:bCs/>
+        </w:rPr>
+        <w:t>oints</w:t>
+      </w:r>
+      <w:r>
+        <w:t xml:space="preserve">: </w:t>
+      </w:r>
+      <w:r>
+        <w:rPr>
+          <w:b/>
+          <w:bCs/>
+        </w:rPr>
+        <w:t>Point A</w:t>
+      </w:r>
+      <w:r>
+        <w:t xml:space="preserve"> and </w:t>
+      </w:r>
+      <w:r>
+        <w:rPr>
+          <w:b/>
+          <w:bCs/>
+        </w:rPr>
+        <w:t>Point B</w:t>
+      </w:r>
+      <w:r>
+        <w:t xml:space="preserve">. </w:t>
+      </w:r>
+      <w:r>
+        <w:t xml:space="preserve">The idea </w:t>
+      </w:r>
+      <w:r>
+        <w:t>is</w:t>
+      </w:r>
+      <w:r>
+        <w:t xml:space="preserve"> </w:t>
+      </w:r>
+      <w:r>
+        <w:t xml:space="preserve">that </w:t>
+      </w:r>
+      <w:r>
+        <w:rPr>
+          <w:b/>
+          <w:bCs/>
+        </w:rPr>
+        <w:t>P</w:t>
+      </w:r>
+      <w:r>
+        <w:rPr>
+          <w:b/>
+          <w:bCs/>
+        </w:rPr>
+        <w:t>oint</w:t>
+      </w:r>
+      <w:r>
+        <w:rPr>
+          <w:b/>
+          <w:bCs/>
+        </w:rPr>
+        <w:t>s</w:t>
+      </w:r>
+      <w:r>
+        <w:t xml:space="preserve"> could be reused in multiple lines.</w:t>
+      </w:r>
+      <w:r>
+        <w:t xml:space="preserve"> </w:t>
+      </w:r>
+      <w:r>
+        <w:t xml:space="preserve">Perhaps a bit creatively, these </w:t>
+      </w:r>
+      <w:r>
+        <w:t xml:space="preserve">became </w:t>
+      </w:r>
+      <w:r>
+        <w:t xml:space="preserve">collections </w:t>
+      </w:r>
+      <w:r>
+        <w:t xml:space="preserve">inside a </w:t>
+      </w:r>
+      <w:r>
+        <w:rPr>
+          <w:b/>
+          <w:bCs/>
+        </w:rPr>
+        <w:t>Point</w:t>
+      </w:r>
+      <w:r>
+        <w:t xml:space="preserve"> </w:t>
+      </w:r>
+      <w:r>
+        <w:t xml:space="preserve">called </w:t>
+      </w:r>
+      <w:r>
+        <w:rPr>
+          <w:b/>
+          <w:bCs/>
+        </w:rPr>
+        <w:t xml:space="preserve">As Point A </w:t>
+      </w:r>
+      <w:r>
+        <w:rPr>
+          <w:b/>
+          <w:bCs/>
+        </w:rPr>
+        <w:t>in</w:t>
+      </w:r>
+      <w:r>
+        <w:rPr>
+          <w:b/>
+          <w:bCs/>
+        </w:rPr>
+        <w:t xml:space="preserve"> Lines</w:t>
+      </w:r>
+      <w:r>
+        <w:t xml:space="preserve"> and </w:t>
+      </w:r>
+      <w:r>
+        <w:rPr>
+          <w:b/>
+          <w:bCs/>
+        </w:rPr>
+        <w:t xml:space="preserve">As Point B </w:t>
+      </w:r>
+      <w:r>
+        <w:rPr>
+          <w:b/>
+          <w:bCs/>
+        </w:rPr>
+        <w:t>in</w:t>
+      </w:r>
+      <w:r>
+        <w:rPr>
+          <w:b/>
+          <w:bCs/>
+        </w:rPr>
+        <w:t xml:space="preserve"> Lines</w:t>
+      </w:r>
+      <w:r>
+        <w:t>.</w:t>
+      </w:r>
+      <w:r>
+        <w:t xml:space="preserve"> It may be a bit non-</w:t>
+      </w:r>
+      <w:r>
+        <w:t>obvious</w:t>
+      </w:r>
+      <w:r>
+        <w:t xml:space="preserve"> </w:t>
+      </w:r>
+      <w:r>
+        <w:t xml:space="preserve">that it would be a </w:t>
+      </w:r>
+      <w:r>
+        <w:rPr>
+          <w:b/>
+          <w:bCs/>
+        </w:rPr>
+        <w:t xml:space="preserve">1 </w:t>
+      </w:r>
+      <w:r>
+        <w:t>to</w:t>
+      </w:r>
+      <w:r>
+        <w:rPr>
+          <w:b/>
+          <w:bCs/>
+        </w:rPr>
+        <w:t xml:space="preserve"> n</w:t>
+      </w:r>
+      <w:r>
+        <w:t xml:space="preserve"> relationship, involving lists of lines.</w:t>
+      </w:r>
+    </w:p>
+    <w:p>
+      <w:pPr>
+        <w:pStyle w:val="Heading3"/>
+      </w:pPr>
+      <w:bookmarkStart w:id="2" w:name="_Hlk43732930"/>
+      <w:r>
+        <w:t>Bidirectional R</w:t>
+      </w:r>
+      <w:r>
+        <w:t>elationships</w:t>
+      </w:r>
+      <w:r>
+        <w:t xml:space="preserve"> Between Objects</w:t>
       </w:r>
       <w:bookmarkEnd w:id="2"/>
-      <w:r>
-        <w:t xml:space="preserve"> items and related lists of </w:t>
-      </w:r>
-      <w:r>
-        <w:t>the</w:t>
-      </w:r>
-      <w:r>
-        <w:t xml:space="preserve"> class structure. </w:t>
-      </w:r>
-      <w:r>
-        <w:t xml:space="preserve">Here </w:t>
-      </w:r>
-      <w:r>
-        <w:t xml:space="preserve">would be </w:t>
-      </w:r>
-      <w:r>
-        <w:t>an attempt to describe</w:t>
-      </w:r>
-      <w:r>
-        <w:t xml:space="preserve"> with text</w:t>
-      </w:r>
-      <w:r>
-        <w:t xml:space="preserve"> the classes and relationships that </w:t>
-      </w:r>
-      <w:r>
-        <w:t xml:space="preserve">would be </w:t>
-      </w:r>
-      <w:r>
-        <w:t xml:space="preserve">drawn out in the picture: </w:t>
-      </w:r>
-      <w:r>
-        <w:t>A</w:t>
-      </w:r>
-      <w:r>
-        <w:t xml:space="preserve"> running</w:t>
-      </w:r>
-      <w:r>
-        <w:t xml:space="preserve"> </w:t>
-      </w:r>
-      <w:r>
-        <w:rPr>
-          <w:b/>
-          <w:bCs/>
-        </w:rPr>
-        <w:t>A</w:t>
-      </w:r>
-      <w:r>
-        <w:rPr>
-          <w:b/>
-          <w:bCs/>
-        </w:rPr>
-        <w:t>pplication</w:t>
-      </w:r>
-      <w:r>
-        <w:t xml:space="preserve"> </w:t>
-      </w:r>
-      <w:r>
-        <w:t>c</w:t>
-      </w:r>
-      <w:r>
-        <w:t>ould</w:t>
-      </w:r>
-      <w:r>
-        <w:t xml:space="preserve"> </w:t>
-      </w:r>
-      <w:r>
-        <w:t>h</w:t>
-      </w:r>
-      <w:r>
-        <w:t>old</w:t>
-      </w:r>
-      <w:r>
-        <w:t xml:space="preserve"> </w:t>
-      </w:r>
-      <w:r>
-        <w:t xml:space="preserve">multiple </w:t>
-      </w:r>
-      <w:r>
-        <w:t xml:space="preserve">open </w:t>
-      </w:r>
-      <w:r>
-        <w:rPr>
-          <w:b/>
-          <w:bCs/>
-        </w:rPr>
-        <w:t>D</w:t>
-      </w:r>
-      <w:r>
-        <w:rPr>
-          <w:b/>
-          <w:bCs/>
-        </w:rPr>
-        <w:t>ocuments</w:t>
-      </w:r>
-      <w:r>
-        <w:t xml:space="preserve">. </w:t>
-      </w:r>
-      <w:r>
-        <w:t>So</w:t>
-      </w:r>
-      <w:r>
-        <w:t xml:space="preserve"> </w:t>
-      </w:r>
-      <w:r>
-        <w:rPr>
-          <w:b/>
-          <w:bCs/>
-        </w:rPr>
-        <w:t xml:space="preserve">Application </w:t>
-      </w:r>
-      <w:r>
-        <w:t>c</w:t>
-      </w:r>
-      <w:r>
-        <w:t>ould have</w:t>
-      </w:r>
-      <w:r>
-        <w:t xml:space="preserve"> a </w:t>
-      </w:r>
-      <w:r>
-        <w:rPr>
-          <w:b/>
-          <w:bCs/>
-        </w:rPr>
-        <w:t xml:space="preserve">1 </w:t>
-      </w:r>
-      <w:r>
-        <w:rPr>
-          <w:b/>
-          <w:bCs/>
-        </w:rPr>
-        <w:t>to</w:t>
-      </w:r>
-      <w:r>
-        <w:rPr>
-          <w:b/>
-          <w:bCs/>
-        </w:rPr>
-        <w:t xml:space="preserve"> n</w:t>
-      </w:r>
-      <w:r>
-        <w:t xml:space="preserve"> </w:t>
-      </w:r>
-      <w:r>
-        <w:t>relationship</w:t>
-      </w:r>
-      <w:r>
-        <w:t xml:space="preserve"> with</w:t>
-      </w:r>
-      <w:r>
-        <w:t xml:space="preserve"> the</w:t>
-      </w:r>
-      <w:r>
-        <w:t xml:space="preserve"> </w:t>
-      </w:r>
-      <w:r>
-        <w:rPr>
-          <w:b/>
-          <w:bCs/>
-        </w:rPr>
-        <w:t>Document</w:t>
-      </w:r>
-      <w:r>
-        <w:rPr>
-          <w:b/>
-          <w:bCs/>
-        </w:rPr>
-        <w:t xml:space="preserve"> class</w:t>
-      </w:r>
-      <w:r>
-        <w:t xml:space="preserve">. </w:t>
-      </w:r>
-      <w:r>
-        <w:t>Viewed in the opposite direction</w:t>
-      </w:r>
-      <w:r>
-        <w:t xml:space="preserve">, this </w:t>
-      </w:r>
-      <w:r>
-        <w:t>c</w:t>
-      </w:r>
-      <w:r>
-        <w:t xml:space="preserve">ould </w:t>
-      </w:r>
-      <w:r>
-        <w:t xml:space="preserve">make a </w:t>
-      </w:r>
-      <w:r>
-        <w:rPr>
-          <w:b/>
-          <w:bCs/>
-        </w:rPr>
-        <w:t>D</w:t>
-      </w:r>
-      <w:r>
-        <w:rPr>
-          <w:b/>
-          <w:bCs/>
-        </w:rPr>
-        <w:t>ocument</w:t>
-      </w:r>
-      <w:r>
-        <w:t xml:space="preserve"> </w:t>
-      </w:r>
-      <w:r>
-        <w:t>reference the</w:t>
-      </w:r>
-      <w:r>
-        <w:t xml:space="preserve"> single</w:t>
-      </w:r>
-      <w:r>
-        <w:t xml:space="preserve"> </w:t>
-      </w:r>
-      <w:r>
-        <w:rPr>
-          <w:b/>
-          <w:bCs/>
-        </w:rPr>
-        <w:t>A</w:t>
-      </w:r>
-      <w:r>
-        <w:rPr>
-          <w:b/>
-          <w:bCs/>
-        </w:rPr>
-        <w:t>pplication</w:t>
-      </w:r>
-      <w:r>
-        <w:t xml:space="preserve"> it</w:t>
-      </w:r>
-      <w:r>
-        <w:t xml:space="preserve"> would be</w:t>
-      </w:r>
-      <w:r>
-        <w:t xml:space="preserve"> </w:t>
-      </w:r>
-      <w:r>
-        <w:t>opened in</w:t>
-      </w:r>
-      <w:r>
-        <w:t xml:space="preserve">. </w:t>
-      </w:r>
-      <w:r>
-        <w:t xml:space="preserve">A </w:t>
-      </w:r>
-      <w:r>
-        <w:rPr>
-          <w:b/>
-          <w:bCs/>
-        </w:rPr>
-        <w:t>D</w:t>
-      </w:r>
-      <w:r>
-        <w:rPr>
-          <w:b/>
-          <w:bCs/>
-        </w:rPr>
-        <w:t>ocument</w:t>
-      </w:r>
-      <w:r>
-        <w:t xml:space="preserve"> </w:t>
-      </w:r>
-      <w:r>
-        <w:t xml:space="preserve">might </w:t>
-      </w:r>
-      <w:r>
-        <w:t>h</w:t>
-      </w:r>
-      <w:r>
-        <w:t>old</w:t>
-      </w:r>
-      <w:r>
-        <w:t xml:space="preserve"> </w:t>
-      </w:r>
-      <w:r>
-        <w:t xml:space="preserve">a collection of </w:t>
-      </w:r>
-      <w:r>
-        <w:rPr>
-          <w:b/>
-          <w:bCs/>
-        </w:rPr>
-        <w:t>P</w:t>
-      </w:r>
-      <w:r>
-        <w:rPr>
-          <w:b/>
-          <w:bCs/>
-        </w:rPr>
-        <w:t xml:space="preserve">oints </w:t>
-      </w:r>
-      <w:r>
-        <w:t xml:space="preserve">and a collection of </w:t>
-      </w:r>
-      <w:r>
-        <w:rPr>
-          <w:b/>
-          <w:bCs/>
-        </w:rPr>
-        <w:t>L</w:t>
-      </w:r>
-      <w:r>
-        <w:rPr>
-          <w:b/>
-          <w:bCs/>
-        </w:rPr>
-        <w:t>ines</w:t>
-      </w:r>
-      <w:r>
-        <w:t xml:space="preserve">. That </w:t>
-      </w:r>
-      <w:r>
-        <w:t xml:space="preserve">would </w:t>
-      </w:r>
-      <w:r>
-        <w:t xml:space="preserve">make </w:t>
-      </w:r>
-      <w:r>
-        <w:rPr>
-          <w:b/>
-          <w:bCs/>
-        </w:rPr>
-        <w:t xml:space="preserve">Document </w:t>
-      </w:r>
-      <w:r>
-        <w:t>have</w:t>
-      </w:r>
-      <w:r>
-        <w:t xml:space="preserve"> </w:t>
-      </w:r>
-      <w:r>
-        <w:t xml:space="preserve">a </w:t>
-      </w:r>
-      <w:r>
-        <w:rPr>
-          <w:b/>
-          <w:bCs/>
-        </w:rPr>
-        <w:t xml:space="preserve">1 </w:t>
-      </w:r>
-      <w:r>
-        <w:rPr>
-          <w:b/>
-          <w:bCs/>
-        </w:rPr>
-        <w:t>to</w:t>
-      </w:r>
-      <w:r>
-        <w:rPr>
-          <w:b/>
-          <w:bCs/>
-        </w:rPr>
-        <w:t xml:space="preserve"> n</w:t>
-      </w:r>
-      <w:r>
-        <w:t xml:space="preserve"> </w:t>
-      </w:r>
-      <w:r>
-        <w:t>relationship</w:t>
-      </w:r>
-      <w:r>
-        <w:t xml:space="preserve"> with </w:t>
-      </w:r>
-      <w:r>
-        <w:rPr>
-          <w:b/>
-          <w:bCs/>
-        </w:rPr>
-        <w:t xml:space="preserve">Point </w:t>
-      </w:r>
-      <w:r>
-        <w:t xml:space="preserve">and a </w:t>
-      </w:r>
-      <w:r>
-        <w:rPr>
-          <w:b/>
-          <w:bCs/>
-        </w:rPr>
-        <w:t xml:space="preserve">1 </w:t>
-      </w:r>
-      <w:r>
-        <w:rPr>
-          <w:b/>
-          <w:bCs/>
-        </w:rPr>
-        <w:t>to</w:t>
-      </w:r>
-      <w:r>
-        <w:rPr>
-          <w:b/>
-          <w:bCs/>
-        </w:rPr>
-        <w:t xml:space="preserve"> n</w:t>
-      </w:r>
-      <w:r>
-        <w:t xml:space="preserve"> </w:t>
-      </w:r>
-      <w:r>
-        <w:t>relationship</w:t>
-      </w:r>
-      <w:r>
-        <w:t xml:space="preserve"> with </w:t>
-      </w:r>
-      <w:r>
-        <w:rPr>
-          <w:b/>
-          <w:bCs/>
-        </w:rPr>
-        <w:t>Line</w:t>
-      </w:r>
-      <w:r>
-        <w:t>.</w:t>
-      </w:r>
-      <w:r>
-        <w:t xml:space="preserve"> </w:t>
-      </w:r>
-      <w:r>
-        <w:t>Inversely, t</w:t>
-      </w:r>
-      <w:r>
-        <w:t>his</w:t>
-      </w:r>
-      <w:r>
-        <w:t xml:space="preserve"> </w:t>
-      </w:r>
-      <w:r>
-        <w:t xml:space="preserve">would </w:t>
-      </w:r>
-      <w:r>
-        <w:t xml:space="preserve">make </w:t>
-      </w:r>
-      <w:r>
-        <w:t xml:space="preserve">a </w:t>
-      </w:r>
-      <w:r>
-        <w:rPr>
-          <w:b/>
-          <w:bCs/>
-        </w:rPr>
-        <w:t>Point</w:t>
-      </w:r>
-      <w:r>
-        <w:rPr>
-          <w:b/>
-          <w:bCs/>
-        </w:rPr>
-        <w:t xml:space="preserve"> </w:t>
-      </w:r>
-      <w:r>
-        <w:t>or</w:t>
-      </w:r>
-      <w:r>
-        <w:t xml:space="preserve"> </w:t>
-      </w:r>
-      <w:r>
-        <w:rPr>
-          <w:b/>
-          <w:bCs/>
-        </w:rPr>
-        <w:t xml:space="preserve">Line </w:t>
-      </w:r>
-      <w:r>
-        <w:t>point out</w:t>
-      </w:r>
-      <w:r>
-        <w:rPr>
-          <w:b/>
-          <w:bCs/>
-        </w:rPr>
-        <w:t xml:space="preserve"> </w:t>
-      </w:r>
-      <w:r>
-        <w:t>one</w:t>
-      </w:r>
-      <w:r>
-        <w:t xml:space="preserve"> </w:t>
-      </w:r>
-      <w:r>
-        <w:rPr>
-          <w:b/>
-          <w:bCs/>
-        </w:rPr>
-        <w:t>D</w:t>
-      </w:r>
-      <w:r>
-        <w:rPr>
-          <w:b/>
-          <w:bCs/>
-        </w:rPr>
-        <w:t>ocument</w:t>
-      </w:r>
-      <w:r>
-        <w:rPr>
-          <w:b/>
-          <w:bCs/>
-        </w:rPr>
-        <w:t xml:space="preserve"> </w:t>
-      </w:r>
-      <w:r>
-        <w:t>it belong</w:t>
-      </w:r>
-      <w:r>
-        <w:t>s</w:t>
-      </w:r>
-      <w:r>
-        <w:t xml:space="preserve"> to</w:t>
-      </w:r>
-      <w:r>
-        <w:t>.</w:t>
-      </w:r>
-      <w:r>
-        <w:t xml:space="preserve"> </w:t>
-      </w:r>
-      <w:r>
-        <w:t xml:space="preserve">Furthermore, a </w:t>
-      </w:r>
-      <w:r>
-        <w:rPr>
-          <w:b/>
-          <w:bCs/>
-        </w:rPr>
-        <w:t>L</w:t>
-      </w:r>
-      <w:r>
-        <w:rPr>
-          <w:b/>
-          <w:bCs/>
-        </w:rPr>
-        <w:t>ine</w:t>
-      </w:r>
-      <w:r>
-        <w:t xml:space="preserve"> </w:t>
-      </w:r>
-      <w:r>
-        <w:t>c</w:t>
-      </w:r>
-      <w:r>
-        <w:t>ould be</w:t>
-      </w:r>
-      <w:r>
-        <w:t xml:space="preserve"> composed of two </w:t>
-      </w:r>
-      <w:r>
-        <w:rPr>
-          <w:b/>
-          <w:bCs/>
-        </w:rPr>
-        <w:t>P</w:t>
-      </w:r>
-      <w:r>
-        <w:rPr>
-          <w:b/>
-          <w:bCs/>
-        </w:rPr>
-        <w:t>oints</w:t>
-      </w:r>
-      <w:r>
-        <w:t xml:space="preserve">: </w:t>
-      </w:r>
-      <w:r>
-        <w:rPr>
-          <w:b/>
-          <w:bCs/>
-        </w:rPr>
-        <w:t>Point A</w:t>
-      </w:r>
-      <w:r>
-        <w:t xml:space="preserve"> and </w:t>
-      </w:r>
-      <w:r>
-        <w:rPr>
-          <w:b/>
-          <w:bCs/>
-        </w:rPr>
-        <w:t>Point B</w:t>
-      </w:r>
-      <w:r>
-        <w:t xml:space="preserve">. </w:t>
-      </w:r>
-      <w:r>
-        <w:t xml:space="preserve">The idea </w:t>
-      </w:r>
-      <w:r>
-        <w:t>is</w:t>
-      </w:r>
-      <w:r>
-        <w:t xml:space="preserve"> </w:t>
-      </w:r>
-      <w:r>
-        <w:t>that P</w:t>
-      </w:r>
-      <w:r>
-        <w:rPr>
-          <w:b/>
-          <w:bCs/>
-        </w:rPr>
-        <w:t>oint</w:t>
-      </w:r>
-      <w:r>
-        <w:rPr>
-          <w:b/>
-          <w:bCs/>
-        </w:rPr>
-        <w:t>s</w:t>
-      </w:r>
-      <w:r>
-        <w:t xml:space="preserve"> could be reused in multiple lines.</w:t>
-      </w:r>
-      <w:r>
-        <w:t xml:space="preserve"> </w:t>
-      </w:r>
-      <w:r>
-        <w:t xml:space="preserve">Perhaps a bit creatively, these </w:t>
-      </w:r>
-      <w:r>
-        <w:t xml:space="preserve">became </w:t>
-      </w:r>
-      <w:r>
-        <w:t xml:space="preserve">collections </w:t>
-      </w:r>
-      <w:r>
-        <w:t xml:space="preserve">inside a </w:t>
-      </w:r>
-      <w:r>
-        <w:rPr>
-          <w:b/>
-          <w:bCs/>
-        </w:rPr>
-        <w:t>Point</w:t>
-      </w:r>
-      <w:r>
-        <w:t xml:space="preserve"> </w:t>
-      </w:r>
-      <w:r>
-        <w:t xml:space="preserve">called </w:t>
-      </w:r>
-      <w:r>
-        <w:rPr>
-          <w:b/>
-          <w:bCs/>
-        </w:rPr>
-        <w:t xml:space="preserve">As Point A </w:t>
-      </w:r>
-      <w:r>
-        <w:rPr>
-          <w:b/>
-          <w:bCs/>
-        </w:rPr>
-        <w:t>in</w:t>
-      </w:r>
-      <w:r>
-        <w:rPr>
-          <w:b/>
-          <w:bCs/>
-        </w:rPr>
-        <w:t xml:space="preserve"> Lines</w:t>
-      </w:r>
-      <w:r>
-        <w:t xml:space="preserve"> and </w:t>
-      </w:r>
-      <w:r>
-        <w:rPr>
-          <w:b/>
-          <w:bCs/>
-        </w:rPr>
-        <w:t xml:space="preserve">As Point B </w:t>
-      </w:r>
-      <w:r>
-        <w:rPr>
-          <w:b/>
-          <w:bCs/>
-        </w:rPr>
-        <w:t>in</w:t>
-      </w:r>
-      <w:r>
-        <w:rPr>
-          <w:b/>
-          <w:bCs/>
-        </w:rPr>
-        <w:t xml:space="preserve"> Lines</w:t>
-      </w:r>
-      <w:r>
-        <w:t>.</w:t>
-      </w:r>
-      <w:r>
-        <w:t xml:space="preserve"> It may be a bit non-</w:t>
-      </w:r>
-      <w:r>
-        <w:t>obvious</w:t>
-      </w:r>
-      <w:r>
-        <w:t xml:space="preserve"> </w:t>
-      </w:r>
-      <w:r>
-        <w:t xml:space="preserve">that it would be a </w:t>
-      </w:r>
-      <w:r>
-        <w:rPr>
-          <w:b/>
-          <w:bCs/>
-        </w:rPr>
-        <w:t xml:space="preserve">1 </w:t>
-      </w:r>
-      <w:r>
-        <w:rPr>
-          <w:b/>
-          <w:bCs/>
-        </w:rPr>
-        <w:t>to</w:t>
-      </w:r>
-      <w:r>
-        <w:rPr>
-          <w:b/>
-          <w:bCs/>
-        </w:rPr>
-        <w:t xml:space="preserve"> n</w:t>
-      </w:r>
-      <w:r>
-        <w:t xml:space="preserve"> relationship, involving lists of lines.</w:t>
-      </w:r>
-    </w:p>
-    <w:p>
-      <w:pPr>
-        <w:pStyle w:val="Heading3"/>
-      </w:pPr>
-      <w:bookmarkStart w:id="3" w:name="_Hlk43732930"/>
-      <w:r>
-        <w:t>Bidirectional R</w:t>
-      </w:r>
-      <w:r>
-        <w:t>elationships</w:t>
-      </w:r>
-      <w:r>
-        <w:t xml:space="preserve"> Between Objects</w:t>
-      </w:r>
-      <w:bookmarkEnd w:id="3"/>
     </w:p>
     <w:p>
       <w:r>
@@ -4233,7 +4233,10 @@
         <w:t xml:space="preserve">1 </w:t>
       </w:r>
       <w:r>
-        <w:t xml:space="preserve">to </w:t>
+        <w:t>to</w:t>
+      </w:r>
+      <w:r>
+        <w:t xml:space="preserve"> </w:t>
       </w:r>
       <w:r>
         <w:rPr>
@@ -4311,6 +4314,12 @@
     </w:p>
     <w:p>
       <w:r>
+        <w:t>B</w:t>
+      </w:r>
+      <w:r>
+        <w:t xml:space="preserve">idirectional </w:t>
+      </w:r>
+      <w:r>
         <w:rPr>
           <w:b/>
           <w:bCs/>
@@ -4389,16 +4398,6 @@
           <w:bCs/>
         </w:rPr>
         <w:t>1</w:t>
-      </w:r>
-      <w:r>
-        <w:rPr>
-          <w:b/>
-          <w:bCs/>
-        </w:rPr>
-        <w:t xml:space="preserve"> </w:t>
-      </w:r>
-      <w:r>
-        <w:t>bidirectional</w:t>
       </w:r>
       <w:r>
         <w:rPr>
@@ -4794,7 +4793,7 @@
       <w:pPr>
         <w:pStyle w:val="Heading3"/>
       </w:pPr>
-      <w:bookmarkStart w:id="4" w:name="_Hlk44093417"/>
+      <w:bookmarkStart w:id="3" w:name="_Hlk44093417"/>
       <w:r>
         <w:t xml:space="preserve">Bidirectional </w:t>
       </w:r>
@@ -4804,7 +4803,7 @@
       <w:r>
         <w:t xml:space="preserve"> Synchronization</w:t>
       </w:r>
-      <w:bookmarkEnd w:id="4"/>
+      <w:bookmarkEnd w:id="3"/>
     </w:p>
     <w:p>
       <w:r>
@@ -4970,8 +4969,8 @@
         </w:rPr>
         <w:drawing>
           <wp:inline distT="0" distB="0" distL="0" distR="0" wp14:anchorId="483FE80F" wp14:editId="7F5E1449">
-            <wp:extent cx="2368531" cy="2454418"/>
-            <wp:effectExtent l="0" t="0" r="0" b="3175"/>
+            <wp:extent cx="2628333" cy="2723641"/>
+            <wp:effectExtent l="0" t="0" r="635" b="635"/>
             <wp:docPr id="11" name="Picture 11"/>
             <wp:cNvGraphicFramePr>
               <a:graphicFrameLocks xmlns:a="http://schemas.openxmlformats.org/drawingml/2006/main" noChangeAspect="1"/>
@@ -4992,7 +4991,7 @@
                   <pic:spPr>
                     <a:xfrm>
                       <a:off x="0" y="0"/>
-                      <a:ext cx="2380576" cy="2466900"/>
+                      <a:ext cx="2645406" cy="2741333"/>
                     </a:xfrm>
                     <a:prstGeom prst="rect">
                       <a:avLst/>
@@ -5122,7 +5121,13 @@
         <w:t xml:space="preserve">it </w:t>
       </w:r>
       <w:r>
-        <w:t xml:space="preserve">might be useful if </w:t>
+        <w:t xml:space="preserve">might be useful </w:t>
+      </w:r>
+      <w:r>
+        <w:t>for</w:t>
+      </w:r>
+      <w:r>
+        <w:t xml:space="preserve"> </w:t>
       </w:r>
       <w:r>
         <w:t xml:space="preserve">the </w:t>
@@ -5143,10 +5148,10 @@
         <w:t xml:space="preserve"> </w:t>
       </w:r>
       <w:r>
-        <w:t>would</w:t>
-      </w:r>
-      <w:r>
-        <w:t xml:space="preserve"> be</w:t>
+        <w:t xml:space="preserve">to </w:t>
+      </w:r>
+      <w:r>
+        <w:t>be</w:t>
       </w:r>
       <w:r>
         <w:t xml:space="preserve"> </w:t>
@@ -5230,13 +5235,7 @@
         <w:t xml:space="preserve">could </w:t>
       </w:r>
       <w:r>
-        <w:t xml:space="preserve">be a relational ring around lines that establish </w:t>
-      </w:r>
-      <w:r>
-        <w:t xml:space="preserve">a </w:t>
-      </w:r>
-      <w:r>
-        <w:t>bidirectional relationship.</w:t>
+        <w:t>be a relational ring around lines.</w:t>
       </w:r>
     </w:p>
     <w:p>
@@ -5313,8 +5312,8 @@
         </w:rPr>
         <w:drawing>
           <wp:inline distT="0" distB="0" distL="0" distR="0" wp14:anchorId="11AC593E" wp14:editId="74BC654A">
-            <wp:extent cx="2839364" cy="2942325"/>
-            <wp:effectExtent l="0" t="0" r="0" b="0"/>
+            <wp:extent cx="2774614" cy="2875226"/>
+            <wp:effectExtent l="0" t="0" r="6985" b="1905"/>
             <wp:docPr id="15" name="Picture 15"/>
             <wp:cNvGraphicFramePr>
               <a:graphicFrameLocks xmlns:a="http://schemas.openxmlformats.org/drawingml/2006/main" noChangeAspect="1"/>
@@ -5335,7 +5334,7 @@
                   <pic:spPr>
                     <a:xfrm>
                       <a:off x="0" y="0"/>
-                      <a:ext cx="2842968" cy="2946059"/>
+                      <a:ext cx="2786488" cy="2887530"/>
                     </a:xfrm>
                     <a:prstGeom prst="rect">
                       <a:avLst/>
@@ -5623,7 +5622,16 @@
         <w:t>.</w:t>
       </w:r>
     </w:p>
-    <w:p/>
+    <w:p>
+      <w:pPr>
+        <w:pStyle w:val="Heading4"/>
+      </w:pPr>
+      <w:bookmarkStart w:id="4" w:name="_GoBack"/>
+      <w:bookmarkEnd w:id="4"/>
+      <w:r>
+        <w:t>Implementation</w:t>
+      </w:r>
+    </w:p>
     <w:p>
       <w:r>
         <w:t>The idea</w:t>
@@ -7272,6 +7280,20 @@
       <w:contextualSpacing/>
     </w:pPr>
   </w:style>
+  <w:style w:type="paragraph" w:styleId="NoSpacing">
+    <w:name w:val="No Spacing"/>
+    <w:uiPriority w:val="1"/>
+    <w:qFormat/>
+    <w:rsid w:val="00D2434A"/>
+    <w:pPr>
+      <w:ind w:left="567"/>
+    </w:pPr>
+    <w:rPr>
+      <w:rFonts w:ascii="Calibri" w:hAnsi="Calibri"/>
+      <w:sz w:val="22"/>
+      <w:szCs w:val="26"/>
+    </w:rPr>
+  </w:style>
 </w:styles>
 </file>
 
@@ -7575,7 +7597,7 @@
 </file>
 
 <file path=customXml/itemProps1.xml><?xml version="1.0" encoding="utf-8"?>
-<ds:datastoreItem xmlns:ds="http://schemas.openxmlformats.org/officeDocument/2006/customXml" ds:itemID="{7B8D6355-B304-4D4D-973F-AB56BD0EEA3D}">
+<ds:datastoreItem xmlns:ds="http://schemas.openxmlformats.org/officeDocument/2006/customXml" ds:itemID="{393AA0E4-13F0-4CF9-99D5-86D5D171907A}">
   <ds:schemaRefs>
     <ds:schemaRef ds:uri="http://schemas.openxmlformats.org/officeDocument/2006/bibliography"/>
   </ds:schemaRefs>

</xml_diff>